<commit_message>
használati útmutató a doksiban kész
</commit_message>
<xml_diff>
--- a/Dokumentáció.docx
+++ b/Dokumentáció.docx
@@ -18,7 +18,7 @@
           <w:szCs w:val="44"/>
         </w:rPr>
         <w:drawing>
-          <wp:inline distT="0" distB="0" distL="0" distR="0" wp14:anchorId="7836F41D" wp14:editId="03B9DB72">
+          <wp:inline distT="0" distB="0" distL="0" distR="0" wp14:anchorId="7836F41D" wp14:editId="3088C2F4">
             <wp:extent cx="5760720" cy="1910715"/>
             <wp:effectExtent l="0" t="0" r="0" b="0"/>
             <wp:docPr id="2103520822" name="Kép 1"/>
@@ -33,7 +33,7 @@
                     <pic:cNvPicPr/>
                   </pic:nvPicPr>
                   <pic:blipFill>
-                    <a:blip r:embed="rId4" cstate="print">
+                    <a:blip r:embed="rId7" cstate="print">
                       <a:extLst>
                         <a:ext uri="{28A0092B-C50C-407E-A947-70E740481C1C}">
                           <a14:useLocalDpi xmlns:a14="http://schemas.microsoft.com/office/drawing/2010/main" val="0"/>
@@ -229,6 +229,15 @@
     </w:p>
     <w:sdt>
       <w:sdtPr>
+        <w:rPr>
+          <w:rFonts w:asciiTheme="minorHAnsi" w:eastAsiaTheme="minorHAnsi" w:hAnsiTheme="minorHAnsi" w:cstheme="minorBidi"/>
+          <w:color w:val="auto"/>
+          <w:kern w:val="2"/>
+          <w:sz w:val="22"/>
+          <w:szCs w:val="22"/>
+          <w:lang w:eastAsia="en-US"/>
+          <w14:ligatures w14:val="standardContextual"/>
+        </w:rPr>
         <w:id w:val="-1874983845"/>
         <w:docPartObj>
           <w:docPartGallery w:val="Table of Contents"/>
@@ -237,15 +246,8 @@
       </w:sdtPr>
       <w:sdtEndPr>
         <w:rPr>
-          <w:rFonts w:asciiTheme="minorHAnsi" w:eastAsiaTheme="minorHAnsi" w:hAnsiTheme="minorHAnsi" w:cstheme="minorBidi"/>
           <w:b/>
           <w:bCs/>
-          <w:color w:val="auto"/>
-          <w:kern w:val="2"/>
-          <w:sz w:val="22"/>
-          <w:szCs w:val="22"/>
-          <w:lang w:eastAsia="en-US"/>
-          <w14:ligatures w14:val="standardContextual"/>
         </w:rPr>
       </w:sdtEndPr>
       <w:sdtContent>
@@ -258,6 +260,17 @@
           </w:r>
         </w:p>
         <w:p>
+          <w:pPr>
+            <w:pStyle w:val="TJ1"/>
+            <w:tabs>
+              <w:tab w:val="right" w:leader="dot" w:pos="9062"/>
+            </w:tabs>
+            <w:rPr>
+              <w:rFonts w:eastAsiaTheme="minorEastAsia"/>
+              <w:noProof/>
+              <w:lang w:eastAsia="hu-HU"/>
+            </w:rPr>
+          </w:pPr>
           <w:r>
             <w:fldChar w:fldCharType="begin"/>
           </w:r>
@@ -267,14 +280,415 @@
           <w:r>
             <w:fldChar w:fldCharType="separate"/>
           </w:r>
-          <w:r>
+          <w:hyperlink w:anchor="_Toc160196093" w:history="1">
+            <w:r>
+              <w:rPr>
+                <w:rStyle w:val="Hiperhivatkozs"/>
+                <w:noProof/>
+              </w:rPr>
+              <w:t>Használati útmutató</w:t>
+            </w:r>
+            <w:r>
+              <w:rPr>
+                <w:noProof/>
+                <w:webHidden/>
+              </w:rPr>
+              <w:tab/>
+            </w:r>
+            <w:r>
+              <w:rPr>
+                <w:noProof/>
+                <w:webHidden/>
+              </w:rPr>
+              <w:fldChar w:fldCharType="begin"/>
+            </w:r>
+            <w:r>
+              <w:rPr>
+                <w:noProof/>
+                <w:webHidden/>
+              </w:rPr>
+              <w:instrText xml:space="preserve"> PAGEREF _Toc160196093 \h </w:instrText>
+            </w:r>
+            <w:r>
+              <w:rPr>
+                <w:noProof/>
+                <w:webHidden/>
+              </w:rPr>
+            </w:r>
+            <w:r>
+              <w:rPr>
+                <w:noProof/>
+                <w:webHidden/>
+              </w:rPr>
+              <w:fldChar w:fldCharType="separate"/>
+            </w:r>
+            <w:r>
+              <w:rPr>
+                <w:noProof/>
+                <w:webHidden/>
+              </w:rPr>
+              <w:t>3</w:t>
+            </w:r>
+            <w:r>
+              <w:rPr>
+                <w:noProof/>
+                <w:webHidden/>
+              </w:rPr>
+              <w:fldChar w:fldCharType="end"/>
+            </w:r>
+          </w:hyperlink>
+        </w:p>
+        <w:p>
+          <w:pPr>
+            <w:pStyle w:val="TJ1"/>
+            <w:tabs>
+              <w:tab w:val="right" w:leader="dot" w:pos="9062"/>
+            </w:tabs>
             <w:rPr>
-              <w:b/>
-              <w:bCs/>
+              <w:rFonts w:eastAsiaTheme="minorEastAsia"/>
               <w:noProof/>
+              <w:lang w:eastAsia="hu-HU"/>
             </w:rPr>
-            <w:t>Nincsenek tartalomjegyzék-bejegyzések.</w:t>
-          </w:r>
+          </w:pPr>
+          <w:hyperlink w:anchor="_Toc160196094" w:history="1">
+            <w:r>
+              <w:rPr>
+                <w:rStyle w:val="Hiperhivatkozs"/>
+                <w:noProof/>
+              </w:rPr>
+              <w:t>Probléma bemutatása</w:t>
+            </w:r>
+            <w:r>
+              <w:rPr>
+                <w:noProof/>
+                <w:webHidden/>
+              </w:rPr>
+              <w:tab/>
+            </w:r>
+            <w:r>
+              <w:rPr>
+                <w:noProof/>
+                <w:webHidden/>
+              </w:rPr>
+              <w:fldChar w:fldCharType="begin"/>
+            </w:r>
+            <w:r>
+              <w:rPr>
+                <w:noProof/>
+                <w:webHidden/>
+              </w:rPr>
+              <w:instrText xml:space="preserve"> PAGEREF _Toc160196094 \h </w:instrText>
+            </w:r>
+            <w:r>
+              <w:rPr>
+                <w:noProof/>
+                <w:webHidden/>
+              </w:rPr>
+            </w:r>
+            <w:r>
+              <w:rPr>
+                <w:noProof/>
+                <w:webHidden/>
+              </w:rPr>
+              <w:fldChar w:fldCharType="separate"/>
+            </w:r>
+            <w:r>
+              <w:rPr>
+                <w:noProof/>
+                <w:webHidden/>
+              </w:rPr>
+              <w:t>4</w:t>
+            </w:r>
+            <w:r>
+              <w:rPr>
+                <w:noProof/>
+                <w:webHidden/>
+              </w:rPr>
+              <w:fldChar w:fldCharType="end"/>
+            </w:r>
+          </w:hyperlink>
+        </w:p>
+        <w:p>
+          <w:pPr>
+            <w:pStyle w:val="TJ1"/>
+            <w:tabs>
+              <w:tab w:val="right" w:leader="dot" w:pos="9062"/>
+            </w:tabs>
+            <w:rPr>
+              <w:rFonts w:eastAsiaTheme="minorEastAsia"/>
+              <w:noProof/>
+              <w:lang w:eastAsia="hu-HU"/>
+            </w:rPr>
+          </w:pPr>
+          <w:hyperlink w:anchor="_Toc160196095" w:history="1">
+            <w:r>
+              <w:rPr>
+                <w:rStyle w:val="Hiperhivatkozs"/>
+                <w:noProof/>
+              </w:rPr>
+              <w:t>Használt könyvtárak, csomagok</w:t>
+            </w:r>
+            <w:r>
+              <w:rPr>
+                <w:noProof/>
+                <w:webHidden/>
+              </w:rPr>
+              <w:tab/>
+            </w:r>
+            <w:r>
+              <w:rPr>
+                <w:noProof/>
+                <w:webHidden/>
+              </w:rPr>
+              <w:fldChar w:fldCharType="begin"/>
+            </w:r>
+            <w:r>
+              <w:rPr>
+                <w:noProof/>
+                <w:webHidden/>
+              </w:rPr>
+              <w:instrText xml:space="preserve"> PAGEREF _Toc160196095 \h </w:instrText>
+            </w:r>
+            <w:r>
+              <w:rPr>
+                <w:noProof/>
+                <w:webHidden/>
+              </w:rPr>
+            </w:r>
+            <w:r>
+              <w:rPr>
+                <w:noProof/>
+                <w:webHidden/>
+              </w:rPr>
+              <w:fldChar w:fldCharType="separate"/>
+            </w:r>
+            <w:r>
+              <w:rPr>
+                <w:noProof/>
+                <w:webHidden/>
+              </w:rPr>
+              <w:t>5</w:t>
+            </w:r>
+            <w:r>
+              <w:rPr>
+                <w:noProof/>
+                <w:webHidden/>
+              </w:rPr>
+              <w:fldChar w:fldCharType="end"/>
+            </w:r>
+          </w:hyperlink>
+        </w:p>
+        <w:p>
+          <w:pPr>
+            <w:pStyle w:val="TJ1"/>
+            <w:tabs>
+              <w:tab w:val="right" w:leader="dot" w:pos="9062"/>
+            </w:tabs>
+            <w:rPr>
+              <w:rFonts w:eastAsiaTheme="minorEastAsia"/>
+              <w:noProof/>
+              <w:lang w:eastAsia="hu-HU"/>
+            </w:rPr>
+          </w:pPr>
+          <w:hyperlink w:anchor="_Toc160196096" w:history="1">
+            <w:r>
+              <w:rPr>
+                <w:rStyle w:val="Hiperhivatkozs"/>
+                <w:noProof/>
+              </w:rPr>
+              <w:t>Játék bemutatásai</w:t>
+            </w:r>
+            <w:r>
+              <w:rPr>
+                <w:noProof/>
+                <w:webHidden/>
+              </w:rPr>
+              <w:tab/>
+            </w:r>
+            <w:r>
+              <w:rPr>
+                <w:noProof/>
+                <w:webHidden/>
+              </w:rPr>
+              <w:fldChar w:fldCharType="begin"/>
+            </w:r>
+            <w:r>
+              <w:rPr>
+                <w:noProof/>
+                <w:webHidden/>
+              </w:rPr>
+              <w:instrText xml:space="preserve"> PAGEREF _Toc160196096 \h </w:instrText>
+            </w:r>
+            <w:r>
+              <w:rPr>
+                <w:noProof/>
+                <w:webHidden/>
+              </w:rPr>
+            </w:r>
+            <w:r>
+              <w:rPr>
+                <w:noProof/>
+                <w:webHidden/>
+              </w:rPr>
+              <w:fldChar w:fldCharType="separate"/>
+            </w:r>
+            <w:r>
+              <w:rPr>
+                <w:noProof/>
+                <w:webHidden/>
+              </w:rPr>
+              <w:t>6</w:t>
+            </w:r>
+            <w:r>
+              <w:rPr>
+                <w:noProof/>
+                <w:webHidden/>
+              </w:rPr>
+              <w:fldChar w:fldCharType="end"/>
+            </w:r>
+          </w:hyperlink>
+        </w:p>
+        <w:p>
+          <w:pPr>
+            <w:pStyle w:val="TJ1"/>
+            <w:tabs>
+              <w:tab w:val="right" w:leader="dot" w:pos="9062"/>
+            </w:tabs>
+            <w:rPr>
+              <w:rFonts w:eastAsiaTheme="minorEastAsia"/>
+              <w:noProof/>
+              <w:lang w:eastAsia="hu-HU"/>
+            </w:rPr>
+          </w:pPr>
+          <w:hyperlink w:anchor="_Toc160196097" w:history="1">
+            <w:r>
+              <w:rPr>
+                <w:rStyle w:val="Hiperhivatkozs"/>
+                <w:noProof/>
+              </w:rPr>
+              <w:t>Mesterséges intelligencia bemutatása</w:t>
+            </w:r>
+            <w:r>
+              <w:rPr>
+                <w:noProof/>
+                <w:webHidden/>
+              </w:rPr>
+              <w:tab/>
+            </w:r>
+            <w:r>
+              <w:rPr>
+                <w:noProof/>
+                <w:webHidden/>
+              </w:rPr>
+              <w:fldChar w:fldCharType="begin"/>
+            </w:r>
+            <w:r>
+              <w:rPr>
+                <w:noProof/>
+                <w:webHidden/>
+              </w:rPr>
+              <w:instrText xml:space="preserve"> PAGEREF _Toc160196097 \h </w:instrText>
+            </w:r>
+            <w:r>
+              <w:rPr>
+                <w:noProof/>
+                <w:webHidden/>
+              </w:rPr>
+            </w:r>
+            <w:r>
+              <w:rPr>
+                <w:noProof/>
+                <w:webHidden/>
+              </w:rPr>
+              <w:fldChar w:fldCharType="separate"/>
+            </w:r>
+            <w:r>
+              <w:rPr>
+                <w:noProof/>
+                <w:webHidden/>
+              </w:rPr>
+              <w:t>7</w:t>
+            </w:r>
+            <w:r>
+              <w:rPr>
+                <w:noProof/>
+                <w:webHidden/>
+              </w:rPr>
+              <w:fldChar w:fldCharType="end"/>
+            </w:r>
+          </w:hyperlink>
+        </w:p>
+        <w:p>
+          <w:pPr>
+            <w:pStyle w:val="TJ1"/>
+            <w:tabs>
+              <w:tab w:val="right" w:leader="dot" w:pos="9062"/>
+            </w:tabs>
+            <w:rPr>
+              <w:rFonts w:eastAsiaTheme="minorEastAsia"/>
+              <w:noProof/>
+              <w:lang w:eastAsia="hu-HU"/>
+            </w:rPr>
+          </w:pPr>
+          <w:hyperlink w:anchor="_Toc160196098" w:history="1">
+            <w:r>
+              <w:rPr>
+                <w:rStyle w:val="Hiperhivatkozs"/>
+                <w:noProof/>
+              </w:rPr>
+              <w:t>Források</w:t>
+            </w:r>
+            <w:r>
+              <w:rPr>
+                <w:noProof/>
+                <w:webHidden/>
+              </w:rPr>
+              <w:tab/>
+            </w:r>
+            <w:r>
+              <w:rPr>
+                <w:noProof/>
+                <w:webHidden/>
+              </w:rPr>
+              <w:fldChar w:fldCharType="begin"/>
+            </w:r>
+            <w:r>
+              <w:rPr>
+                <w:noProof/>
+                <w:webHidden/>
+              </w:rPr>
+              <w:instrText xml:space="preserve"> PAGEREF _Toc160196098 \h </w:instrText>
+            </w:r>
+            <w:r>
+              <w:rPr>
+                <w:noProof/>
+                <w:webHidden/>
+              </w:rPr>
+            </w:r>
+            <w:r>
+              <w:rPr>
+                <w:noProof/>
+                <w:webHidden/>
+              </w:rPr>
+              <w:fldChar w:fldCharType="separate"/>
+            </w:r>
+            <w:r>
+              <w:rPr>
+                <w:noProof/>
+                <w:webHidden/>
+              </w:rPr>
+              <w:t>8</w:t>
+            </w:r>
+            <w:r>
+              <w:rPr>
+                <w:noProof/>
+                <w:webHidden/>
+              </w:rPr>
+              <w:fldChar w:fldCharType="end"/>
+            </w:r>
+          </w:hyperlink>
+        </w:p>
+        <w:p>
           <w:r>
             <w:rPr>
               <w:b/>
@@ -290,8 +704,665 @@
         <w:br w:type="page"/>
       </w:r>
     </w:p>
+    <w:p>
+      <w:pPr>
+        <w:pStyle w:val="Cmsor1"/>
+      </w:pPr>
+      <w:bookmarkStart w:id="0" w:name="_Toc160196093"/>
+      <w:r>
+        <w:lastRenderedPageBreak/>
+        <w:t>Használati útmutató</w:t>
+      </w:r>
+      <w:bookmarkEnd w:id="0"/>
+    </w:p>
+    <w:p>
+      <w:pPr>
+        <w:jc w:val="both"/>
+        <w:rPr>
+          <w:sz w:val="24"/>
+          <w:szCs w:val="24"/>
+        </w:rPr>
+      </w:pPr>
+      <w:r>
+        <w:rPr>
+          <w:sz w:val="24"/>
+          <w:szCs w:val="24"/>
+        </w:rPr>
+        <w:t xml:space="preserve">A GitHub </w:t>
+      </w:r>
+      <w:r>
+        <w:rPr>
+          <w:sz w:val="24"/>
+          <w:szCs w:val="24"/>
+        </w:rPr>
+        <w:t>repository,</w:t>
+      </w:r>
+      <w:r>
+        <w:rPr>
+          <w:sz w:val="24"/>
+          <w:szCs w:val="24"/>
+        </w:rPr>
+        <w:t xml:space="preserve"> amelyben dolgoztam:</w:t>
+      </w:r>
+      <w:r>
+        <w:t xml:space="preserve"> </w:t>
+      </w:r>
+      <w:hyperlink r:id="rId8" w:history="1">
+        <w:r>
+          <w:rPr>
+            <w:rStyle w:val="Hiperhivatkozs"/>
+            <w:sz w:val="24"/>
+            <w:szCs w:val="24"/>
+          </w:rPr>
+          <w:t>https://github.com/vassko02/SnakeAI.git</w:t>
+        </w:r>
+      </w:hyperlink>
+      <w:r>
+        <w:rPr>
+          <w:sz w:val="24"/>
+          <w:szCs w:val="24"/>
+        </w:rPr>
+        <w:t>.</w:t>
+      </w:r>
+    </w:p>
+    <w:p>
+      <w:pPr>
+        <w:pStyle w:val="Listaszerbekezds"/>
+        <w:numPr>
+          <w:ilvl w:val="0"/>
+          <w:numId w:val="1"/>
+        </w:numPr>
+        <w:jc w:val="both"/>
+        <w:rPr>
+          <w:sz w:val="24"/>
+          <w:szCs w:val="24"/>
+        </w:rPr>
+      </w:pPr>
+      <w:r>
+        <w:rPr>
+          <w:sz w:val="24"/>
+          <w:szCs w:val="24"/>
+        </w:rPr>
+        <w:t xml:space="preserve">Telepítsük az Anaconda-t, az alábbi linkről: </w:t>
+      </w:r>
+      <w:hyperlink r:id="rId9" w:history="1">
+        <w:r>
+          <w:rPr>
+            <w:rStyle w:val="Hiperhivatkozs"/>
+            <w:sz w:val="24"/>
+            <w:szCs w:val="24"/>
+          </w:rPr>
+          <w:t>https://www.anaconda.com/download</w:t>
+        </w:r>
+      </w:hyperlink>
+    </w:p>
+    <w:p>
+      <w:pPr>
+        <w:pStyle w:val="Listaszerbekezds"/>
+        <w:numPr>
+          <w:ilvl w:val="0"/>
+          <w:numId w:val="1"/>
+        </w:numPr>
+        <w:jc w:val="both"/>
+        <w:rPr>
+          <w:sz w:val="24"/>
+          <w:szCs w:val="24"/>
+        </w:rPr>
+      </w:pPr>
+      <w:r>
+        <w:rPr>
+          <w:sz w:val="24"/>
+          <w:szCs w:val="24"/>
+        </w:rPr>
+        <w:t xml:space="preserve">Indítsuk el az Anaconda-t és egy „Anaconda Powershell </w:t>
+      </w:r>
+      <w:r>
+        <w:rPr>
+          <w:sz w:val="24"/>
+          <w:szCs w:val="24"/>
+        </w:rPr>
+        <w:t>Prompt” -</w:t>
+      </w:r>
+      <w:r>
+        <w:rPr>
+          <w:sz w:val="24"/>
+          <w:szCs w:val="24"/>
+        </w:rPr>
+        <w:t>ot</w:t>
+      </w:r>
+    </w:p>
+    <w:p>
+      <w:pPr>
+        <w:pStyle w:val="Listaszerbekezds"/>
+        <w:numPr>
+          <w:ilvl w:val="0"/>
+          <w:numId w:val="1"/>
+        </w:numPr>
+        <w:jc w:val="both"/>
+        <w:rPr>
+          <w:sz w:val="24"/>
+          <w:szCs w:val="24"/>
+        </w:rPr>
+      </w:pPr>
+      <w:r>
+        <w:rPr>
+          <w:sz w:val="24"/>
+          <w:szCs w:val="24"/>
+        </w:rPr>
+        <w:t xml:space="preserve">Klónozzuk a GitHub </w:t>
+      </w:r>
+      <w:r>
+        <w:rPr>
+          <w:sz w:val="24"/>
+          <w:szCs w:val="24"/>
+        </w:rPr>
+        <w:t>repository</w:t>
+      </w:r>
+      <w:r>
+        <w:rPr>
+          <w:sz w:val="24"/>
+          <w:szCs w:val="24"/>
+        </w:rPr>
+        <w:t>-t a</w:t>
+      </w:r>
+      <w:r>
+        <w:rPr>
+          <w:sz w:val="24"/>
+          <w:szCs w:val="24"/>
+        </w:rPr>
+        <w:t xml:space="preserve"> „git clone </w:t>
+      </w:r>
+      <w:hyperlink r:id="rId10" w:history="1">
+        <w:r>
+          <w:rPr>
+            <w:rStyle w:val="Hiperhivatkozs"/>
+            <w:sz w:val="24"/>
+            <w:szCs w:val="24"/>
+          </w:rPr>
+          <w:t>https://github.com/vassko02/SnakeAI.git</w:t>
+        </w:r>
+      </w:hyperlink>
+      <w:r>
+        <w:rPr>
+          <w:sz w:val="24"/>
+          <w:szCs w:val="24"/>
+        </w:rPr>
+        <w:t>”</w:t>
+      </w:r>
+      <w:r>
+        <w:rPr>
+          <w:sz w:val="24"/>
+          <w:szCs w:val="24"/>
+        </w:rPr>
+        <w:t xml:space="preserve"> </w:t>
+      </w:r>
+      <w:r>
+        <w:rPr>
+          <w:sz w:val="24"/>
+          <w:szCs w:val="24"/>
+        </w:rPr>
+        <w:t>segítségével</w:t>
+      </w:r>
+    </w:p>
+    <w:p>
+      <w:pPr>
+        <w:pStyle w:val="Listaszerbekezds"/>
+        <w:numPr>
+          <w:ilvl w:val="0"/>
+          <w:numId w:val="1"/>
+        </w:numPr>
+        <w:jc w:val="both"/>
+        <w:rPr>
+          <w:sz w:val="24"/>
+          <w:szCs w:val="24"/>
+        </w:rPr>
+      </w:pPr>
+      <w:r>
+        <w:rPr>
+          <w:sz w:val="24"/>
+          <w:szCs w:val="24"/>
+        </w:rPr>
+        <w:t>Lépjünk be a GitHub-ról letöltött fájlba a „</w:t>
+      </w:r>
+      <w:r>
+        <w:rPr>
+          <w:sz w:val="24"/>
+          <w:szCs w:val="24"/>
+        </w:rPr>
+        <w:t xml:space="preserve">cd </w:t>
+      </w:r>
+      <w:r>
+        <w:rPr>
+          <w:sz w:val="24"/>
+          <w:szCs w:val="24"/>
+        </w:rPr>
+        <w:t>SnakeAI/game</w:t>
+      </w:r>
+    </w:p>
+    <w:p>
+      <w:pPr>
+        <w:pStyle w:val="Listaszerbekezds"/>
+        <w:numPr>
+          <w:ilvl w:val="0"/>
+          <w:numId w:val="1"/>
+        </w:numPr>
+        <w:jc w:val="both"/>
+        <w:rPr>
+          <w:sz w:val="24"/>
+          <w:szCs w:val="24"/>
+        </w:rPr>
+      </w:pPr>
+      <w:r>
+        <w:rPr>
+          <w:sz w:val="24"/>
+          <w:szCs w:val="24"/>
+        </w:rPr>
+        <w:t xml:space="preserve">Adjuk ki a következő parancsot: </w:t>
+      </w:r>
+      <w:r>
+        <w:rPr>
+          <w:sz w:val="24"/>
+          <w:szCs w:val="24"/>
+        </w:rPr>
+        <w:t>„</w:t>
+      </w:r>
+      <w:r>
+        <w:rPr>
+          <w:sz w:val="24"/>
+          <w:szCs w:val="24"/>
+        </w:rPr>
+        <w:t>conda activate pygame_env</w:t>
+      </w:r>
+      <w:r>
+        <w:rPr>
+          <w:sz w:val="24"/>
+          <w:szCs w:val="24"/>
+        </w:rPr>
+        <w:t>”</w:t>
+      </w:r>
+    </w:p>
+    <w:p>
+      <w:pPr>
+        <w:pStyle w:val="Listaszerbekezds"/>
+        <w:numPr>
+          <w:ilvl w:val="0"/>
+          <w:numId w:val="1"/>
+        </w:numPr>
+        <w:jc w:val="both"/>
+        <w:rPr>
+          <w:sz w:val="24"/>
+          <w:szCs w:val="24"/>
+        </w:rPr>
+      </w:pPr>
+      <w:r>
+        <w:rPr>
+          <w:noProof/>
+        </w:rPr>
+        <mc:AlternateContent>
+          <mc:Choice Requires="wps">
+            <w:drawing>
+              <wp:anchor distT="0" distB="0" distL="114300" distR="114300" simplePos="0" relativeHeight="251660288" behindDoc="0" locked="0" layoutInCell="1" allowOverlap="1" wp14:anchorId="46137EA7" wp14:editId="4726C8AF">
+                <wp:simplePos x="0" y="0"/>
+                <wp:positionH relativeFrom="margin">
+                  <wp:align>left</wp:align>
+                </wp:positionH>
+                <wp:positionV relativeFrom="paragraph">
+                  <wp:posOffset>2277110</wp:posOffset>
+                </wp:positionV>
+                <wp:extent cx="5760720" cy="635"/>
+                <wp:effectExtent l="0" t="0" r="11430" b="10795"/>
+                <wp:wrapSquare wrapText="bothSides"/>
+                <wp:docPr id="381716616" name="Szövegdoboz 1"/>
+                <wp:cNvGraphicFramePr/>
+                <a:graphic xmlns:a="http://schemas.openxmlformats.org/drawingml/2006/main">
+                  <a:graphicData uri="http://schemas.microsoft.com/office/word/2010/wordprocessingShape">
+                    <wps:wsp>
+                      <wps:cNvSpPr txBox="1"/>
+                      <wps:spPr>
+                        <a:xfrm>
+                          <a:off x="0" y="0"/>
+                          <a:ext cx="5760720" cy="635"/>
+                        </a:xfrm>
+                        <a:prstGeom prst="rect">
+                          <a:avLst/>
+                        </a:prstGeom>
+                        <a:noFill/>
+                        <a:ln>
+                          <a:noFill/>
+                        </a:ln>
+                      </wps:spPr>
+                      <wps:txbx>
+                        <w:txbxContent>
+                          <w:p>
+                            <w:pPr>
+                              <w:pStyle w:val="Kpalrs"/>
+                              <w:jc w:val="center"/>
+                              <w:rPr>
+                                <w:sz w:val="24"/>
+                                <w:szCs w:val="24"/>
+                              </w:rPr>
+                            </w:pPr>
+                            <w:r>
+                              <w:rPr>
+                                <w:sz w:val="24"/>
+                                <w:szCs w:val="24"/>
+                              </w:rPr>
+                              <w:fldChar w:fldCharType="begin"/>
+                            </w:r>
+                            <w:r>
+                              <w:rPr>
+                                <w:sz w:val="24"/>
+                                <w:szCs w:val="24"/>
+                              </w:rPr>
+                              <w:instrText xml:space="preserve"> SEQ ábra \* ARABIC </w:instrText>
+                            </w:r>
+                            <w:r>
+                              <w:rPr>
+                                <w:sz w:val="24"/>
+                                <w:szCs w:val="24"/>
+                              </w:rPr>
+                              <w:fldChar w:fldCharType="separate"/>
+                            </w:r>
+                            <w:r>
+                              <w:rPr>
+                                <w:noProof/>
+                                <w:sz w:val="24"/>
+                                <w:szCs w:val="24"/>
+                              </w:rPr>
+                              <w:t>1</w:t>
+                            </w:r>
+                            <w:r>
+                              <w:rPr>
+                                <w:sz w:val="24"/>
+                                <w:szCs w:val="24"/>
+                              </w:rPr>
+                              <w:fldChar w:fldCharType="end"/>
+                            </w:r>
+                            <w:r>
+                              <w:rPr>
+                                <w:sz w:val="24"/>
+                                <w:szCs w:val="24"/>
+                              </w:rPr>
+                              <w:t>. ábra Minta a kiadott parancsokról</w:t>
+                            </w:r>
+                          </w:p>
+                        </w:txbxContent>
+                      </wps:txbx>
+                      <wps:bodyPr rot="0" spcFirstLastPara="0" vertOverflow="overflow" horzOverflow="overflow" vert="horz" wrap="square" lIns="0" tIns="0" rIns="0" bIns="0" numCol="1" spcCol="0" rtlCol="0" fromWordArt="0" anchor="t" anchorCtr="0" forceAA="0" compatLnSpc="1">
+                        <a:prstTxWarp prst="textNoShape">
+                          <a:avLst/>
+                        </a:prstTxWarp>
+                        <a:spAutoFit/>
+                      </wps:bodyPr>
+                    </wps:wsp>
+                  </a:graphicData>
+                </a:graphic>
+              </wp:anchor>
+            </w:drawing>
+          </mc:Choice>
+          <mc:Fallback>
+            <w:pict>
+              <v:shapetype w14:anchorId="46137EA7" id="_x0000_t202" coordsize="21600,21600" o:spt="202" path="m,l,21600r21600,l21600,xe">
+                <v:stroke joinstyle="miter"/>
+                <v:path gradientshapeok="t" o:connecttype="rect"/>
+              </v:shapetype>
+              <v:shape id="Szövegdoboz 1" o:spid="_x0000_s1026" type="#_x0000_t202" style="position:absolute;left:0;text-align:left;margin-left:0;margin-top:179.3pt;width:453.6pt;height:.05pt;z-index:251660288;visibility:visible;mso-wrap-style:square;mso-wrap-distance-left:9pt;mso-wrap-distance-top:0;mso-wrap-distance-right:9pt;mso-wrap-distance-bottom:0;mso-position-horizontal:left;mso-position-horizontal-relative:margin;mso-position-vertical:absolute;mso-position-vertical-relative:text;v-text-anchor:top" o:gfxdata="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" filled="f" stroked="f">
+                <v:textbox style="mso-fit-shape-to-text:t" inset="0,0,0,0">
+                  <w:txbxContent>
+                    <w:p>
+                      <w:pPr>
+                        <w:pStyle w:val="Kpalrs"/>
+                        <w:jc w:val="center"/>
+                        <w:rPr>
+                          <w:sz w:val="24"/>
+                          <w:szCs w:val="24"/>
+                        </w:rPr>
+                      </w:pPr>
+                      <w:r>
+                        <w:rPr>
+                          <w:sz w:val="24"/>
+                          <w:szCs w:val="24"/>
+                        </w:rPr>
+                        <w:fldChar w:fldCharType="begin"/>
+                      </w:r>
+                      <w:r>
+                        <w:rPr>
+                          <w:sz w:val="24"/>
+                          <w:szCs w:val="24"/>
+                        </w:rPr>
+                        <w:instrText xml:space="preserve"> SEQ ábra \* ARABIC </w:instrText>
+                      </w:r>
+                      <w:r>
+                        <w:rPr>
+                          <w:sz w:val="24"/>
+                          <w:szCs w:val="24"/>
+                        </w:rPr>
+                        <w:fldChar w:fldCharType="separate"/>
+                      </w:r>
+                      <w:r>
+                        <w:rPr>
+                          <w:noProof/>
+                          <w:sz w:val="24"/>
+                          <w:szCs w:val="24"/>
+                        </w:rPr>
+                        <w:t>1</w:t>
+                      </w:r>
+                      <w:r>
+                        <w:rPr>
+                          <w:sz w:val="24"/>
+                          <w:szCs w:val="24"/>
+                        </w:rPr>
+                        <w:fldChar w:fldCharType="end"/>
+                      </w:r>
+                      <w:r>
+                        <w:rPr>
+                          <w:sz w:val="24"/>
+                          <w:szCs w:val="24"/>
+                        </w:rPr>
+                        <w:t>. ábra Minta a kiadott parancsokról</w:t>
+                      </w:r>
+                    </w:p>
+                  </w:txbxContent>
+                </v:textbox>
+                <w10:wrap type="square" anchorx="margin"/>
+              </v:shape>
+            </w:pict>
+          </mc:Fallback>
+        </mc:AlternateContent>
+      </w:r>
+      <w:r>
+        <w:rPr>
+          <w:sz w:val="24"/>
+          <w:szCs w:val="24"/>
+        </w:rPr>
+        <w:drawing>
+          <wp:anchor distT="0" distB="0" distL="114300" distR="114300" simplePos="0" relativeHeight="251658240" behindDoc="0" locked="0" layoutInCell="1" allowOverlap="1" wp14:anchorId="3FBC0DC0" wp14:editId="5CEE6D27">
+            <wp:simplePos x="0" y="0"/>
+            <wp:positionH relativeFrom="margin">
+              <wp:align>right</wp:align>
+            </wp:positionH>
+            <wp:positionV relativeFrom="paragraph">
+              <wp:posOffset>249555</wp:posOffset>
+            </wp:positionV>
+            <wp:extent cx="5760720" cy="2018030"/>
+            <wp:effectExtent l="0" t="0" r="0" b="1270"/>
+            <wp:wrapSquare wrapText="bothSides"/>
+            <wp:docPr id="705266739" name="Kép 1"/>
+            <wp:cNvGraphicFramePr>
+              <a:graphicFrameLocks xmlns:a="http://schemas.openxmlformats.org/drawingml/2006/main" noChangeAspect="1"/>
+            </wp:cNvGraphicFramePr>
+            <a:graphic xmlns:a="http://schemas.openxmlformats.org/drawingml/2006/main">
+              <a:graphicData uri="http://schemas.openxmlformats.org/drawingml/2006/picture">
+                <pic:pic xmlns:pic="http://schemas.openxmlformats.org/drawingml/2006/picture">
+                  <pic:nvPicPr>
+                    <pic:cNvPr id="705266739" name=""/>
+                    <pic:cNvPicPr/>
+                  </pic:nvPicPr>
+                  <pic:blipFill>
+                    <a:blip r:embed="rId11">
+                      <a:extLst>
+                        <a:ext uri="{28A0092B-C50C-407E-A947-70E740481C1C}">
+                          <a14:useLocalDpi xmlns:a14="http://schemas.microsoft.com/office/drawing/2010/main" val="0"/>
+                        </a:ext>
+                      </a:extLst>
+                    </a:blip>
+                    <a:stretch>
+                      <a:fillRect/>
+                    </a:stretch>
+                  </pic:blipFill>
+                  <pic:spPr>
+                    <a:xfrm>
+                      <a:off x="0" y="0"/>
+                      <a:ext cx="5760720" cy="2018030"/>
+                    </a:xfrm>
+                    <a:prstGeom prst="rect">
+                      <a:avLst/>
+                    </a:prstGeom>
+                  </pic:spPr>
+                </pic:pic>
+              </a:graphicData>
+            </a:graphic>
+          </wp:anchor>
+        </w:drawing>
+      </w:r>
+      <w:r>
+        <w:rPr>
+          <w:sz w:val="24"/>
+          <w:szCs w:val="24"/>
+        </w:rPr>
+        <w:t>Indítsuk el az AI-t a „python agent.py” utasítással</w:t>
+      </w:r>
+    </w:p>
+    <w:p>
+      <w:r>
+        <w:br w:type="page"/>
+      </w:r>
+    </w:p>
+    <w:p>
+      <w:pPr>
+        <w:pStyle w:val="Cmsor1"/>
+      </w:pPr>
+      <w:bookmarkStart w:id="1" w:name="_Toc160196094"/>
+      <w:r>
+        <w:lastRenderedPageBreak/>
+        <w:t>Probléma bemutatása</w:t>
+      </w:r>
+      <w:bookmarkEnd w:id="1"/>
+    </w:p>
+    <w:p>
+      <w:pPr>
+        <w:ind w:firstLine="567"/>
+        <w:jc w:val="both"/>
+        <w:rPr>
+          <w:sz w:val="24"/>
+          <w:szCs w:val="24"/>
+        </w:rPr>
+      </w:pPr>
+    </w:p>
+    <w:p>
+      <w:r>
+        <w:br w:type="page"/>
+      </w:r>
+    </w:p>
+    <w:p>
+      <w:pPr>
+        <w:pStyle w:val="Cmsor1"/>
+      </w:pPr>
+      <w:bookmarkStart w:id="2" w:name="_Toc160196095"/>
+      <w:r>
+        <w:lastRenderedPageBreak/>
+        <w:t>Használt könyvtárak</w:t>
+      </w:r>
+      <w:r>
+        <w:t xml:space="preserve">, </w:t>
+      </w:r>
+      <w:r>
+        <w:t>csomagok</w:t>
+      </w:r>
+      <w:bookmarkEnd w:id="2"/>
+    </w:p>
+    <w:p>
+      <w:pPr>
+        <w:ind w:firstLine="567"/>
+        <w:jc w:val="both"/>
+        <w:rPr>
+          <w:sz w:val="24"/>
+          <w:szCs w:val="24"/>
+        </w:rPr>
+      </w:pPr>
+    </w:p>
+    <w:p>
+      <w:r>
+        <w:br w:type="page"/>
+      </w:r>
+    </w:p>
+    <w:p>
+      <w:pPr>
+        <w:pStyle w:val="Cmsor1"/>
+      </w:pPr>
+      <w:bookmarkStart w:id="3" w:name="_Toc160196096"/>
+      <w:r>
+        <w:lastRenderedPageBreak/>
+        <w:t>Játék bemutatása</w:t>
+      </w:r>
+      <w:bookmarkEnd w:id="3"/>
+    </w:p>
+    <w:p>
+      <w:pPr>
+        <w:ind w:firstLine="567"/>
+        <w:jc w:val="both"/>
+        <w:rPr>
+          <w:sz w:val="24"/>
+          <w:szCs w:val="24"/>
+        </w:rPr>
+      </w:pPr>
+    </w:p>
+    <w:p>
+      <w:r>
+        <w:br w:type="page"/>
+      </w:r>
+    </w:p>
+    <w:p>
+      <w:pPr>
+        <w:pStyle w:val="Cmsor1"/>
+      </w:pPr>
+      <w:bookmarkStart w:id="4" w:name="_Toc160196097"/>
+      <w:r>
+        <w:lastRenderedPageBreak/>
+        <w:t>Mesterséges intelligencia bemutatása</w:t>
+      </w:r>
+      <w:bookmarkEnd w:id="4"/>
+    </w:p>
+    <w:p>
+      <w:pPr>
+        <w:ind w:firstLine="567"/>
+        <w:jc w:val="both"/>
+        <w:rPr>
+          <w:sz w:val="24"/>
+          <w:szCs w:val="24"/>
+        </w:rPr>
+      </w:pPr>
+    </w:p>
+    <w:p>
+      <w:r>
+        <w:br w:type="page"/>
+      </w:r>
+    </w:p>
+    <w:p/>
+    <w:p>
+      <w:pPr>
+        <w:pStyle w:val="Cmsor1"/>
+      </w:pPr>
+      <w:bookmarkStart w:id="5" w:name="_Toc160196098"/>
+      <w:r>
+        <w:t>Források</w:t>
+      </w:r>
+      <w:bookmarkEnd w:id="5"/>
+    </w:p>
     <w:p/>
     <w:sectPr>
+      <w:headerReference w:type="default" r:id="rId12"/>
+      <w:footerReference w:type="default" r:id="rId13"/>
       <w:pgSz w:w="11906" w:h="16838"/>
       <w:pgMar w:top="1417" w:right="1417" w:bottom="1417" w:left="1417" w:header="708" w:footer="708" w:gutter="0"/>
       <w:cols w:space="708"/>
@@ -299,6 +1370,231 @@
     </w:sectPr>
   </w:body>
 </w:document>
+</file>
+
+<file path=word/endnotes.xml><?xml version="1.0" encoding="utf-8"?>
+<w:endnotes xmlns:wpc="http://schemas.microsoft.com/office/word/2010/wordprocessingCanvas" xmlns:cx="http://schemas.microsoft.com/office/drawing/2014/chartex" xmlns:cx1="http://schemas.microsoft.com/office/drawing/2015/9/8/chartex" xmlns:cx2="http://schemas.microsoft.com/office/drawing/2015/10/21/chartex" xmlns:cx3="http://schemas.microsoft.com/office/drawing/2016/5/9/chartex" xmlns:cx4="http://schemas.microsoft.com/office/drawing/2016/5/10/chartex" xmlns:cx5="http://schemas.microsoft.com/office/drawing/2016/5/11/chartex" xmlns:cx6="http://schemas.microsoft.com/office/drawing/2016/5/12/chartex" xmlns:cx7="http://schemas.microsoft.com/office/drawing/2016/5/13/chartex" xmlns:cx8="http://schemas.microsoft.com/office/drawing/2016/5/14/chartex" xmlns:mc="http://schemas.openxmlformats.org/markup-compatibility/2006" xmlns:aink="http://schemas.microsoft.com/office/drawing/2016/ink" xmlns:am3d="http://schemas.microsoft.com/office/drawing/2017/model3d" xmlns:o="urn:schemas-microsoft-com:office:office" xmlns:oel="http://schemas.microsoft.com/office/2019/extlst" xmlns:r="http://schemas.openxmlformats.org/officeDocument/2006/relationships" xmlns:m="http://schemas.openxmlformats.org/officeDocument/2006/math" xmlns:v="urn:schemas-microsoft-com:vml" xmlns:wp14="http://schemas.microsoft.com/office/word/2010/wordprocessingDrawing" xmlns:wp="http://schemas.openxmlformats.org/drawingml/2006/wordprocessingDrawing" xmlns:w10="urn:schemas-microsoft-com:office:word" xmlns:w="http://schemas.openxmlformats.org/wordprocessingml/2006/main" xmlns:w14="http://schemas.microsoft.com/office/word/2010/wordml" xmlns:w15="http://schemas.microsoft.com/office/word/2012/wordml" xmlns:w16cex="http://schemas.microsoft.com/office/word/2018/wordml/cex" xmlns:w16cid="http://schemas.microsoft.com/office/word/2016/wordml/cid" xmlns:w16="http://schemas.microsoft.com/office/word/2018/wordml" xmlns:w16sdtdh="http://schemas.microsoft.com/office/word/2020/wordml/sdtdatahash" xmlns:w16se="http://schemas.microsoft.com/office/word/2015/wordml/symex" xmlns:wpg="http://schemas.microsoft.com/office/word/2010/wordprocessingGroup" xmlns:wpi="http://schemas.microsoft.com/office/word/2010/wordprocessingInk" xmlns:wne="http://schemas.microsoft.com/office/word/2006/wordml" xmlns:wps="http://schemas.microsoft.com/office/word/2010/wordprocessingShape" mc:Ignorable="w14 w15 w16se w16cid w16 w16cex w16sdtdh wp14">
+  <w:endnote w:type="separator" w:id="-1">
+    <w:p>
+      <w:pPr>
+        <w:spacing w:after="0" w:line="240" w:lineRule="auto"/>
+      </w:pPr>
+      <w:r>
+        <w:separator/>
+      </w:r>
+    </w:p>
+  </w:endnote>
+  <w:endnote w:type="continuationSeparator" w:id="0">
+    <w:p>
+      <w:pPr>
+        <w:spacing w:after="0" w:line="240" w:lineRule="auto"/>
+      </w:pPr>
+      <w:r>
+        <w:continuationSeparator/>
+      </w:r>
+    </w:p>
+  </w:endnote>
+</w:endnotes>
+</file>
+
+<file path=word/footer1.xml><?xml version="1.0" encoding="utf-8"?>
+<w:ftr xmlns:wpc="http://schemas.microsoft.com/office/word/2010/wordprocessingCanvas" xmlns:cx="http://schemas.microsoft.com/office/drawing/2014/chartex" xmlns:cx1="http://schemas.microsoft.com/office/drawing/2015/9/8/chartex" xmlns:cx2="http://schemas.microsoft.com/office/drawing/2015/10/21/chartex" xmlns:cx3="http://schemas.microsoft.com/office/drawing/2016/5/9/chartex" xmlns:cx4="http://schemas.microsoft.com/office/drawing/2016/5/10/chartex" xmlns:cx5="http://schemas.microsoft.com/office/drawing/2016/5/11/chartex" xmlns:cx6="http://schemas.microsoft.com/office/drawing/2016/5/12/chartex" xmlns:cx7="http://schemas.microsoft.com/office/drawing/2016/5/13/chartex" xmlns:cx8="http://schemas.microsoft.com/office/drawing/2016/5/14/chartex" xmlns:mc="http://schemas.openxmlformats.org/markup-compatibility/2006" xmlns:aink="http://schemas.microsoft.com/office/drawing/2016/ink" xmlns:am3d="http://schemas.microsoft.com/office/drawing/2017/model3d" xmlns:o="urn:schemas-microsoft-com:office:office" xmlns:oel="http://schemas.microsoft.com/office/2019/extlst" xmlns:r="http://schemas.openxmlformats.org/officeDocument/2006/relationships" xmlns:m="http://schemas.openxmlformats.org/officeDocument/2006/math" xmlns:v="urn:schemas-microsoft-com:vml" xmlns:wp14="http://schemas.microsoft.com/office/word/2010/wordprocessingDrawing" xmlns:wp="http://schemas.openxmlformats.org/drawingml/2006/wordprocessingDrawing" xmlns:w10="urn:schemas-microsoft-com:office:word" xmlns:w="http://schemas.openxmlformats.org/wordprocessingml/2006/main" xmlns:w14="http://schemas.microsoft.com/office/word/2010/wordml" xmlns:w15="http://schemas.microsoft.com/office/word/2012/wordml" xmlns:w16cex="http://schemas.microsoft.com/office/word/2018/wordml/cex" xmlns:w16cid="http://schemas.microsoft.com/office/word/2016/wordml/cid" xmlns:w16="http://schemas.microsoft.com/office/word/2018/wordml" xmlns:w16sdtdh="http://schemas.microsoft.com/office/word/2020/wordml/sdtdatahash" xmlns:w16se="http://schemas.microsoft.com/office/word/2015/wordml/symex" xmlns:wpg="http://schemas.microsoft.com/office/word/2010/wordprocessingGroup" xmlns:wpi="http://schemas.microsoft.com/office/word/2010/wordprocessingInk" xmlns:wne="http://schemas.microsoft.com/office/word/2006/wordml" xmlns:wps="http://schemas.microsoft.com/office/word/2010/wordprocessingShape" mc:Ignorable="w14 w15 w16se w16cid w16 w16cex w16sdtdh wp14">
+  <w:sdt>
+    <w:sdtPr>
+      <w:id w:val="-1664850511"/>
+      <w:docPartObj>
+        <w:docPartGallery w:val="Page Numbers (Bottom of Page)"/>
+        <w:docPartUnique/>
+      </w:docPartObj>
+    </w:sdtPr>
+    <w:sdtContent>
+      <w:p>
+        <w:pPr>
+          <w:pStyle w:val="llb"/>
+          <w:jc w:val="center"/>
+        </w:pPr>
+        <w:r>
+          <w:fldChar w:fldCharType="begin"/>
+        </w:r>
+        <w:r>
+          <w:instrText>PAGE   \* MERGEFORMAT</w:instrText>
+        </w:r>
+        <w:r>
+          <w:fldChar w:fldCharType="separate"/>
+        </w:r>
+        <w:r>
+          <w:t>2</w:t>
+        </w:r>
+        <w:r>
+          <w:fldChar w:fldCharType="end"/>
+        </w:r>
+      </w:p>
+    </w:sdtContent>
+  </w:sdt>
+  <w:p>
+    <w:pPr>
+      <w:pStyle w:val="llb"/>
+    </w:pPr>
+  </w:p>
+</w:ftr>
+</file>
+
+<file path=word/footnotes.xml><?xml version="1.0" encoding="utf-8"?>
+<w:footnotes xmlns:wpc="http://schemas.microsoft.com/office/word/2010/wordprocessingCanvas" xmlns:cx="http://schemas.microsoft.com/office/drawing/2014/chartex" xmlns:cx1="http://schemas.microsoft.com/office/drawing/2015/9/8/chartex" xmlns:cx2="http://schemas.microsoft.com/office/drawing/2015/10/21/chartex" xmlns:cx3="http://schemas.microsoft.com/office/drawing/2016/5/9/chartex" xmlns:cx4="http://schemas.microsoft.com/office/drawing/2016/5/10/chartex" xmlns:cx5="http://schemas.microsoft.com/office/drawing/2016/5/11/chartex" xmlns:cx6="http://schemas.microsoft.com/office/drawing/2016/5/12/chartex" xmlns:cx7="http://schemas.microsoft.com/office/drawing/2016/5/13/chartex" xmlns:cx8="http://schemas.microsoft.com/office/drawing/2016/5/14/chartex" xmlns:mc="http://schemas.openxmlformats.org/markup-compatibility/2006" xmlns:aink="http://schemas.microsoft.com/office/drawing/2016/ink" xmlns:am3d="http://schemas.microsoft.com/office/drawing/2017/model3d" xmlns:o="urn:schemas-microsoft-com:office:office" xmlns:oel="http://schemas.microsoft.com/office/2019/extlst" xmlns:r="http://schemas.openxmlformats.org/officeDocument/2006/relationships" xmlns:m="http://schemas.openxmlformats.org/officeDocument/2006/math" xmlns:v="urn:schemas-microsoft-com:vml" xmlns:wp14="http://schemas.microsoft.com/office/word/2010/wordprocessingDrawing" xmlns:wp="http://schemas.openxmlformats.org/drawingml/2006/wordprocessingDrawing" xmlns:w10="urn:schemas-microsoft-com:office:word" xmlns:w="http://schemas.openxmlformats.org/wordprocessingml/2006/main" xmlns:w14="http://schemas.microsoft.com/office/word/2010/wordml" xmlns:w15="http://schemas.microsoft.com/office/word/2012/wordml" xmlns:w16cex="http://schemas.microsoft.com/office/word/2018/wordml/cex" xmlns:w16cid="http://schemas.microsoft.com/office/word/2016/wordml/cid" xmlns:w16="http://schemas.microsoft.com/office/word/2018/wordml" xmlns:w16sdtdh="http://schemas.microsoft.com/office/word/2020/wordml/sdtdatahash" xmlns:w16se="http://schemas.microsoft.com/office/word/2015/wordml/symex" xmlns:wpg="http://schemas.microsoft.com/office/word/2010/wordprocessingGroup" xmlns:wpi="http://schemas.microsoft.com/office/word/2010/wordprocessingInk" xmlns:wne="http://schemas.microsoft.com/office/word/2006/wordml" xmlns:wps="http://schemas.microsoft.com/office/word/2010/wordprocessingShape" mc:Ignorable="w14 w15 w16se w16cid w16 w16cex w16sdtdh wp14">
+  <w:footnote w:type="separator" w:id="-1">
+    <w:p>
+      <w:pPr>
+        <w:spacing w:after="0" w:line="240" w:lineRule="auto"/>
+      </w:pPr>
+      <w:r>
+        <w:separator/>
+      </w:r>
+    </w:p>
+  </w:footnote>
+  <w:footnote w:type="continuationSeparator" w:id="0">
+    <w:p>
+      <w:pPr>
+        <w:spacing w:after="0" w:line="240" w:lineRule="auto"/>
+      </w:pPr>
+      <w:r>
+        <w:continuationSeparator/>
+      </w:r>
+    </w:p>
+  </w:footnote>
+</w:footnotes>
+</file>
+
+<file path=word/header1.xml><?xml version="1.0" encoding="utf-8"?>
+<w:hdr xmlns:wpc="http://schemas.microsoft.com/office/word/2010/wordprocessingCanvas" xmlns:cx="http://schemas.microsoft.com/office/drawing/2014/chartex" xmlns:cx1="http://schemas.microsoft.com/office/drawing/2015/9/8/chartex" xmlns:cx2="http://schemas.microsoft.com/office/drawing/2015/10/21/chartex" xmlns:cx3="http://schemas.microsoft.com/office/drawing/2016/5/9/chartex" xmlns:cx4="http://schemas.microsoft.com/office/drawing/2016/5/10/chartex" xmlns:cx5="http://schemas.microsoft.com/office/drawing/2016/5/11/chartex" xmlns:cx6="http://schemas.microsoft.com/office/drawing/2016/5/12/chartex" xmlns:cx7="http://schemas.microsoft.com/office/drawing/2016/5/13/chartex" xmlns:cx8="http://schemas.microsoft.com/office/drawing/2016/5/14/chartex" xmlns:mc="http://schemas.openxmlformats.org/markup-compatibility/2006" xmlns:aink="http://schemas.microsoft.com/office/drawing/2016/ink" xmlns:am3d="http://schemas.microsoft.com/office/drawing/2017/model3d" xmlns:o="urn:schemas-microsoft-com:office:office" xmlns:oel="http://schemas.microsoft.com/office/2019/extlst" xmlns:r="http://schemas.openxmlformats.org/officeDocument/2006/relationships" xmlns:m="http://schemas.openxmlformats.org/officeDocument/2006/math" xmlns:v="urn:schemas-microsoft-com:vml" xmlns:wp14="http://schemas.microsoft.com/office/word/2010/wordprocessingDrawing" xmlns:wp="http://schemas.openxmlformats.org/drawingml/2006/wordprocessingDrawing" xmlns:w10="urn:schemas-microsoft-com:office:word" xmlns:w="http://schemas.openxmlformats.org/wordprocessingml/2006/main" xmlns:w14="http://schemas.microsoft.com/office/word/2010/wordml" xmlns:w15="http://schemas.microsoft.com/office/word/2012/wordml" xmlns:w16cex="http://schemas.microsoft.com/office/word/2018/wordml/cex" xmlns:w16cid="http://schemas.microsoft.com/office/word/2016/wordml/cid" xmlns:w16="http://schemas.microsoft.com/office/word/2018/wordml" xmlns:w16sdtdh="http://schemas.microsoft.com/office/word/2020/wordml/sdtdatahash" xmlns:w16se="http://schemas.microsoft.com/office/word/2015/wordml/symex" xmlns:wpg="http://schemas.microsoft.com/office/word/2010/wordprocessingGroup" xmlns:wpi="http://schemas.microsoft.com/office/word/2010/wordprocessingInk" xmlns:wne="http://schemas.microsoft.com/office/word/2006/wordml" xmlns:wps="http://schemas.microsoft.com/office/word/2010/wordprocessingShape" mc:Ignorable="w14 w15 w16se w16cid w16 w16cex w16sdtdh wp14">
+  <w:p>
+    <w:pPr>
+      <w:pStyle w:val="lfej"/>
+    </w:pPr>
+    <w:r>
+      <w:t>Vass Kornél</w:t>
+    </w:r>
+    <w:r>
+      <w:t xml:space="preserve"> </w:t>
+    </w:r>
+    <w:r>
+      <w:tab/>
+      <w:t>SnakeAI</w:t>
+    </w:r>
+    <w:r>
+      <w:tab/>
+      <w:t>Mesterséges Intelligencia</w:t>
+    </w:r>
+  </w:p>
+  <w:p>
+    <w:pPr>
+      <w:pStyle w:val="lfej"/>
+    </w:pPr>
+    <w:r>
+      <w:t>CCD1VK</w:t>
+    </w:r>
+    <w:r>
+      <w:tab/>
+    </w:r>
+    <w:r>
+      <w:tab/>
+      <w:t>GKNB_INTM002</w:t>
+    </w:r>
+  </w:p>
+</w:hdr>
+</file>
+
+<file path=word/numbering.xml><?xml version="1.0" encoding="utf-8"?>
+<w:numbering xmlns:wpc="http://schemas.microsoft.com/office/word/2010/wordprocessingCanvas" xmlns:cx="http://schemas.microsoft.com/office/drawing/2014/chartex" xmlns:cx1="http://schemas.microsoft.com/office/drawing/2015/9/8/chartex" xmlns:cx2="http://schemas.microsoft.com/office/drawing/2015/10/21/chartex" xmlns:cx3="http://schemas.microsoft.com/office/drawing/2016/5/9/chartex" xmlns:cx4="http://schemas.microsoft.com/office/drawing/2016/5/10/chartex" xmlns:cx5="http://schemas.microsoft.com/office/drawing/2016/5/11/chartex" xmlns:cx6="http://schemas.microsoft.com/office/drawing/2016/5/12/chartex" xmlns:cx7="http://schemas.microsoft.com/office/drawing/2016/5/13/chartex" xmlns:cx8="http://schemas.microsoft.com/office/drawing/2016/5/14/chartex" xmlns:mc="http://schemas.openxmlformats.org/markup-compatibility/2006" xmlns:aink="http://schemas.microsoft.com/office/drawing/2016/ink" xmlns:am3d="http://schemas.microsoft.com/office/drawing/2017/model3d" xmlns:o="urn:schemas-microsoft-com:office:office" xmlns:oel="http://schemas.microsoft.com/office/2019/extlst" xmlns:r="http://schemas.openxmlformats.org/officeDocument/2006/relationships" xmlns:m="http://schemas.openxmlformats.org/officeDocument/2006/math" xmlns:v="urn:schemas-microsoft-com:vml" xmlns:wp14="http://schemas.microsoft.com/office/word/2010/wordprocessingDrawing" xmlns:wp="http://schemas.openxmlformats.org/drawingml/2006/wordprocessingDrawing" xmlns:w10="urn:schemas-microsoft-com:office:word" xmlns:w="http://schemas.openxmlformats.org/wordprocessingml/2006/main" xmlns:w14="http://schemas.microsoft.com/office/word/2010/wordml" xmlns:w15="http://schemas.microsoft.com/office/word/2012/wordml" xmlns:w16cex="http://schemas.microsoft.com/office/word/2018/wordml/cex" xmlns:w16cid="http://schemas.microsoft.com/office/word/2016/wordml/cid" xmlns:w16="http://schemas.microsoft.com/office/word/2018/wordml" xmlns:w16sdtdh="http://schemas.microsoft.com/office/word/2020/wordml/sdtdatahash" xmlns:w16se="http://schemas.microsoft.com/office/word/2015/wordml/symex" xmlns:wpg="http://schemas.microsoft.com/office/word/2010/wordprocessingGroup" xmlns:wpi="http://schemas.microsoft.com/office/word/2010/wordprocessingInk" xmlns:wne="http://schemas.microsoft.com/office/word/2006/wordml" xmlns:wps="http://schemas.microsoft.com/office/word/2010/wordprocessingShape" mc:Ignorable="w14 w15 w16se w16cid w16 w16cex w16sdtdh wp14">
+  <w:abstractNum w:abstractNumId="0" w15:restartNumberingAfterBreak="0">
+    <w:nsid w:val="1F694357"/>
+    <w:multiLevelType w:val="hybridMultilevel"/>
+    <w:tmpl w:val="3D10FF38"/>
+    <w:lvl w:ilvl="0" w:tplc="040E000F">
+      <w:start w:val="1"/>
+      <w:numFmt w:val="decimal"/>
+      <w:lvlText w:val="%1."/>
+      <w:lvlJc w:val="left"/>
+      <w:pPr>
+        <w:ind w:left="720" w:hanging="360"/>
+      </w:pPr>
+    </w:lvl>
+    <w:lvl w:ilvl="1" w:tplc="040E0019" w:tentative="1">
+      <w:start w:val="1"/>
+      <w:numFmt w:val="lowerLetter"/>
+      <w:lvlText w:val="%2."/>
+      <w:lvlJc w:val="left"/>
+      <w:pPr>
+        <w:ind w:left="1440" w:hanging="360"/>
+      </w:pPr>
+    </w:lvl>
+    <w:lvl w:ilvl="2" w:tplc="040E001B" w:tentative="1">
+      <w:start w:val="1"/>
+      <w:numFmt w:val="lowerRoman"/>
+      <w:lvlText w:val="%3."/>
+      <w:lvlJc w:val="right"/>
+      <w:pPr>
+        <w:ind w:left="2160" w:hanging="180"/>
+      </w:pPr>
+    </w:lvl>
+    <w:lvl w:ilvl="3" w:tplc="040E000F" w:tentative="1">
+      <w:start w:val="1"/>
+      <w:numFmt w:val="decimal"/>
+      <w:lvlText w:val="%4."/>
+      <w:lvlJc w:val="left"/>
+      <w:pPr>
+        <w:ind w:left="2880" w:hanging="360"/>
+      </w:pPr>
+    </w:lvl>
+    <w:lvl w:ilvl="4" w:tplc="040E0019" w:tentative="1">
+      <w:start w:val="1"/>
+      <w:numFmt w:val="lowerLetter"/>
+      <w:lvlText w:val="%5."/>
+      <w:lvlJc w:val="left"/>
+      <w:pPr>
+        <w:ind w:left="3600" w:hanging="360"/>
+      </w:pPr>
+    </w:lvl>
+    <w:lvl w:ilvl="5" w:tplc="040E001B" w:tentative="1">
+      <w:start w:val="1"/>
+      <w:numFmt w:val="lowerRoman"/>
+      <w:lvlText w:val="%6."/>
+      <w:lvlJc w:val="right"/>
+      <w:pPr>
+        <w:ind w:left="4320" w:hanging="180"/>
+      </w:pPr>
+    </w:lvl>
+    <w:lvl w:ilvl="6" w:tplc="040E000F" w:tentative="1">
+      <w:start w:val="1"/>
+      <w:numFmt w:val="decimal"/>
+      <w:lvlText w:val="%7."/>
+      <w:lvlJc w:val="left"/>
+      <w:pPr>
+        <w:ind w:left="5040" w:hanging="360"/>
+      </w:pPr>
+    </w:lvl>
+    <w:lvl w:ilvl="7" w:tplc="040E0019" w:tentative="1">
+      <w:start w:val="1"/>
+      <w:numFmt w:val="lowerLetter"/>
+      <w:lvlText w:val="%8."/>
+      <w:lvlJc w:val="left"/>
+      <w:pPr>
+        <w:ind w:left="5760" w:hanging="360"/>
+      </w:pPr>
+    </w:lvl>
+    <w:lvl w:ilvl="8" w:tplc="040E001B" w:tentative="1">
+      <w:start w:val="1"/>
+      <w:numFmt w:val="lowerRoman"/>
+      <w:lvlText w:val="%9."/>
+      <w:lvlJc w:val="right"/>
+      <w:pPr>
+        <w:ind w:left="6480" w:hanging="180"/>
+      </w:pPr>
+    </w:lvl>
+  </w:abstractNum>
+  <w:num w:numId="1" w16cid:durableId="801113268">
+    <w:abstractNumId w:val="0"/>
+  </w:num>
+</w:numbering>
 </file>
 
 <file path=word/styles.xml><?xml version="1.0" encoding="utf-8"?>
@@ -781,6 +2077,115 @@
       <w14:ligatures w14:val="none"/>
     </w:rPr>
   </w:style>
+  <w:style w:type="paragraph" w:styleId="lfej">
+    <w:name w:val="header"/>
+    <w:basedOn w:val="Norml"/>
+    <w:link w:val="lfejChar"/>
+    <w:uiPriority w:val="99"/>
+    <w:unhideWhenUsed/>
+    <w:rsid w:val="000C10AD"/>
+    <w:pPr>
+      <w:tabs>
+        <w:tab w:val="center" w:pos="4536"/>
+        <w:tab w:val="right" w:pos="9072"/>
+      </w:tabs>
+      <w:spacing w:after="0" w:line="240" w:lineRule="auto"/>
+    </w:pPr>
+  </w:style>
+  <w:style w:type="character" w:customStyle="1" w:styleId="lfejChar">
+    <w:name w:val="Élőfej Char"/>
+    <w:basedOn w:val="Bekezdsalapbettpusa"/>
+    <w:link w:val="lfej"/>
+    <w:uiPriority w:val="99"/>
+    <w:rsid w:val="000C10AD"/>
+  </w:style>
+  <w:style w:type="paragraph" w:styleId="llb">
+    <w:name w:val="footer"/>
+    <w:basedOn w:val="Norml"/>
+    <w:link w:val="llbChar"/>
+    <w:uiPriority w:val="99"/>
+    <w:unhideWhenUsed/>
+    <w:rsid w:val="000C10AD"/>
+    <w:pPr>
+      <w:tabs>
+        <w:tab w:val="center" w:pos="4536"/>
+        <w:tab w:val="right" w:pos="9072"/>
+      </w:tabs>
+      <w:spacing w:after="0" w:line="240" w:lineRule="auto"/>
+    </w:pPr>
+  </w:style>
+  <w:style w:type="character" w:customStyle="1" w:styleId="llbChar">
+    <w:name w:val="Élőláb Char"/>
+    <w:basedOn w:val="Bekezdsalapbettpusa"/>
+    <w:link w:val="llb"/>
+    <w:uiPriority w:val="99"/>
+    <w:rsid w:val="000C10AD"/>
+  </w:style>
+  <w:style w:type="paragraph" w:styleId="TJ1">
+    <w:name w:val="toc 1"/>
+    <w:basedOn w:val="Norml"/>
+    <w:next w:val="Norml"/>
+    <w:autoRedefine/>
+    <w:uiPriority w:val="39"/>
+    <w:unhideWhenUsed/>
+    <w:rsid w:val="000C10AD"/>
+    <w:pPr>
+      <w:spacing w:after="100"/>
+    </w:pPr>
+  </w:style>
+  <w:style w:type="character" w:styleId="Hiperhivatkozs">
+    <w:name w:val="Hyperlink"/>
+    <w:basedOn w:val="Bekezdsalapbettpusa"/>
+    <w:uiPriority w:val="99"/>
+    <w:unhideWhenUsed/>
+    <w:rsid w:val="000C10AD"/>
+    <w:rPr>
+      <w:color w:val="0563C1" w:themeColor="hyperlink"/>
+      <w:u w:val="single"/>
+    </w:rPr>
+  </w:style>
+  <w:style w:type="character" w:styleId="Feloldatlanmegemlts">
+    <w:name w:val="Unresolved Mention"/>
+    <w:basedOn w:val="Bekezdsalapbettpusa"/>
+    <w:uiPriority w:val="99"/>
+    <w:semiHidden/>
+    <w:unhideWhenUsed/>
+    <w:rsid w:val="005F3A74"/>
+    <w:rPr>
+      <w:color w:val="605E5C"/>
+      <w:shd w:val="clear" w:color="auto" w:fill="E1DFDD"/>
+    </w:rPr>
+  </w:style>
+  <w:style w:type="paragraph" w:styleId="Listaszerbekezds">
+    <w:name w:val="List Paragraph"/>
+    <w:basedOn w:val="Norml"/>
+    <w:uiPriority w:val="34"/>
+    <w:qFormat/>
+    <w:rsid w:val="005F3A74"/>
+    <w:pPr>
+      <w:ind w:left="720"/>
+      <w:contextualSpacing/>
+    </w:pPr>
+  </w:style>
+  <w:style w:type="paragraph" w:styleId="Kpalrs">
+    <w:name w:val="caption"/>
+    <w:basedOn w:val="Norml"/>
+    <w:next w:val="Norml"/>
+    <w:uiPriority w:val="35"/>
+    <w:unhideWhenUsed/>
+    <w:qFormat/>
+    <w:rsid w:val="00612E1F"/>
+    <w:pPr>
+      <w:spacing w:after="200" w:line="240" w:lineRule="auto"/>
+    </w:pPr>
+    <w:rPr>
+      <w:i/>
+      <w:iCs/>
+      <w:color w:val="44546A" w:themeColor="text2"/>
+      <w:sz w:val="18"/>
+      <w:szCs w:val="18"/>
+    </w:rPr>
+  </w:style>
 </w:styles>
 </file>
 

</xml_diff>

<commit_message>
sebesség csökkentése, dokumentáció folytatása
</commit_message>
<xml_diff>
--- a/Dokumentáció.docx
+++ b/Dokumentáció.docx
@@ -4,6 +4,7 @@
   <w:body>
     <w:p>
       <w:pPr>
+        <w:spacing w:line="276" w:lineRule="auto"/>
         <w:jc w:val="center"/>
         <w:rPr>
           <w:rFonts w:ascii="Times New Roman" w:hAnsi="Times New Roman" w:cs="Times New Roman"/>
@@ -18,7 +19,7 @@
           <w:szCs w:val="44"/>
         </w:rPr>
         <w:drawing>
-          <wp:inline distT="0" distB="0" distL="0" distR="0" wp14:anchorId="7836F41D" wp14:editId="3088C2F4">
+          <wp:inline distT="0" distB="0" distL="0" distR="0" wp14:anchorId="7836F41D" wp14:editId="69055A23">
             <wp:extent cx="5760720" cy="1910715"/>
             <wp:effectExtent l="0" t="0" r="0" b="0"/>
             <wp:docPr id="2103520822" name="Kép 1"/>
@@ -78,6 +79,7 @@
     </w:p>
     <w:p>
       <w:pPr>
+        <w:spacing w:line="276" w:lineRule="auto"/>
         <w:jc w:val="center"/>
         <w:rPr>
           <w:rFonts w:ascii="Times New Roman" w:hAnsi="Times New Roman" w:cs="Times New Roman"/>
@@ -88,6 +90,7 @@
     </w:p>
     <w:p>
       <w:pPr>
+        <w:spacing w:line="276" w:lineRule="auto"/>
         <w:jc w:val="center"/>
         <w:rPr>
           <w:rFonts w:ascii="Times New Roman" w:hAnsi="Times New Roman" w:cs="Times New Roman"/>
@@ -106,6 +109,7 @@
     </w:p>
     <w:p>
       <w:pPr>
+        <w:spacing w:line="276" w:lineRule="auto"/>
         <w:jc w:val="center"/>
         <w:rPr>
           <w:rFonts w:ascii="Times New Roman" w:hAnsi="Times New Roman" w:cs="Times New Roman"/>
@@ -116,6 +120,7 @@
     </w:p>
     <w:p>
       <w:pPr>
+        <w:spacing w:line="276" w:lineRule="auto"/>
         <w:jc w:val="center"/>
         <w:rPr>
           <w:rFonts w:ascii="Times New Roman" w:hAnsi="Times New Roman" w:cs="Times New Roman"/>
@@ -134,6 +139,7 @@
     </w:p>
     <w:p>
       <w:pPr>
+        <w:spacing w:line="276" w:lineRule="auto"/>
         <w:jc w:val="center"/>
         <w:rPr>
           <w:rFonts w:ascii="Times New Roman" w:hAnsi="Times New Roman" w:cs="Times New Roman"/>
@@ -152,6 +158,7 @@
     </w:p>
     <w:p>
       <w:pPr>
+        <w:spacing w:line="276" w:lineRule="auto"/>
         <w:jc w:val="center"/>
         <w:rPr>
           <w:rFonts w:ascii="Times New Roman" w:hAnsi="Times New Roman" w:cs="Times New Roman"/>
@@ -162,6 +169,7 @@
     </w:p>
     <w:p>
       <w:pPr>
+        <w:spacing w:line="276" w:lineRule="auto"/>
         <w:jc w:val="center"/>
         <w:rPr>
           <w:rFonts w:ascii="Times New Roman" w:hAnsi="Times New Roman" w:cs="Times New Roman"/>
@@ -196,6 +204,7 @@
     </w:p>
     <w:p>
       <w:pPr>
+        <w:spacing w:line="276" w:lineRule="auto"/>
         <w:jc w:val="center"/>
         <w:rPr>
           <w:rFonts w:ascii="Times New Roman" w:hAnsi="Times New Roman" w:cs="Times New Roman"/>
@@ -206,6 +215,7 @@
     </w:p>
     <w:p>
       <w:pPr>
+        <w:spacing w:line="276" w:lineRule="auto"/>
         <w:jc w:val="center"/>
         <w:rPr>
           <w:rFonts w:ascii="Times New Roman" w:hAnsi="Times New Roman" w:cs="Times New Roman"/>
@@ -223,6 +233,9 @@
       </w:r>
     </w:p>
     <w:p>
+      <w:pPr>
+        <w:spacing w:line="276" w:lineRule="auto"/>
+      </w:pPr>
       <w:r>
         <w:br w:type="page"/>
       </w:r>
@@ -254,6 +267,7 @@
         <w:p>
           <w:pPr>
             <w:pStyle w:val="Tartalomjegyzkcmsora"/>
+            <w:spacing w:line="276" w:lineRule="auto"/>
           </w:pPr>
           <w:r>
             <w:t>Tartalom</w:t>
@@ -265,6 +279,7 @@
             <w:tabs>
               <w:tab w:val="right" w:leader="dot" w:pos="9062"/>
             </w:tabs>
+            <w:spacing w:line="276" w:lineRule="auto"/>
             <w:rPr>
               <w:rFonts w:eastAsiaTheme="minorEastAsia"/>
               <w:noProof/>
@@ -344,6 +359,7 @@
             <w:tabs>
               <w:tab w:val="right" w:leader="dot" w:pos="9062"/>
             </w:tabs>
+            <w:spacing w:line="276" w:lineRule="auto"/>
             <w:rPr>
               <w:rFonts w:eastAsiaTheme="minorEastAsia"/>
               <w:noProof/>
@@ -414,6 +430,7 @@
             <w:tabs>
               <w:tab w:val="right" w:leader="dot" w:pos="9062"/>
             </w:tabs>
+            <w:spacing w:line="276" w:lineRule="auto"/>
             <w:rPr>
               <w:rFonts w:eastAsiaTheme="minorEastAsia"/>
               <w:noProof/>
@@ -484,6 +501,7 @@
             <w:tabs>
               <w:tab w:val="right" w:leader="dot" w:pos="9062"/>
             </w:tabs>
+            <w:spacing w:line="276" w:lineRule="auto"/>
             <w:rPr>
               <w:rFonts w:eastAsiaTheme="minorEastAsia"/>
               <w:noProof/>
@@ -554,6 +572,7 @@
             <w:tabs>
               <w:tab w:val="right" w:leader="dot" w:pos="9062"/>
             </w:tabs>
+            <w:spacing w:line="276" w:lineRule="auto"/>
             <w:rPr>
               <w:rFonts w:eastAsiaTheme="minorEastAsia"/>
               <w:noProof/>
@@ -624,6 +643,7 @@
             <w:tabs>
               <w:tab w:val="right" w:leader="dot" w:pos="9062"/>
             </w:tabs>
+            <w:spacing w:line="276" w:lineRule="auto"/>
             <w:rPr>
               <w:rFonts w:eastAsiaTheme="minorEastAsia"/>
               <w:noProof/>
@@ -689,6 +709,9 @@
           </w:hyperlink>
         </w:p>
         <w:p>
+          <w:pPr>
+            <w:spacing w:line="276" w:lineRule="auto"/>
+          </w:pPr>
           <w:r>
             <w:rPr>
               <w:b/>
@@ -700,6 +723,9 @@
       </w:sdtContent>
     </w:sdt>
     <w:p>
+      <w:pPr>
+        <w:spacing w:line="276" w:lineRule="auto"/>
+      </w:pPr>
       <w:r>
         <w:br w:type="page"/>
       </w:r>
@@ -707,6 +733,7 @@
     <w:p>
       <w:pPr>
         <w:pStyle w:val="Cmsor1"/>
+        <w:spacing w:line="276" w:lineRule="auto"/>
       </w:pPr>
       <w:bookmarkStart w:id="0" w:name="_Toc160196093"/>
       <w:r>
@@ -717,6 +744,7 @@
     </w:p>
     <w:p>
       <w:pPr>
+        <w:spacing w:line="276" w:lineRule="auto"/>
         <w:jc w:val="both"/>
         <w:rPr>
           <w:sz w:val="24"/>
@@ -730,12 +758,21 @@
         </w:rPr>
         <w:t xml:space="preserve">A GitHub </w:t>
       </w:r>
-      <w:r>
-        <w:rPr>
-          <w:sz w:val="24"/>
-          <w:szCs w:val="24"/>
-        </w:rPr>
-        <w:t>repository,</w:t>
+      <w:proofErr w:type="spellStart"/>
+      <w:r>
+        <w:rPr>
+          <w:sz w:val="24"/>
+          <w:szCs w:val="24"/>
+        </w:rPr>
+        <w:t>repository</w:t>
+      </w:r>
+      <w:proofErr w:type="spellEnd"/>
+      <w:r>
+        <w:rPr>
+          <w:sz w:val="24"/>
+          <w:szCs w:val="24"/>
+        </w:rPr>
+        <w:t>,</w:t>
       </w:r>
       <w:r>
         <w:rPr>
@@ -757,13 +794,6 @@
           <w:t>https://github.com/vassko02/SnakeAI.git</w:t>
         </w:r>
       </w:hyperlink>
-      <w:r>
-        <w:rPr>
-          <w:sz w:val="24"/>
-          <w:szCs w:val="24"/>
-        </w:rPr>
-        <w:t>.</w:t>
-      </w:r>
     </w:p>
     <w:p>
       <w:pPr>
@@ -772,6 +802,7 @@
           <w:ilvl w:val="0"/>
           <w:numId w:val="1"/>
         </w:numPr>
+        <w:spacing w:line="276" w:lineRule="auto"/>
         <w:jc w:val="both"/>
         <w:rPr>
           <w:sz w:val="24"/>
@@ -783,7 +814,23 @@
           <w:sz w:val="24"/>
           <w:szCs w:val="24"/>
         </w:rPr>
-        <w:t xml:space="preserve">Telepítsük az Anaconda-t, az alábbi linkről: </w:t>
+        <w:t xml:space="preserve">Telepítsük az </w:t>
+      </w:r>
+      <w:proofErr w:type="spellStart"/>
+      <w:r>
+        <w:rPr>
+          <w:sz w:val="24"/>
+          <w:szCs w:val="24"/>
+        </w:rPr>
+        <w:t>Anaconda</w:t>
+      </w:r>
+      <w:proofErr w:type="spellEnd"/>
+      <w:r>
+        <w:rPr>
+          <w:sz w:val="24"/>
+          <w:szCs w:val="24"/>
+        </w:rPr>
+        <w:t xml:space="preserve">-t, az alábbi linkről: </w:t>
       </w:r>
       <w:hyperlink r:id="rId9" w:history="1">
         <w:r>
@@ -803,6 +850,7 @@
           <w:ilvl w:val="0"/>
           <w:numId w:val="1"/>
         </w:numPr>
+        <w:spacing w:line="276" w:lineRule="auto"/>
         <w:jc w:val="both"/>
         <w:rPr>
           <w:sz w:val="24"/>
@@ -814,7 +862,55 @@
           <w:sz w:val="24"/>
           <w:szCs w:val="24"/>
         </w:rPr>
-        <w:t xml:space="preserve">Indítsuk el az Anaconda-t és egy „Anaconda Powershell </w:t>
+        <w:t xml:space="preserve">Indítsuk el az </w:t>
+      </w:r>
+      <w:proofErr w:type="spellStart"/>
+      <w:r>
+        <w:rPr>
+          <w:sz w:val="24"/>
+          <w:szCs w:val="24"/>
+        </w:rPr>
+        <w:t>Anaconda</w:t>
+      </w:r>
+      <w:proofErr w:type="spellEnd"/>
+      <w:r>
+        <w:rPr>
+          <w:sz w:val="24"/>
+          <w:szCs w:val="24"/>
+        </w:rPr>
+        <w:t>-t és egy „</w:t>
+      </w:r>
+      <w:proofErr w:type="spellStart"/>
+      <w:r>
+        <w:rPr>
+          <w:sz w:val="24"/>
+          <w:szCs w:val="24"/>
+        </w:rPr>
+        <w:t>Anaconda</w:t>
+      </w:r>
+      <w:proofErr w:type="spellEnd"/>
+      <w:r>
+        <w:rPr>
+          <w:sz w:val="24"/>
+          <w:szCs w:val="24"/>
+        </w:rPr>
+        <w:t xml:space="preserve"> </w:t>
+      </w:r>
+      <w:proofErr w:type="spellStart"/>
+      <w:r>
+        <w:rPr>
+          <w:sz w:val="24"/>
+          <w:szCs w:val="24"/>
+        </w:rPr>
+        <w:t>Powershell</w:t>
+      </w:r>
+      <w:proofErr w:type="spellEnd"/>
+      <w:r>
+        <w:rPr>
+          <w:sz w:val="24"/>
+          <w:szCs w:val="24"/>
+        </w:rPr>
+        <w:t xml:space="preserve"> </w:t>
       </w:r>
       <w:r>
         <w:rPr>
@@ -838,6 +934,7 @@
           <w:ilvl w:val="0"/>
           <w:numId w:val="1"/>
         </w:numPr>
+        <w:spacing w:line="276" w:lineRule="auto"/>
         <w:jc w:val="both"/>
         <w:rPr>
           <w:sz w:val="24"/>
@@ -851,6 +948,7 @@
         </w:rPr>
         <w:t xml:space="preserve">Klónozzuk a GitHub </w:t>
       </w:r>
+      <w:proofErr w:type="spellStart"/>
       <w:r>
         <w:rPr>
           <w:sz w:val="24"/>
@@ -858,6 +956,7 @@
         </w:rPr>
         <w:t>repository</w:t>
       </w:r>
+      <w:proofErr w:type="spellEnd"/>
       <w:r>
         <w:rPr>
           <w:sz w:val="24"/>
@@ -870,7 +969,39 @@
           <w:sz w:val="24"/>
           <w:szCs w:val="24"/>
         </w:rPr>
-        <w:t xml:space="preserve"> „git clone </w:t>
+        <w:t xml:space="preserve"> „</w:t>
+      </w:r>
+      <w:proofErr w:type="spellStart"/>
+      <w:r>
+        <w:rPr>
+          <w:sz w:val="24"/>
+          <w:szCs w:val="24"/>
+        </w:rPr>
+        <w:t>git</w:t>
+      </w:r>
+      <w:proofErr w:type="spellEnd"/>
+      <w:r>
+        <w:rPr>
+          <w:sz w:val="24"/>
+          <w:szCs w:val="24"/>
+        </w:rPr>
+        <w:t xml:space="preserve"> </w:t>
+      </w:r>
+      <w:proofErr w:type="spellStart"/>
+      <w:r>
+        <w:rPr>
+          <w:sz w:val="24"/>
+          <w:szCs w:val="24"/>
+        </w:rPr>
+        <w:t>clone</w:t>
+      </w:r>
+      <w:proofErr w:type="spellEnd"/>
+      <w:r>
+        <w:rPr>
+          <w:sz w:val="24"/>
+          <w:szCs w:val="24"/>
+        </w:rPr>
+        <w:t xml:space="preserve"> </w:t>
       </w:r>
       <w:hyperlink r:id="rId10" w:history="1">
         <w:r>
@@ -901,6 +1032,13 @@
           <w:sz w:val="24"/>
           <w:szCs w:val="24"/>
         </w:rPr>
+        <w:t xml:space="preserve">parancs </w:t>
+      </w:r>
+      <w:r>
+        <w:rPr>
+          <w:sz w:val="24"/>
+          <w:szCs w:val="24"/>
+        </w:rPr>
         <w:t>segítségével</w:t>
       </w:r>
     </w:p>
@@ -911,6 +1049,7 @@
           <w:ilvl w:val="0"/>
           <w:numId w:val="1"/>
         </w:numPr>
+        <w:spacing w:line="276" w:lineRule="auto"/>
         <w:jc w:val="both"/>
         <w:rPr>
           <w:sz w:val="24"/>
@@ -922,7 +1061,23 @@
           <w:sz w:val="24"/>
           <w:szCs w:val="24"/>
         </w:rPr>
-        <w:t>Lépjünk be a GitHub-ról letöltött fájlba a „</w:t>
+        <w:t>Lépjünk be a GitHub-</w:t>
+      </w:r>
+      <w:proofErr w:type="spellStart"/>
+      <w:r>
+        <w:rPr>
+          <w:sz w:val="24"/>
+          <w:szCs w:val="24"/>
+        </w:rPr>
+        <w:t>ról</w:t>
+      </w:r>
+      <w:proofErr w:type="spellEnd"/>
+      <w:r>
+        <w:rPr>
+          <w:sz w:val="24"/>
+          <w:szCs w:val="24"/>
+        </w:rPr>
+        <w:t xml:space="preserve"> letöltött fájlba a „</w:t>
       </w:r>
       <w:r>
         <w:rPr>
@@ -931,12 +1086,21 @@
         </w:rPr>
         <w:t xml:space="preserve">cd </w:t>
       </w:r>
-      <w:r>
-        <w:rPr>
-          <w:sz w:val="24"/>
-          <w:szCs w:val="24"/>
-        </w:rPr>
-        <w:t>SnakeAI/game</w:t>
+      <w:proofErr w:type="spellStart"/>
+      <w:r>
+        <w:rPr>
+          <w:sz w:val="24"/>
+          <w:szCs w:val="24"/>
+        </w:rPr>
+        <w:t>SnakeAI</w:t>
+      </w:r>
+      <w:proofErr w:type="spellEnd"/>
+      <w:r>
+        <w:rPr>
+          <w:sz w:val="24"/>
+          <w:szCs w:val="24"/>
+        </w:rPr>
+        <w:t>/game</w:t>
       </w:r>
     </w:p>
     <w:p>
@@ -946,6 +1110,7 @@
           <w:ilvl w:val="0"/>
           <w:numId w:val="1"/>
         </w:numPr>
+        <w:spacing w:line="276" w:lineRule="auto"/>
         <w:jc w:val="both"/>
         <w:rPr>
           <w:sz w:val="24"/>
@@ -957,21 +1122,87 @@
           <w:sz w:val="24"/>
           <w:szCs w:val="24"/>
         </w:rPr>
-        <w:t xml:space="preserve">Adjuk ki a következő parancsot: </w:t>
-      </w:r>
-      <w:r>
-        <w:rPr>
-          <w:sz w:val="24"/>
-          <w:szCs w:val="24"/>
-        </w:rPr>
-        <w:t>„</w:t>
-      </w:r>
-      <w:r>
-        <w:rPr>
-          <w:sz w:val="24"/>
-          <w:szCs w:val="24"/>
-        </w:rPr>
-        <w:t>conda activate pygame_env</w:t>
+        <w:t xml:space="preserve">Hozzuk létre egy </w:t>
+      </w:r>
+      <w:proofErr w:type="spellStart"/>
+      <w:r>
+        <w:rPr>
+          <w:sz w:val="24"/>
+          <w:szCs w:val="24"/>
+        </w:rPr>
+        <w:t>pygame</w:t>
+      </w:r>
+      <w:proofErr w:type="spellEnd"/>
+      <w:r>
+        <w:rPr>
+          <w:sz w:val="24"/>
+          <w:szCs w:val="24"/>
+        </w:rPr>
+        <w:t xml:space="preserve"> környezetet: „</w:t>
+      </w:r>
+      <w:proofErr w:type="spellStart"/>
+      <w:r>
+        <w:rPr>
+          <w:sz w:val="24"/>
+          <w:szCs w:val="24"/>
+        </w:rPr>
+        <w:t>conda</w:t>
+      </w:r>
+      <w:proofErr w:type="spellEnd"/>
+      <w:r>
+        <w:rPr>
+          <w:sz w:val="24"/>
+          <w:szCs w:val="24"/>
+        </w:rPr>
+        <w:t xml:space="preserve"> </w:t>
+      </w:r>
+      <w:proofErr w:type="spellStart"/>
+      <w:r>
+        <w:rPr>
+          <w:sz w:val="24"/>
+          <w:szCs w:val="24"/>
+        </w:rPr>
+        <w:t>create</w:t>
+      </w:r>
+      <w:proofErr w:type="spellEnd"/>
+      <w:r>
+        <w:rPr>
+          <w:sz w:val="24"/>
+          <w:szCs w:val="24"/>
+        </w:rPr>
+        <w:t xml:space="preserve"> -n </w:t>
+      </w:r>
+      <w:proofErr w:type="spellStart"/>
+      <w:r>
+        <w:rPr>
+          <w:sz w:val="24"/>
+          <w:szCs w:val="24"/>
+        </w:rPr>
+        <w:t>pygame_env</w:t>
+      </w:r>
+      <w:proofErr w:type="spellEnd"/>
+      <w:r>
+        <w:rPr>
+          <w:sz w:val="24"/>
+          <w:szCs w:val="24"/>
+        </w:rPr>
+        <w:t xml:space="preserve"> </w:t>
+      </w:r>
+      <w:proofErr w:type="spellStart"/>
+      <w:r>
+        <w:rPr>
+          <w:sz w:val="24"/>
+          <w:szCs w:val="24"/>
+        </w:rPr>
+        <w:t>python</w:t>
+      </w:r>
+      <w:proofErr w:type="spellEnd"/>
+      <w:r>
+        <w:rPr>
+          <w:sz w:val="24"/>
+          <w:szCs w:val="24"/>
+        </w:rPr>
+        <w:t>=3.12</w:t>
       </w:r>
       <w:r>
         <w:rPr>
@@ -988,6 +1219,348 @@
           <w:ilvl w:val="0"/>
           <w:numId w:val="1"/>
         </w:numPr>
+        <w:spacing w:line="276" w:lineRule="auto"/>
+        <w:jc w:val="both"/>
+        <w:rPr>
+          <w:sz w:val="24"/>
+          <w:szCs w:val="24"/>
+        </w:rPr>
+      </w:pPr>
+      <w:r>
+        <w:rPr>
+          <w:sz w:val="24"/>
+          <w:szCs w:val="24"/>
+        </w:rPr>
+        <w:t xml:space="preserve">Adjuk ki a következő parancsot: </w:t>
+      </w:r>
+      <w:r>
+        <w:rPr>
+          <w:sz w:val="24"/>
+          <w:szCs w:val="24"/>
+        </w:rPr>
+        <w:t>„</w:t>
+      </w:r>
+      <w:proofErr w:type="spellStart"/>
+      <w:r>
+        <w:rPr>
+          <w:sz w:val="24"/>
+          <w:szCs w:val="24"/>
+        </w:rPr>
+        <w:t>conda</w:t>
+      </w:r>
+      <w:proofErr w:type="spellEnd"/>
+      <w:r>
+        <w:rPr>
+          <w:sz w:val="24"/>
+          <w:szCs w:val="24"/>
+        </w:rPr>
+        <w:t xml:space="preserve"> </w:t>
+      </w:r>
+      <w:proofErr w:type="spellStart"/>
+      <w:r>
+        <w:rPr>
+          <w:sz w:val="24"/>
+          <w:szCs w:val="24"/>
+        </w:rPr>
+        <w:t>activate</w:t>
+      </w:r>
+      <w:proofErr w:type="spellEnd"/>
+      <w:r>
+        <w:rPr>
+          <w:sz w:val="24"/>
+          <w:szCs w:val="24"/>
+        </w:rPr>
+        <w:t xml:space="preserve"> </w:t>
+      </w:r>
+      <w:proofErr w:type="spellStart"/>
+      <w:r>
+        <w:rPr>
+          <w:sz w:val="24"/>
+          <w:szCs w:val="24"/>
+        </w:rPr>
+        <w:t>pygame_env</w:t>
+      </w:r>
+      <w:proofErr w:type="spellEnd"/>
+      <w:r>
+        <w:rPr>
+          <w:sz w:val="24"/>
+          <w:szCs w:val="24"/>
+        </w:rPr>
+        <w:t>”</w:t>
+      </w:r>
+    </w:p>
+    <w:p>
+      <w:pPr>
+        <w:pStyle w:val="Listaszerbekezds"/>
+        <w:numPr>
+          <w:ilvl w:val="0"/>
+          <w:numId w:val="1"/>
+        </w:numPr>
+        <w:spacing w:line="276" w:lineRule="auto"/>
+        <w:jc w:val="both"/>
+        <w:rPr>
+          <w:sz w:val="24"/>
+          <w:szCs w:val="24"/>
+        </w:rPr>
+      </w:pPr>
+      <w:r>
+        <w:rPr>
+          <w:sz w:val="24"/>
+          <w:szCs w:val="24"/>
+        </w:rPr>
+        <w:t>Telepítsük a szükséges csomagokat:</w:t>
+      </w:r>
+      <w:r>
+        <w:rPr>
+          <w:sz w:val="24"/>
+          <w:szCs w:val="24"/>
+        </w:rPr>
+        <w:t xml:space="preserve"> </w:t>
+      </w:r>
+    </w:p>
+    <w:p>
+      <w:pPr>
+        <w:pStyle w:val="Listaszerbekezds"/>
+        <w:numPr>
+          <w:ilvl w:val="0"/>
+          <w:numId w:val="3"/>
+        </w:numPr>
+        <w:spacing w:line="276" w:lineRule="auto"/>
+        <w:rPr>
+          <w:sz w:val="24"/>
+          <w:szCs w:val="24"/>
+        </w:rPr>
+      </w:pPr>
+      <w:proofErr w:type="spellStart"/>
+      <w:r>
+        <w:rPr>
+          <w:sz w:val="24"/>
+          <w:szCs w:val="24"/>
+        </w:rPr>
+        <w:t>pip</w:t>
+      </w:r>
+      <w:proofErr w:type="spellEnd"/>
+      <w:r>
+        <w:rPr>
+          <w:sz w:val="24"/>
+          <w:szCs w:val="24"/>
+        </w:rPr>
+        <w:t xml:space="preserve"> </w:t>
+      </w:r>
+      <w:proofErr w:type="spellStart"/>
+      <w:r>
+        <w:rPr>
+          <w:sz w:val="24"/>
+          <w:szCs w:val="24"/>
+        </w:rPr>
+        <w:t>install</w:t>
+      </w:r>
+      <w:proofErr w:type="spellEnd"/>
+      <w:r>
+        <w:rPr>
+          <w:sz w:val="24"/>
+          <w:szCs w:val="24"/>
+        </w:rPr>
+        <w:t xml:space="preserve"> </w:t>
+      </w:r>
+      <w:proofErr w:type="spellStart"/>
+      <w:r>
+        <w:rPr>
+          <w:sz w:val="24"/>
+          <w:szCs w:val="24"/>
+        </w:rPr>
+        <w:t>pygame</w:t>
+      </w:r>
+      <w:proofErr w:type="spellEnd"/>
+    </w:p>
+    <w:p>
+      <w:pPr>
+        <w:pStyle w:val="Listaszerbekezds"/>
+        <w:numPr>
+          <w:ilvl w:val="0"/>
+          <w:numId w:val="3"/>
+        </w:numPr>
+        <w:spacing w:line="276" w:lineRule="auto"/>
+        <w:rPr>
+          <w:sz w:val="24"/>
+          <w:szCs w:val="24"/>
+        </w:rPr>
+      </w:pPr>
+      <w:proofErr w:type="spellStart"/>
+      <w:r>
+        <w:rPr>
+          <w:sz w:val="24"/>
+          <w:szCs w:val="24"/>
+        </w:rPr>
+        <w:t>pip</w:t>
+      </w:r>
+      <w:proofErr w:type="spellEnd"/>
+      <w:r>
+        <w:rPr>
+          <w:sz w:val="24"/>
+          <w:szCs w:val="24"/>
+        </w:rPr>
+        <w:t xml:space="preserve"> </w:t>
+      </w:r>
+      <w:proofErr w:type="spellStart"/>
+      <w:r>
+        <w:rPr>
+          <w:sz w:val="24"/>
+          <w:szCs w:val="24"/>
+        </w:rPr>
+        <w:t>install</w:t>
+      </w:r>
+      <w:proofErr w:type="spellEnd"/>
+      <w:r>
+        <w:rPr>
+          <w:sz w:val="24"/>
+          <w:szCs w:val="24"/>
+        </w:rPr>
+        <w:t xml:space="preserve"> </w:t>
+      </w:r>
+      <w:proofErr w:type="spellStart"/>
+      <w:r>
+        <w:rPr>
+          <w:sz w:val="24"/>
+          <w:szCs w:val="24"/>
+        </w:rPr>
+        <w:t>torch</w:t>
+      </w:r>
+      <w:proofErr w:type="spellEnd"/>
+      <w:r>
+        <w:rPr>
+          <w:sz w:val="24"/>
+          <w:szCs w:val="24"/>
+        </w:rPr>
+        <w:t xml:space="preserve"> </w:t>
+      </w:r>
+      <w:proofErr w:type="spellStart"/>
+      <w:r>
+        <w:rPr>
+          <w:sz w:val="24"/>
+          <w:szCs w:val="24"/>
+        </w:rPr>
+        <w:t>torchvision</w:t>
+      </w:r>
+      <w:proofErr w:type="spellEnd"/>
+    </w:p>
+    <w:p>
+      <w:pPr>
+        <w:pStyle w:val="Listaszerbekezds"/>
+        <w:numPr>
+          <w:ilvl w:val="0"/>
+          <w:numId w:val="3"/>
+        </w:numPr>
+        <w:spacing w:line="276" w:lineRule="auto"/>
+        <w:rPr>
+          <w:sz w:val="24"/>
+          <w:szCs w:val="24"/>
+        </w:rPr>
+      </w:pPr>
+      <w:proofErr w:type="spellStart"/>
+      <w:r>
+        <w:rPr>
+          <w:sz w:val="24"/>
+          <w:szCs w:val="24"/>
+        </w:rPr>
+        <w:t>pip</w:t>
+      </w:r>
+      <w:proofErr w:type="spellEnd"/>
+      <w:r>
+        <w:rPr>
+          <w:sz w:val="24"/>
+          <w:szCs w:val="24"/>
+        </w:rPr>
+        <w:t xml:space="preserve"> </w:t>
+      </w:r>
+      <w:proofErr w:type="spellStart"/>
+      <w:r>
+        <w:rPr>
+          <w:sz w:val="24"/>
+          <w:szCs w:val="24"/>
+        </w:rPr>
+        <w:t>install</w:t>
+      </w:r>
+      <w:proofErr w:type="spellEnd"/>
+      <w:r>
+        <w:rPr>
+          <w:sz w:val="24"/>
+          <w:szCs w:val="24"/>
+        </w:rPr>
+        <w:t xml:space="preserve"> </w:t>
+      </w:r>
+      <w:proofErr w:type="spellStart"/>
+      <w:r>
+        <w:rPr>
+          <w:sz w:val="24"/>
+          <w:szCs w:val="24"/>
+        </w:rPr>
+        <w:t>matplotlib</w:t>
+      </w:r>
+      <w:proofErr w:type="spellEnd"/>
+      <w:r>
+        <w:rPr>
+          <w:sz w:val="24"/>
+          <w:szCs w:val="24"/>
+        </w:rPr>
+        <w:t xml:space="preserve"> </w:t>
+      </w:r>
+      <w:proofErr w:type="spellStart"/>
+      <w:r>
+        <w:rPr>
+          <w:sz w:val="24"/>
+          <w:szCs w:val="24"/>
+        </w:rPr>
+        <w:t>ipython</w:t>
+      </w:r>
+      <w:proofErr w:type="spellEnd"/>
+    </w:p>
+    <w:p>
+      <w:pPr>
+        <w:pStyle w:val="Listaszerbekezds"/>
+        <w:numPr>
+          <w:ilvl w:val="0"/>
+          <w:numId w:val="1"/>
+        </w:numPr>
+        <w:spacing w:line="276" w:lineRule="auto"/>
+        <w:jc w:val="both"/>
+        <w:rPr>
+          <w:sz w:val="24"/>
+          <w:szCs w:val="24"/>
+        </w:rPr>
+      </w:pPr>
+      <w:r>
+        <w:rPr>
+          <w:sz w:val="24"/>
+          <w:szCs w:val="24"/>
+        </w:rPr>
+        <w:t>Indítsuk el az AI-t a „</w:t>
+      </w:r>
+      <w:proofErr w:type="spellStart"/>
+      <w:r>
+        <w:rPr>
+          <w:sz w:val="24"/>
+          <w:szCs w:val="24"/>
+        </w:rPr>
+        <w:t>python</w:t>
+      </w:r>
+      <w:proofErr w:type="spellEnd"/>
+      <w:r>
+        <w:rPr>
+          <w:sz w:val="24"/>
+          <w:szCs w:val="24"/>
+        </w:rPr>
+        <w:t xml:space="preserve"> agent.py” utasítással</w:t>
+      </w:r>
+    </w:p>
+    <w:p>
+      <w:pPr>
+        <w:pStyle w:val="Listaszerbekezds"/>
+        <w:numPr>
+          <w:ilvl w:val="0"/>
+          <w:numId w:val="1"/>
+        </w:numPr>
+        <w:spacing w:line="276" w:lineRule="auto"/>
         <w:jc w:val="both"/>
         <w:rPr>
           <w:sz w:val="24"/>
@@ -1001,13 +1574,13 @@
         <mc:AlternateContent>
           <mc:Choice Requires="wps">
             <w:drawing>
-              <wp:anchor distT="0" distB="0" distL="114300" distR="114300" simplePos="0" relativeHeight="251660288" behindDoc="0" locked="0" layoutInCell="1" allowOverlap="1" wp14:anchorId="46137EA7" wp14:editId="4726C8AF">
+              <wp:anchor distT="0" distB="0" distL="114300" distR="114300" simplePos="0" relativeHeight="251660288" behindDoc="0" locked="0" layoutInCell="1" allowOverlap="1" wp14:anchorId="46137EA7" wp14:editId="6DB1B7AD">
                 <wp:simplePos x="0" y="0"/>
                 <wp:positionH relativeFrom="margin">
-                  <wp:align>left</wp:align>
+                  <wp:posOffset>0</wp:posOffset>
                 </wp:positionH>
                 <wp:positionV relativeFrom="paragraph">
-                  <wp:posOffset>2277110</wp:posOffset>
+                  <wp:posOffset>2465705</wp:posOffset>
                 </wp:positionV>
                 <wp:extent cx="5760720" cy="635"/>
                 <wp:effectExtent l="0" t="0" r="11430" b="10795"/>
@@ -1085,6 +1658,13 @@
                               </w:rPr>
                               <w:t>. ábra Minta a kiadott parancsokról</w:t>
                             </w:r>
+                            <w:r>
+                              <w:rPr>
+                                <w:sz w:val="24"/>
+                                <w:szCs w:val="24"/>
+                              </w:rPr>
+                              <w:t xml:space="preserve"> (5. és 7. lépés nélkül)</w:t>
+                            </w:r>
                           </w:p>
                         </w:txbxContent>
                       </wps:txbx>
@@ -1106,7 +1686,7 @@
                 <v:stroke joinstyle="miter"/>
                 <v:path gradientshapeok="t" o:connecttype="rect"/>
               </v:shapetype>
-              <v:shape id="Szövegdoboz 1" o:spid="_x0000_s1026" type="#_x0000_t202" style="position:absolute;left:0;text-align:left;margin-left:0;margin-top:179.3pt;width:453.6pt;height:.05pt;z-index:251660288;visibility:visible;mso-wrap-style:square;mso-wrap-distance-left:9pt;mso-wrap-distance-top:0;mso-wrap-distance-right:9pt;mso-wrap-distance-bottom:0;mso-position-horizontal:left;mso-position-horizontal-relative:margin;mso-position-vertical:absolute;mso-position-vertical-relative:text;v-text-anchor:top" o:gfxdata="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" filled="f" stroked="f">
+              <v:shape id="Szövegdoboz 1" o:spid="_x0000_s1026" type="#_x0000_t202" style="position:absolute;left:0;text-align:left;margin-left:0;margin-top:194.15pt;width:453.6pt;height:.05pt;z-index:251660288;visibility:visible;mso-wrap-style:square;mso-wrap-distance-left:9pt;mso-wrap-distance-top:0;mso-wrap-distance-right:9pt;mso-wrap-distance-bottom:0;mso-position-horizontal:absolute;mso-position-horizontal-relative:margin;mso-position-vertical:absolute;mso-position-vertical-relative:text;v-text-anchor:top" o:gfxdata="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" filled="f" stroked="f">
                 <v:textbox style="mso-fit-shape-to-text:t" inset="0,0,0,0">
                   <w:txbxContent>
                     <w:p>
@@ -1161,6 +1741,13 @@
                         </w:rPr>
                         <w:t>. ábra Minta a kiadott parancsokról</w:t>
                       </w:r>
+                      <w:r>
+                        <w:rPr>
+                          <w:sz w:val="24"/>
+                          <w:szCs w:val="24"/>
+                        </w:rPr>
+                        <w:t xml:space="preserve"> (5. és 7. lépés nélkül)</w:t>
+                      </w:r>
                     </w:p>
                   </w:txbxContent>
                 </v:textbox>
@@ -1172,17 +1759,18 @@
       </w:r>
       <w:r>
         <w:rPr>
+          <w:noProof/>
           <w:sz w:val="24"/>
           <w:szCs w:val="24"/>
         </w:rPr>
         <w:drawing>
-          <wp:anchor distT="0" distB="0" distL="114300" distR="114300" simplePos="0" relativeHeight="251658240" behindDoc="0" locked="0" layoutInCell="1" allowOverlap="1" wp14:anchorId="3FBC0DC0" wp14:editId="5CEE6D27">
+          <wp:anchor distT="0" distB="0" distL="114300" distR="114300" simplePos="0" relativeHeight="251658240" behindDoc="0" locked="0" layoutInCell="1" allowOverlap="1" wp14:anchorId="3FBC0DC0" wp14:editId="2B120760">
             <wp:simplePos x="0" y="0"/>
             <wp:positionH relativeFrom="margin">
-              <wp:align>right</wp:align>
+              <wp:posOffset>0</wp:posOffset>
             </wp:positionH>
             <wp:positionV relativeFrom="paragraph">
-              <wp:posOffset>249555</wp:posOffset>
+              <wp:posOffset>448945</wp:posOffset>
             </wp:positionV>
             <wp:extent cx="5760720" cy="2018030"/>
             <wp:effectExtent l="0" t="0" r="0" b="1270"/>
@@ -1230,10 +1818,13 @@
           <w:sz w:val="24"/>
           <w:szCs w:val="24"/>
         </w:rPr>
-        <w:t>Indítsuk el az AI-t a „python agent.py” utasítással</w:t>
-      </w:r>
-    </w:p>
-    <w:p>
+        <w:t>(Miután elindult a játék, az ablakok mozgatása, áthelyezése összeomlást okozhat, erre próbáltam megoldást keresni, de sajnos nem találtam)</w:t>
+      </w:r>
+    </w:p>
+    <w:p>
+      <w:pPr>
+        <w:spacing w:line="276" w:lineRule="auto"/>
+      </w:pPr>
       <w:r>
         <w:br w:type="page"/>
       </w:r>
@@ -1241,16 +1832,20 @@
     <w:p>
       <w:pPr>
         <w:pStyle w:val="Cmsor1"/>
-      </w:pPr>
-      <w:bookmarkStart w:id="1" w:name="_Toc160196094"/>
+        <w:spacing w:line="276" w:lineRule="auto"/>
+      </w:pPr>
+      <w:bookmarkStart w:id="1" w:name="_Probléma_bemutatása"/>
+      <w:bookmarkStart w:id="2" w:name="_Toc160196094"/>
+      <w:bookmarkEnd w:id="1"/>
       <w:r>
         <w:lastRenderedPageBreak/>
         <w:t>Probléma bemutatása</w:t>
       </w:r>
-      <w:bookmarkEnd w:id="1"/>
-    </w:p>
-    <w:p>
-      <w:pPr>
+      <w:bookmarkEnd w:id="2"/>
+    </w:p>
+    <w:p>
+      <w:pPr>
+        <w:spacing w:line="276" w:lineRule="auto"/>
         <w:ind w:firstLine="567"/>
         <w:jc w:val="both"/>
         <w:rPr>
@@ -1258,8 +1853,108 @@
           <w:szCs w:val="24"/>
         </w:rPr>
       </w:pPr>
-    </w:p>
-    <w:p>
+      <w:r>
+        <w:rPr>
+          <w:sz w:val="24"/>
+          <w:szCs w:val="24"/>
+        </w:rPr>
+        <w:t>Az ember gyakran azt gondolná, hogy egy egyszerű játék, mint a Snake, nem okozhat különösebb problémákat, de mégis, ha nem sikerül elérni egy magasabb pontszámot, könnyen felmerülhet a frusztráció. A kérdés, hogyan lehet konzisztensen magas pontszámot elérni egy ilyen játékban, elég bonyolult lehet. Az egyik lehetséges megoldás egy mesterséges intelligencia fejlesztése, amely képes folyamatosan fejlődni a játékban, és így egyre magasabb pontszámokat ér el.</w:t>
+      </w:r>
+    </w:p>
+    <w:p>
+      <w:pPr>
+        <w:spacing w:line="276" w:lineRule="auto"/>
+        <w:ind w:firstLine="567"/>
+        <w:jc w:val="both"/>
+        <w:rPr>
+          <w:sz w:val="24"/>
+          <w:szCs w:val="24"/>
+        </w:rPr>
+      </w:pPr>
+      <w:r>
+        <w:rPr>
+          <w:sz w:val="24"/>
+          <w:szCs w:val="24"/>
+        </w:rPr>
+        <w:t>Amint az AI megfelelően ki lett fejlesztve és tanítva, felmerülnek további kérdések is. Például, mennyi időbe telik az AI-</w:t>
+      </w:r>
+      <w:proofErr w:type="spellStart"/>
+      <w:r>
+        <w:rPr>
+          <w:sz w:val="24"/>
+          <w:szCs w:val="24"/>
+        </w:rPr>
+        <w:t>nak</w:t>
+      </w:r>
+      <w:proofErr w:type="spellEnd"/>
+      <w:r>
+        <w:rPr>
+          <w:sz w:val="24"/>
+          <w:szCs w:val="24"/>
+        </w:rPr>
+        <w:t xml:space="preserve"> az első élelem megtalálása, és mennyi idő alatt éri el a száz pontot? Hány próbálkozás után lehet biztos abban, hogy az elért pontszám nem fog ötven alá esni? Ezek a válaszok nagyon sok tényezőtől függenek. </w:t>
+      </w:r>
+      <w:r>
+        <w:rPr>
+          <w:sz w:val="24"/>
+          <w:szCs w:val="24"/>
+        </w:rPr>
+        <w:t>Lényeges például az, hogy</w:t>
+      </w:r>
+      <w:r>
+        <w:rPr>
+          <w:sz w:val="24"/>
+          <w:szCs w:val="24"/>
+        </w:rPr>
+        <w:t xml:space="preserve"> milyen paraméterekkel és algoritmusokkal rendelkezik az AI, illetve mennyi időt és erőforrást szánunk a fejlesztésre és tanításra.</w:t>
+      </w:r>
+      <w:r>
+        <w:rPr>
+          <w:sz w:val="24"/>
+          <w:szCs w:val="24"/>
+        </w:rPr>
+        <w:t xml:space="preserve"> Ezekre a kérdésekre a </w:t>
+      </w:r>
+      <w:hyperlink w:anchor="_Tesztek" w:history="1">
+        <w:r>
+          <w:rPr>
+            <w:rStyle w:val="Hiperhivatkozs"/>
+            <w:sz w:val="24"/>
+            <w:szCs w:val="24"/>
+          </w:rPr>
+          <w:t>tesztek című fejezetben</w:t>
+        </w:r>
+      </w:hyperlink>
+      <w:r>
+        <w:rPr>
+          <w:sz w:val="24"/>
+          <w:szCs w:val="24"/>
+        </w:rPr>
+        <w:t xml:space="preserve"> visszatérünk.</w:t>
+      </w:r>
+    </w:p>
+    <w:p>
+      <w:pPr>
+        <w:spacing w:line="276" w:lineRule="auto"/>
+        <w:ind w:firstLine="567"/>
+        <w:jc w:val="both"/>
+        <w:rPr>
+          <w:sz w:val="24"/>
+          <w:szCs w:val="24"/>
+        </w:rPr>
+      </w:pPr>
+      <w:r>
+        <w:rPr>
+          <w:sz w:val="24"/>
+          <w:szCs w:val="24"/>
+        </w:rPr>
+        <w:t>A válaszok keresése és a mesterséges intelligencia továbbfejlesztése során rengeteg kihívással és lehetőséggel találhatjuk magunkat szemben. Fontos, hogy nyitottak maradjunk az új megközelítések és technikák felé, és folyamatosan tanuljunk a fejlesztési folyamat során felmerülő kihívásokból. Ez lehetővé teszi, hogy egyre hatékonyabb és kifinomultabb AI-t hozzunk létre, amely képes megoldani az előtte álló problémákat és elérni a kitűzött célokat a Snake játékban.</w:t>
+      </w:r>
+    </w:p>
+    <w:p>
+      <w:pPr>
+        <w:spacing w:line="276" w:lineRule="auto"/>
+      </w:pPr>
       <w:r>
         <w:br w:type="page"/>
       </w:r>
@@ -1267,8 +1962,9 @@
     <w:p>
       <w:pPr>
         <w:pStyle w:val="Cmsor1"/>
-      </w:pPr>
-      <w:bookmarkStart w:id="2" w:name="_Toc160196095"/>
+        <w:spacing w:line="276" w:lineRule="auto"/>
+      </w:pPr>
+      <w:bookmarkStart w:id="3" w:name="_Toc160196095"/>
       <w:r>
         <w:lastRenderedPageBreak/>
         <w:t>Használt könyvtárak</w:t>
@@ -1279,10 +1975,22 @@
       <w:r>
         <w:t>csomagok</w:t>
       </w:r>
-      <w:bookmarkEnd w:id="2"/>
-    </w:p>
-    <w:p>
-      <w:pPr>
+      <w:bookmarkEnd w:id="3"/>
+    </w:p>
+    <w:p>
+      <w:pPr>
+        <w:pStyle w:val="Cmsor2"/>
+        <w:spacing w:line="276" w:lineRule="auto"/>
+      </w:pPr>
+      <w:proofErr w:type="spellStart"/>
+      <w:r>
+        <w:t>Anaconda</w:t>
+      </w:r>
+      <w:proofErr w:type="spellEnd"/>
+    </w:p>
+    <w:p>
+      <w:pPr>
+        <w:spacing w:line="276" w:lineRule="auto"/>
         <w:ind w:firstLine="567"/>
         <w:jc w:val="both"/>
         <w:rPr>
@@ -1290,8 +1998,801 @@
           <w:szCs w:val="24"/>
         </w:rPr>
       </w:pPr>
-    </w:p>
-    <w:p>
+      <w:r>
+        <w:rPr>
+          <w:sz w:val="24"/>
+          <w:szCs w:val="24"/>
+        </w:rPr>
+        <w:t xml:space="preserve">Az </w:t>
+      </w:r>
+      <w:proofErr w:type="spellStart"/>
+      <w:r>
+        <w:rPr>
+          <w:sz w:val="24"/>
+          <w:szCs w:val="24"/>
+        </w:rPr>
+        <w:t>Anaconda</w:t>
+      </w:r>
+      <w:proofErr w:type="spellEnd"/>
+      <w:r>
+        <w:rPr>
+          <w:sz w:val="24"/>
+          <w:szCs w:val="24"/>
+        </w:rPr>
+        <w:t xml:space="preserve"> egy olyan </w:t>
+      </w:r>
+      <w:proofErr w:type="spellStart"/>
+      <w:r>
+        <w:rPr>
+          <w:sz w:val="24"/>
+          <w:szCs w:val="24"/>
+        </w:rPr>
+        <w:t>python</w:t>
+      </w:r>
+      <w:proofErr w:type="spellEnd"/>
+      <w:r>
+        <w:rPr>
+          <w:sz w:val="24"/>
+          <w:szCs w:val="24"/>
+        </w:rPr>
+        <w:t xml:space="preserve"> alapú program, amelyet gépi tanulásra és adat elemzésre specifikáltak. Több előre telepített csomagot is tartalmaz, például: </w:t>
+      </w:r>
+      <w:hyperlink w:anchor="_Matplotlib" w:history="1">
+        <w:proofErr w:type="spellStart"/>
+        <w:r>
+          <w:rPr>
+            <w:rStyle w:val="Hiperhivatkozs"/>
+            <w:sz w:val="24"/>
+            <w:szCs w:val="24"/>
+          </w:rPr>
+          <w:t>matplotlib</w:t>
+        </w:r>
+        <w:proofErr w:type="spellEnd"/>
+      </w:hyperlink>
+      <w:r>
+        <w:rPr>
+          <w:sz w:val="24"/>
+          <w:szCs w:val="24"/>
+        </w:rPr>
+        <w:t xml:space="preserve">, </w:t>
+      </w:r>
+      <w:hyperlink w:anchor="_Ipython" w:history="1">
+        <w:proofErr w:type="spellStart"/>
+        <w:r>
+          <w:rPr>
+            <w:rStyle w:val="Hiperhivatkozs"/>
+            <w:sz w:val="24"/>
+            <w:szCs w:val="24"/>
+          </w:rPr>
+          <w:t>ipython</w:t>
+        </w:r>
+        <w:proofErr w:type="spellEnd"/>
+      </w:hyperlink>
+      <w:r>
+        <w:rPr>
+          <w:sz w:val="24"/>
+          <w:szCs w:val="24"/>
+        </w:rPr>
+        <w:t xml:space="preserve">, </w:t>
+      </w:r>
+      <w:r>
+        <w:rPr>
+          <w:sz w:val="24"/>
+          <w:szCs w:val="24"/>
+        </w:rPr>
+        <w:t>vagy pandas. Ez a legnagyobb fő előnye a programnak, amellett, hogy van egy saját csomagkezelője a „</w:t>
+      </w:r>
+      <w:proofErr w:type="spellStart"/>
+      <w:r>
+        <w:rPr>
+          <w:sz w:val="24"/>
+          <w:szCs w:val="24"/>
+        </w:rPr>
+        <w:t>Conda</w:t>
+      </w:r>
+      <w:proofErr w:type="spellEnd"/>
+      <w:r>
+        <w:rPr>
+          <w:sz w:val="24"/>
+          <w:szCs w:val="24"/>
+        </w:rPr>
+        <w:t xml:space="preserve">”, aminek a segítségével további csomagokhoz tudunk hozzáférni. Mindezek mellett az </w:t>
+      </w:r>
+      <w:proofErr w:type="spellStart"/>
+      <w:r>
+        <w:rPr>
+          <w:sz w:val="24"/>
+          <w:szCs w:val="24"/>
+        </w:rPr>
+        <w:t>Anaconda</w:t>
+      </w:r>
+      <w:proofErr w:type="spellEnd"/>
+      <w:r>
+        <w:rPr>
+          <w:sz w:val="24"/>
+          <w:szCs w:val="24"/>
+        </w:rPr>
+        <w:t xml:space="preserve"> egy biztos környezetet biztosít a programok futtatására, így biztosak lehetünk, hogy a programunk minden eszközön ugyanúgy fut, ahol telepítve van a program.</w:t>
+      </w:r>
+      <w:r>
+        <w:rPr>
+          <w:sz w:val="24"/>
+          <w:szCs w:val="24"/>
+        </w:rPr>
+        <w:fldChar w:fldCharType="begin"/>
+      </w:r>
+      <w:r>
+        <w:rPr>
+          <w:sz w:val="24"/>
+          <w:szCs w:val="24"/>
+        </w:rPr>
+        <w:instrText xml:space="preserve"> ADDIN ZOTERO_ITEM CSL_CITATION {"citationID":"ZqtRZUzN","properties":{"formattedCitation":"[1]","plainCitation":"[1]","noteIndex":0},"citationItems":[{"id":21,"uris":["http://zotero.org/users/local/zOi9XGqq/items/ZA4Z6CMB"],"itemData":{"id":21,"type":"webpage","abstract":"Python and Anaconda are the two most popular programming languages in the world. These both are used extensively in machine learning, data science and others. Read more!","container-title":"Simplilearn.com","language":"en-US","title":"Anaconda vs Python in Software: Know the Key Differences | Simplilearn","title-short":"Anaconda vs Python in Software","URL":"https://www.simplilearn.com/anaconda-vs-python-article","accessed":{"date-parts":[["2024",3,4]]},"issued":{"date-parts":[["2023",4,27]]}}}],"schema":"https://github.com/citation-style-language/schema/raw/master/csl-citation.json"} </w:instrText>
+      </w:r>
+      <w:r>
+        <w:rPr>
+          <w:sz w:val="24"/>
+          <w:szCs w:val="24"/>
+        </w:rPr>
+        <w:fldChar w:fldCharType="separate"/>
+      </w:r>
+      <w:r>
+        <w:rPr>
+          <w:rFonts w:ascii="Calibri" w:hAnsi="Calibri" w:cs="Calibri"/>
+          <w:sz w:val="24"/>
+        </w:rPr>
+        <w:t>[1]</w:t>
+      </w:r>
+      <w:r>
+        <w:rPr>
+          <w:sz w:val="24"/>
+          <w:szCs w:val="24"/>
+        </w:rPr>
+        <w:fldChar w:fldCharType="end"/>
+      </w:r>
+    </w:p>
+    <w:p>
+      <w:pPr>
+        <w:pStyle w:val="Cmsor2"/>
+        <w:spacing w:line="276" w:lineRule="auto"/>
+      </w:pPr>
+      <w:proofErr w:type="spellStart"/>
+      <w:r>
+        <w:t>Pygame</w:t>
+      </w:r>
+      <w:proofErr w:type="spellEnd"/>
+    </w:p>
+    <w:p>
+      <w:pPr>
+        <w:ind w:firstLine="567"/>
+        <w:jc w:val="both"/>
+        <w:rPr>
+          <w:sz w:val="26"/>
+          <w:szCs w:val="26"/>
+        </w:rPr>
+      </w:pPr>
+      <w:r>
+        <w:rPr>
+          <w:sz w:val="24"/>
+          <w:szCs w:val="24"/>
+        </w:rPr>
+        <w:t xml:space="preserve">A </w:t>
+      </w:r>
+      <w:proofErr w:type="spellStart"/>
+      <w:r>
+        <w:rPr>
+          <w:sz w:val="24"/>
+          <w:szCs w:val="24"/>
+        </w:rPr>
+        <w:t>Pygame</w:t>
+      </w:r>
+      <w:proofErr w:type="spellEnd"/>
+      <w:r>
+        <w:rPr>
+          <w:sz w:val="24"/>
+          <w:szCs w:val="24"/>
+        </w:rPr>
+        <w:t xml:space="preserve"> </w:t>
+      </w:r>
+      <w:r>
+        <w:rPr>
+          <w:sz w:val="24"/>
+          <w:szCs w:val="24"/>
+        </w:rPr>
+        <w:t xml:space="preserve">több </w:t>
+      </w:r>
+      <w:r>
+        <w:rPr>
+          <w:sz w:val="24"/>
+          <w:szCs w:val="24"/>
+        </w:rPr>
+        <w:t xml:space="preserve">platformfüggetlen Python modul összessége, amelyet videójátékok készítésére használnak. Tartalmaz számítógépes grafika és hangkönyvtárakat, amelyeket a Python programozási nyelvvel használhatunk. A </w:t>
+      </w:r>
+      <w:proofErr w:type="spellStart"/>
+      <w:r>
+        <w:rPr>
+          <w:sz w:val="24"/>
+          <w:szCs w:val="24"/>
+        </w:rPr>
+        <w:t>Pygame</w:t>
+      </w:r>
+      <w:proofErr w:type="spellEnd"/>
+      <w:r>
+        <w:rPr>
+          <w:sz w:val="24"/>
+          <w:szCs w:val="24"/>
+        </w:rPr>
+        <w:t xml:space="preserve"> hivatalosan Pete </w:t>
+      </w:r>
+      <w:proofErr w:type="spellStart"/>
+      <w:r>
+        <w:rPr>
+          <w:sz w:val="24"/>
+          <w:szCs w:val="24"/>
+        </w:rPr>
+        <w:t>Shinners</w:t>
+      </w:r>
+      <w:proofErr w:type="spellEnd"/>
+      <w:r>
+        <w:rPr>
+          <w:sz w:val="24"/>
+          <w:szCs w:val="24"/>
+        </w:rPr>
+        <w:t xml:space="preserve"> által íródott, hogy leváltsa a </w:t>
+      </w:r>
+      <w:proofErr w:type="spellStart"/>
+      <w:r>
+        <w:rPr>
+          <w:sz w:val="24"/>
+          <w:szCs w:val="24"/>
+        </w:rPr>
+        <w:t>PySDL</w:t>
+      </w:r>
+      <w:proofErr w:type="spellEnd"/>
+      <w:r>
+        <w:rPr>
+          <w:sz w:val="24"/>
+          <w:szCs w:val="24"/>
+        </w:rPr>
+        <w:t xml:space="preserve">-t. A </w:t>
+      </w:r>
+      <w:proofErr w:type="spellStart"/>
+      <w:r>
+        <w:rPr>
+          <w:sz w:val="24"/>
+          <w:szCs w:val="24"/>
+        </w:rPr>
+        <w:t>Pygame</w:t>
+      </w:r>
+      <w:proofErr w:type="spellEnd"/>
+      <w:r>
+        <w:rPr>
+          <w:sz w:val="24"/>
+          <w:szCs w:val="24"/>
+        </w:rPr>
+        <w:t xml:space="preserve"> alkalmas kliensoldali alkalmazások létrehozására, amelyek potenciálisan önálló végrehajtható</w:t>
+      </w:r>
+      <w:r>
+        <w:t xml:space="preserve"> </w:t>
+      </w:r>
+      <w:r>
+        <w:rPr>
+          <w:sz w:val="24"/>
+          <w:szCs w:val="24"/>
+        </w:rPr>
+        <w:t>fájlba csomagolhatók.</w:t>
+      </w:r>
+      <w:r>
+        <w:rPr>
+          <w:sz w:val="24"/>
+          <w:szCs w:val="24"/>
+        </w:rPr>
+        <w:fldChar w:fldCharType="begin"/>
+      </w:r>
+      <w:r>
+        <w:rPr>
+          <w:sz w:val="24"/>
+          <w:szCs w:val="24"/>
+        </w:rPr>
+        <w:instrText xml:space="preserve"> ADDIN ZOTERO_ITEM CSL_CITATION {"citationID":"ilEmsIHu","properties":{"formattedCitation":"[2]","plainCitation":"[2]","noteIndex":0},"citationItems":[{"id":23,"uris":["http://zotero.org/users/local/zOi9XGqq/items/42IP7MV7"],"itemData":{"id":23,"type":"webpage","abstract":"Python Pygame Tutorial with Pygame, Pygame Installation, Install Pygame in Mac, Pygame Surface, Pygame Clock, Pygame Adding Image, Pygame Rect, Pygame Keydown, Pygame Draw, Pygame Text and Font etc.","container-title":"www.javatpoint.com","language":"en","title":"Pygame Tutorial - javatpoint","URL":"https://www.javatpoint.com/pygame","accessed":{"date-parts":[["2024",3,4]]}}}],"schema":"https://github.com/citation-style-language/schema/raw/master/csl-citation.json"} </w:instrText>
+      </w:r>
+      <w:r>
+        <w:rPr>
+          <w:sz w:val="24"/>
+          <w:szCs w:val="24"/>
+        </w:rPr>
+        <w:fldChar w:fldCharType="separate"/>
+      </w:r>
+      <w:r>
+        <w:rPr>
+          <w:rFonts w:ascii="Calibri" w:hAnsi="Calibri" w:cs="Calibri"/>
+          <w:sz w:val="24"/>
+        </w:rPr>
+        <w:t>[2]</w:t>
+      </w:r>
+      <w:r>
+        <w:rPr>
+          <w:sz w:val="24"/>
+          <w:szCs w:val="24"/>
+        </w:rPr>
+        <w:fldChar w:fldCharType="end"/>
+      </w:r>
+    </w:p>
+    <w:p>
+      <w:pPr>
+        <w:pStyle w:val="Cmsor2"/>
+        <w:spacing w:line="276" w:lineRule="auto"/>
+      </w:pPr>
+      <w:proofErr w:type="spellStart"/>
+      <w:r>
+        <w:t>Pytorch</w:t>
+      </w:r>
+      <w:proofErr w:type="spellEnd"/>
+    </w:p>
+    <w:p>
+      <w:pPr>
+        <w:ind w:firstLine="567"/>
+        <w:jc w:val="both"/>
+        <w:rPr>
+          <w:sz w:val="24"/>
+          <w:szCs w:val="24"/>
+        </w:rPr>
+      </w:pPr>
+      <w:proofErr w:type="spellStart"/>
+      <w:r>
+        <w:rPr>
+          <w:sz w:val="24"/>
+          <w:szCs w:val="24"/>
+        </w:rPr>
+        <w:t>PyTorch</w:t>
+      </w:r>
+      <w:proofErr w:type="spellEnd"/>
+      <w:r>
+        <w:rPr>
+          <w:sz w:val="24"/>
+          <w:szCs w:val="24"/>
+        </w:rPr>
+        <w:t xml:space="preserve"> egy nyílt forráskódú gépi tanulási (ML) keretrendszer, amely a Python programozási nyelvre és a </w:t>
+      </w:r>
+      <w:proofErr w:type="spellStart"/>
+      <w:r>
+        <w:rPr>
+          <w:sz w:val="24"/>
+          <w:szCs w:val="24"/>
+        </w:rPr>
+        <w:t>Torch</w:t>
+      </w:r>
+      <w:proofErr w:type="spellEnd"/>
+      <w:r>
+        <w:rPr>
+          <w:sz w:val="24"/>
+          <w:szCs w:val="24"/>
+        </w:rPr>
+        <w:t xml:space="preserve"> könyvtárra épül. A </w:t>
+      </w:r>
+      <w:proofErr w:type="spellStart"/>
+      <w:r>
+        <w:rPr>
+          <w:sz w:val="24"/>
+          <w:szCs w:val="24"/>
+        </w:rPr>
+        <w:t>Torch</w:t>
+      </w:r>
+      <w:proofErr w:type="spellEnd"/>
+      <w:r>
+        <w:rPr>
+          <w:sz w:val="24"/>
+          <w:szCs w:val="24"/>
+        </w:rPr>
+        <w:t xml:space="preserve"> egy nyílt forráskódú ML könyvtár, amelyet mély neurális hálózatok létrehozására használnak, és a </w:t>
+      </w:r>
+      <w:proofErr w:type="spellStart"/>
+      <w:r>
+        <w:rPr>
+          <w:sz w:val="24"/>
+          <w:szCs w:val="24"/>
+        </w:rPr>
+        <w:t>Lua</w:t>
+      </w:r>
+      <w:proofErr w:type="spellEnd"/>
+      <w:r>
+        <w:rPr>
+          <w:sz w:val="24"/>
+          <w:szCs w:val="24"/>
+        </w:rPr>
+        <w:t xml:space="preserve"> </w:t>
+      </w:r>
+      <w:proofErr w:type="spellStart"/>
+      <w:r>
+        <w:rPr>
+          <w:sz w:val="24"/>
+          <w:szCs w:val="24"/>
+        </w:rPr>
+        <w:t>szkriptelési</w:t>
+      </w:r>
+      <w:proofErr w:type="spellEnd"/>
+      <w:r>
+        <w:rPr>
+          <w:sz w:val="24"/>
+          <w:szCs w:val="24"/>
+        </w:rPr>
+        <w:t xml:space="preserve"> nyelven íródott. Ez az egyik preferált platform a mély tanulási kutatásokhoz. A keretrendszer azért lett kifejlesztve, hogy felgyorsítsa a kutatási prototípusok és a bevezetés közötti folyamatot.</w:t>
+      </w:r>
+      <w:r>
+        <w:rPr>
+          <w:sz w:val="24"/>
+          <w:szCs w:val="24"/>
+        </w:rPr>
+        <w:fldChar w:fldCharType="begin"/>
+      </w:r>
+      <w:r>
+        <w:rPr>
+          <w:sz w:val="24"/>
+          <w:szCs w:val="24"/>
+        </w:rPr>
+        <w:instrText xml:space="preserve"> ADDIN ZOTERO_ITEM CSL_CITATION {"citationID":"JvFXfnO0","properties":{"formattedCitation":"[3]","plainCitation":"[3]","noteIndex":0},"citationItems":[{"id":25,"uris":["http://zotero.org/users/local/zOi9XGqq/items/I3XUMB3Z"],"itemData":{"id":25,"type":"webpage","abstract":"Learn about PyTorch, including how it works, its core components and its benefits. Also, explore a few popular use cases of PyTorch.","container-title":"Enterprise AI","language":"en","title":"What is PyTorch?","URL":"https://www.techtarget.com/searchenterpriseai/definition/PyTorch","accessed":{"date-parts":[["2024",3,4]]}}}],"schema":"https://github.com/citation-style-language/schema/raw/master/csl-citation.json"} </w:instrText>
+      </w:r>
+      <w:r>
+        <w:rPr>
+          <w:sz w:val="24"/>
+          <w:szCs w:val="24"/>
+        </w:rPr>
+        <w:fldChar w:fldCharType="separate"/>
+      </w:r>
+      <w:r>
+        <w:rPr>
+          <w:rFonts w:ascii="Calibri" w:hAnsi="Calibri" w:cs="Calibri"/>
+          <w:sz w:val="24"/>
+        </w:rPr>
+        <w:t>[3]</w:t>
+      </w:r>
+      <w:r>
+        <w:rPr>
+          <w:sz w:val="24"/>
+          <w:szCs w:val="24"/>
+        </w:rPr>
+        <w:fldChar w:fldCharType="end"/>
+      </w:r>
+    </w:p>
+    <w:p>
+      <w:pPr>
+        <w:pStyle w:val="Cmsor2"/>
+        <w:spacing w:line="276" w:lineRule="auto"/>
+      </w:pPr>
+      <w:bookmarkStart w:id="4" w:name="_Matplotlib"/>
+      <w:bookmarkEnd w:id="4"/>
+      <w:proofErr w:type="spellStart"/>
+      <w:r>
+        <w:t>Matplotlib</w:t>
+      </w:r>
+      <w:proofErr w:type="spellEnd"/>
+    </w:p>
+    <w:p>
+      <w:pPr>
+        <w:ind w:firstLine="567"/>
+        <w:jc w:val="both"/>
+        <w:rPr>
+          <w:sz w:val="24"/>
+          <w:szCs w:val="24"/>
+        </w:rPr>
+      </w:pPr>
+      <w:proofErr w:type="spellStart"/>
+      <w:r>
+        <w:rPr>
+          <w:sz w:val="24"/>
+          <w:szCs w:val="24"/>
+        </w:rPr>
+        <w:t>Matplotlib</w:t>
+      </w:r>
+      <w:proofErr w:type="spellEnd"/>
+      <w:r>
+        <w:rPr>
+          <w:sz w:val="24"/>
+          <w:szCs w:val="24"/>
+        </w:rPr>
+        <w:t xml:space="preserve"> egy lenyűgöző adatvizualizációs könyvtár Pythonban, amelyet 2D </w:t>
+      </w:r>
+      <w:proofErr w:type="spellStart"/>
+      <w:r>
+        <w:rPr>
+          <w:sz w:val="24"/>
+          <w:szCs w:val="24"/>
+        </w:rPr>
+        <w:t>plotokhoz</w:t>
+      </w:r>
+      <w:proofErr w:type="spellEnd"/>
+      <w:r>
+        <w:rPr>
+          <w:sz w:val="24"/>
+          <w:szCs w:val="24"/>
+        </w:rPr>
+        <w:t xml:space="preserve"> használnak. </w:t>
+      </w:r>
+      <w:proofErr w:type="spellStart"/>
+      <w:r>
+        <w:rPr>
+          <w:sz w:val="24"/>
+          <w:szCs w:val="24"/>
+        </w:rPr>
+        <w:t>Matplotlib</w:t>
+      </w:r>
+      <w:proofErr w:type="spellEnd"/>
+      <w:r>
+        <w:rPr>
+          <w:sz w:val="24"/>
+          <w:szCs w:val="24"/>
+        </w:rPr>
+        <w:t xml:space="preserve"> egy többplatformos adatvizualizációs könyvtár, amelyet </w:t>
+      </w:r>
+      <w:proofErr w:type="spellStart"/>
+      <w:r>
+        <w:rPr>
+          <w:sz w:val="24"/>
+          <w:szCs w:val="24"/>
+        </w:rPr>
+        <w:t>NumPy</w:t>
+      </w:r>
+      <w:proofErr w:type="spellEnd"/>
+      <w:r>
+        <w:rPr>
+          <w:sz w:val="24"/>
+          <w:szCs w:val="24"/>
+        </w:rPr>
+        <w:t xml:space="preserve"> tömbökön alapul, és tervezték a szélesebb körű </w:t>
+      </w:r>
+      <w:proofErr w:type="spellStart"/>
+      <w:r>
+        <w:rPr>
+          <w:sz w:val="24"/>
+          <w:szCs w:val="24"/>
+        </w:rPr>
+        <w:t>SciPy</w:t>
+      </w:r>
+      <w:proofErr w:type="spellEnd"/>
+      <w:r>
+        <w:rPr>
+          <w:sz w:val="24"/>
+          <w:szCs w:val="24"/>
+        </w:rPr>
+        <w:t xml:space="preserve"> veremmel való együttműködésre. John Hunter vezette be 2002-ben. Az egyik legnagyobb előnye a vizualizációnak, hogy lehetővé teszi számunkra a hatalmas adatmennyiség vizuális hozzáférését könnyen fogyasztható ábrák formájában. A </w:t>
+      </w:r>
+      <w:proofErr w:type="spellStart"/>
+      <w:r>
+        <w:rPr>
+          <w:sz w:val="24"/>
+          <w:szCs w:val="24"/>
+        </w:rPr>
+        <w:t>Matplotlib</w:t>
+      </w:r>
+      <w:proofErr w:type="spellEnd"/>
+      <w:r>
+        <w:rPr>
+          <w:sz w:val="24"/>
+          <w:szCs w:val="24"/>
+        </w:rPr>
+        <w:t xml:space="preserve"> többféle diagramot </w:t>
+      </w:r>
+      <w:r>
+        <w:rPr>
+          <w:sz w:val="24"/>
+          <w:szCs w:val="24"/>
+        </w:rPr>
+        <w:t>is kirajzolhat</w:t>
+      </w:r>
+      <w:r>
+        <w:rPr>
+          <w:sz w:val="24"/>
+          <w:szCs w:val="24"/>
+        </w:rPr>
+        <w:t>, mint például vonaldiagram, oszlopdiagram, szórásdiagram, hisztogram</w:t>
+      </w:r>
+      <w:r>
+        <w:rPr>
+          <w:sz w:val="24"/>
+          <w:szCs w:val="24"/>
+        </w:rPr>
+        <w:t>.</w:t>
+      </w:r>
+      <w:r>
+        <w:rPr>
+          <w:sz w:val="24"/>
+          <w:szCs w:val="24"/>
+        </w:rPr>
+        <w:fldChar w:fldCharType="begin"/>
+      </w:r>
+      <w:r>
+        <w:rPr>
+          <w:sz w:val="24"/>
+          <w:szCs w:val="24"/>
+        </w:rPr>
+        <w:instrText xml:space="preserve"> ADDIN ZOTERO_ITEM CSL_CITATION {"citationID":"i3XHOn2F","properties":{"formattedCitation":"[4]","plainCitation":"[4]","noteIndex":0},"citationItems":[{"id":29,"uris":["http://zotero.org/users/local/zOi9XGqq/items/EYWHMNJ7"],"itemData":{"id":29,"type":"post-weblog","abstract":"A Computer Science portal for geeks. It contains well written, well thought and well explained computer science and programming articles, quizzes and practice/competitive programming/company interview Questions.","container-title":"GeeksforGeeks","language":"en-US","note":"section: Python","title":"Introduction to Matplotlib","URL":"https://www.geeksforgeeks.org/python-introduction-matplotlib/","accessed":{"date-parts":[["2024",3,4]]},"issued":{"date-parts":[["2018",5,14]]}}}],"schema":"https://github.com/citation-style-language/schema/raw/master/csl-citation.json"} </w:instrText>
+      </w:r>
+      <w:r>
+        <w:rPr>
+          <w:sz w:val="24"/>
+          <w:szCs w:val="24"/>
+        </w:rPr>
+        <w:fldChar w:fldCharType="separate"/>
+      </w:r>
+      <w:r>
+        <w:rPr>
+          <w:rFonts w:ascii="Calibri" w:hAnsi="Calibri" w:cs="Calibri"/>
+          <w:sz w:val="24"/>
+        </w:rPr>
+        <w:t>[4]</w:t>
+      </w:r>
+      <w:r>
+        <w:rPr>
+          <w:sz w:val="24"/>
+          <w:szCs w:val="24"/>
+        </w:rPr>
+        <w:fldChar w:fldCharType="end"/>
+      </w:r>
+    </w:p>
+    <w:p>
+      <w:pPr>
+        <w:pStyle w:val="Cmsor2"/>
+        <w:spacing w:line="276" w:lineRule="auto"/>
+      </w:pPr>
+      <w:bookmarkStart w:id="5" w:name="_Ipython"/>
+      <w:bookmarkEnd w:id="5"/>
+      <w:proofErr w:type="spellStart"/>
+      <w:r>
+        <w:t>Ipython</w:t>
+      </w:r>
+      <w:proofErr w:type="spellEnd"/>
+    </w:p>
+    <w:p>
+      <w:pPr>
+        <w:ind w:firstLine="567"/>
+        <w:jc w:val="both"/>
+        <w:rPr>
+          <w:sz w:val="24"/>
+          <w:szCs w:val="24"/>
+        </w:rPr>
+      </w:pPr>
+      <w:r>
+        <w:rPr>
+          <w:sz w:val="24"/>
+          <w:szCs w:val="24"/>
+        </w:rPr>
+        <w:t xml:space="preserve">Az </w:t>
+      </w:r>
+      <w:proofErr w:type="spellStart"/>
+      <w:r>
+        <w:rPr>
+          <w:sz w:val="24"/>
+          <w:szCs w:val="24"/>
+        </w:rPr>
+        <w:t>IPython</w:t>
+      </w:r>
+      <w:proofErr w:type="spellEnd"/>
+      <w:r>
+        <w:rPr>
+          <w:sz w:val="24"/>
+          <w:szCs w:val="24"/>
+        </w:rPr>
+        <w:t xml:space="preserve"> egy olyan fejlett eszköz, amely számos előnyt kínál a hagyományos Python-hoz képest. Kiemelkedő tulajdonságai közé tartozik egy erőteljes interaktív Python </w:t>
+      </w:r>
+      <w:proofErr w:type="spellStart"/>
+      <w:r>
+        <w:rPr>
+          <w:sz w:val="24"/>
+          <w:szCs w:val="24"/>
+        </w:rPr>
+        <w:t>shell</w:t>
+      </w:r>
+      <w:proofErr w:type="spellEnd"/>
+      <w:r>
+        <w:rPr>
+          <w:sz w:val="24"/>
+          <w:szCs w:val="24"/>
+        </w:rPr>
+        <w:t>, amely lehetővé teszi a gyors és hatékony kódírást és végrehajtást. A beépített objektum-</w:t>
+      </w:r>
+      <w:proofErr w:type="spellStart"/>
+      <w:r>
+        <w:rPr>
+          <w:sz w:val="24"/>
+          <w:szCs w:val="24"/>
+        </w:rPr>
+        <w:t>introspekció</w:t>
+      </w:r>
+      <w:proofErr w:type="spellEnd"/>
+      <w:r>
+        <w:rPr>
+          <w:sz w:val="24"/>
+          <w:szCs w:val="24"/>
+        </w:rPr>
+        <w:t xml:space="preserve"> funkció lehetővé teszi az objektumok tulajdonságainak ellenőrzését futásidőben, ami rendkívül hasznos a fejlesztés során. Az </w:t>
+      </w:r>
+      <w:proofErr w:type="spellStart"/>
+      <w:r>
+        <w:rPr>
+          <w:sz w:val="24"/>
+          <w:szCs w:val="24"/>
+        </w:rPr>
+        <w:t>IPython</w:t>
+      </w:r>
+      <w:proofErr w:type="spellEnd"/>
+      <w:r>
+        <w:rPr>
+          <w:sz w:val="24"/>
+          <w:szCs w:val="24"/>
+        </w:rPr>
+        <w:t xml:space="preserve"> továbbá támogatja a szintaxiskiemelést, tárolja az interakciók történetét, és lehetővé teszi a </w:t>
+      </w:r>
+      <w:proofErr w:type="spellStart"/>
+      <w:r>
+        <w:rPr>
+          <w:sz w:val="24"/>
+          <w:szCs w:val="24"/>
+        </w:rPr>
+        <w:t>tabulációval</w:t>
+      </w:r>
+      <w:proofErr w:type="spellEnd"/>
+      <w:r>
+        <w:rPr>
+          <w:sz w:val="24"/>
+          <w:szCs w:val="24"/>
+        </w:rPr>
+        <w:t xml:space="preserve"> történő kulcsszó, változó és függvénynevek kiegészítését. A varázslatparancs rendszer segítségével könnyen irányítható a Python környezet, és végrehajthatók operációs rendszer feladatok. Az </w:t>
+      </w:r>
+      <w:proofErr w:type="spellStart"/>
+      <w:r>
+        <w:rPr>
+          <w:sz w:val="24"/>
+          <w:szCs w:val="24"/>
+        </w:rPr>
+        <w:t>IPython</w:t>
+      </w:r>
+      <w:proofErr w:type="spellEnd"/>
+      <w:r>
+        <w:rPr>
+          <w:sz w:val="24"/>
+          <w:szCs w:val="24"/>
+        </w:rPr>
+        <w:t xml:space="preserve"> továbbá beágyazható más Python programokba, és hozzáférést biztosít a Python hibakeresőhöz, amely segít a hibák azonosításában és javításában a fejlesztés során.</w:t>
+      </w:r>
+      <w:r>
+        <w:rPr>
+          <w:sz w:val="24"/>
+          <w:szCs w:val="24"/>
+        </w:rPr>
+        <w:fldChar w:fldCharType="begin"/>
+      </w:r>
+      <w:r>
+        <w:rPr>
+          <w:sz w:val="24"/>
+          <w:szCs w:val="24"/>
+        </w:rPr>
+        <w:instrText xml:space="preserve"> ADDIN ZOTERO_ITEM CSL_CITATION {"citationID":"ddZwRCTf","properties":{"formattedCitation":"[5]","plainCitation":"[5]","noteIndex":0},"citationItems":[{"id":27,"uris":["http://zotero.org/users/local/zOi9XGqq/items/DIL4QR6L"],"itemData":{"id":27,"type":"webpage","abstract":"IPython - Introduction - Project Jupyter is a suite of software products used in interactive computing. IPython was originally developed by Fernando Perez in 2001 as an enhanced Python interpreter. A web based interface to IPython terminal in the form of IPython notebook was introduced in 2011. In 2014, Project Jupyter star","language":"en","title":"IPython - Introduction","URL":"https://www.tutorialspoint.com/jupyter/ipython_introduction.htm","accessed":{"date-parts":[["2024",3,4]]}}}],"schema":"https://github.com/citation-style-language/schema/raw/master/csl-citation.json"} </w:instrText>
+      </w:r>
+      <w:r>
+        <w:rPr>
+          <w:sz w:val="24"/>
+          <w:szCs w:val="24"/>
+        </w:rPr>
+        <w:fldChar w:fldCharType="separate"/>
+      </w:r>
+      <w:r>
+        <w:rPr>
+          <w:rFonts w:ascii="Calibri" w:hAnsi="Calibri" w:cs="Calibri"/>
+          <w:sz w:val="24"/>
+        </w:rPr>
+        <w:t>[5]</w:t>
+      </w:r>
+      <w:r>
+        <w:rPr>
+          <w:sz w:val="24"/>
+          <w:szCs w:val="24"/>
+        </w:rPr>
+        <w:fldChar w:fldCharType="end"/>
+      </w:r>
+    </w:p>
+    <w:p>
+      <w:pPr>
+        <w:spacing w:line="276" w:lineRule="auto"/>
+      </w:pPr>
       <w:r>
         <w:br w:type="page"/>
       </w:r>
@@ -1299,16 +2800,18 @@
     <w:p>
       <w:pPr>
         <w:pStyle w:val="Cmsor1"/>
-      </w:pPr>
-      <w:bookmarkStart w:id="3" w:name="_Toc160196096"/>
+        <w:spacing w:line="276" w:lineRule="auto"/>
+      </w:pPr>
+      <w:bookmarkStart w:id="6" w:name="_Toc160196096"/>
       <w:r>
         <w:lastRenderedPageBreak/>
         <w:t>Játék bemutatása</w:t>
       </w:r>
-      <w:bookmarkEnd w:id="3"/>
-    </w:p>
-    <w:p>
-      <w:pPr>
+      <w:bookmarkEnd w:id="6"/>
+    </w:p>
+    <w:p>
+      <w:pPr>
+        <w:spacing w:line="276" w:lineRule="auto"/>
         <w:ind w:firstLine="567"/>
         <w:jc w:val="both"/>
         <w:rPr>
@@ -1318,6 +2821,9 @@
       </w:pPr>
     </w:p>
     <w:p>
+      <w:pPr>
+        <w:spacing w:line="276" w:lineRule="auto"/>
+      </w:pPr>
       <w:r>
         <w:br w:type="page"/>
       </w:r>
@@ -1325,16 +2831,18 @@
     <w:p>
       <w:pPr>
         <w:pStyle w:val="Cmsor1"/>
-      </w:pPr>
-      <w:bookmarkStart w:id="4" w:name="_Toc160196097"/>
+        <w:spacing w:line="276" w:lineRule="auto"/>
+      </w:pPr>
+      <w:bookmarkStart w:id="7" w:name="_Toc160196097"/>
       <w:r>
         <w:lastRenderedPageBreak/>
         <w:t>Mesterséges intelligencia bemutatása</w:t>
       </w:r>
-      <w:bookmarkEnd w:id="4"/>
-    </w:p>
-    <w:p>
-      <w:pPr>
+      <w:bookmarkEnd w:id="7"/>
+    </w:p>
+    <w:p>
+      <w:pPr>
+        <w:spacing w:line="276" w:lineRule="auto"/>
         <w:ind w:firstLine="567"/>
         <w:jc w:val="both"/>
         <w:rPr>
@@ -1344,22 +2852,1338 @@
       </w:pPr>
     </w:p>
     <w:p>
+      <w:pPr>
+        <w:spacing w:line="276" w:lineRule="auto"/>
+      </w:pPr>
       <w:r>
         <w:br w:type="page"/>
       </w:r>
     </w:p>
-    <w:p/>
     <w:p>
       <w:pPr>
         <w:pStyle w:val="Cmsor1"/>
-      </w:pPr>
-      <w:bookmarkStart w:id="5" w:name="_Toc160196098"/>
-      <w:r>
+        <w:spacing w:line="276" w:lineRule="auto"/>
+      </w:pPr>
+      <w:bookmarkStart w:id="8" w:name="_Tesztek"/>
+      <w:bookmarkEnd w:id="8"/>
+      <w:r>
+        <w:lastRenderedPageBreak/>
+        <w:t>Tesztek</w:t>
+      </w:r>
+    </w:p>
+    <w:p>
+      <w:pPr>
+        <w:spacing w:line="276" w:lineRule="auto"/>
+        <w:ind w:firstLine="567"/>
+        <w:rPr>
+          <w:sz w:val="24"/>
+          <w:szCs w:val="24"/>
+        </w:rPr>
+      </w:pPr>
+      <w:r>
+        <w:rPr>
+          <w:sz w:val="24"/>
+          <w:szCs w:val="24"/>
+        </w:rPr>
+        <w:t xml:space="preserve">A </w:t>
+      </w:r>
+      <w:hyperlink w:anchor="_Probléma_bemutatása" w:history="1">
+        <w:r>
+          <w:rPr>
+            <w:rStyle w:val="Hiperhivatkozs"/>
+            <w:sz w:val="24"/>
+            <w:szCs w:val="24"/>
+          </w:rPr>
+          <w:t>probléma bemutatása fejezetben</w:t>
+        </w:r>
+      </w:hyperlink>
+      <w:r>
+        <w:rPr>
+          <w:sz w:val="24"/>
+          <w:szCs w:val="24"/>
+        </w:rPr>
+        <w:t xml:space="preserve"> felsoroltam pár „mérföldkövet” az AI életében. Háromszor harminc percen keresztül futtattam a mesterséges intelligenciát, ezen és további statisztikák felderítése érdekében.</w:t>
+      </w:r>
+      <w:r>
+        <w:rPr>
+          <w:sz w:val="24"/>
+          <w:szCs w:val="24"/>
+        </w:rPr>
+        <w:t xml:space="preserve"> A használt ablakméret 640*480, amiből minden oldalon 20 pixel a keret. Nem akartam nagyobb ablakot készíteni mert akkor az elején jóval tovább tartana míg megtalálja a kígyó az ételt, és ez nagyban lelassítaná a tanulási folyamatot</w:t>
+      </w:r>
+    </w:p>
+    <w:tbl>
+      <w:tblPr>
+        <w:tblStyle w:val="Rcsostblzat"/>
+        <w:tblW w:w="8954" w:type="dxa"/>
+        <w:tblLook w:val="04A0" w:firstRow="1" w:lastRow="0" w:firstColumn="1" w:lastColumn="0" w:noHBand="0" w:noVBand="1"/>
+      </w:tblPr>
+      <w:tblGrid>
+        <w:gridCol w:w="2830"/>
+        <w:gridCol w:w="1531"/>
+        <w:gridCol w:w="1531"/>
+        <w:gridCol w:w="1531"/>
+        <w:gridCol w:w="1531"/>
+      </w:tblGrid>
+      <w:tr>
+        <w:trPr>
+          <w:trHeight w:val="285"/>
+        </w:trPr>
+        <w:tc>
+          <w:tcPr>
+            <w:tcW w:w="2830" w:type="dxa"/>
+            <w:vAlign w:val="center"/>
+          </w:tcPr>
+          <w:p>
+            <w:pPr>
+              <w:spacing w:line="276" w:lineRule="auto"/>
+              <w:jc w:val="center"/>
+              <w:rPr>
+                <w:sz w:val="24"/>
+                <w:szCs w:val="24"/>
+              </w:rPr>
+            </w:pPr>
+            <w:r>
+              <w:rPr>
+                <w:sz w:val="24"/>
+                <w:szCs w:val="24"/>
+              </w:rPr>
+              <w:t>Vizsgált adat</w:t>
+            </w:r>
+          </w:p>
+        </w:tc>
+        <w:tc>
+          <w:tcPr>
+            <w:tcW w:w="1531" w:type="dxa"/>
+            <w:vAlign w:val="center"/>
+          </w:tcPr>
+          <w:p>
+            <w:pPr>
+              <w:spacing w:line="276" w:lineRule="auto"/>
+              <w:jc w:val="center"/>
+              <w:rPr>
+                <w:sz w:val="24"/>
+                <w:szCs w:val="24"/>
+              </w:rPr>
+            </w:pPr>
+            <w:r>
+              <w:rPr>
+                <w:sz w:val="24"/>
+                <w:szCs w:val="24"/>
+              </w:rPr>
+              <w:t>1. mérés</w:t>
+            </w:r>
+          </w:p>
+        </w:tc>
+        <w:tc>
+          <w:tcPr>
+            <w:tcW w:w="1531" w:type="dxa"/>
+            <w:vAlign w:val="center"/>
+          </w:tcPr>
+          <w:p>
+            <w:pPr>
+              <w:spacing w:line="276" w:lineRule="auto"/>
+              <w:jc w:val="center"/>
+              <w:rPr>
+                <w:sz w:val="24"/>
+                <w:szCs w:val="24"/>
+              </w:rPr>
+            </w:pPr>
+            <w:r>
+              <w:rPr>
+                <w:sz w:val="24"/>
+                <w:szCs w:val="24"/>
+              </w:rPr>
+              <w:t>2. mérés</w:t>
+            </w:r>
+          </w:p>
+        </w:tc>
+        <w:tc>
+          <w:tcPr>
+            <w:tcW w:w="1531" w:type="dxa"/>
+            <w:vAlign w:val="center"/>
+          </w:tcPr>
+          <w:p>
+            <w:pPr>
+              <w:spacing w:line="276" w:lineRule="auto"/>
+              <w:jc w:val="center"/>
+              <w:rPr>
+                <w:sz w:val="24"/>
+                <w:szCs w:val="24"/>
+              </w:rPr>
+            </w:pPr>
+            <w:r>
+              <w:rPr>
+                <w:sz w:val="24"/>
+                <w:szCs w:val="24"/>
+              </w:rPr>
+              <w:t>3. mérés</w:t>
+            </w:r>
+          </w:p>
+        </w:tc>
+        <w:tc>
+          <w:tcPr>
+            <w:tcW w:w="1531" w:type="dxa"/>
+            <w:vAlign w:val="center"/>
+          </w:tcPr>
+          <w:p>
+            <w:pPr>
+              <w:spacing w:line="276" w:lineRule="auto"/>
+              <w:jc w:val="center"/>
+              <w:rPr>
+                <w:sz w:val="24"/>
+                <w:szCs w:val="24"/>
+              </w:rPr>
+            </w:pPr>
+            <w:r>
+              <w:rPr>
+                <w:sz w:val="24"/>
+                <w:szCs w:val="24"/>
+              </w:rPr>
+              <w:t>Átlag</w:t>
+            </w:r>
+          </w:p>
+        </w:tc>
+      </w:tr>
+      <w:tr>
+        <w:trPr>
+          <w:trHeight w:val="585"/>
+        </w:trPr>
+        <w:tc>
+          <w:tcPr>
+            <w:tcW w:w="2830" w:type="dxa"/>
+            <w:vAlign w:val="center"/>
+          </w:tcPr>
+          <w:p>
+            <w:pPr>
+              <w:spacing w:line="276" w:lineRule="auto"/>
+              <w:jc w:val="center"/>
+              <w:rPr>
+                <w:sz w:val="24"/>
+                <w:szCs w:val="24"/>
+              </w:rPr>
+            </w:pPr>
+            <w:r>
+              <w:rPr>
+                <w:sz w:val="24"/>
+                <w:szCs w:val="24"/>
+              </w:rPr>
+              <w:t>Hány kör kellett az első étel összeszedéséhez?</w:t>
+            </w:r>
+          </w:p>
+        </w:tc>
+        <w:tc>
+          <w:tcPr>
+            <w:tcW w:w="1531" w:type="dxa"/>
+            <w:vAlign w:val="center"/>
+          </w:tcPr>
+          <w:p>
+            <w:pPr>
+              <w:spacing w:line="276" w:lineRule="auto"/>
+              <w:jc w:val="center"/>
+              <w:rPr>
+                <w:sz w:val="24"/>
+                <w:szCs w:val="24"/>
+              </w:rPr>
+            </w:pPr>
+            <w:r>
+              <w:rPr>
+                <w:sz w:val="24"/>
+                <w:szCs w:val="24"/>
+              </w:rPr>
+              <w:t>5</w:t>
+            </w:r>
+          </w:p>
+        </w:tc>
+        <w:tc>
+          <w:tcPr>
+            <w:tcW w:w="1531" w:type="dxa"/>
+            <w:vAlign w:val="center"/>
+          </w:tcPr>
+          <w:p>
+            <w:pPr>
+              <w:spacing w:line="276" w:lineRule="auto"/>
+              <w:jc w:val="center"/>
+              <w:rPr>
+                <w:sz w:val="24"/>
+                <w:szCs w:val="24"/>
+              </w:rPr>
+            </w:pPr>
+            <w:r>
+              <w:rPr>
+                <w:sz w:val="24"/>
+                <w:szCs w:val="24"/>
+              </w:rPr>
+              <w:t>2</w:t>
+            </w:r>
+          </w:p>
+        </w:tc>
+        <w:tc>
+          <w:tcPr>
+            <w:tcW w:w="1531" w:type="dxa"/>
+            <w:vAlign w:val="center"/>
+          </w:tcPr>
+          <w:p>
+            <w:pPr>
+              <w:spacing w:line="276" w:lineRule="auto"/>
+              <w:jc w:val="center"/>
+              <w:rPr>
+                <w:sz w:val="24"/>
+                <w:szCs w:val="24"/>
+              </w:rPr>
+            </w:pPr>
+            <w:r>
+              <w:rPr>
+                <w:sz w:val="24"/>
+                <w:szCs w:val="24"/>
+              </w:rPr>
+              <w:t>6</w:t>
+            </w:r>
+          </w:p>
+        </w:tc>
+        <w:tc>
+          <w:tcPr>
+            <w:tcW w:w="1531" w:type="dxa"/>
+            <w:vAlign w:val="center"/>
+          </w:tcPr>
+          <w:p>
+            <w:pPr>
+              <w:spacing w:line="276" w:lineRule="auto"/>
+              <w:jc w:val="center"/>
+              <w:rPr>
+                <w:sz w:val="24"/>
+                <w:szCs w:val="24"/>
+              </w:rPr>
+            </w:pPr>
+            <w:r>
+              <w:rPr>
+                <w:sz w:val="24"/>
+                <w:szCs w:val="24"/>
+              </w:rPr>
+              <w:t>4.33</w:t>
+            </w:r>
+          </w:p>
+        </w:tc>
+      </w:tr>
+      <w:tr>
+        <w:trPr>
+          <w:trHeight w:val="585"/>
+        </w:trPr>
+        <w:tc>
+          <w:tcPr>
+            <w:tcW w:w="2830" w:type="dxa"/>
+            <w:vAlign w:val="center"/>
+          </w:tcPr>
+          <w:p>
+            <w:pPr>
+              <w:spacing w:line="276" w:lineRule="auto"/>
+              <w:jc w:val="center"/>
+              <w:rPr>
+                <w:sz w:val="24"/>
+                <w:szCs w:val="24"/>
+              </w:rPr>
+            </w:pPr>
+            <w:r>
+              <w:rPr>
+                <w:sz w:val="24"/>
+                <w:szCs w:val="24"/>
+              </w:rPr>
+              <w:t>Hány kör kellett 20 étel összeszedéséhez?</w:t>
+            </w:r>
+          </w:p>
+        </w:tc>
+        <w:tc>
+          <w:tcPr>
+            <w:tcW w:w="1531" w:type="dxa"/>
+            <w:vAlign w:val="center"/>
+          </w:tcPr>
+          <w:p>
+            <w:pPr>
+              <w:spacing w:line="276" w:lineRule="auto"/>
+              <w:jc w:val="center"/>
+              <w:rPr>
+                <w:sz w:val="24"/>
+                <w:szCs w:val="24"/>
+              </w:rPr>
+            </w:pPr>
+            <w:r>
+              <w:rPr>
+                <w:sz w:val="24"/>
+                <w:szCs w:val="24"/>
+              </w:rPr>
+              <w:t>75</w:t>
+            </w:r>
+          </w:p>
+        </w:tc>
+        <w:tc>
+          <w:tcPr>
+            <w:tcW w:w="1531" w:type="dxa"/>
+            <w:vAlign w:val="center"/>
+          </w:tcPr>
+          <w:p>
+            <w:pPr>
+              <w:spacing w:line="276" w:lineRule="auto"/>
+              <w:jc w:val="center"/>
+              <w:rPr>
+                <w:sz w:val="24"/>
+                <w:szCs w:val="24"/>
+              </w:rPr>
+            </w:pPr>
+            <w:r>
+              <w:rPr>
+                <w:sz w:val="24"/>
+                <w:szCs w:val="24"/>
+              </w:rPr>
+              <w:t>84</w:t>
+            </w:r>
+          </w:p>
+        </w:tc>
+        <w:tc>
+          <w:tcPr>
+            <w:tcW w:w="1531" w:type="dxa"/>
+            <w:vAlign w:val="center"/>
+          </w:tcPr>
+          <w:p>
+            <w:pPr>
+              <w:spacing w:line="276" w:lineRule="auto"/>
+              <w:jc w:val="center"/>
+              <w:rPr>
+                <w:sz w:val="24"/>
+                <w:szCs w:val="24"/>
+              </w:rPr>
+            </w:pPr>
+            <w:r>
+              <w:rPr>
+                <w:sz w:val="24"/>
+                <w:szCs w:val="24"/>
+              </w:rPr>
+              <w:t>73</w:t>
+            </w:r>
+          </w:p>
+        </w:tc>
+        <w:tc>
+          <w:tcPr>
+            <w:tcW w:w="1531" w:type="dxa"/>
+            <w:vAlign w:val="center"/>
+          </w:tcPr>
+          <w:p>
+            <w:pPr>
+              <w:spacing w:line="276" w:lineRule="auto"/>
+              <w:jc w:val="center"/>
+              <w:rPr>
+                <w:sz w:val="24"/>
+                <w:szCs w:val="24"/>
+              </w:rPr>
+            </w:pPr>
+            <w:r>
+              <w:rPr>
+                <w:sz w:val="24"/>
+                <w:szCs w:val="24"/>
+              </w:rPr>
+              <w:t>77.33</w:t>
+            </w:r>
+          </w:p>
+        </w:tc>
+      </w:tr>
+      <w:tr>
+        <w:trPr>
+          <w:trHeight w:val="570"/>
+        </w:trPr>
+        <w:tc>
+          <w:tcPr>
+            <w:tcW w:w="2830" w:type="dxa"/>
+            <w:vAlign w:val="center"/>
+          </w:tcPr>
+          <w:p>
+            <w:pPr>
+              <w:spacing w:line="276" w:lineRule="auto"/>
+              <w:jc w:val="center"/>
+              <w:rPr>
+                <w:sz w:val="24"/>
+                <w:szCs w:val="24"/>
+              </w:rPr>
+            </w:pPr>
+            <w:r>
+              <w:rPr>
+                <w:sz w:val="24"/>
+                <w:szCs w:val="24"/>
+              </w:rPr>
+              <w:t>Hányadik kör volt az utolsó 0 végeredménnyel?</w:t>
+            </w:r>
+          </w:p>
+        </w:tc>
+        <w:tc>
+          <w:tcPr>
+            <w:tcW w:w="1531" w:type="dxa"/>
+            <w:vAlign w:val="center"/>
+          </w:tcPr>
+          <w:p>
+            <w:pPr>
+              <w:spacing w:line="276" w:lineRule="auto"/>
+              <w:jc w:val="center"/>
+              <w:rPr>
+                <w:sz w:val="24"/>
+                <w:szCs w:val="24"/>
+              </w:rPr>
+            </w:pPr>
+            <w:r>
+              <w:rPr>
+                <w:sz w:val="24"/>
+                <w:szCs w:val="24"/>
+              </w:rPr>
+              <w:t>72</w:t>
+            </w:r>
+          </w:p>
+        </w:tc>
+        <w:tc>
+          <w:tcPr>
+            <w:tcW w:w="1531" w:type="dxa"/>
+            <w:vAlign w:val="center"/>
+          </w:tcPr>
+          <w:p>
+            <w:pPr>
+              <w:spacing w:line="276" w:lineRule="auto"/>
+              <w:jc w:val="center"/>
+              <w:rPr>
+                <w:sz w:val="24"/>
+                <w:szCs w:val="24"/>
+              </w:rPr>
+            </w:pPr>
+            <w:r>
+              <w:rPr>
+                <w:sz w:val="24"/>
+                <w:szCs w:val="24"/>
+              </w:rPr>
+              <w:t>68</w:t>
+            </w:r>
+          </w:p>
+        </w:tc>
+        <w:tc>
+          <w:tcPr>
+            <w:tcW w:w="1531" w:type="dxa"/>
+            <w:vAlign w:val="center"/>
+          </w:tcPr>
+          <w:p>
+            <w:pPr>
+              <w:spacing w:line="276" w:lineRule="auto"/>
+              <w:jc w:val="center"/>
+              <w:rPr>
+                <w:sz w:val="24"/>
+                <w:szCs w:val="24"/>
+              </w:rPr>
+            </w:pPr>
+            <w:r>
+              <w:rPr>
+                <w:sz w:val="24"/>
+                <w:szCs w:val="24"/>
+              </w:rPr>
+              <w:t>67</w:t>
+            </w:r>
+          </w:p>
+        </w:tc>
+        <w:tc>
+          <w:tcPr>
+            <w:tcW w:w="1531" w:type="dxa"/>
+            <w:vAlign w:val="center"/>
+          </w:tcPr>
+          <w:p>
+            <w:pPr>
+              <w:spacing w:line="276" w:lineRule="auto"/>
+              <w:jc w:val="center"/>
+              <w:rPr>
+                <w:sz w:val="24"/>
+                <w:szCs w:val="24"/>
+              </w:rPr>
+            </w:pPr>
+            <w:r>
+              <w:rPr>
+                <w:sz w:val="24"/>
+                <w:szCs w:val="24"/>
+              </w:rPr>
+              <w:t>69</w:t>
+            </w:r>
+          </w:p>
+        </w:tc>
+      </w:tr>
+      <w:tr>
+        <w:trPr>
+          <w:trHeight w:val="585"/>
+        </w:trPr>
+        <w:tc>
+          <w:tcPr>
+            <w:tcW w:w="2830" w:type="dxa"/>
+            <w:vAlign w:val="center"/>
+          </w:tcPr>
+          <w:p>
+            <w:pPr>
+              <w:spacing w:line="276" w:lineRule="auto"/>
+              <w:jc w:val="center"/>
+              <w:rPr>
+                <w:sz w:val="24"/>
+                <w:szCs w:val="24"/>
+              </w:rPr>
+            </w:pPr>
+            <w:r>
+              <w:rPr>
+                <w:sz w:val="24"/>
+                <w:szCs w:val="24"/>
+              </w:rPr>
+              <w:t>Hány kör futott le 30 perc alatt?</w:t>
+            </w:r>
+          </w:p>
+        </w:tc>
+        <w:tc>
+          <w:tcPr>
+            <w:tcW w:w="1531" w:type="dxa"/>
+            <w:vAlign w:val="center"/>
+          </w:tcPr>
+          <w:p>
+            <w:pPr>
+              <w:spacing w:line="276" w:lineRule="auto"/>
+              <w:jc w:val="center"/>
+              <w:rPr>
+                <w:sz w:val="24"/>
+                <w:szCs w:val="24"/>
+              </w:rPr>
+            </w:pPr>
+            <w:r>
+              <w:rPr>
+                <w:sz w:val="24"/>
+                <w:szCs w:val="24"/>
+              </w:rPr>
+              <w:t>253</w:t>
+            </w:r>
+          </w:p>
+        </w:tc>
+        <w:tc>
+          <w:tcPr>
+            <w:tcW w:w="1531" w:type="dxa"/>
+            <w:vAlign w:val="center"/>
+          </w:tcPr>
+          <w:p>
+            <w:pPr>
+              <w:spacing w:line="276" w:lineRule="auto"/>
+              <w:jc w:val="center"/>
+              <w:rPr>
+                <w:sz w:val="24"/>
+                <w:szCs w:val="24"/>
+              </w:rPr>
+            </w:pPr>
+            <w:r>
+              <w:rPr>
+                <w:sz w:val="24"/>
+                <w:szCs w:val="24"/>
+              </w:rPr>
+              <w:t>252</w:t>
+            </w:r>
+          </w:p>
+        </w:tc>
+        <w:tc>
+          <w:tcPr>
+            <w:tcW w:w="1531" w:type="dxa"/>
+            <w:vAlign w:val="center"/>
+          </w:tcPr>
+          <w:p>
+            <w:pPr>
+              <w:spacing w:line="276" w:lineRule="auto"/>
+              <w:jc w:val="center"/>
+              <w:rPr>
+                <w:sz w:val="24"/>
+                <w:szCs w:val="24"/>
+              </w:rPr>
+            </w:pPr>
+            <w:r>
+              <w:rPr>
+                <w:sz w:val="24"/>
+                <w:szCs w:val="24"/>
+              </w:rPr>
+              <w:t>254</w:t>
+            </w:r>
+          </w:p>
+        </w:tc>
+        <w:tc>
+          <w:tcPr>
+            <w:tcW w:w="1531" w:type="dxa"/>
+            <w:vAlign w:val="center"/>
+          </w:tcPr>
+          <w:p>
+            <w:pPr>
+              <w:spacing w:line="276" w:lineRule="auto"/>
+              <w:jc w:val="center"/>
+              <w:rPr>
+                <w:sz w:val="24"/>
+                <w:szCs w:val="24"/>
+              </w:rPr>
+            </w:pPr>
+            <w:r>
+              <w:rPr>
+                <w:sz w:val="24"/>
+                <w:szCs w:val="24"/>
+              </w:rPr>
+              <w:t>253</w:t>
+            </w:r>
+          </w:p>
+        </w:tc>
+      </w:tr>
+      <w:tr>
+        <w:trPr>
+          <w:trHeight w:val="585"/>
+        </w:trPr>
+        <w:tc>
+          <w:tcPr>
+            <w:tcW w:w="2830" w:type="dxa"/>
+            <w:vAlign w:val="center"/>
+          </w:tcPr>
+          <w:p>
+            <w:pPr>
+              <w:spacing w:line="276" w:lineRule="auto"/>
+              <w:jc w:val="center"/>
+              <w:rPr>
+                <w:sz w:val="24"/>
+                <w:szCs w:val="24"/>
+              </w:rPr>
+            </w:pPr>
+            <w:r>
+              <w:rPr>
+                <w:sz w:val="24"/>
+                <w:szCs w:val="24"/>
+              </w:rPr>
+              <w:t>Mi lett a rekord 30 perc után?</w:t>
+            </w:r>
+          </w:p>
+        </w:tc>
+        <w:tc>
+          <w:tcPr>
+            <w:tcW w:w="1531" w:type="dxa"/>
+            <w:vAlign w:val="center"/>
+          </w:tcPr>
+          <w:p>
+            <w:pPr>
+              <w:spacing w:line="276" w:lineRule="auto"/>
+              <w:jc w:val="center"/>
+              <w:rPr>
+                <w:sz w:val="24"/>
+                <w:szCs w:val="24"/>
+              </w:rPr>
+            </w:pPr>
+            <w:r>
+              <w:rPr>
+                <w:sz w:val="24"/>
+                <w:szCs w:val="24"/>
+              </w:rPr>
+              <w:t>60</w:t>
+            </w:r>
+          </w:p>
+        </w:tc>
+        <w:tc>
+          <w:tcPr>
+            <w:tcW w:w="1531" w:type="dxa"/>
+            <w:vAlign w:val="center"/>
+          </w:tcPr>
+          <w:p>
+            <w:pPr>
+              <w:spacing w:line="276" w:lineRule="auto"/>
+              <w:jc w:val="center"/>
+              <w:rPr>
+                <w:sz w:val="24"/>
+                <w:szCs w:val="24"/>
+              </w:rPr>
+            </w:pPr>
+            <w:r>
+              <w:rPr>
+                <w:sz w:val="24"/>
+                <w:szCs w:val="24"/>
+              </w:rPr>
+              <w:t>62</w:t>
+            </w:r>
+          </w:p>
+        </w:tc>
+        <w:tc>
+          <w:tcPr>
+            <w:tcW w:w="1531" w:type="dxa"/>
+            <w:vAlign w:val="center"/>
+          </w:tcPr>
+          <w:p>
+            <w:pPr>
+              <w:spacing w:line="276" w:lineRule="auto"/>
+              <w:jc w:val="center"/>
+              <w:rPr>
+                <w:sz w:val="24"/>
+                <w:szCs w:val="24"/>
+              </w:rPr>
+            </w:pPr>
+            <w:r>
+              <w:rPr>
+                <w:sz w:val="24"/>
+                <w:szCs w:val="24"/>
+              </w:rPr>
+              <w:t>77</w:t>
+            </w:r>
+          </w:p>
+        </w:tc>
+        <w:tc>
+          <w:tcPr>
+            <w:tcW w:w="1531" w:type="dxa"/>
+            <w:vAlign w:val="center"/>
+          </w:tcPr>
+          <w:p>
+            <w:pPr>
+              <w:spacing w:line="276" w:lineRule="auto"/>
+              <w:jc w:val="center"/>
+              <w:rPr>
+                <w:sz w:val="24"/>
+                <w:szCs w:val="24"/>
+              </w:rPr>
+            </w:pPr>
+            <w:r>
+              <w:rPr>
+                <w:sz w:val="24"/>
+                <w:szCs w:val="24"/>
+              </w:rPr>
+              <w:t>66.33</w:t>
+            </w:r>
+          </w:p>
+        </w:tc>
+      </w:tr>
+      <w:tr>
+        <w:trPr>
+          <w:trHeight w:val="570"/>
+        </w:trPr>
+        <w:tc>
+          <w:tcPr>
+            <w:tcW w:w="2830" w:type="dxa"/>
+            <w:vAlign w:val="center"/>
+          </w:tcPr>
+          <w:p>
+            <w:pPr>
+              <w:spacing w:line="276" w:lineRule="auto"/>
+              <w:jc w:val="center"/>
+              <w:rPr>
+                <w:sz w:val="24"/>
+                <w:szCs w:val="24"/>
+              </w:rPr>
+            </w:pPr>
+            <w:r>
+              <w:rPr>
+                <w:sz w:val="24"/>
+                <w:szCs w:val="24"/>
+              </w:rPr>
+              <w:t>Mennyi lett az átlagos eredmény 30 után?</w:t>
+            </w:r>
+          </w:p>
+        </w:tc>
+        <w:tc>
+          <w:tcPr>
+            <w:tcW w:w="1531" w:type="dxa"/>
+            <w:vAlign w:val="center"/>
+          </w:tcPr>
+          <w:p>
+            <w:pPr>
+              <w:spacing w:line="276" w:lineRule="auto"/>
+              <w:jc w:val="center"/>
+              <w:rPr>
+                <w:sz w:val="24"/>
+                <w:szCs w:val="24"/>
+              </w:rPr>
+            </w:pPr>
+            <w:r>
+              <w:rPr>
+                <w:sz w:val="24"/>
+                <w:szCs w:val="24"/>
+              </w:rPr>
+              <w:t>22.04</w:t>
+            </w:r>
+          </w:p>
+        </w:tc>
+        <w:tc>
+          <w:tcPr>
+            <w:tcW w:w="1531" w:type="dxa"/>
+            <w:vAlign w:val="center"/>
+          </w:tcPr>
+          <w:p>
+            <w:pPr>
+              <w:spacing w:line="276" w:lineRule="auto"/>
+              <w:jc w:val="center"/>
+              <w:rPr>
+                <w:sz w:val="24"/>
+                <w:szCs w:val="24"/>
+              </w:rPr>
+            </w:pPr>
+            <w:r>
+              <w:rPr>
+                <w:sz w:val="24"/>
+                <w:szCs w:val="24"/>
+              </w:rPr>
+              <w:t>20.98</w:t>
+            </w:r>
+          </w:p>
+        </w:tc>
+        <w:tc>
+          <w:tcPr>
+            <w:tcW w:w="1531" w:type="dxa"/>
+            <w:vAlign w:val="center"/>
+          </w:tcPr>
+          <w:p>
+            <w:pPr>
+              <w:spacing w:line="276" w:lineRule="auto"/>
+              <w:jc w:val="center"/>
+              <w:rPr>
+                <w:sz w:val="24"/>
+                <w:szCs w:val="24"/>
+              </w:rPr>
+            </w:pPr>
+            <w:r>
+              <w:rPr>
+                <w:sz w:val="24"/>
+                <w:szCs w:val="24"/>
+              </w:rPr>
+              <w:t>21.59</w:t>
+            </w:r>
+          </w:p>
+        </w:tc>
+        <w:tc>
+          <w:tcPr>
+            <w:tcW w:w="1531" w:type="dxa"/>
+            <w:vAlign w:val="center"/>
+          </w:tcPr>
+          <w:p>
+            <w:pPr>
+              <w:spacing w:line="276" w:lineRule="auto"/>
+              <w:jc w:val="center"/>
+              <w:rPr>
+                <w:sz w:val="24"/>
+                <w:szCs w:val="24"/>
+              </w:rPr>
+            </w:pPr>
+            <w:r>
+              <w:rPr>
+                <w:sz w:val="24"/>
+                <w:szCs w:val="24"/>
+              </w:rPr>
+              <w:t>64.61</w:t>
+            </w:r>
+          </w:p>
+        </w:tc>
+      </w:tr>
+    </w:tbl>
+    <w:p>
+      <w:pPr>
+        <w:spacing w:line="276" w:lineRule="auto"/>
+        <w:ind w:firstLine="567"/>
+        <w:rPr>
+          <w:sz w:val="24"/>
+          <w:szCs w:val="24"/>
+        </w:rPr>
+      </w:pPr>
+      <w:r>
+        <w:rPr>
+          <w:sz w:val="24"/>
+          <w:szCs w:val="24"/>
+        </w:rPr>
+        <w:t xml:space="preserve">A három teszt figyelmen követése után azt vettem észre, hogy az AI viszonylag gyorsan alkalmazkodik a falakhoz, és egy adott ponttól kezdve csak az vet véget a játéknak mikor magába ütközik. Úgy gondolom, hogy további futtatás után ezt is megtanulná kiküszöbölni az AI. A diagrammot vizuálisan szakaszokra tudtam osztani, az első része az volt amikor még falba ütközött, ez egy ponton abba maradt, és onnantól kezdve kilőtt a teljesítmény. Véleményem szerint további futtatásnál ismét kilőne </w:t>
+      </w:r>
+      <w:r>
+        <w:rPr>
+          <w:sz w:val="24"/>
+          <w:szCs w:val="24"/>
+        </w:rPr>
+        <w:t>ez,</w:t>
+      </w:r>
+      <w:r>
+        <w:rPr>
+          <w:sz w:val="24"/>
+          <w:szCs w:val="24"/>
+        </w:rPr>
+        <w:t xml:space="preserve"> ha eljut a következő probléma megoldásához.</w:t>
+      </w:r>
+      <w:r>
+        <w:rPr>
+          <w:sz w:val="24"/>
+          <w:szCs w:val="24"/>
+        </w:rPr>
+        <w:t xml:space="preserve"> A tesztek futtatása óta lecsökkentettem a gyorsulás sebességét az egyszerűbb követhetőség érdekében.</w:t>
+      </w:r>
+    </w:p>
+    <w:p>
+      <w:pPr>
+        <w:spacing w:line="276" w:lineRule="auto"/>
+      </w:pPr>
+      <w:r>
+        <w:br w:type="page"/>
+      </w:r>
+    </w:p>
+    <w:p>
+      <w:pPr>
+        <w:pStyle w:val="Cmsor1"/>
+        <w:spacing w:line="276" w:lineRule="auto"/>
+      </w:pPr>
+      <w:bookmarkStart w:id="9" w:name="_Toc160196098"/>
+      <w:r>
+        <w:lastRenderedPageBreak/>
         <w:t>Források</w:t>
       </w:r>
-      <w:bookmarkEnd w:id="5"/>
-    </w:p>
-    <w:p/>
+      <w:bookmarkEnd w:id="9"/>
+    </w:p>
+    <w:p>
+      <w:pPr>
+        <w:pStyle w:val="Irodalomjegyzk"/>
+        <w:rPr>
+          <w:rFonts w:ascii="Calibri" w:hAnsi="Calibri" w:cs="Calibri"/>
+        </w:rPr>
+      </w:pPr>
+      <w:r>
+        <w:fldChar w:fldCharType="begin"/>
+      </w:r>
+      <w:r>
+        <w:instrText xml:space="preserve"> ADDIN ZOTERO_BIBL {"uncited":[],"omitted":[],"custom":[]} CSL_BIBLIOGRAPHY </w:instrText>
+      </w:r>
+      <w:r>
+        <w:fldChar w:fldCharType="separate"/>
+      </w:r>
+      <w:r>
+        <w:rPr>
+          <w:rFonts w:ascii="Calibri" w:hAnsi="Calibri" w:cs="Calibri"/>
+        </w:rPr>
+        <w:t>[1]</w:t>
+      </w:r>
+      <w:r>
+        <w:rPr>
+          <w:rFonts w:ascii="Calibri" w:hAnsi="Calibri" w:cs="Calibri"/>
+        </w:rPr>
+        <w:tab/>
+        <w:t>„</w:t>
+      </w:r>
+      <w:proofErr w:type="spellStart"/>
+      <w:r>
+        <w:rPr>
+          <w:rFonts w:ascii="Calibri" w:hAnsi="Calibri" w:cs="Calibri"/>
+        </w:rPr>
+        <w:t>Anaconda</w:t>
+      </w:r>
+      <w:proofErr w:type="spellEnd"/>
+      <w:r>
+        <w:rPr>
+          <w:rFonts w:ascii="Calibri" w:hAnsi="Calibri" w:cs="Calibri"/>
+        </w:rPr>
+        <w:t xml:space="preserve"> </w:t>
+      </w:r>
+      <w:proofErr w:type="spellStart"/>
+      <w:r>
+        <w:rPr>
+          <w:rFonts w:ascii="Calibri" w:hAnsi="Calibri" w:cs="Calibri"/>
+        </w:rPr>
+        <w:t>vs</w:t>
+      </w:r>
+      <w:proofErr w:type="spellEnd"/>
+      <w:r>
+        <w:rPr>
+          <w:rFonts w:ascii="Calibri" w:hAnsi="Calibri" w:cs="Calibri"/>
+        </w:rPr>
+        <w:t xml:space="preserve"> Python in Software: </w:t>
+      </w:r>
+      <w:proofErr w:type="spellStart"/>
+      <w:r>
+        <w:rPr>
+          <w:rFonts w:ascii="Calibri" w:hAnsi="Calibri" w:cs="Calibri"/>
+        </w:rPr>
+        <w:t>Know</w:t>
+      </w:r>
+      <w:proofErr w:type="spellEnd"/>
+      <w:r>
+        <w:rPr>
+          <w:rFonts w:ascii="Calibri" w:hAnsi="Calibri" w:cs="Calibri"/>
+        </w:rPr>
+        <w:t xml:space="preserve"> </w:t>
+      </w:r>
+      <w:proofErr w:type="spellStart"/>
+      <w:r>
+        <w:rPr>
+          <w:rFonts w:ascii="Calibri" w:hAnsi="Calibri" w:cs="Calibri"/>
+        </w:rPr>
+        <w:t>the</w:t>
+      </w:r>
+      <w:proofErr w:type="spellEnd"/>
+      <w:r>
+        <w:rPr>
+          <w:rFonts w:ascii="Calibri" w:hAnsi="Calibri" w:cs="Calibri"/>
+        </w:rPr>
+        <w:t xml:space="preserve"> Key </w:t>
+      </w:r>
+      <w:proofErr w:type="spellStart"/>
+      <w:r>
+        <w:rPr>
+          <w:rFonts w:ascii="Calibri" w:hAnsi="Calibri" w:cs="Calibri"/>
+        </w:rPr>
+        <w:t>Differences</w:t>
+      </w:r>
+      <w:proofErr w:type="spellEnd"/>
+      <w:r>
+        <w:rPr>
+          <w:rFonts w:ascii="Calibri" w:hAnsi="Calibri" w:cs="Calibri"/>
+        </w:rPr>
+        <w:t xml:space="preserve"> | </w:t>
+      </w:r>
+      <w:proofErr w:type="spellStart"/>
+      <w:r>
+        <w:rPr>
+          <w:rFonts w:ascii="Calibri" w:hAnsi="Calibri" w:cs="Calibri"/>
+        </w:rPr>
+        <w:t>Simplilearn</w:t>
+      </w:r>
+      <w:proofErr w:type="spellEnd"/>
+      <w:r>
+        <w:rPr>
+          <w:rFonts w:ascii="Calibri" w:hAnsi="Calibri" w:cs="Calibri"/>
+        </w:rPr>
+        <w:t>”, Simplilearn.com. Elérés: 2024. március 4. [Online]. Elérhető: https://www.simplilearn.com/anaconda-vs-python-article</w:t>
+      </w:r>
+    </w:p>
+    <w:p>
+      <w:pPr>
+        <w:pStyle w:val="Irodalomjegyzk"/>
+        <w:rPr>
+          <w:rFonts w:ascii="Calibri" w:hAnsi="Calibri" w:cs="Calibri"/>
+        </w:rPr>
+      </w:pPr>
+      <w:r>
+        <w:rPr>
+          <w:rFonts w:ascii="Calibri" w:hAnsi="Calibri" w:cs="Calibri"/>
+        </w:rPr>
+        <w:t>[2]</w:t>
+      </w:r>
+      <w:r>
+        <w:rPr>
+          <w:rFonts w:ascii="Calibri" w:hAnsi="Calibri" w:cs="Calibri"/>
+        </w:rPr>
+        <w:tab/>
+        <w:t>„</w:t>
+      </w:r>
+      <w:proofErr w:type="spellStart"/>
+      <w:r>
+        <w:rPr>
+          <w:rFonts w:ascii="Calibri" w:hAnsi="Calibri" w:cs="Calibri"/>
+        </w:rPr>
+        <w:t>Pygame</w:t>
+      </w:r>
+      <w:proofErr w:type="spellEnd"/>
+      <w:r>
+        <w:rPr>
+          <w:rFonts w:ascii="Calibri" w:hAnsi="Calibri" w:cs="Calibri"/>
+        </w:rPr>
+        <w:t xml:space="preserve"> </w:t>
+      </w:r>
+      <w:proofErr w:type="spellStart"/>
+      <w:r>
+        <w:rPr>
+          <w:rFonts w:ascii="Calibri" w:hAnsi="Calibri" w:cs="Calibri"/>
+        </w:rPr>
+        <w:t>Tutorial</w:t>
+      </w:r>
+      <w:proofErr w:type="spellEnd"/>
+      <w:r>
+        <w:rPr>
+          <w:rFonts w:ascii="Calibri" w:hAnsi="Calibri" w:cs="Calibri"/>
+        </w:rPr>
+        <w:t xml:space="preserve"> - </w:t>
+      </w:r>
+      <w:proofErr w:type="spellStart"/>
+      <w:r>
+        <w:rPr>
+          <w:rFonts w:ascii="Calibri" w:hAnsi="Calibri" w:cs="Calibri"/>
+        </w:rPr>
+        <w:t>javatpoint</w:t>
+      </w:r>
+      <w:proofErr w:type="spellEnd"/>
+      <w:r>
+        <w:rPr>
+          <w:rFonts w:ascii="Calibri" w:hAnsi="Calibri" w:cs="Calibri"/>
+        </w:rPr>
+        <w:t>”, www.javatpoint.com. Elérés: 2024. március 4. [Online]. Elérhető: https://www.javatpoint.com/pygame</w:t>
+      </w:r>
+    </w:p>
+    <w:p>
+      <w:pPr>
+        <w:pStyle w:val="Irodalomjegyzk"/>
+        <w:rPr>
+          <w:rFonts w:ascii="Calibri" w:hAnsi="Calibri" w:cs="Calibri"/>
+        </w:rPr>
+      </w:pPr>
+      <w:r>
+        <w:rPr>
+          <w:rFonts w:ascii="Calibri" w:hAnsi="Calibri" w:cs="Calibri"/>
+        </w:rPr>
+        <w:t>[3]</w:t>
+      </w:r>
+      <w:r>
+        <w:rPr>
+          <w:rFonts w:ascii="Calibri" w:hAnsi="Calibri" w:cs="Calibri"/>
+        </w:rPr>
+        <w:tab/>
+        <w:t>„</w:t>
+      </w:r>
+      <w:proofErr w:type="spellStart"/>
+      <w:r>
+        <w:rPr>
+          <w:rFonts w:ascii="Calibri" w:hAnsi="Calibri" w:cs="Calibri"/>
+        </w:rPr>
+        <w:t>What</w:t>
+      </w:r>
+      <w:proofErr w:type="spellEnd"/>
+      <w:r>
+        <w:rPr>
+          <w:rFonts w:ascii="Calibri" w:hAnsi="Calibri" w:cs="Calibri"/>
+        </w:rPr>
+        <w:t xml:space="preserve"> is </w:t>
+      </w:r>
+      <w:proofErr w:type="spellStart"/>
+      <w:r>
+        <w:rPr>
+          <w:rFonts w:ascii="Calibri" w:hAnsi="Calibri" w:cs="Calibri"/>
+        </w:rPr>
+        <w:t>PyTorch</w:t>
+      </w:r>
+      <w:proofErr w:type="spellEnd"/>
+      <w:r>
+        <w:rPr>
+          <w:rFonts w:ascii="Calibri" w:hAnsi="Calibri" w:cs="Calibri"/>
+        </w:rPr>
+        <w:t>?”, Enterprise AI. Elérés: 2024. március 4. [Online]. Elérhető: https://www.techtarget.com/searchenterpriseai/definition/PyTorch</w:t>
+      </w:r>
+    </w:p>
+    <w:p>
+      <w:pPr>
+        <w:pStyle w:val="Irodalomjegyzk"/>
+        <w:rPr>
+          <w:rFonts w:ascii="Calibri" w:hAnsi="Calibri" w:cs="Calibri"/>
+        </w:rPr>
+      </w:pPr>
+      <w:r>
+        <w:rPr>
+          <w:rFonts w:ascii="Calibri" w:hAnsi="Calibri" w:cs="Calibri"/>
+        </w:rPr>
+        <w:t>[4]</w:t>
+      </w:r>
+      <w:r>
+        <w:rPr>
+          <w:rFonts w:ascii="Calibri" w:hAnsi="Calibri" w:cs="Calibri"/>
+        </w:rPr>
+        <w:tab/>
+        <w:t>„</w:t>
+      </w:r>
+      <w:proofErr w:type="spellStart"/>
+      <w:r>
+        <w:rPr>
+          <w:rFonts w:ascii="Calibri" w:hAnsi="Calibri" w:cs="Calibri"/>
+        </w:rPr>
+        <w:t>Introduction</w:t>
+      </w:r>
+      <w:proofErr w:type="spellEnd"/>
+      <w:r>
+        <w:rPr>
+          <w:rFonts w:ascii="Calibri" w:hAnsi="Calibri" w:cs="Calibri"/>
+        </w:rPr>
+        <w:t xml:space="preserve"> </w:t>
+      </w:r>
+      <w:proofErr w:type="spellStart"/>
+      <w:r>
+        <w:rPr>
+          <w:rFonts w:ascii="Calibri" w:hAnsi="Calibri" w:cs="Calibri"/>
+        </w:rPr>
+        <w:t>to</w:t>
+      </w:r>
+      <w:proofErr w:type="spellEnd"/>
+      <w:r>
+        <w:rPr>
+          <w:rFonts w:ascii="Calibri" w:hAnsi="Calibri" w:cs="Calibri"/>
+        </w:rPr>
+        <w:t xml:space="preserve"> </w:t>
+      </w:r>
+      <w:proofErr w:type="spellStart"/>
+      <w:r>
+        <w:rPr>
+          <w:rFonts w:ascii="Calibri" w:hAnsi="Calibri" w:cs="Calibri"/>
+        </w:rPr>
+        <w:t>Matplotlib</w:t>
+      </w:r>
+      <w:proofErr w:type="spellEnd"/>
+      <w:r>
+        <w:rPr>
+          <w:rFonts w:ascii="Calibri" w:hAnsi="Calibri" w:cs="Calibri"/>
+        </w:rPr>
+        <w:t xml:space="preserve">”, </w:t>
+      </w:r>
+      <w:proofErr w:type="spellStart"/>
+      <w:r>
+        <w:rPr>
+          <w:rFonts w:ascii="Calibri" w:hAnsi="Calibri" w:cs="Calibri"/>
+        </w:rPr>
+        <w:t>GeeksforGeeks</w:t>
+      </w:r>
+      <w:proofErr w:type="spellEnd"/>
+      <w:r>
+        <w:rPr>
+          <w:rFonts w:ascii="Calibri" w:hAnsi="Calibri" w:cs="Calibri"/>
+        </w:rPr>
+        <w:t>. Elérés: 2024. március 4. [Online]. Elérhető: https://www.geeksforgeeks.org/python-introduction-matplotlib/</w:t>
+      </w:r>
+    </w:p>
+    <w:p>
+      <w:pPr>
+        <w:pStyle w:val="Irodalomjegyzk"/>
+        <w:rPr>
+          <w:rFonts w:ascii="Calibri" w:hAnsi="Calibri" w:cs="Calibri"/>
+        </w:rPr>
+      </w:pPr>
+      <w:r>
+        <w:rPr>
+          <w:rFonts w:ascii="Calibri" w:hAnsi="Calibri" w:cs="Calibri"/>
+        </w:rPr>
+        <w:t>[5]</w:t>
+      </w:r>
+      <w:r>
+        <w:rPr>
+          <w:rFonts w:ascii="Calibri" w:hAnsi="Calibri" w:cs="Calibri"/>
+        </w:rPr>
+        <w:tab/>
+        <w:t>„</w:t>
+      </w:r>
+      <w:proofErr w:type="spellStart"/>
+      <w:r>
+        <w:rPr>
+          <w:rFonts w:ascii="Calibri" w:hAnsi="Calibri" w:cs="Calibri"/>
+        </w:rPr>
+        <w:t>IPython</w:t>
+      </w:r>
+      <w:proofErr w:type="spellEnd"/>
+      <w:r>
+        <w:rPr>
+          <w:rFonts w:ascii="Calibri" w:hAnsi="Calibri" w:cs="Calibri"/>
+        </w:rPr>
+        <w:t xml:space="preserve"> - </w:t>
+      </w:r>
+      <w:proofErr w:type="spellStart"/>
+      <w:r>
+        <w:rPr>
+          <w:rFonts w:ascii="Calibri" w:hAnsi="Calibri" w:cs="Calibri"/>
+        </w:rPr>
+        <w:t>Introduction</w:t>
+      </w:r>
+      <w:proofErr w:type="spellEnd"/>
+      <w:r>
+        <w:rPr>
+          <w:rFonts w:ascii="Calibri" w:hAnsi="Calibri" w:cs="Calibri"/>
+        </w:rPr>
+        <w:t>”. Elérés: 2024. március 4. [Online]. Elérhető: https://www.tutorialspoint.com/jupyter/ipython_introduction.htm</w:t>
+      </w:r>
+    </w:p>
+    <w:p>
+      <w:pPr>
+        <w:spacing w:line="276" w:lineRule="auto"/>
+      </w:pPr>
+      <w:r>
+        <w:fldChar w:fldCharType="end"/>
+      </w:r>
+    </w:p>
     <w:sectPr>
       <w:headerReference w:type="default" r:id="rId12"/>
       <w:footerReference w:type="default" r:id="rId13"/>
@@ -1478,8 +4302,12 @@
     </w:r>
     <w:r>
       <w:tab/>
+    </w:r>
+    <w:proofErr w:type="spellStart"/>
+    <w:r>
       <w:t>SnakeAI</w:t>
     </w:r>
+    <w:proofErr w:type="spellEnd"/>
     <w:r>
       <w:tab/>
       <w:t>Mesterséges Intelligencia</w:t>
@@ -1591,8 +4419,332 @@
       </w:pPr>
     </w:lvl>
   </w:abstractNum>
+  <w:abstractNum w:abstractNumId="1" w15:restartNumberingAfterBreak="0">
+    <w:nsid w:val="33FF7929"/>
+    <w:multiLevelType w:val="hybridMultilevel"/>
+    <w:tmpl w:val="D362EFB6"/>
+    <w:lvl w:ilvl="0" w:tplc="040E0001">
+      <w:start w:val="1"/>
+      <w:numFmt w:val="bullet"/>
+      <w:lvlText w:val=""/>
+      <w:lvlJc w:val="left"/>
+      <w:pPr>
+        <w:ind w:left="1440" w:hanging="360"/>
+      </w:pPr>
+      <w:rPr>
+        <w:rFonts w:ascii="Symbol" w:hAnsi="Symbol" w:hint="default"/>
+      </w:rPr>
+    </w:lvl>
+    <w:lvl w:ilvl="1" w:tplc="040E0003" w:tentative="1">
+      <w:start w:val="1"/>
+      <w:numFmt w:val="bullet"/>
+      <w:lvlText w:val="o"/>
+      <w:lvlJc w:val="left"/>
+      <w:pPr>
+        <w:ind w:left="2160" w:hanging="360"/>
+      </w:pPr>
+      <w:rPr>
+        <w:rFonts w:ascii="Courier New" w:hAnsi="Courier New" w:cs="Courier New" w:hint="default"/>
+      </w:rPr>
+    </w:lvl>
+    <w:lvl w:ilvl="2" w:tplc="040E0005" w:tentative="1">
+      <w:start w:val="1"/>
+      <w:numFmt w:val="bullet"/>
+      <w:lvlText w:val=""/>
+      <w:lvlJc w:val="left"/>
+      <w:pPr>
+        <w:ind w:left="2880" w:hanging="360"/>
+      </w:pPr>
+      <w:rPr>
+        <w:rFonts w:ascii="Wingdings" w:hAnsi="Wingdings" w:hint="default"/>
+      </w:rPr>
+    </w:lvl>
+    <w:lvl w:ilvl="3" w:tplc="040E0001" w:tentative="1">
+      <w:start w:val="1"/>
+      <w:numFmt w:val="bullet"/>
+      <w:lvlText w:val=""/>
+      <w:lvlJc w:val="left"/>
+      <w:pPr>
+        <w:ind w:left="3600" w:hanging="360"/>
+      </w:pPr>
+      <w:rPr>
+        <w:rFonts w:ascii="Symbol" w:hAnsi="Symbol" w:hint="default"/>
+      </w:rPr>
+    </w:lvl>
+    <w:lvl w:ilvl="4" w:tplc="040E0003" w:tentative="1">
+      <w:start w:val="1"/>
+      <w:numFmt w:val="bullet"/>
+      <w:lvlText w:val="o"/>
+      <w:lvlJc w:val="left"/>
+      <w:pPr>
+        <w:ind w:left="4320" w:hanging="360"/>
+      </w:pPr>
+      <w:rPr>
+        <w:rFonts w:ascii="Courier New" w:hAnsi="Courier New" w:cs="Courier New" w:hint="default"/>
+      </w:rPr>
+    </w:lvl>
+    <w:lvl w:ilvl="5" w:tplc="040E0005" w:tentative="1">
+      <w:start w:val="1"/>
+      <w:numFmt w:val="bullet"/>
+      <w:lvlText w:val=""/>
+      <w:lvlJc w:val="left"/>
+      <w:pPr>
+        <w:ind w:left="5040" w:hanging="360"/>
+      </w:pPr>
+      <w:rPr>
+        <w:rFonts w:ascii="Wingdings" w:hAnsi="Wingdings" w:hint="default"/>
+      </w:rPr>
+    </w:lvl>
+    <w:lvl w:ilvl="6" w:tplc="040E0001" w:tentative="1">
+      <w:start w:val="1"/>
+      <w:numFmt w:val="bullet"/>
+      <w:lvlText w:val=""/>
+      <w:lvlJc w:val="left"/>
+      <w:pPr>
+        <w:ind w:left="5760" w:hanging="360"/>
+      </w:pPr>
+      <w:rPr>
+        <w:rFonts w:ascii="Symbol" w:hAnsi="Symbol" w:hint="default"/>
+      </w:rPr>
+    </w:lvl>
+    <w:lvl w:ilvl="7" w:tplc="040E0003" w:tentative="1">
+      <w:start w:val="1"/>
+      <w:numFmt w:val="bullet"/>
+      <w:lvlText w:val="o"/>
+      <w:lvlJc w:val="left"/>
+      <w:pPr>
+        <w:ind w:left="6480" w:hanging="360"/>
+      </w:pPr>
+      <w:rPr>
+        <w:rFonts w:ascii="Courier New" w:hAnsi="Courier New" w:cs="Courier New" w:hint="default"/>
+      </w:rPr>
+    </w:lvl>
+    <w:lvl w:ilvl="8" w:tplc="040E0005" w:tentative="1">
+      <w:start w:val="1"/>
+      <w:numFmt w:val="bullet"/>
+      <w:lvlText w:val=""/>
+      <w:lvlJc w:val="left"/>
+      <w:pPr>
+        <w:ind w:left="7200" w:hanging="360"/>
+      </w:pPr>
+      <w:rPr>
+        <w:rFonts w:ascii="Wingdings" w:hAnsi="Wingdings" w:hint="default"/>
+      </w:rPr>
+    </w:lvl>
+  </w:abstractNum>
+  <w:abstractNum w:abstractNumId="2" w15:restartNumberingAfterBreak="0">
+    <w:nsid w:val="3B69686B"/>
+    <w:multiLevelType w:val="hybridMultilevel"/>
+    <w:tmpl w:val="41802B1C"/>
+    <w:lvl w:ilvl="0" w:tplc="040E0001">
+      <w:start w:val="1"/>
+      <w:numFmt w:val="bullet"/>
+      <w:lvlText w:val=""/>
+      <w:lvlJc w:val="left"/>
+      <w:pPr>
+        <w:ind w:left="1440" w:hanging="360"/>
+      </w:pPr>
+      <w:rPr>
+        <w:rFonts w:ascii="Symbol" w:hAnsi="Symbol" w:hint="default"/>
+      </w:rPr>
+    </w:lvl>
+    <w:lvl w:ilvl="1" w:tplc="040E0003" w:tentative="1">
+      <w:start w:val="1"/>
+      <w:numFmt w:val="bullet"/>
+      <w:lvlText w:val="o"/>
+      <w:lvlJc w:val="left"/>
+      <w:pPr>
+        <w:ind w:left="2160" w:hanging="360"/>
+      </w:pPr>
+      <w:rPr>
+        <w:rFonts w:ascii="Courier New" w:hAnsi="Courier New" w:cs="Courier New" w:hint="default"/>
+      </w:rPr>
+    </w:lvl>
+    <w:lvl w:ilvl="2" w:tplc="040E0005" w:tentative="1">
+      <w:start w:val="1"/>
+      <w:numFmt w:val="bullet"/>
+      <w:lvlText w:val=""/>
+      <w:lvlJc w:val="left"/>
+      <w:pPr>
+        <w:ind w:left="2880" w:hanging="360"/>
+      </w:pPr>
+      <w:rPr>
+        <w:rFonts w:ascii="Wingdings" w:hAnsi="Wingdings" w:hint="default"/>
+      </w:rPr>
+    </w:lvl>
+    <w:lvl w:ilvl="3" w:tplc="040E0001" w:tentative="1">
+      <w:start w:val="1"/>
+      <w:numFmt w:val="bullet"/>
+      <w:lvlText w:val=""/>
+      <w:lvlJc w:val="left"/>
+      <w:pPr>
+        <w:ind w:left="3600" w:hanging="360"/>
+      </w:pPr>
+      <w:rPr>
+        <w:rFonts w:ascii="Symbol" w:hAnsi="Symbol" w:hint="default"/>
+      </w:rPr>
+    </w:lvl>
+    <w:lvl w:ilvl="4" w:tplc="040E0003" w:tentative="1">
+      <w:start w:val="1"/>
+      <w:numFmt w:val="bullet"/>
+      <w:lvlText w:val="o"/>
+      <w:lvlJc w:val="left"/>
+      <w:pPr>
+        <w:ind w:left="4320" w:hanging="360"/>
+      </w:pPr>
+      <w:rPr>
+        <w:rFonts w:ascii="Courier New" w:hAnsi="Courier New" w:cs="Courier New" w:hint="default"/>
+      </w:rPr>
+    </w:lvl>
+    <w:lvl w:ilvl="5" w:tplc="040E0005" w:tentative="1">
+      <w:start w:val="1"/>
+      <w:numFmt w:val="bullet"/>
+      <w:lvlText w:val=""/>
+      <w:lvlJc w:val="left"/>
+      <w:pPr>
+        <w:ind w:left="5040" w:hanging="360"/>
+      </w:pPr>
+      <w:rPr>
+        <w:rFonts w:ascii="Wingdings" w:hAnsi="Wingdings" w:hint="default"/>
+      </w:rPr>
+    </w:lvl>
+    <w:lvl w:ilvl="6" w:tplc="040E0001" w:tentative="1">
+      <w:start w:val="1"/>
+      <w:numFmt w:val="bullet"/>
+      <w:lvlText w:val=""/>
+      <w:lvlJc w:val="left"/>
+      <w:pPr>
+        <w:ind w:left="5760" w:hanging="360"/>
+      </w:pPr>
+      <w:rPr>
+        <w:rFonts w:ascii="Symbol" w:hAnsi="Symbol" w:hint="default"/>
+      </w:rPr>
+    </w:lvl>
+    <w:lvl w:ilvl="7" w:tplc="040E0003" w:tentative="1">
+      <w:start w:val="1"/>
+      <w:numFmt w:val="bullet"/>
+      <w:lvlText w:val="o"/>
+      <w:lvlJc w:val="left"/>
+      <w:pPr>
+        <w:ind w:left="6480" w:hanging="360"/>
+      </w:pPr>
+      <w:rPr>
+        <w:rFonts w:ascii="Courier New" w:hAnsi="Courier New" w:cs="Courier New" w:hint="default"/>
+      </w:rPr>
+    </w:lvl>
+    <w:lvl w:ilvl="8" w:tplc="040E0005" w:tentative="1">
+      <w:start w:val="1"/>
+      <w:numFmt w:val="bullet"/>
+      <w:lvlText w:val=""/>
+      <w:lvlJc w:val="left"/>
+      <w:pPr>
+        <w:ind w:left="7200" w:hanging="360"/>
+      </w:pPr>
+      <w:rPr>
+        <w:rFonts w:ascii="Wingdings" w:hAnsi="Wingdings" w:hint="default"/>
+      </w:rPr>
+    </w:lvl>
+  </w:abstractNum>
+  <w:abstractNum w:abstractNumId="3" w15:restartNumberingAfterBreak="0">
+    <w:nsid w:val="5B1F7245"/>
+    <w:multiLevelType w:val="hybridMultilevel"/>
+    <w:tmpl w:val="7EFE46C4"/>
+    <w:lvl w:ilvl="0" w:tplc="040E000F">
+      <w:start w:val="1"/>
+      <w:numFmt w:val="decimal"/>
+      <w:lvlText w:val="%1."/>
+      <w:lvlJc w:val="left"/>
+      <w:pPr>
+        <w:ind w:left="720" w:hanging="360"/>
+      </w:pPr>
+      <w:rPr>
+        <w:rFonts w:hint="default"/>
+      </w:rPr>
+    </w:lvl>
+    <w:lvl w:ilvl="1" w:tplc="040E0019" w:tentative="1">
+      <w:start w:val="1"/>
+      <w:numFmt w:val="lowerLetter"/>
+      <w:lvlText w:val="%2."/>
+      <w:lvlJc w:val="left"/>
+      <w:pPr>
+        <w:ind w:left="1440" w:hanging="360"/>
+      </w:pPr>
+    </w:lvl>
+    <w:lvl w:ilvl="2" w:tplc="040E001B" w:tentative="1">
+      <w:start w:val="1"/>
+      <w:numFmt w:val="lowerRoman"/>
+      <w:lvlText w:val="%3."/>
+      <w:lvlJc w:val="right"/>
+      <w:pPr>
+        <w:ind w:left="2160" w:hanging="180"/>
+      </w:pPr>
+    </w:lvl>
+    <w:lvl w:ilvl="3" w:tplc="040E000F" w:tentative="1">
+      <w:start w:val="1"/>
+      <w:numFmt w:val="decimal"/>
+      <w:lvlText w:val="%4."/>
+      <w:lvlJc w:val="left"/>
+      <w:pPr>
+        <w:ind w:left="2880" w:hanging="360"/>
+      </w:pPr>
+    </w:lvl>
+    <w:lvl w:ilvl="4" w:tplc="040E0019" w:tentative="1">
+      <w:start w:val="1"/>
+      <w:numFmt w:val="lowerLetter"/>
+      <w:lvlText w:val="%5."/>
+      <w:lvlJc w:val="left"/>
+      <w:pPr>
+        <w:ind w:left="3600" w:hanging="360"/>
+      </w:pPr>
+    </w:lvl>
+    <w:lvl w:ilvl="5" w:tplc="040E001B" w:tentative="1">
+      <w:start w:val="1"/>
+      <w:numFmt w:val="lowerRoman"/>
+      <w:lvlText w:val="%6."/>
+      <w:lvlJc w:val="right"/>
+      <w:pPr>
+        <w:ind w:left="4320" w:hanging="180"/>
+      </w:pPr>
+    </w:lvl>
+    <w:lvl w:ilvl="6" w:tplc="040E000F" w:tentative="1">
+      <w:start w:val="1"/>
+      <w:numFmt w:val="decimal"/>
+      <w:lvlText w:val="%7."/>
+      <w:lvlJc w:val="left"/>
+      <w:pPr>
+        <w:ind w:left="5040" w:hanging="360"/>
+      </w:pPr>
+    </w:lvl>
+    <w:lvl w:ilvl="7" w:tplc="040E0019" w:tentative="1">
+      <w:start w:val="1"/>
+      <w:numFmt w:val="lowerLetter"/>
+      <w:lvlText w:val="%8."/>
+      <w:lvlJc w:val="left"/>
+      <w:pPr>
+        <w:ind w:left="5760" w:hanging="360"/>
+      </w:pPr>
+    </w:lvl>
+    <w:lvl w:ilvl="8" w:tplc="040E001B" w:tentative="1">
+      <w:start w:val="1"/>
+      <w:numFmt w:val="lowerRoman"/>
+      <w:lvlText w:val="%9."/>
+      <w:lvlJc w:val="right"/>
+      <w:pPr>
+        <w:ind w:left="6480" w:hanging="180"/>
+      </w:pPr>
+    </w:lvl>
+  </w:abstractNum>
   <w:num w:numId="1" w16cid:durableId="801113268">
     <w:abstractNumId w:val="0"/>
+  </w:num>
+  <w:num w:numId="2" w16cid:durableId="1041592969">
+    <w:abstractNumId w:val="2"/>
+  </w:num>
+  <w:num w:numId="3" w16cid:durableId="481242589">
+    <w:abstractNumId w:val="1"/>
+  </w:num>
+  <w:num w:numId="4" w16cid:durableId="304042884">
+    <w:abstractNumId w:val="3"/>
   </w:num>
 </w:numbering>
 </file>
@@ -2020,10 +5172,31 @@
       <w:szCs w:val="32"/>
     </w:rPr>
   </w:style>
+  <w:style w:type="paragraph" w:styleId="Cmsor2">
+    <w:name w:val="heading 2"/>
+    <w:basedOn w:val="Norml"/>
+    <w:next w:val="Norml"/>
+    <w:link w:val="Cmsor2Char"/>
+    <w:uiPriority w:val="9"/>
+    <w:unhideWhenUsed/>
+    <w:qFormat/>
+    <w:rsid w:val="001E10D5"/>
+    <w:pPr>
+      <w:keepNext/>
+      <w:keepLines/>
+      <w:spacing w:before="40" w:after="0"/>
+      <w:outlineLvl w:val="1"/>
+    </w:pPr>
+    <w:rPr>
+      <w:rFonts w:asciiTheme="majorHAnsi" w:eastAsiaTheme="majorEastAsia" w:hAnsiTheme="majorHAnsi" w:cstheme="majorBidi"/>
+      <w:color w:val="2F5496" w:themeColor="accent1" w:themeShade="BF"/>
+      <w:sz w:val="26"/>
+      <w:szCs w:val="26"/>
+    </w:rPr>
+  </w:style>
   <w:style w:type="character" w:default="1" w:styleId="Bekezdsalapbettpusa">
     <w:name w:val="Default Paragraph Font"/>
     <w:uiPriority w:val="1"/>
-    <w:semiHidden/>
     <w:unhideWhenUsed/>
   </w:style>
   <w:style w:type="table" w:default="1" w:styleId="Normltblzat">
@@ -2184,6 +5357,114 @@
       <w:color w:val="44546A" w:themeColor="text2"/>
       <w:sz w:val="18"/>
       <w:szCs w:val="18"/>
+    </w:rPr>
+  </w:style>
+  <w:style w:type="paragraph" w:styleId="NormlWeb">
+    <w:name w:val="Normal (Web)"/>
+    <w:basedOn w:val="Norml"/>
+    <w:uiPriority w:val="99"/>
+    <w:semiHidden/>
+    <w:unhideWhenUsed/>
+    <w:rsid w:val="00D21620"/>
+    <w:pPr>
+      <w:spacing w:before="100" w:beforeAutospacing="1" w:after="100" w:afterAutospacing="1" w:line="240" w:lineRule="auto"/>
+    </w:pPr>
+    <w:rPr>
+      <w:rFonts w:ascii="Times New Roman" w:eastAsia="Times New Roman" w:hAnsi="Times New Roman" w:cs="Times New Roman"/>
+      <w:kern w:val="0"/>
+      <w:sz w:val="24"/>
+      <w:szCs w:val="24"/>
+      <w:lang w:eastAsia="hu-HU"/>
+      <w14:ligatures w14:val="none"/>
+    </w:rPr>
+  </w:style>
+  <w:style w:type="table" w:styleId="Rcsostblzat">
+    <w:name w:val="Table Grid"/>
+    <w:basedOn w:val="Normltblzat"/>
+    <w:uiPriority w:val="39"/>
+    <w:rsid w:val="00B94AC6"/>
+    <w:pPr>
+      <w:spacing w:after="0" w:line="240" w:lineRule="auto"/>
+    </w:pPr>
+    <w:tblPr>
+      <w:tblBorders>
+        <w:top w:val="single" w:sz="4" w:space="0" w:color="auto"/>
+        <w:left w:val="single" w:sz="4" w:space="0" w:color="auto"/>
+        <w:bottom w:val="single" w:sz="4" w:space="0" w:color="auto"/>
+        <w:right w:val="single" w:sz="4" w:space="0" w:color="auto"/>
+        <w:insideH w:val="single" w:sz="4" w:space="0" w:color="auto"/>
+        <w:insideV w:val="single" w:sz="4" w:space="0" w:color="auto"/>
+      </w:tblBorders>
+    </w:tblPr>
+  </w:style>
+  <w:style w:type="character" w:customStyle="1" w:styleId="Cmsor2Char">
+    <w:name w:val="Címsor 2 Char"/>
+    <w:basedOn w:val="Bekezdsalapbettpusa"/>
+    <w:link w:val="Cmsor2"/>
+    <w:uiPriority w:val="9"/>
+    <w:rsid w:val="001E10D5"/>
+    <w:rPr>
+      <w:rFonts w:asciiTheme="majorHAnsi" w:eastAsiaTheme="majorEastAsia" w:hAnsiTheme="majorHAnsi" w:cstheme="majorBidi"/>
+      <w:color w:val="2F5496" w:themeColor="accent1" w:themeShade="BF"/>
+      <w:sz w:val="26"/>
+      <w:szCs w:val="26"/>
+    </w:rPr>
+  </w:style>
+  <w:style w:type="paragraph" w:styleId="Irodalomjegyzk">
+    <w:name w:val="Bibliography"/>
+    <w:basedOn w:val="Norml"/>
+    <w:next w:val="Norml"/>
+    <w:uiPriority w:val="37"/>
+    <w:unhideWhenUsed/>
+    <w:rsid w:val="00DF3A61"/>
+    <w:pPr>
+      <w:tabs>
+        <w:tab w:val="left" w:pos="384"/>
+      </w:tabs>
+      <w:spacing w:after="0" w:line="240" w:lineRule="auto"/>
+      <w:ind w:left="384" w:hanging="384"/>
+    </w:pPr>
+  </w:style>
+  <w:style w:type="paragraph" w:styleId="z-Akrdvteteje">
+    <w:name w:val="HTML Top of Form"/>
+    <w:basedOn w:val="Norml"/>
+    <w:next w:val="Norml"/>
+    <w:link w:val="z-AkrdvtetejeChar"/>
+    <w:hidden/>
+    <w:uiPriority w:val="99"/>
+    <w:unhideWhenUsed/>
+    <w:rsid w:val="00B52EE9"/>
+    <w:pPr>
+      <w:pBdr>
+        <w:bottom w:val="single" w:sz="6" w:space="1" w:color="auto"/>
+      </w:pBdr>
+      <w:spacing w:after="0" w:line="240" w:lineRule="auto"/>
+      <w:jc w:val="center"/>
+    </w:pPr>
+    <w:rPr>
+      <w:rFonts w:ascii="Arial" w:eastAsia="Times New Roman" w:hAnsi="Arial" w:cs="Arial"/>
+      <w:vanish/>
+      <w:kern w:val="0"/>
+      <w:sz w:val="16"/>
+      <w:szCs w:val="16"/>
+      <w:lang w:eastAsia="hu-HU"/>
+      <w14:ligatures w14:val="none"/>
+    </w:rPr>
+  </w:style>
+  <w:style w:type="character" w:customStyle="1" w:styleId="z-AkrdvtetejeChar">
+    <w:name w:val="z-A kérdőív teteje Char"/>
+    <w:basedOn w:val="Bekezdsalapbettpusa"/>
+    <w:link w:val="z-Akrdvteteje"/>
+    <w:uiPriority w:val="99"/>
+    <w:rsid w:val="00B52EE9"/>
+    <w:rPr>
+      <w:rFonts w:ascii="Arial" w:eastAsia="Times New Roman" w:hAnsi="Arial" w:cs="Arial"/>
+      <w:vanish/>
+      <w:kern w:val="0"/>
+      <w:sz w:val="16"/>
+      <w:szCs w:val="16"/>
+      <w:lang w:eastAsia="hu-HU"/>
+      <w14:ligatures w14:val="none"/>
     </w:rPr>
   </w:style>
 </w:styles>

</xml_diff>

<commit_message>
dokumentáció folytatása kód szépítése
</commit_message>
<xml_diff>
--- a/Dokumentáció.docx
+++ b/Dokumentáció.docx
@@ -19,7 +19,7 @@
           <w:szCs w:val="44"/>
         </w:rPr>
         <w:drawing>
-          <wp:inline distT="0" distB="0" distL="0" distR="0" wp14:anchorId="7836F41D" wp14:editId="69055A23">
+          <wp:inline distT="0" distB="0" distL="0" distR="0" wp14:anchorId="7836F41D" wp14:editId="5BBEC4DF">
             <wp:extent cx="5760720" cy="1910715"/>
             <wp:effectExtent l="0" t="0" r="0" b="0"/>
             <wp:docPr id="2103520822" name="Kép 1"/>
@@ -279,7 +279,6 @@
             <w:tabs>
               <w:tab w:val="right" w:leader="dot" w:pos="9062"/>
             </w:tabs>
-            <w:spacing w:line="276" w:lineRule="auto"/>
             <w:rPr>
               <w:rFonts w:eastAsiaTheme="minorEastAsia"/>
               <w:noProof/>
@@ -295,7 +294,7 @@
           <w:r>
             <w:fldChar w:fldCharType="separate"/>
           </w:r>
-          <w:hyperlink w:anchor="_Toc160196093" w:history="1">
+          <w:hyperlink w:anchor="_Toc160609998" w:history="1">
             <w:r>
               <w:rPr>
                 <w:rStyle w:val="Hiperhivatkozs"/>
@@ -322,7 +321,7 @@
                 <w:noProof/>
                 <w:webHidden/>
               </w:rPr>
-              <w:instrText xml:space="preserve"> PAGEREF _Toc160196093 \h </w:instrText>
+              <w:instrText xml:space="preserve"> PAGEREF _Toc160609998 \h </w:instrText>
             </w:r>
             <w:r>
               <w:rPr>
@@ -359,14 +358,13 @@
             <w:tabs>
               <w:tab w:val="right" w:leader="dot" w:pos="9062"/>
             </w:tabs>
-            <w:spacing w:line="276" w:lineRule="auto"/>
             <w:rPr>
               <w:rFonts w:eastAsiaTheme="minorEastAsia"/>
               <w:noProof/>
               <w:lang w:eastAsia="hu-HU"/>
             </w:rPr>
           </w:pPr>
-          <w:hyperlink w:anchor="_Toc160196094" w:history="1">
+          <w:hyperlink w:anchor="_Toc160609999" w:history="1">
             <w:r>
               <w:rPr>
                 <w:rStyle w:val="Hiperhivatkozs"/>
@@ -393,7 +391,7 @@
                 <w:noProof/>
                 <w:webHidden/>
               </w:rPr>
-              <w:instrText xml:space="preserve"> PAGEREF _Toc160196094 \h </w:instrText>
+              <w:instrText xml:space="preserve"> PAGEREF _Toc160609999 \h </w:instrText>
             </w:r>
             <w:r>
               <w:rPr>
@@ -430,14 +428,13 @@
             <w:tabs>
               <w:tab w:val="right" w:leader="dot" w:pos="9062"/>
             </w:tabs>
-            <w:spacing w:line="276" w:lineRule="auto"/>
             <w:rPr>
               <w:rFonts w:eastAsiaTheme="minorEastAsia"/>
               <w:noProof/>
               <w:lang w:eastAsia="hu-HU"/>
             </w:rPr>
           </w:pPr>
-          <w:hyperlink w:anchor="_Toc160196095" w:history="1">
+          <w:hyperlink w:anchor="_Toc160610000" w:history="1">
             <w:r>
               <w:rPr>
                 <w:rStyle w:val="Hiperhivatkozs"/>
@@ -464,7 +461,347 @@
                 <w:noProof/>
                 <w:webHidden/>
               </w:rPr>
-              <w:instrText xml:space="preserve"> PAGEREF _Toc160196095 \h </w:instrText>
+              <w:instrText xml:space="preserve"> PAGEREF _Toc160610000 \h </w:instrText>
+            </w:r>
+            <w:r>
+              <w:rPr>
+                <w:noProof/>
+                <w:webHidden/>
+              </w:rPr>
+            </w:r>
+            <w:r>
+              <w:rPr>
+                <w:noProof/>
+                <w:webHidden/>
+              </w:rPr>
+              <w:fldChar w:fldCharType="separate"/>
+            </w:r>
+            <w:r>
+              <w:rPr>
+                <w:noProof/>
+                <w:webHidden/>
+              </w:rPr>
+              <w:t>5</w:t>
+            </w:r>
+            <w:r>
+              <w:rPr>
+                <w:noProof/>
+                <w:webHidden/>
+              </w:rPr>
+              <w:fldChar w:fldCharType="end"/>
+            </w:r>
+          </w:hyperlink>
+        </w:p>
+        <w:p>
+          <w:pPr>
+            <w:pStyle w:val="TJ2"/>
+            <w:tabs>
+              <w:tab w:val="right" w:leader="dot" w:pos="9062"/>
+            </w:tabs>
+            <w:rPr>
+              <w:noProof/>
+            </w:rPr>
+          </w:pPr>
+          <w:hyperlink w:anchor="_Toc160610001" w:history="1">
+            <w:r>
+              <w:rPr>
+                <w:rStyle w:val="Hiperhivatkozs"/>
+                <w:noProof/>
+              </w:rPr>
+              <w:t>Anaconda</w:t>
+            </w:r>
+            <w:r>
+              <w:rPr>
+                <w:noProof/>
+                <w:webHidden/>
+              </w:rPr>
+              <w:tab/>
+            </w:r>
+            <w:r>
+              <w:rPr>
+                <w:noProof/>
+                <w:webHidden/>
+              </w:rPr>
+              <w:fldChar w:fldCharType="begin"/>
+            </w:r>
+            <w:r>
+              <w:rPr>
+                <w:noProof/>
+                <w:webHidden/>
+              </w:rPr>
+              <w:instrText xml:space="preserve"> PAGEREF _Toc160610001 \h </w:instrText>
+            </w:r>
+            <w:r>
+              <w:rPr>
+                <w:noProof/>
+                <w:webHidden/>
+              </w:rPr>
+            </w:r>
+            <w:r>
+              <w:rPr>
+                <w:noProof/>
+                <w:webHidden/>
+              </w:rPr>
+              <w:fldChar w:fldCharType="separate"/>
+            </w:r>
+            <w:r>
+              <w:rPr>
+                <w:noProof/>
+                <w:webHidden/>
+              </w:rPr>
+              <w:t>5</w:t>
+            </w:r>
+            <w:r>
+              <w:rPr>
+                <w:noProof/>
+                <w:webHidden/>
+              </w:rPr>
+              <w:fldChar w:fldCharType="end"/>
+            </w:r>
+          </w:hyperlink>
+        </w:p>
+        <w:p>
+          <w:pPr>
+            <w:pStyle w:val="TJ2"/>
+            <w:tabs>
+              <w:tab w:val="right" w:leader="dot" w:pos="9062"/>
+            </w:tabs>
+            <w:rPr>
+              <w:noProof/>
+            </w:rPr>
+          </w:pPr>
+          <w:hyperlink w:anchor="_Toc160610002" w:history="1">
+            <w:r>
+              <w:rPr>
+                <w:rStyle w:val="Hiperhivatkozs"/>
+                <w:noProof/>
+              </w:rPr>
+              <w:t>Pygame</w:t>
+            </w:r>
+            <w:r>
+              <w:rPr>
+                <w:noProof/>
+                <w:webHidden/>
+              </w:rPr>
+              <w:tab/>
+            </w:r>
+            <w:r>
+              <w:rPr>
+                <w:noProof/>
+                <w:webHidden/>
+              </w:rPr>
+              <w:fldChar w:fldCharType="begin"/>
+            </w:r>
+            <w:r>
+              <w:rPr>
+                <w:noProof/>
+                <w:webHidden/>
+              </w:rPr>
+              <w:instrText xml:space="preserve"> PAGEREF _Toc160610002 \h </w:instrText>
+            </w:r>
+            <w:r>
+              <w:rPr>
+                <w:noProof/>
+                <w:webHidden/>
+              </w:rPr>
+            </w:r>
+            <w:r>
+              <w:rPr>
+                <w:noProof/>
+                <w:webHidden/>
+              </w:rPr>
+              <w:fldChar w:fldCharType="separate"/>
+            </w:r>
+            <w:r>
+              <w:rPr>
+                <w:noProof/>
+                <w:webHidden/>
+              </w:rPr>
+              <w:t>5</w:t>
+            </w:r>
+            <w:r>
+              <w:rPr>
+                <w:noProof/>
+                <w:webHidden/>
+              </w:rPr>
+              <w:fldChar w:fldCharType="end"/>
+            </w:r>
+          </w:hyperlink>
+        </w:p>
+        <w:p>
+          <w:pPr>
+            <w:pStyle w:val="TJ2"/>
+            <w:tabs>
+              <w:tab w:val="right" w:leader="dot" w:pos="9062"/>
+            </w:tabs>
+            <w:rPr>
+              <w:noProof/>
+            </w:rPr>
+          </w:pPr>
+          <w:hyperlink w:anchor="_Toc160610003" w:history="1">
+            <w:r>
+              <w:rPr>
+                <w:rStyle w:val="Hiperhivatkozs"/>
+                <w:noProof/>
+              </w:rPr>
+              <w:t>Pytorch</w:t>
+            </w:r>
+            <w:r>
+              <w:rPr>
+                <w:noProof/>
+                <w:webHidden/>
+              </w:rPr>
+              <w:tab/>
+            </w:r>
+            <w:r>
+              <w:rPr>
+                <w:noProof/>
+                <w:webHidden/>
+              </w:rPr>
+              <w:fldChar w:fldCharType="begin"/>
+            </w:r>
+            <w:r>
+              <w:rPr>
+                <w:noProof/>
+                <w:webHidden/>
+              </w:rPr>
+              <w:instrText xml:space="preserve"> PAGEREF _Toc160610003 \h </w:instrText>
+            </w:r>
+            <w:r>
+              <w:rPr>
+                <w:noProof/>
+                <w:webHidden/>
+              </w:rPr>
+            </w:r>
+            <w:r>
+              <w:rPr>
+                <w:noProof/>
+                <w:webHidden/>
+              </w:rPr>
+              <w:fldChar w:fldCharType="separate"/>
+            </w:r>
+            <w:r>
+              <w:rPr>
+                <w:noProof/>
+                <w:webHidden/>
+              </w:rPr>
+              <w:t>5</w:t>
+            </w:r>
+            <w:r>
+              <w:rPr>
+                <w:noProof/>
+                <w:webHidden/>
+              </w:rPr>
+              <w:fldChar w:fldCharType="end"/>
+            </w:r>
+          </w:hyperlink>
+        </w:p>
+        <w:p>
+          <w:pPr>
+            <w:pStyle w:val="TJ2"/>
+            <w:tabs>
+              <w:tab w:val="right" w:leader="dot" w:pos="9062"/>
+            </w:tabs>
+            <w:rPr>
+              <w:noProof/>
+            </w:rPr>
+          </w:pPr>
+          <w:hyperlink w:anchor="_Toc160610004" w:history="1">
+            <w:r>
+              <w:rPr>
+                <w:rStyle w:val="Hiperhivatkozs"/>
+                <w:noProof/>
+              </w:rPr>
+              <w:t>Matplotlib</w:t>
+            </w:r>
+            <w:r>
+              <w:rPr>
+                <w:noProof/>
+                <w:webHidden/>
+              </w:rPr>
+              <w:tab/>
+            </w:r>
+            <w:r>
+              <w:rPr>
+                <w:noProof/>
+                <w:webHidden/>
+              </w:rPr>
+              <w:fldChar w:fldCharType="begin"/>
+            </w:r>
+            <w:r>
+              <w:rPr>
+                <w:noProof/>
+                <w:webHidden/>
+              </w:rPr>
+              <w:instrText xml:space="preserve"> PAGEREF _Toc160610004 \h </w:instrText>
+            </w:r>
+            <w:r>
+              <w:rPr>
+                <w:noProof/>
+                <w:webHidden/>
+              </w:rPr>
+            </w:r>
+            <w:r>
+              <w:rPr>
+                <w:noProof/>
+                <w:webHidden/>
+              </w:rPr>
+              <w:fldChar w:fldCharType="separate"/>
+            </w:r>
+            <w:r>
+              <w:rPr>
+                <w:noProof/>
+                <w:webHidden/>
+              </w:rPr>
+              <w:t>5</w:t>
+            </w:r>
+            <w:r>
+              <w:rPr>
+                <w:noProof/>
+                <w:webHidden/>
+              </w:rPr>
+              <w:fldChar w:fldCharType="end"/>
+            </w:r>
+          </w:hyperlink>
+        </w:p>
+        <w:p>
+          <w:pPr>
+            <w:pStyle w:val="TJ2"/>
+            <w:tabs>
+              <w:tab w:val="right" w:leader="dot" w:pos="9062"/>
+            </w:tabs>
+            <w:rPr>
+              <w:noProof/>
+            </w:rPr>
+          </w:pPr>
+          <w:hyperlink w:anchor="_Toc160610005" w:history="1">
+            <w:r>
+              <w:rPr>
+                <w:rStyle w:val="Hiperhivatkozs"/>
+                <w:noProof/>
+              </w:rPr>
+              <w:t>Ipython</w:t>
+            </w:r>
+            <w:r>
+              <w:rPr>
+                <w:noProof/>
+                <w:webHidden/>
+              </w:rPr>
+              <w:tab/>
+            </w:r>
+            <w:r>
+              <w:rPr>
+                <w:noProof/>
+                <w:webHidden/>
+              </w:rPr>
+              <w:fldChar w:fldCharType="begin"/>
+            </w:r>
+            <w:r>
+              <w:rPr>
+                <w:noProof/>
+                <w:webHidden/>
+              </w:rPr>
+              <w:instrText xml:space="preserve"> PAGEREF _Toc160610005 \h </w:instrText>
             </w:r>
             <w:r>
               <w:rPr>
@@ -501,20 +838,19 @@
             <w:tabs>
               <w:tab w:val="right" w:leader="dot" w:pos="9062"/>
             </w:tabs>
-            <w:spacing w:line="276" w:lineRule="auto"/>
             <w:rPr>
               <w:rFonts w:eastAsiaTheme="minorEastAsia"/>
               <w:noProof/>
               <w:lang w:eastAsia="hu-HU"/>
             </w:rPr>
           </w:pPr>
-          <w:hyperlink w:anchor="_Toc160196096" w:history="1">
+          <w:hyperlink w:anchor="_Toc160610006" w:history="1">
             <w:r>
               <w:rPr>
                 <w:rStyle w:val="Hiperhivatkozs"/>
                 <w:noProof/>
               </w:rPr>
-              <w:t>Játék bemutatásai</w:t>
+              <w:t>Játék bemutatása</w:t>
             </w:r>
             <w:r>
               <w:rPr>
@@ -535,7 +871,143 @@
                 <w:noProof/>
                 <w:webHidden/>
               </w:rPr>
-              <w:instrText xml:space="preserve"> PAGEREF _Toc160196096 \h </w:instrText>
+              <w:instrText xml:space="preserve"> PAGEREF _Toc160610006 \h </w:instrText>
+            </w:r>
+            <w:r>
+              <w:rPr>
+                <w:noProof/>
+                <w:webHidden/>
+              </w:rPr>
+            </w:r>
+            <w:r>
+              <w:rPr>
+                <w:noProof/>
+                <w:webHidden/>
+              </w:rPr>
+              <w:fldChar w:fldCharType="separate"/>
+            </w:r>
+            <w:r>
+              <w:rPr>
+                <w:noProof/>
+                <w:webHidden/>
+              </w:rPr>
+              <w:t>6</w:t>
+            </w:r>
+            <w:r>
+              <w:rPr>
+                <w:noProof/>
+                <w:webHidden/>
+              </w:rPr>
+              <w:fldChar w:fldCharType="end"/>
+            </w:r>
+          </w:hyperlink>
+        </w:p>
+        <w:p>
+          <w:pPr>
+            <w:pStyle w:val="TJ2"/>
+            <w:tabs>
+              <w:tab w:val="right" w:leader="dot" w:pos="9062"/>
+            </w:tabs>
+            <w:rPr>
+              <w:noProof/>
+            </w:rPr>
+          </w:pPr>
+          <w:hyperlink w:anchor="_Toc160610007" w:history="1">
+            <w:r>
+              <w:rPr>
+                <w:rStyle w:val="Hiperhivatkozs"/>
+                <w:noProof/>
+              </w:rPr>
+              <w:t>Az alapok</w:t>
+            </w:r>
+            <w:r>
+              <w:rPr>
+                <w:noProof/>
+                <w:webHidden/>
+              </w:rPr>
+              <w:tab/>
+            </w:r>
+            <w:r>
+              <w:rPr>
+                <w:noProof/>
+                <w:webHidden/>
+              </w:rPr>
+              <w:fldChar w:fldCharType="begin"/>
+            </w:r>
+            <w:r>
+              <w:rPr>
+                <w:noProof/>
+                <w:webHidden/>
+              </w:rPr>
+              <w:instrText xml:space="preserve"> PAGEREF _Toc160610007 \h </w:instrText>
+            </w:r>
+            <w:r>
+              <w:rPr>
+                <w:noProof/>
+                <w:webHidden/>
+              </w:rPr>
+            </w:r>
+            <w:r>
+              <w:rPr>
+                <w:noProof/>
+                <w:webHidden/>
+              </w:rPr>
+              <w:fldChar w:fldCharType="separate"/>
+            </w:r>
+            <w:r>
+              <w:rPr>
+                <w:noProof/>
+                <w:webHidden/>
+              </w:rPr>
+              <w:t>6</w:t>
+            </w:r>
+            <w:r>
+              <w:rPr>
+                <w:noProof/>
+                <w:webHidden/>
+              </w:rPr>
+              <w:fldChar w:fldCharType="end"/>
+            </w:r>
+          </w:hyperlink>
+        </w:p>
+        <w:p>
+          <w:pPr>
+            <w:pStyle w:val="TJ2"/>
+            <w:tabs>
+              <w:tab w:val="right" w:leader="dot" w:pos="9062"/>
+            </w:tabs>
+            <w:rPr>
+              <w:noProof/>
+            </w:rPr>
+          </w:pPr>
+          <w:hyperlink w:anchor="_Toc160610008" w:history="1">
+            <w:r>
+              <w:rPr>
+                <w:rStyle w:val="Hiperhivatkozs"/>
+                <w:noProof/>
+              </w:rPr>
+              <w:t>Inicializálás</w:t>
+            </w:r>
+            <w:r>
+              <w:rPr>
+                <w:noProof/>
+                <w:webHidden/>
+              </w:rPr>
+              <w:tab/>
+            </w:r>
+            <w:r>
+              <w:rPr>
+                <w:noProof/>
+                <w:webHidden/>
+              </w:rPr>
+              <w:fldChar w:fldCharType="begin"/>
+            </w:r>
+            <w:r>
+              <w:rPr>
+                <w:noProof/>
+                <w:webHidden/>
+              </w:rPr>
+              <w:instrText xml:space="preserve"> PAGEREF _Toc160610008 \h </w:instrText>
             </w:r>
             <w:r>
               <w:rPr>
@@ -572,14 +1044,13 @@
             <w:tabs>
               <w:tab w:val="right" w:leader="dot" w:pos="9062"/>
             </w:tabs>
-            <w:spacing w:line="276" w:lineRule="auto"/>
             <w:rPr>
               <w:rFonts w:eastAsiaTheme="minorEastAsia"/>
               <w:noProof/>
               <w:lang w:eastAsia="hu-HU"/>
             </w:rPr>
           </w:pPr>
-          <w:hyperlink w:anchor="_Toc160196097" w:history="1">
+          <w:hyperlink w:anchor="_Toc160610009" w:history="1">
             <w:r>
               <w:rPr>
                 <w:rStyle w:val="Hiperhivatkozs"/>
@@ -606,7 +1077,7 @@
                 <w:noProof/>
                 <w:webHidden/>
               </w:rPr>
-              <w:instrText xml:space="preserve"> PAGEREF _Toc160196097 \h </w:instrText>
+              <w:instrText xml:space="preserve"> PAGEREF _Toc160610009 \h </w:instrText>
             </w:r>
             <w:r>
               <w:rPr>
@@ -626,7 +1097,7 @@
                 <w:noProof/>
                 <w:webHidden/>
               </w:rPr>
-              <w:t>7</w:t>
+              <w:t>9</w:t>
             </w:r>
             <w:r>
               <w:rPr>
@@ -643,19 +1114,88 @@
             <w:tabs>
               <w:tab w:val="right" w:leader="dot" w:pos="9062"/>
             </w:tabs>
-            <w:spacing w:line="276" w:lineRule="auto"/>
             <w:rPr>
               <w:rFonts w:eastAsiaTheme="minorEastAsia"/>
               <w:noProof/>
               <w:lang w:eastAsia="hu-HU"/>
             </w:rPr>
           </w:pPr>
-          <w:hyperlink w:anchor="_Toc160196098" w:history="1">
+          <w:hyperlink w:anchor="_Toc160610010" w:history="1">
             <w:r>
               <w:rPr>
                 <w:rStyle w:val="Hiperhivatkozs"/>
                 <w:noProof/>
               </w:rPr>
+              <w:t>Tesztek</w:t>
+            </w:r>
+            <w:r>
+              <w:rPr>
+                <w:noProof/>
+                <w:webHidden/>
+              </w:rPr>
+              <w:tab/>
+            </w:r>
+            <w:r>
+              <w:rPr>
+                <w:noProof/>
+                <w:webHidden/>
+              </w:rPr>
+              <w:fldChar w:fldCharType="begin"/>
+            </w:r>
+            <w:r>
+              <w:rPr>
+                <w:noProof/>
+                <w:webHidden/>
+              </w:rPr>
+              <w:instrText xml:space="preserve"> PAGEREF _Toc160610010 \h </w:instrText>
+            </w:r>
+            <w:r>
+              <w:rPr>
+                <w:noProof/>
+                <w:webHidden/>
+              </w:rPr>
+            </w:r>
+            <w:r>
+              <w:rPr>
+                <w:noProof/>
+                <w:webHidden/>
+              </w:rPr>
+              <w:fldChar w:fldCharType="separate"/>
+            </w:r>
+            <w:r>
+              <w:rPr>
+                <w:noProof/>
+                <w:webHidden/>
+              </w:rPr>
+              <w:t>10</w:t>
+            </w:r>
+            <w:r>
+              <w:rPr>
+                <w:noProof/>
+                <w:webHidden/>
+              </w:rPr>
+              <w:fldChar w:fldCharType="end"/>
+            </w:r>
+          </w:hyperlink>
+        </w:p>
+        <w:p>
+          <w:pPr>
+            <w:pStyle w:val="TJ1"/>
+            <w:tabs>
+              <w:tab w:val="right" w:leader="dot" w:pos="9062"/>
+            </w:tabs>
+            <w:rPr>
+              <w:rFonts w:eastAsiaTheme="minorEastAsia"/>
+              <w:noProof/>
+              <w:lang w:eastAsia="hu-HU"/>
+            </w:rPr>
+          </w:pPr>
+          <w:hyperlink w:anchor="_Toc160610011" w:history="1">
+            <w:r>
+              <w:rPr>
+                <w:rStyle w:val="Hiperhivatkozs"/>
+                <w:noProof/>
+              </w:rPr>
               <w:t>Források</w:t>
             </w:r>
             <w:r>
@@ -677,7 +1217,7 @@
                 <w:noProof/>
                 <w:webHidden/>
               </w:rPr>
-              <w:instrText xml:space="preserve"> PAGEREF _Toc160196098 \h </w:instrText>
+              <w:instrText xml:space="preserve"> PAGEREF _Toc160610011 \h </w:instrText>
             </w:r>
             <w:r>
               <w:rPr>
@@ -697,7 +1237,7 @@
                 <w:noProof/>
                 <w:webHidden/>
               </w:rPr>
-              <w:t>8</w:t>
+              <w:t>11</w:t>
             </w:r>
             <w:r>
               <w:rPr>
@@ -735,7 +1275,7 @@
         <w:pStyle w:val="Cmsor1"/>
         <w:spacing w:line="276" w:lineRule="auto"/>
       </w:pPr>
-      <w:bookmarkStart w:id="0" w:name="_Toc160196093"/>
+      <w:bookmarkStart w:id="0" w:name="_Toc160609998"/>
       <w:r>
         <w:lastRenderedPageBreak/>
         <w:t>Használati útmutató</w:t>
@@ -1835,7 +2375,7 @@
         <w:spacing w:line="276" w:lineRule="auto"/>
       </w:pPr>
       <w:bookmarkStart w:id="1" w:name="_Probléma_bemutatása"/>
-      <w:bookmarkStart w:id="2" w:name="_Toc160196094"/>
+      <w:bookmarkStart w:id="2" w:name="_Toc160609999"/>
       <w:bookmarkEnd w:id="1"/>
       <w:r>
         <w:lastRenderedPageBreak/>
@@ -1964,7 +2504,7 @@
         <w:pStyle w:val="Cmsor1"/>
         <w:spacing w:line="276" w:lineRule="auto"/>
       </w:pPr>
-      <w:bookmarkStart w:id="3" w:name="_Toc160196095"/>
+      <w:bookmarkStart w:id="3" w:name="_Toc160610000"/>
       <w:r>
         <w:lastRenderedPageBreak/>
         <w:t>Használt könyvtárak</w:t>
@@ -1982,10 +2522,12 @@
         <w:pStyle w:val="Cmsor2"/>
         <w:spacing w:line="276" w:lineRule="auto"/>
       </w:pPr>
+      <w:bookmarkStart w:id="4" w:name="_Toc160610001"/>
       <w:proofErr w:type="spellStart"/>
       <w:r>
         <w:t>Anaconda</w:t>
       </w:r>
+      <w:bookmarkEnd w:id="4"/>
       <w:proofErr w:type="spellEnd"/>
     </w:p>
     <w:p>
@@ -2155,10 +2697,12 @@
         <w:pStyle w:val="Cmsor2"/>
         <w:spacing w:line="276" w:lineRule="auto"/>
       </w:pPr>
+      <w:bookmarkStart w:id="5" w:name="_Toc160610002"/>
       <w:proofErr w:type="spellStart"/>
       <w:r>
         <w:t>Pygame</w:t>
       </w:r>
+      <w:bookmarkEnd w:id="5"/>
       <w:proofErr w:type="spellEnd"/>
     </w:p>
     <w:p>
@@ -2322,10 +2866,12 @@
         <w:pStyle w:val="Cmsor2"/>
         <w:spacing w:line="276" w:lineRule="auto"/>
       </w:pPr>
+      <w:bookmarkStart w:id="6" w:name="_Toc160610003"/>
       <w:proofErr w:type="spellStart"/>
       <w:r>
         <w:t>Pytorch</w:t>
       </w:r>
+      <w:bookmarkEnd w:id="6"/>
       <w:proofErr w:type="spellEnd"/>
     </w:p>
     <w:p>
@@ -2458,12 +3004,14 @@
         <w:pStyle w:val="Cmsor2"/>
         <w:spacing w:line="276" w:lineRule="auto"/>
       </w:pPr>
-      <w:bookmarkStart w:id="4" w:name="_Matplotlib"/>
-      <w:bookmarkEnd w:id="4"/>
+      <w:bookmarkStart w:id="7" w:name="_Matplotlib"/>
+      <w:bookmarkStart w:id="8" w:name="_Toc160610004"/>
+      <w:bookmarkEnd w:id="7"/>
       <w:proofErr w:type="spellStart"/>
       <w:r>
         <w:t>Matplotlib</w:t>
       </w:r>
+      <w:bookmarkEnd w:id="8"/>
       <w:proofErr w:type="spellEnd"/>
     </w:p>
     <w:p>
@@ -2633,12 +3181,14 @@
         <w:pStyle w:val="Cmsor2"/>
         <w:spacing w:line="276" w:lineRule="auto"/>
       </w:pPr>
-      <w:bookmarkStart w:id="5" w:name="_Ipython"/>
-      <w:bookmarkEnd w:id="5"/>
+      <w:bookmarkStart w:id="9" w:name="_Ipython"/>
+      <w:bookmarkStart w:id="10" w:name="_Toc160610005"/>
+      <w:bookmarkEnd w:id="9"/>
       <w:proofErr w:type="spellStart"/>
       <w:r>
         <w:t>Ipython</w:t>
       </w:r>
+      <w:bookmarkEnd w:id="10"/>
       <w:proofErr w:type="spellEnd"/>
     </w:p>
     <w:p>
@@ -2791,23 +3341,15 @@
     </w:p>
     <w:p>
       <w:pPr>
-        <w:spacing w:line="276" w:lineRule="auto"/>
-      </w:pPr>
-      <w:r>
-        <w:br w:type="page"/>
-      </w:r>
-    </w:p>
-    <w:p>
-      <w:pPr>
         <w:pStyle w:val="Cmsor1"/>
         <w:spacing w:line="276" w:lineRule="auto"/>
       </w:pPr>
-      <w:bookmarkStart w:id="6" w:name="_Toc160196096"/>
+      <w:bookmarkStart w:id="11" w:name="_Toc160610006"/>
       <w:r>
         <w:lastRenderedPageBreak/>
         <w:t>Játék bemutatása</w:t>
       </w:r>
-      <w:bookmarkEnd w:id="6"/>
+      <w:bookmarkEnd w:id="11"/>
     </w:p>
     <w:p>
       <w:pPr>
@@ -2819,26 +3361,100 @@
           <w:szCs w:val="24"/>
         </w:rPr>
       </w:pPr>
-    </w:p>
-    <w:p>
-      <w:pPr>
-        <w:spacing w:line="276" w:lineRule="auto"/>
-      </w:pPr>
-      <w:r>
-        <w:br w:type="page"/>
-      </w:r>
-    </w:p>
-    <w:p>
-      <w:pPr>
-        <w:pStyle w:val="Cmsor1"/>
-        <w:spacing w:line="276" w:lineRule="auto"/>
-      </w:pPr>
-      <w:bookmarkStart w:id="7" w:name="_Toc160196097"/>
-      <w:r>
-        <w:lastRenderedPageBreak/>
-        <w:t>Mesterséges intelligencia bemutatása</w:t>
-      </w:r>
-      <w:bookmarkEnd w:id="7"/>
+      <w:r>
+        <w:rPr>
+          <w:sz w:val="24"/>
+          <w:szCs w:val="24"/>
+        </w:rPr>
+        <w:t xml:space="preserve">Maga a játék a GitHubon a </w:t>
+      </w:r>
+      <w:hyperlink r:id="rId12" w:history="1">
+        <w:r>
+          <w:rPr>
+            <w:rStyle w:val="Hiperhivatkozs"/>
+            <w:sz w:val="24"/>
+            <w:szCs w:val="24"/>
+          </w:rPr>
+          <w:t>game.py</w:t>
+        </w:r>
+      </w:hyperlink>
+      <w:r>
+        <w:rPr>
+          <w:sz w:val="24"/>
+          <w:szCs w:val="24"/>
+        </w:rPr>
+        <w:t xml:space="preserve"> fájlban található. Ez tartalmazza magát a játékot, ez nem azt jelenti, hogy ha ezt a fájlt futtatnánk akkor manuális irányítással működne a játék, mivel az AI miatt módosításokat kellett végezni a fájlban, például az irányítás részét teljesen át kellett alakítani mert nyilvánvalóan nem billentyűzetről fogja kapni a bemenetet a program.</w:t>
+      </w:r>
+    </w:p>
+    <w:p>
+      <w:pPr>
+        <w:pStyle w:val="Cmsor2"/>
+      </w:pPr>
+      <w:bookmarkStart w:id="12" w:name="_Toc160610007"/>
+      <w:r>
+        <w:rPr>
+          <w:noProof/>
+        </w:rPr>
+        <w:drawing>
+          <wp:anchor distT="0" distB="0" distL="114300" distR="114300" simplePos="0" relativeHeight="251661312" behindDoc="0" locked="0" layoutInCell="1" allowOverlap="1" wp14:anchorId="6C9EDEE0" wp14:editId="3439A263">
+            <wp:simplePos x="0" y="0"/>
+            <wp:positionH relativeFrom="margin">
+              <wp:align>right</wp:align>
+            </wp:positionH>
+            <wp:positionV relativeFrom="paragraph">
+              <wp:posOffset>11430</wp:posOffset>
+            </wp:positionV>
+            <wp:extent cx="2848373" cy="4382112"/>
+            <wp:effectExtent l="0" t="0" r="9525" b="0"/>
+            <wp:wrapSquare wrapText="bothSides"/>
+            <wp:docPr id="948249917" name="Kép 1"/>
+            <wp:cNvGraphicFramePr>
+              <a:graphicFrameLocks xmlns:a="http://schemas.openxmlformats.org/drawingml/2006/main" noChangeAspect="1"/>
+            </wp:cNvGraphicFramePr>
+            <a:graphic xmlns:a="http://schemas.openxmlformats.org/drawingml/2006/main">
+              <a:graphicData uri="http://schemas.openxmlformats.org/drawingml/2006/picture">
+                <pic:pic xmlns:pic="http://schemas.openxmlformats.org/drawingml/2006/picture">
+                  <pic:nvPicPr>
+                    <pic:cNvPr id="948249917" name=""/>
+                    <pic:cNvPicPr/>
+                  </pic:nvPicPr>
+                  <pic:blipFill>
+                    <a:blip r:embed="rId13">
+                      <a:extLst>
+                        <a:ext uri="{28A0092B-C50C-407E-A947-70E740481C1C}">
+                          <a14:useLocalDpi xmlns:a14="http://schemas.microsoft.com/office/drawing/2010/main" val="0"/>
+                        </a:ext>
+                      </a:extLst>
+                    </a:blip>
+                    <a:stretch>
+                      <a:fillRect/>
+                    </a:stretch>
+                  </pic:blipFill>
+                  <pic:spPr>
+                    <a:xfrm>
+                      <a:off x="0" y="0"/>
+                      <a:ext cx="2848373" cy="4382112"/>
+                    </a:xfrm>
+                    <a:prstGeom prst="rect">
+                      <a:avLst/>
+                    </a:prstGeom>
+                  </pic:spPr>
+                </pic:pic>
+              </a:graphicData>
+            </a:graphic>
+            <wp14:sizeRelH relativeFrom="page">
+              <wp14:pctWidth>0</wp14:pctWidth>
+            </wp14:sizeRelH>
+            <wp14:sizeRelV relativeFrom="page">
+              <wp14:pctHeight>0</wp14:pctHeight>
+            </wp14:sizeRelV>
+          </wp:anchor>
+        </w:drawing>
+      </w:r>
+      <w:r>
+        <w:t>Az alapok</w:t>
+      </w:r>
+      <w:bookmarkEnd w:id="12"/>
     </w:p>
     <w:p>
       <w:pPr>
@@ -2850,6 +3466,792 @@
           <w:szCs w:val="24"/>
         </w:rPr>
       </w:pPr>
+      <w:r>
+        <w:rPr>
+          <w:sz w:val="24"/>
+          <w:szCs w:val="24"/>
+        </w:rPr>
+        <w:t xml:space="preserve">Az alábbi képen a game.py fájl első pár sora látható, ahol a csomagok kerültek beimportálásra és a konstansok kerültek definiálásra. Az irányokat egy </w:t>
+      </w:r>
+      <w:proofErr w:type="spellStart"/>
+      <w:r>
+        <w:rPr>
+          <w:sz w:val="24"/>
+          <w:szCs w:val="24"/>
+        </w:rPr>
+        <w:t>enum</w:t>
+      </w:r>
+      <w:proofErr w:type="spellEnd"/>
+      <w:r>
+        <w:rPr>
+          <w:sz w:val="24"/>
+          <w:szCs w:val="24"/>
+        </w:rPr>
+        <w:t xml:space="preserve">-ban tároltam, amit akkor használnak, ha egy változónak egy meghatározott értékkészlete legyen, mint most esetünkben az irány. Ezután létrehoztam a </w:t>
+      </w:r>
+      <w:proofErr w:type="spellStart"/>
+      <w:r>
+        <w:rPr>
+          <w:sz w:val="24"/>
+          <w:szCs w:val="24"/>
+        </w:rPr>
+        <w:t>Point</w:t>
+      </w:r>
+      <w:proofErr w:type="spellEnd"/>
+      <w:r>
+        <w:rPr>
+          <w:sz w:val="24"/>
+          <w:szCs w:val="24"/>
+        </w:rPr>
+        <w:t xml:space="preserve"> nevű „</w:t>
+      </w:r>
+      <w:proofErr w:type="spellStart"/>
+      <w:r>
+        <w:rPr>
+          <w:sz w:val="24"/>
+          <w:szCs w:val="24"/>
+        </w:rPr>
+        <w:t>namedtuple</w:t>
+      </w:r>
+      <w:proofErr w:type="spellEnd"/>
+      <w:r>
+        <w:rPr>
+          <w:sz w:val="24"/>
+          <w:szCs w:val="24"/>
+        </w:rPr>
+        <w:t>”-t aminek a segítségével majd a későbbiekben a megjelenített ablak adott pontjaira tudok hivatkozni.</w:t>
+      </w:r>
+      <w:r>
+        <w:rPr>
+          <w:sz w:val="24"/>
+          <w:szCs w:val="24"/>
+        </w:rPr>
+        <w:t xml:space="preserve"> Majd definiáltam a kígyó sebességét és a blokkok méretét 20 pixelre, röviden ez annyit takar, hogy felbontottam az ablakot 20*20-as négyzetekre. Végül pedig színeket definiáltam, ezeket a konstansokat használtam a kígyó, a keret és a háttér színezéséhez. Ezen adatok rögzítése után pedig a játékhoz használt függvényeket hoztam létre.</w:t>
+      </w:r>
+    </w:p>
+    <w:p>
+      <w:pPr>
+        <w:pStyle w:val="Cmsor2"/>
+      </w:pPr>
+      <w:bookmarkStart w:id="13" w:name="_Toc160610008"/>
+      <w:r>
+        <w:t>Inicializálás</w:t>
+      </w:r>
+      <w:bookmarkEnd w:id="13"/>
+    </w:p>
+    <w:p>
+      <w:pPr>
+        <w:spacing w:line="276" w:lineRule="auto"/>
+        <w:ind w:firstLine="567"/>
+        <w:jc w:val="both"/>
+        <w:rPr>
+          <w:sz w:val="24"/>
+          <w:szCs w:val="24"/>
+        </w:rPr>
+      </w:pPr>
+      <w:r>
+        <w:rPr>
+          <w:noProof/>
+        </w:rPr>
+        <mc:AlternateContent>
+          <mc:Choice Requires="wps">
+            <w:drawing>
+              <wp:anchor distT="0" distB="0" distL="114300" distR="114300" simplePos="0" relativeHeight="251663360" behindDoc="0" locked="0" layoutInCell="1" allowOverlap="1" wp14:anchorId="06E0DB75" wp14:editId="18226958">
+                <wp:simplePos x="0" y="0"/>
+                <wp:positionH relativeFrom="margin">
+                  <wp:align>right</wp:align>
+                </wp:positionH>
+                <wp:positionV relativeFrom="page">
+                  <wp:posOffset>6534150</wp:posOffset>
+                </wp:positionV>
+                <wp:extent cx="2847975" cy="313055"/>
+                <wp:effectExtent l="0" t="0" r="9525" b="10795"/>
+                <wp:wrapSquare wrapText="bothSides"/>
+                <wp:docPr id="1951263392" name="Szövegdoboz 1"/>
+                <wp:cNvGraphicFramePr/>
+                <a:graphic xmlns:a="http://schemas.openxmlformats.org/drawingml/2006/main">
+                  <a:graphicData uri="http://schemas.microsoft.com/office/word/2010/wordprocessingShape">
+                    <wps:wsp>
+                      <wps:cNvSpPr txBox="1"/>
+                      <wps:spPr>
+                        <a:xfrm>
+                          <a:off x="0" y="0"/>
+                          <a:ext cx="2847975" cy="313055"/>
+                        </a:xfrm>
+                        <a:prstGeom prst="rect">
+                          <a:avLst/>
+                        </a:prstGeom>
+                        <a:noFill/>
+                        <a:ln>
+                          <a:noFill/>
+                        </a:ln>
+                      </wps:spPr>
+                      <wps:txbx>
+                        <w:txbxContent>
+                          <w:p>
+                            <w:pPr>
+                              <w:pStyle w:val="Kpalrs"/>
+                              <w:jc w:val="center"/>
+                              <w:rPr>
+                                <w:noProof/>
+                                <w:sz w:val="24"/>
+                                <w:szCs w:val="24"/>
+                              </w:rPr>
+                            </w:pPr>
+                            <w:r>
+                              <w:rPr>
+                                <w:noProof/>
+                                <w:sz w:val="24"/>
+                                <w:szCs w:val="24"/>
+                              </w:rPr>
+                              <w:fldChar w:fldCharType="begin"/>
+                            </w:r>
+                            <w:r>
+                              <w:rPr>
+                                <w:noProof/>
+                                <w:sz w:val="24"/>
+                                <w:szCs w:val="24"/>
+                              </w:rPr>
+                              <w:instrText xml:space="preserve"> SEQ ábra \* ARABIC </w:instrText>
+                            </w:r>
+                            <w:r>
+                              <w:rPr>
+                                <w:noProof/>
+                                <w:sz w:val="24"/>
+                                <w:szCs w:val="24"/>
+                              </w:rPr>
+                              <w:fldChar w:fldCharType="separate"/>
+                            </w:r>
+                            <w:r>
+                              <w:rPr>
+                                <w:noProof/>
+                                <w:sz w:val="24"/>
+                                <w:szCs w:val="24"/>
+                              </w:rPr>
+                              <w:t>2</w:t>
+                            </w:r>
+                            <w:r>
+                              <w:rPr>
+                                <w:noProof/>
+                                <w:sz w:val="24"/>
+                                <w:szCs w:val="24"/>
+                              </w:rPr>
+                              <w:fldChar w:fldCharType="end"/>
+                            </w:r>
+                            <w:r>
+                              <w:rPr>
+                                <w:noProof/>
+                                <w:sz w:val="24"/>
+                                <w:szCs w:val="24"/>
+                              </w:rPr>
+                              <w:t>. ábra Kódrészlet a game.py fájlbó</w:t>
+                            </w:r>
+                            <w:r>
+                              <w:rPr>
+                                <w:noProof/>
+                                <w:sz w:val="24"/>
+                                <w:szCs w:val="24"/>
+                              </w:rPr>
+                              <w:t>l</w:t>
+                            </w:r>
+                          </w:p>
+                        </w:txbxContent>
+                      </wps:txbx>
+                      <wps:bodyPr rot="0" spcFirstLastPara="0" vertOverflow="overflow" horzOverflow="overflow" vert="horz" wrap="square" lIns="0" tIns="0" rIns="0" bIns="0" numCol="1" spcCol="0" rtlCol="0" fromWordArt="0" anchor="t" anchorCtr="0" forceAA="0" compatLnSpc="1">
+                        <a:prstTxWarp prst="textNoShape">
+                          <a:avLst/>
+                        </a:prstTxWarp>
+                        <a:spAutoFit/>
+                      </wps:bodyPr>
+                    </wps:wsp>
+                  </a:graphicData>
+                </a:graphic>
+              </wp:anchor>
+            </w:drawing>
+          </mc:Choice>
+          <mc:Fallback>
+            <w:pict>
+              <v:shape w14:anchorId="06E0DB75" id="_x0000_s1027" type="#_x0000_t202" style="position:absolute;left:0;text-align:left;margin-left:173.05pt;margin-top:514.5pt;width:224.25pt;height:24.65pt;z-index:251663360;visibility:visible;mso-wrap-style:square;mso-wrap-distance-left:9pt;mso-wrap-distance-top:0;mso-wrap-distance-right:9pt;mso-wrap-distance-bottom:0;mso-position-horizontal:right;mso-position-horizontal-relative:margin;mso-position-vertical:absolute;mso-position-vertical-relative:page;v-text-anchor:top" o:gfxdata="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" filled="f" stroked="f">
+                <v:textbox style="mso-fit-shape-to-text:t" inset="0,0,0,0">
+                  <w:txbxContent>
+                    <w:p>
+                      <w:pPr>
+                        <w:pStyle w:val="Kpalrs"/>
+                        <w:jc w:val="center"/>
+                        <w:rPr>
+                          <w:noProof/>
+                          <w:sz w:val="24"/>
+                          <w:szCs w:val="24"/>
+                        </w:rPr>
+                      </w:pPr>
+                      <w:r>
+                        <w:rPr>
+                          <w:noProof/>
+                          <w:sz w:val="24"/>
+                          <w:szCs w:val="24"/>
+                        </w:rPr>
+                        <w:fldChar w:fldCharType="begin"/>
+                      </w:r>
+                      <w:r>
+                        <w:rPr>
+                          <w:noProof/>
+                          <w:sz w:val="24"/>
+                          <w:szCs w:val="24"/>
+                        </w:rPr>
+                        <w:instrText xml:space="preserve"> SEQ ábra \* ARABIC </w:instrText>
+                      </w:r>
+                      <w:r>
+                        <w:rPr>
+                          <w:noProof/>
+                          <w:sz w:val="24"/>
+                          <w:szCs w:val="24"/>
+                        </w:rPr>
+                        <w:fldChar w:fldCharType="separate"/>
+                      </w:r>
+                      <w:r>
+                        <w:rPr>
+                          <w:noProof/>
+                          <w:sz w:val="24"/>
+                          <w:szCs w:val="24"/>
+                        </w:rPr>
+                        <w:t>2</w:t>
+                      </w:r>
+                      <w:r>
+                        <w:rPr>
+                          <w:noProof/>
+                          <w:sz w:val="24"/>
+                          <w:szCs w:val="24"/>
+                        </w:rPr>
+                        <w:fldChar w:fldCharType="end"/>
+                      </w:r>
+                      <w:r>
+                        <w:rPr>
+                          <w:noProof/>
+                          <w:sz w:val="24"/>
+                          <w:szCs w:val="24"/>
+                        </w:rPr>
+                        <w:t>. ábra Kódrészlet a game.py fájlbó</w:t>
+                      </w:r>
+                      <w:r>
+                        <w:rPr>
+                          <w:noProof/>
+                          <w:sz w:val="24"/>
+                          <w:szCs w:val="24"/>
+                        </w:rPr>
+                        <w:t>l</w:t>
+                      </w:r>
+                    </w:p>
+                  </w:txbxContent>
+                </v:textbox>
+                <w10:wrap type="square" anchorx="margin" anchory="page"/>
+              </v:shape>
+            </w:pict>
+          </mc:Fallback>
+        </mc:AlternateContent>
+      </w:r>
+      <w:r>
+        <w:rPr>
+          <w:sz w:val="24"/>
+          <w:szCs w:val="24"/>
+        </w:rPr>
+        <w:t xml:space="preserve">Először inicializálni kell a programot. Ez esetünkben annyit </w:t>
+      </w:r>
+      <w:r>
+        <w:rPr>
+          <w:sz w:val="24"/>
+          <w:szCs w:val="24"/>
+        </w:rPr>
+        <w:t>takar,</w:t>
+      </w:r>
+      <w:r>
+        <w:rPr>
+          <w:sz w:val="24"/>
+          <w:szCs w:val="24"/>
+        </w:rPr>
+        <w:t xml:space="preserve"> hogy létrehozzuk az </w:t>
+      </w:r>
+      <w:r>
+        <w:rPr>
+          <w:sz w:val="24"/>
+          <w:szCs w:val="24"/>
+        </w:rPr>
+        <w:t>ablakot,</w:t>
+      </w:r>
+      <w:r>
+        <w:rPr>
+          <w:sz w:val="24"/>
+          <w:szCs w:val="24"/>
+        </w:rPr>
+        <w:t xml:space="preserve"> ahol a játék futni fog, majd az ablak közepére tesszük a kígyót, </w:t>
+      </w:r>
+      <w:r>
+        <w:rPr>
+          <w:sz w:val="24"/>
+          <w:szCs w:val="24"/>
+        </w:rPr>
+        <w:t>úgy,</w:t>
+      </w:r>
+      <w:r>
+        <w:rPr>
+          <w:sz w:val="24"/>
+          <w:szCs w:val="24"/>
+        </w:rPr>
+        <w:t xml:space="preserve"> hogy jobbra induljon el, majd lehelyezünk egy ételt.</w:t>
+      </w:r>
+      <w:r>
+        <w:rPr>
+          <w:sz w:val="24"/>
+          <w:szCs w:val="24"/>
+        </w:rPr>
+        <w:t xml:space="preserve"> Ehhez egy következő függvényt hívunk meg amely </w:t>
+      </w:r>
+      <w:proofErr w:type="spellStart"/>
+      <w:r>
+        <w:rPr>
+          <w:sz w:val="24"/>
+          <w:szCs w:val="24"/>
+        </w:rPr>
+        <w:t>randomizál</w:t>
+      </w:r>
+      <w:proofErr w:type="spellEnd"/>
+      <w:r>
+        <w:rPr>
+          <w:sz w:val="24"/>
+          <w:szCs w:val="24"/>
+        </w:rPr>
+        <w:t>, egy képet, hogy melyik gyümölcs kerüljön az ablakra és két számot, amelyek x és y koordinátaként működnek. Fontos, hogy ezek mindig olyan számok lesznek, amelyek oszthatóak a 2. ábrán látható BLOCK_SIZE-</w:t>
+      </w:r>
+      <w:proofErr w:type="spellStart"/>
+      <w:r>
+        <w:rPr>
+          <w:sz w:val="24"/>
+          <w:szCs w:val="24"/>
+        </w:rPr>
+        <w:t>zal</w:t>
+      </w:r>
+      <w:proofErr w:type="spellEnd"/>
+      <w:r>
+        <w:rPr>
+          <w:sz w:val="24"/>
+          <w:szCs w:val="24"/>
+        </w:rPr>
+        <w:t>. Ha a random pont a kígyóban van akkor új pontot csinál a függvény és azt helyezi le.</w:t>
+      </w:r>
+    </w:p>
+    <w:p>
+      <w:pPr>
+        <w:spacing w:line="276" w:lineRule="auto"/>
+        <w:ind w:firstLine="567"/>
+        <w:jc w:val="both"/>
+        <w:rPr>
+          <w:sz w:val="24"/>
+          <w:szCs w:val="24"/>
+        </w:rPr>
+      </w:pPr>
+      <w:r>
+        <w:rPr>
+          <w:sz w:val="24"/>
+          <w:szCs w:val="24"/>
+        </w:rPr>
+        <w:t xml:space="preserve">Inicializálás után kezdődik a játék, ami egy </w:t>
+      </w:r>
+      <w:r>
+        <w:rPr>
+          <w:sz w:val="24"/>
+          <w:szCs w:val="24"/>
+        </w:rPr>
+        <w:t>több</w:t>
+      </w:r>
+      <w:r>
+        <w:rPr>
+          <w:sz w:val="24"/>
+          <w:szCs w:val="24"/>
+        </w:rPr>
+        <w:t xml:space="preserve"> lépcsős ciklusból áll, amely a kígyó haláláig ismétlődik, majd, ha ez bekövetkezik akkor az előző bekezdésben bemutatott függvény segítségével visszaállítjuk a játékot a kezdeti helyzetbe. </w:t>
+      </w:r>
+    </w:p>
+    <w:p>
+      <w:pPr>
+        <w:rPr>
+          <w:sz w:val="24"/>
+          <w:szCs w:val="24"/>
+        </w:rPr>
+      </w:pPr>
+      <w:r>
+        <w:rPr>
+          <w:sz w:val="24"/>
+          <w:szCs w:val="24"/>
+        </w:rPr>
+        <w:br w:type="page"/>
+      </w:r>
+    </w:p>
+    <w:p>
+      <w:pPr>
+        <w:pStyle w:val="Cmsor2"/>
+      </w:pPr>
+      <w:proofErr w:type="spellStart"/>
+      <w:r>
+        <w:lastRenderedPageBreak/>
+        <w:t>play_step</w:t>
+      </w:r>
+      <w:proofErr w:type="spellEnd"/>
+      <w:r>
+        <w:t xml:space="preserve"> függvény szerkezete</w:t>
+      </w:r>
+    </w:p>
+    <w:p>
+      <w:pPr>
+        <w:pStyle w:val="Listaszerbekezds"/>
+        <w:numPr>
+          <w:ilvl w:val="0"/>
+          <w:numId w:val="6"/>
+        </w:numPr>
+        <w:ind w:left="142" w:hanging="142"/>
+        <w:jc w:val="both"/>
+        <w:rPr>
+          <w:b/>
+          <w:bCs/>
+          <w:sz w:val="24"/>
+          <w:szCs w:val="24"/>
+        </w:rPr>
+      </w:pPr>
+      <w:r>
+        <w:rPr>
+          <w:b/>
+          <w:bCs/>
+          <w:sz w:val="24"/>
+          <w:szCs w:val="24"/>
+        </w:rPr>
+        <w:t>Bemenet kezelése</w:t>
+      </w:r>
+    </w:p>
+    <w:p>
+      <w:pPr>
+        <w:ind w:firstLine="567"/>
+        <w:jc w:val="both"/>
+        <w:rPr>
+          <w:sz w:val="24"/>
+          <w:szCs w:val="24"/>
+        </w:rPr>
+      </w:pPr>
+    </w:p>
+    <w:p>
+      <w:pPr>
+        <w:pStyle w:val="Listaszerbekezds"/>
+        <w:numPr>
+          <w:ilvl w:val="0"/>
+          <w:numId w:val="6"/>
+        </w:numPr>
+        <w:ind w:left="142" w:hanging="142"/>
+        <w:jc w:val="both"/>
+        <w:rPr>
+          <w:b/>
+          <w:bCs/>
+          <w:sz w:val="24"/>
+          <w:szCs w:val="24"/>
+        </w:rPr>
+      </w:pPr>
+      <w:r>
+        <w:rPr>
+          <w:b/>
+          <w:bCs/>
+          <w:sz w:val="24"/>
+          <w:szCs w:val="24"/>
+        </w:rPr>
+        <w:t>Mozgás</w:t>
+      </w:r>
+    </w:p>
+    <w:p>
+      <w:pPr>
+        <w:ind w:firstLine="567"/>
+        <w:jc w:val="both"/>
+        <w:rPr>
+          <w:sz w:val="24"/>
+          <w:szCs w:val="24"/>
+        </w:rPr>
+      </w:pPr>
+      <w:r>
+        <w:rPr>
+          <w:sz w:val="24"/>
+          <w:szCs w:val="24"/>
+        </w:rPr>
+        <w:t xml:space="preserve">A mozgás levezényléséhez először azt kell megvizsgálnunk, hogy van-e irányváltozás az előző </w:t>
+      </w:r>
+      <w:proofErr w:type="spellStart"/>
+      <w:r>
+        <w:rPr>
+          <w:sz w:val="24"/>
+          <w:szCs w:val="24"/>
+        </w:rPr>
+        <w:t>frame</w:t>
+      </w:r>
+      <w:proofErr w:type="spellEnd"/>
+      <w:r>
+        <w:rPr>
+          <w:sz w:val="24"/>
+          <w:szCs w:val="24"/>
+        </w:rPr>
+        <w:t xml:space="preserve"> óta. Ha van akkor a </w:t>
+      </w:r>
+      <w:proofErr w:type="spellStart"/>
+      <w:r>
+        <w:rPr>
+          <w:sz w:val="24"/>
+          <w:szCs w:val="24"/>
+        </w:rPr>
+        <w:t>Directions</w:t>
+      </w:r>
+      <w:proofErr w:type="spellEnd"/>
+      <w:r>
+        <w:rPr>
+          <w:sz w:val="24"/>
+          <w:szCs w:val="24"/>
+        </w:rPr>
+        <w:t xml:space="preserve"> </w:t>
+      </w:r>
+      <w:proofErr w:type="spellStart"/>
+      <w:r>
+        <w:rPr>
+          <w:sz w:val="24"/>
+          <w:szCs w:val="24"/>
+        </w:rPr>
+        <w:t>enum</w:t>
+      </w:r>
+      <w:proofErr w:type="spellEnd"/>
+      <w:r>
+        <w:rPr>
+          <w:sz w:val="24"/>
+          <w:szCs w:val="24"/>
+        </w:rPr>
+        <w:t xml:space="preserve"> segítségével megváltoztatjuk az irányt. Végül pedig a blokk méretével eltoljuk a kígyót a megfelelő irányba.</w:t>
+      </w:r>
+    </w:p>
+    <w:p>
+      <w:pPr>
+        <w:pStyle w:val="Listaszerbekezds"/>
+        <w:numPr>
+          <w:ilvl w:val="0"/>
+          <w:numId w:val="6"/>
+        </w:numPr>
+        <w:ind w:left="142" w:hanging="142"/>
+        <w:jc w:val="both"/>
+        <w:rPr>
+          <w:b/>
+          <w:bCs/>
+          <w:sz w:val="24"/>
+          <w:szCs w:val="24"/>
+        </w:rPr>
+      </w:pPr>
+      <w:r>
+        <w:rPr>
+          <w:b/>
+          <w:bCs/>
+          <w:sz w:val="24"/>
+          <w:szCs w:val="24"/>
+        </w:rPr>
+        <w:t>Játék végének vizsgálata</w:t>
+      </w:r>
+    </w:p>
+    <w:p>
+      <w:pPr>
+        <w:ind w:firstLine="567"/>
+        <w:jc w:val="both"/>
+        <w:rPr>
+          <w:sz w:val="24"/>
+          <w:szCs w:val="24"/>
+        </w:rPr>
+      </w:pPr>
+      <w:r>
+        <w:rPr>
+          <w:sz w:val="24"/>
+          <w:szCs w:val="24"/>
+        </w:rPr>
+        <w:t xml:space="preserve">Egy adott körnek akkor van vége, ha a kígyó meghal, ez akkor következik be, ha beleütközik a falba vagy saját magába. Emellett a játéknak akkor is vége van, ha a kígyó huzamosabb ideig nem ér el semmit. Ha ezek valamelyike bekövetkezik akkor a függvény -10-et ad vissza jutalomként, és igaznak állítja be a </w:t>
+      </w:r>
+      <w:proofErr w:type="spellStart"/>
+      <w:r>
+        <w:rPr>
+          <w:sz w:val="24"/>
+          <w:szCs w:val="24"/>
+        </w:rPr>
+        <w:t>game_over</w:t>
+      </w:r>
+      <w:proofErr w:type="spellEnd"/>
+      <w:r>
+        <w:rPr>
+          <w:sz w:val="24"/>
+          <w:szCs w:val="24"/>
+        </w:rPr>
+        <w:t xml:space="preserve"> változót.</w:t>
+      </w:r>
+    </w:p>
+    <w:p>
+      <w:pPr>
+        <w:pStyle w:val="Listaszerbekezds"/>
+        <w:numPr>
+          <w:ilvl w:val="0"/>
+          <w:numId w:val="6"/>
+        </w:numPr>
+        <w:ind w:left="142" w:hanging="142"/>
+        <w:jc w:val="both"/>
+        <w:rPr>
+          <w:b/>
+          <w:bCs/>
+          <w:sz w:val="24"/>
+          <w:szCs w:val="24"/>
+        </w:rPr>
+      </w:pPr>
+      <w:r>
+        <w:rPr>
+          <w:b/>
+          <w:bCs/>
+          <w:sz w:val="24"/>
+          <w:szCs w:val="24"/>
+        </w:rPr>
+        <w:t>Új étel elhelyezése</w:t>
+      </w:r>
+    </w:p>
+    <w:p>
+      <w:pPr>
+        <w:jc w:val="both"/>
+        <w:rPr>
+          <w:sz w:val="24"/>
+          <w:szCs w:val="24"/>
+        </w:rPr>
+      </w:pPr>
+    </w:p>
+    <w:p>
+      <w:pPr>
+        <w:pStyle w:val="Listaszerbekezds"/>
+        <w:numPr>
+          <w:ilvl w:val="0"/>
+          <w:numId w:val="6"/>
+        </w:numPr>
+        <w:ind w:left="142" w:hanging="142"/>
+        <w:jc w:val="both"/>
+        <w:rPr>
+          <w:b/>
+          <w:bCs/>
+          <w:sz w:val="24"/>
+          <w:szCs w:val="24"/>
+        </w:rPr>
+      </w:pPr>
+      <w:r>
+        <w:rPr>
+          <w:b/>
+          <w:bCs/>
+          <w:sz w:val="24"/>
+          <w:szCs w:val="24"/>
+        </w:rPr>
+        <w:t>UI frissítése és a sebesség növelése</w:t>
+      </w:r>
+    </w:p>
+    <w:p>
+      <w:pPr>
+        <w:jc w:val="both"/>
+        <w:rPr>
+          <w:sz w:val="24"/>
+          <w:szCs w:val="24"/>
+        </w:rPr>
+      </w:pPr>
+    </w:p>
+    <w:p>
+      <w:pPr>
+        <w:pStyle w:val="Listaszerbekezds"/>
+        <w:numPr>
+          <w:ilvl w:val="0"/>
+          <w:numId w:val="6"/>
+        </w:numPr>
+        <w:ind w:left="142" w:hanging="142"/>
+        <w:jc w:val="both"/>
+        <w:rPr>
+          <w:b/>
+          <w:bCs/>
+          <w:sz w:val="24"/>
+          <w:szCs w:val="24"/>
+        </w:rPr>
+      </w:pPr>
+      <w:r>
+        <w:rPr>
+          <w:b/>
+          <w:bCs/>
+          <w:sz w:val="24"/>
+          <w:szCs w:val="24"/>
+        </w:rPr>
+        <w:t>Érték visszaadás</w:t>
+      </w:r>
+    </w:p>
+    <w:p>
+      <w:pPr>
+        <w:ind w:firstLine="567"/>
+        <w:jc w:val="both"/>
+        <w:rPr>
+          <w:sz w:val="24"/>
+          <w:szCs w:val="24"/>
+        </w:rPr>
+      </w:pPr>
+      <w:r>
+        <w:rPr>
+          <w:sz w:val="24"/>
+          <w:szCs w:val="24"/>
+        </w:rPr>
+        <w:t xml:space="preserve">A ciklus végén </w:t>
+      </w:r>
+      <w:r>
+        <w:rPr>
+          <w:sz w:val="24"/>
+          <w:szCs w:val="24"/>
+        </w:rPr>
+        <w:t xml:space="preserve">több értéket is visszaad a függvény, először a jutalmat, majd azt, hogy vége van-e a játéknak, majd az elért pontszámot. Ezt az </w:t>
+      </w:r>
+      <w:proofErr w:type="spellStart"/>
+      <w:r>
+        <w:rPr>
+          <w:sz w:val="24"/>
+          <w:szCs w:val="24"/>
+        </w:rPr>
+        <w:t>agen</w:t>
+      </w:r>
+      <w:r>
+        <w:rPr>
+          <w:sz w:val="24"/>
+          <w:szCs w:val="24"/>
+        </w:rPr>
+        <w:t>t</w:t>
+      </w:r>
+      <w:proofErr w:type="spellEnd"/>
+      <w:r>
+        <w:rPr>
+          <w:sz w:val="24"/>
+          <w:szCs w:val="24"/>
+        </w:rPr>
+        <w:t xml:space="preserve"> kapja meg ami ezektől az információktól függően folytatja a játékot.</w:t>
+      </w:r>
+    </w:p>
+    <w:p>
+      <w:pPr>
+        <w:rPr>
+          <w:sz w:val="24"/>
+          <w:szCs w:val="24"/>
+        </w:rPr>
+      </w:pPr>
+      <w:r>
+        <w:rPr>
+          <w:sz w:val="24"/>
+          <w:szCs w:val="24"/>
+        </w:rPr>
+        <w:br w:type="page"/>
+      </w:r>
+    </w:p>
+    <w:p>
+      <w:pPr>
+        <w:spacing w:line="276" w:lineRule="auto"/>
+        <w:jc w:val="both"/>
+        <w:rPr>
+          <w:sz w:val="24"/>
+          <w:szCs w:val="24"/>
+        </w:rPr>
+      </w:pPr>
     </w:p>
     <w:p>
       <w:pPr>
@@ -2864,12 +4266,45 @@
         <w:pStyle w:val="Cmsor1"/>
         <w:spacing w:line="276" w:lineRule="auto"/>
       </w:pPr>
-      <w:bookmarkStart w:id="8" w:name="_Tesztek"/>
-      <w:bookmarkEnd w:id="8"/>
+      <w:bookmarkStart w:id="14" w:name="_Toc160610009"/>
+      <w:r>
+        <w:lastRenderedPageBreak/>
+        <w:t>Mesterséges intelligencia bemutatása</w:t>
+      </w:r>
+      <w:bookmarkEnd w:id="14"/>
+    </w:p>
+    <w:p>
+      <w:pPr>
+        <w:spacing w:line="276" w:lineRule="auto"/>
+        <w:ind w:firstLine="567"/>
+        <w:jc w:val="both"/>
+        <w:rPr>
+          <w:sz w:val="24"/>
+          <w:szCs w:val="24"/>
+        </w:rPr>
+      </w:pPr>
+    </w:p>
+    <w:p>
+      <w:pPr>
+        <w:spacing w:line="276" w:lineRule="auto"/>
+      </w:pPr>
+      <w:r>
+        <w:br w:type="page"/>
+      </w:r>
+    </w:p>
+    <w:p>
+      <w:pPr>
+        <w:pStyle w:val="Cmsor1"/>
+        <w:spacing w:line="276" w:lineRule="auto"/>
+      </w:pPr>
+      <w:bookmarkStart w:id="15" w:name="_Tesztek"/>
+      <w:bookmarkStart w:id="16" w:name="_Toc160610010"/>
+      <w:bookmarkEnd w:id="15"/>
       <w:r>
         <w:lastRenderedPageBreak/>
         <w:t>Tesztek</w:t>
       </w:r>
+      <w:bookmarkEnd w:id="16"/>
     </w:p>
     <w:p>
       <w:pPr>
@@ -3817,12 +5252,12 @@
         <w:pStyle w:val="Cmsor1"/>
         <w:spacing w:line="276" w:lineRule="auto"/>
       </w:pPr>
-      <w:bookmarkStart w:id="9" w:name="_Toc160196098"/>
+      <w:bookmarkStart w:id="17" w:name="_Toc160610011"/>
       <w:r>
         <w:lastRenderedPageBreak/>
         <w:t>Források</w:t>
       </w:r>
-      <w:bookmarkEnd w:id="9"/>
+      <w:bookmarkEnd w:id="17"/>
     </w:p>
     <w:p>
       <w:pPr>
@@ -3851,329 +5286,91 @@
           <w:rFonts w:ascii="Calibri" w:hAnsi="Calibri" w:cs="Calibri"/>
         </w:rPr>
         <w:tab/>
-        <w:t>„</w:t>
-      </w:r>
-      <w:proofErr w:type="spellStart"/>
-      <w:r>
+        <w:t>„Anaconda vs Python in Software: Know the Key Differences | Simplilearn”, Simplilearn.com. Elérés: 2024. március 4. [Online]. Elérhető: https://www.simplilearn.com/anaconda-vs-python-article</w:t>
+      </w:r>
+    </w:p>
+    <w:p>
+      <w:pPr>
+        <w:pStyle w:val="Irodalomjegyzk"/>
         <w:rPr>
           <w:rFonts w:ascii="Calibri" w:hAnsi="Calibri" w:cs="Calibri"/>
         </w:rPr>
-        <w:t>Anaconda</w:t>
-      </w:r>
-      <w:proofErr w:type="spellEnd"/>
+      </w:pPr>
       <w:r>
         <w:rPr>
           <w:rFonts w:ascii="Calibri" w:hAnsi="Calibri" w:cs="Calibri"/>
         </w:rPr>
-        <w:t xml:space="preserve"> </w:t>
-      </w:r>
-      <w:proofErr w:type="spellStart"/>
+        <w:t>[2]</w:t>
+      </w:r>
       <w:r>
         <w:rPr>
           <w:rFonts w:ascii="Calibri" w:hAnsi="Calibri" w:cs="Calibri"/>
         </w:rPr>
-        <w:t>vs</w:t>
-      </w:r>
-      <w:proofErr w:type="spellEnd"/>
-      <w:r>
+        <w:tab/>
+        <w:t>„Pygame Tutorial - javatpoint”, www.javatpoint.com. Elérés: 2024. március 4. [Online]. Elérhető: https://www.javatpoint.com/pygame</w:t>
+      </w:r>
+    </w:p>
+    <w:p>
+      <w:pPr>
+        <w:pStyle w:val="Irodalomjegyzk"/>
         <w:rPr>
           <w:rFonts w:ascii="Calibri" w:hAnsi="Calibri" w:cs="Calibri"/>
         </w:rPr>
-        <w:t xml:space="preserve"> Python in Software: </w:t>
-      </w:r>
-      <w:proofErr w:type="spellStart"/>
+      </w:pPr>
       <w:r>
         <w:rPr>
           <w:rFonts w:ascii="Calibri" w:hAnsi="Calibri" w:cs="Calibri"/>
         </w:rPr>
-        <w:t>Know</w:t>
-      </w:r>
-      <w:proofErr w:type="spellEnd"/>
+        <w:t>[3]</w:t>
+      </w:r>
       <w:r>
         <w:rPr>
           <w:rFonts w:ascii="Calibri" w:hAnsi="Calibri" w:cs="Calibri"/>
         </w:rPr>
-        <w:t xml:space="preserve"> </w:t>
-      </w:r>
-      <w:proofErr w:type="spellStart"/>
-      <w:r>
+        <w:tab/>
+        <w:t>„What is PyTorch?”, Enterprise AI. Elérés: 2024. március 4. [Online]. Elérhető: https://www.techtarget.com/searchenterpriseai/definition/PyTorch</w:t>
+      </w:r>
+    </w:p>
+    <w:p>
+      <w:pPr>
+        <w:pStyle w:val="Irodalomjegyzk"/>
         <w:rPr>
           <w:rFonts w:ascii="Calibri" w:hAnsi="Calibri" w:cs="Calibri"/>
         </w:rPr>
-        <w:t>the</w:t>
-      </w:r>
-      <w:proofErr w:type="spellEnd"/>
+      </w:pPr>
       <w:r>
         <w:rPr>
           <w:rFonts w:ascii="Calibri" w:hAnsi="Calibri" w:cs="Calibri"/>
         </w:rPr>
-        <w:t xml:space="preserve"> Key </w:t>
-      </w:r>
-      <w:proofErr w:type="spellStart"/>
+        <w:t>[4]</w:t>
+      </w:r>
       <w:r>
         <w:rPr>
           <w:rFonts w:ascii="Calibri" w:hAnsi="Calibri" w:cs="Calibri"/>
         </w:rPr>
-        <w:t>Differences</w:t>
-      </w:r>
-      <w:proofErr w:type="spellEnd"/>
-      <w:r>
+        <w:tab/>
+        <w:t>„Introduction to Matplotlib”, GeeksforGeeks. Elérés: 2024. március 4. [Online]. Elérhető: https://www.geeksforgeeks.org/python-introduction-matplotlib/</w:t>
+      </w:r>
+    </w:p>
+    <w:p>
+      <w:pPr>
+        <w:pStyle w:val="Irodalomjegyzk"/>
         <w:rPr>
           <w:rFonts w:ascii="Calibri" w:hAnsi="Calibri" w:cs="Calibri"/>
         </w:rPr>
-        <w:t xml:space="preserve"> | </w:t>
-      </w:r>
-      <w:proofErr w:type="spellStart"/>
+      </w:pPr>
       <w:r>
         <w:rPr>
           <w:rFonts w:ascii="Calibri" w:hAnsi="Calibri" w:cs="Calibri"/>
         </w:rPr>
-        <w:t>Simplilearn</w:t>
-      </w:r>
-      <w:proofErr w:type="spellEnd"/>
+        <w:t>[5]</w:t>
+      </w:r>
       <w:r>
         <w:rPr>
           <w:rFonts w:ascii="Calibri" w:hAnsi="Calibri" w:cs="Calibri"/>
         </w:rPr>
-        <w:t>”, Simplilearn.com. Elérés: 2024. március 4. [Online]. Elérhető: https://www.simplilearn.com/anaconda-vs-python-article</w:t>
-      </w:r>
-    </w:p>
-    <w:p>
-      <w:pPr>
-        <w:pStyle w:val="Irodalomjegyzk"/>
-        <w:rPr>
-          <w:rFonts w:ascii="Calibri" w:hAnsi="Calibri" w:cs="Calibri"/>
-        </w:rPr>
-      </w:pPr>
-      <w:r>
-        <w:rPr>
-          <w:rFonts w:ascii="Calibri" w:hAnsi="Calibri" w:cs="Calibri"/>
-        </w:rPr>
-        <w:t>[2]</w:t>
-      </w:r>
-      <w:r>
-        <w:rPr>
-          <w:rFonts w:ascii="Calibri" w:hAnsi="Calibri" w:cs="Calibri"/>
-        </w:rPr>
         <w:tab/>
-        <w:t>„</w:t>
-      </w:r>
-      <w:proofErr w:type="spellStart"/>
-      <w:r>
-        <w:rPr>
-          <w:rFonts w:ascii="Calibri" w:hAnsi="Calibri" w:cs="Calibri"/>
-        </w:rPr>
-        <w:t>Pygame</w:t>
-      </w:r>
-      <w:proofErr w:type="spellEnd"/>
-      <w:r>
-        <w:rPr>
-          <w:rFonts w:ascii="Calibri" w:hAnsi="Calibri" w:cs="Calibri"/>
-        </w:rPr>
-        <w:t xml:space="preserve"> </w:t>
-      </w:r>
-      <w:proofErr w:type="spellStart"/>
-      <w:r>
-        <w:rPr>
-          <w:rFonts w:ascii="Calibri" w:hAnsi="Calibri" w:cs="Calibri"/>
-        </w:rPr>
-        <w:t>Tutorial</w:t>
-      </w:r>
-      <w:proofErr w:type="spellEnd"/>
-      <w:r>
-        <w:rPr>
-          <w:rFonts w:ascii="Calibri" w:hAnsi="Calibri" w:cs="Calibri"/>
-        </w:rPr>
-        <w:t xml:space="preserve"> - </w:t>
-      </w:r>
-      <w:proofErr w:type="spellStart"/>
-      <w:r>
-        <w:rPr>
-          <w:rFonts w:ascii="Calibri" w:hAnsi="Calibri" w:cs="Calibri"/>
-        </w:rPr>
-        <w:t>javatpoint</w:t>
-      </w:r>
-      <w:proofErr w:type="spellEnd"/>
-      <w:r>
-        <w:rPr>
-          <w:rFonts w:ascii="Calibri" w:hAnsi="Calibri" w:cs="Calibri"/>
-        </w:rPr>
-        <w:t>”, www.javatpoint.com. Elérés: 2024. március 4. [Online]. Elérhető: https://www.javatpoint.com/pygame</w:t>
-      </w:r>
-    </w:p>
-    <w:p>
-      <w:pPr>
-        <w:pStyle w:val="Irodalomjegyzk"/>
-        <w:rPr>
-          <w:rFonts w:ascii="Calibri" w:hAnsi="Calibri" w:cs="Calibri"/>
-        </w:rPr>
-      </w:pPr>
-      <w:r>
-        <w:rPr>
-          <w:rFonts w:ascii="Calibri" w:hAnsi="Calibri" w:cs="Calibri"/>
-        </w:rPr>
-        <w:t>[3]</w:t>
-      </w:r>
-      <w:r>
-        <w:rPr>
-          <w:rFonts w:ascii="Calibri" w:hAnsi="Calibri" w:cs="Calibri"/>
-        </w:rPr>
-        <w:tab/>
-        <w:t>„</w:t>
-      </w:r>
-      <w:proofErr w:type="spellStart"/>
-      <w:r>
-        <w:rPr>
-          <w:rFonts w:ascii="Calibri" w:hAnsi="Calibri" w:cs="Calibri"/>
-        </w:rPr>
-        <w:t>What</w:t>
-      </w:r>
-      <w:proofErr w:type="spellEnd"/>
-      <w:r>
-        <w:rPr>
-          <w:rFonts w:ascii="Calibri" w:hAnsi="Calibri" w:cs="Calibri"/>
-        </w:rPr>
-        <w:t xml:space="preserve"> is </w:t>
-      </w:r>
-      <w:proofErr w:type="spellStart"/>
-      <w:r>
-        <w:rPr>
-          <w:rFonts w:ascii="Calibri" w:hAnsi="Calibri" w:cs="Calibri"/>
-        </w:rPr>
-        <w:t>PyTorch</w:t>
-      </w:r>
-      <w:proofErr w:type="spellEnd"/>
-      <w:r>
-        <w:rPr>
-          <w:rFonts w:ascii="Calibri" w:hAnsi="Calibri" w:cs="Calibri"/>
-        </w:rPr>
-        <w:t>?”, Enterprise AI. Elérés: 2024. március 4. [Online]. Elérhető: https://www.techtarget.com/searchenterpriseai/definition/PyTorch</w:t>
-      </w:r>
-    </w:p>
-    <w:p>
-      <w:pPr>
-        <w:pStyle w:val="Irodalomjegyzk"/>
-        <w:rPr>
-          <w:rFonts w:ascii="Calibri" w:hAnsi="Calibri" w:cs="Calibri"/>
-        </w:rPr>
-      </w:pPr>
-      <w:r>
-        <w:rPr>
-          <w:rFonts w:ascii="Calibri" w:hAnsi="Calibri" w:cs="Calibri"/>
-        </w:rPr>
-        <w:t>[4]</w:t>
-      </w:r>
-      <w:r>
-        <w:rPr>
-          <w:rFonts w:ascii="Calibri" w:hAnsi="Calibri" w:cs="Calibri"/>
-        </w:rPr>
-        <w:tab/>
-        <w:t>„</w:t>
-      </w:r>
-      <w:proofErr w:type="spellStart"/>
-      <w:r>
-        <w:rPr>
-          <w:rFonts w:ascii="Calibri" w:hAnsi="Calibri" w:cs="Calibri"/>
-        </w:rPr>
-        <w:t>Introduction</w:t>
-      </w:r>
-      <w:proofErr w:type="spellEnd"/>
-      <w:r>
-        <w:rPr>
-          <w:rFonts w:ascii="Calibri" w:hAnsi="Calibri" w:cs="Calibri"/>
-        </w:rPr>
-        <w:t xml:space="preserve"> </w:t>
-      </w:r>
-      <w:proofErr w:type="spellStart"/>
-      <w:r>
-        <w:rPr>
-          <w:rFonts w:ascii="Calibri" w:hAnsi="Calibri" w:cs="Calibri"/>
-        </w:rPr>
-        <w:t>to</w:t>
-      </w:r>
-      <w:proofErr w:type="spellEnd"/>
-      <w:r>
-        <w:rPr>
-          <w:rFonts w:ascii="Calibri" w:hAnsi="Calibri" w:cs="Calibri"/>
-        </w:rPr>
-        <w:t xml:space="preserve"> </w:t>
-      </w:r>
-      <w:proofErr w:type="spellStart"/>
-      <w:r>
-        <w:rPr>
-          <w:rFonts w:ascii="Calibri" w:hAnsi="Calibri" w:cs="Calibri"/>
-        </w:rPr>
-        <w:t>Matplotlib</w:t>
-      </w:r>
-      <w:proofErr w:type="spellEnd"/>
-      <w:r>
-        <w:rPr>
-          <w:rFonts w:ascii="Calibri" w:hAnsi="Calibri" w:cs="Calibri"/>
-        </w:rPr>
-        <w:t xml:space="preserve">”, </w:t>
-      </w:r>
-      <w:proofErr w:type="spellStart"/>
-      <w:r>
-        <w:rPr>
-          <w:rFonts w:ascii="Calibri" w:hAnsi="Calibri" w:cs="Calibri"/>
-        </w:rPr>
-        <w:t>GeeksforGeeks</w:t>
-      </w:r>
-      <w:proofErr w:type="spellEnd"/>
-      <w:r>
-        <w:rPr>
-          <w:rFonts w:ascii="Calibri" w:hAnsi="Calibri" w:cs="Calibri"/>
-        </w:rPr>
-        <w:t>. Elérés: 2024. március 4. [Online]. Elérhető: https://www.geeksforgeeks.org/python-introduction-matplotlib/</w:t>
-      </w:r>
-    </w:p>
-    <w:p>
-      <w:pPr>
-        <w:pStyle w:val="Irodalomjegyzk"/>
-        <w:rPr>
-          <w:rFonts w:ascii="Calibri" w:hAnsi="Calibri" w:cs="Calibri"/>
-        </w:rPr>
-      </w:pPr>
-      <w:r>
-        <w:rPr>
-          <w:rFonts w:ascii="Calibri" w:hAnsi="Calibri" w:cs="Calibri"/>
-        </w:rPr>
-        <w:t>[5]</w:t>
-      </w:r>
-      <w:r>
-        <w:rPr>
-          <w:rFonts w:ascii="Calibri" w:hAnsi="Calibri" w:cs="Calibri"/>
-        </w:rPr>
-        <w:tab/>
-        <w:t>„</w:t>
-      </w:r>
-      <w:proofErr w:type="spellStart"/>
-      <w:r>
-        <w:rPr>
-          <w:rFonts w:ascii="Calibri" w:hAnsi="Calibri" w:cs="Calibri"/>
-        </w:rPr>
-        <w:t>IPython</w:t>
-      </w:r>
-      <w:proofErr w:type="spellEnd"/>
-      <w:r>
-        <w:rPr>
-          <w:rFonts w:ascii="Calibri" w:hAnsi="Calibri" w:cs="Calibri"/>
-        </w:rPr>
-        <w:t xml:space="preserve"> - </w:t>
-      </w:r>
-      <w:proofErr w:type="spellStart"/>
-      <w:r>
-        <w:rPr>
-          <w:rFonts w:ascii="Calibri" w:hAnsi="Calibri" w:cs="Calibri"/>
-        </w:rPr>
-        <w:t>Introduction</w:t>
-      </w:r>
-      <w:proofErr w:type="spellEnd"/>
-      <w:r>
-        <w:rPr>
-          <w:rFonts w:ascii="Calibri" w:hAnsi="Calibri" w:cs="Calibri"/>
-        </w:rPr>
-        <w:t>”. Elérés: 2024. március 4. [Online]. Elérhető: https://www.tutorialspoint.com/jupyter/ipython_introduction.htm</w:t>
+        <w:t>„IPython - Introduction”. Elérés: 2024. március 4. [Online]. Elérhető: https://www.tutorialspoint.com/jupyter/ipython_introduction.htm</w:t>
       </w:r>
     </w:p>
     <w:p>
@@ -4185,8 +5382,8 @@
       </w:r>
     </w:p>
     <w:sectPr>
-      <w:headerReference w:type="default" r:id="rId12"/>
-      <w:footerReference w:type="default" r:id="rId13"/>
+      <w:headerReference w:type="default" r:id="rId14"/>
+      <w:footerReference w:type="default" r:id="rId15"/>
       <w:pgSz w:w="11906" w:h="16838"/>
       <w:pgMar w:top="1417" w:right="1417" w:bottom="1417" w:left="1417" w:header="708" w:footer="708" w:gutter="0"/>
       <w:cols w:space="708"/>
@@ -4646,6 +5843,119 @@
     </w:lvl>
   </w:abstractNum>
   <w:abstractNum w:abstractNumId="3" w15:restartNumberingAfterBreak="0">
+    <w:nsid w:val="3D791BE3"/>
+    <w:multiLevelType w:val="hybridMultilevel"/>
+    <w:tmpl w:val="0A0E1D0A"/>
+    <w:lvl w:ilvl="0" w:tplc="040E0001">
+      <w:start w:val="1"/>
+      <w:numFmt w:val="bullet"/>
+      <w:lvlText w:val=""/>
+      <w:lvlJc w:val="left"/>
+      <w:pPr>
+        <w:ind w:left="720" w:hanging="360"/>
+      </w:pPr>
+      <w:rPr>
+        <w:rFonts w:ascii="Symbol" w:hAnsi="Symbol" w:hint="default"/>
+      </w:rPr>
+    </w:lvl>
+    <w:lvl w:ilvl="1" w:tplc="040E0003" w:tentative="1">
+      <w:start w:val="1"/>
+      <w:numFmt w:val="bullet"/>
+      <w:lvlText w:val="o"/>
+      <w:lvlJc w:val="left"/>
+      <w:pPr>
+        <w:ind w:left="1440" w:hanging="360"/>
+      </w:pPr>
+      <w:rPr>
+        <w:rFonts w:ascii="Courier New" w:hAnsi="Courier New" w:cs="Courier New" w:hint="default"/>
+      </w:rPr>
+    </w:lvl>
+    <w:lvl w:ilvl="2" w:tplc="040E0005" w:tentative="1">
+      <w:start w:val="1"/>
+      <w:numFmt w:val="bullet"/>
+      <w:lvlText w:val=""/>
+      <w:lvlJc w:val="left"/>
+      <w:pPr>
+        <w:ind w:left="2160" w:hanging="360"/>
+      </w:pPr>
+      <w:rPr>
+        <w:rFonts w:ascii="Wingdings" w:hAnsi="Wingdings" w:hint="default"/>
+      </w:rPr>
+    </w:lvl>
+    <w:lvl w:ilvl="3" w:tplc="040E0001" w:tentative="1">
+      <w:start w:val="1"/>
+      <w:numFmt w:val="bullet"/>
+      <w:lvlText w:val=""/>
+      <w:lvlJc w:val="left"/>
+      <w:pPr>
+        <w:ind w:left="2880" w:hanging="360"/>
+      </w:pPr>
+      <w:rPr>
+        <w:rFonts w:ascii="Symbol" w:hAnsi="Symbol" w:hint="default"/>
+      </w:rPr>
+    </w:lvl>
+    <w:lvl w:ilvl="4" w:tplc="040E0003" w:tentative="1">
+      <w:start w:val="1"/>
+      <w:numFmt w:val="bullet"/>
+      <w:lvlText w:val="o"/>
+      <w:lvlJc w:val="left"/>
+      <w:pPr>
+        <w:ind w:left="3600" w:hanging="360"/>
+      </w:pPr>
+      <w:rPr>
+        <w:rFonts w:ascii="Courier New" w:hAnsi="Courier New" w:cs="Courier New" w:hint="default"/>
+      </w:rPr>
+    </w:lvl>
+    <w:lvl w:ilvl="5" w:tplc="040E0005" w:tentative="1">
+      <w:start w:val="1"/>
+      <w:numFmt w:val="bullet"/>
+      <w:lvlText w:val=""/>
+      <w:lvlJc w:val="left"/>
+      <w:pPr>
+        <w:ind w:left="4320" w:hanging="360"/>
+      </w:pPr>
+      <w:rPr>
+        <w:rFonts w:ascii="Wingdings" w:hAnsi="Wingdings" w:hint="default"/>
+      </w:rPr>
+    </w:lvl>
+    <w:lvl w:ilvl="6" w:tplc="040E0001" w:tentative="1">
+      <w:start w:val="1"/>
+      <w:numFmt w:val="bullet"/>
+      <w:lvlText w:val=""/>
+      <w:lvlJc w:val="left"/>
+      <w:pPr>
+        <w:ind w:left="5040" w:hanging="360"/>
+      </w:pPr>
+      <w:rPr>
+        <w:rFonts w:ascii="Symbol" w:hAnsi="Symbol" w:hint="default"/>
+      </w:rPr>
+    </w:lvl>
+    <w:lvl w:ilvl="7" w:tplc="040E0003" w:tentative="1">
+      <w:start w:val="1"/>
+      <w:numFmt w:val="bullet"/>
+      <w:lvlText w:val="o"/>
+      <w:lvlJc w:val="left"/>
+      <w:pPr>
+        <w:ind w:left="5760" w:hanging="360"/>
+      </w:pPr>
+      <w:rPr>
+        <w:rFonts w:ascii="Courier New" w:hAnsi="Courier New" w:cs="Courier New" w:hint="default"/>
+      </w:rPr>
+    </w:lvl>
+    <w:lvl w:ilvl="8" w:tplc="040E0005" w:tentative="1">
+      <w:start w:val="1"/>
+      <w:numFmt w:val="bullet"/>
+      <w:lvlText w:val=""/>
+      <w:lvlJc w:val="left"/>
+      <w:pPr>
+        <w:ind w:left="6480" w:hanging="360"/>
+      </w:pPr>
+      <w:rPr>
+        <w:rFonts w:ascii="Wingdings" w:hAnsi="Wingdings" w:hint="default"/>
+      </w:rPr>
+    </w:lvl>
+  </w:abstractNum>
+  <w:abstractNum w:abstractNumId="4" w15:restartNumberingAfterBreak="0">
     <w:nsid w:val="5B1F7245"/>
     <w:multiLevelType w:val="hybridMultilevel"/>
     <w:tmpl w:val="7EFE46C4"/>
@@ -4732,6 +6042,119 @@
       <w:pPr>
         <w:ind w:left="6480" w:hanging="180"/>
       </w:pPr>
+    </w:lvl>
+  </w:abstractNum>
+  <w:abstractNum w:abstractNumId="5" w15:restartNumberingAfterBreak="0">
+    <w:nsid w:val="78785C58"/>
+    <w:multiLevelType w:val="hybridMultilevel"/>
+    <w:tmpl w:val="EEF6D988"/>
+    <w:lvl w:ilvl="0" w:tplc="040E0001">
+      <w:start w:val="1"/>
+      <w:numFmt w:val="bullet"/>
+      <w:lvlText w:val=""/>
+      <w:lvlJc w:val="left"/>
+      <w:pPr>
+        <w:ind w:left="720" w:hanging="360"/>
+      </w:pPr>
+      <w:rPr>
+        <w:rFonts w:ascii="Symbol" w:hAnsi="Symbol" w:hint="default"/>
+      </w:rPr>
+    </w:lvl>
+    <w:lvl w:ilvl="1" w:tplc="040E0003" w:tentative="1">
+      <w:start w:val="1"/>
+      <w:numFmt w:val="bullet"/>
+      <w:lvlText w:val="o"/>
+      <w:lvlJc w:val="left"/>
+      <w:pPr>
+        <w:ind w:left="1440" w:hanging="360"/>
+      </w:pPr>
+      <w:rPr>
+        <w:rFonts w:ascii="Courier New" w:hAnsi="Courier New" w:cs="Courier New" w:hint="default"/>
+      </w:rPr>
+    </w:lvl>
+    <w:lvl w:ilvl="2" w:tplc="040E0005" w:tentative="1">
+      <w:start w:val="1"/>
+      <w:numFmt w:val="bullet"/>
+      <w:lvlText w:val=""/>
+      <w:lvlJc w:val="left"/>
+      <w:pPr>
+        <w:ind w:left="2160" w:hanging="360"/>
+      </w:pPr>
+      <w:rPr>
+        <w:rFonts w:ascii="Wingdings" w:hAnsi="Wingdings" w:hint="default"/>
+      </w:rPr>
+    </w:lvl>
+    <w:lvl w:ilvl="3" w:tplc="040E0001" w:tentative="1">
+      <w:start w:val="1"/>
+      <w:numFmt w:val="bullet"/>
+      <w:lvlText w:val=""/>
+      <w:lvlJc w:val="left"/>
+      <w:pPr>
+        <w:ind w:left="2880" w:hanging="360"/>
+      </w:pPr>
+      <w:rPr>
+        <w:rFonts w:ascii="Symbol" w:hAnsi="Symbol" w:hint="default"/>
+      </w:rPr>
+    </w:lvl>
+    <w:lvl w:ilvl="4" w:tplc="040E0003" w:tentative="1">
+      <w:start w:val="1"/>
+      <w:numFmt w:val="bullet"/>
+      <w:lvlText w:val="o"/>
+      <w:lvlJc w:val="left"/>
+      <w:pPr>
+        <w:ind w:left="3600" w:hanging="360"/>
+      </w:pPr>
+      <w:rPr>
+        <w:rFonts w:ascii="Courier New" w:hAnsi="Courier New" w:cs="Courier New" w:hint="default"/>
+      </w:rPr>
+    </w:lvl>
+    <w:lvl w:ilvl="5" w:tplc="040E0005" w:tentative="1">
+      <w:start w:val="1"/>
+      <w:numFmt w:val="bullet"/>
+      <w:lvlText w:val=""/>
+      <w:lvlJc w:val="left"/>
+      <w:pPr>
+        <w:ind w:left="4320" w:hanging="360"/>
+      </w:pPr>
+      <w:rPr>
+        <w:rFonts w:ascii="Wingdings" w:hAnsi="Wingdings" w:hint="default"/>
+      </w:rPr>
+    </w:lvl>
+    <w:lvl w:ilvl="6" w:tplc="040E0001" w:tentative="1">
+      <w:start w:val="1"/>
+      <w:numFmt w:val="bullet"/>
+      <w:lvlText w:val=""/>
+      <w:lvlJc w:val="left"/>
+      <w:pPr>
+        <w:ind w:left="5040" w:hanging="360"/>
+      </w:pPr>
+      <w:rPr>
+        <w:rFonts w:ascii="Symbol" w:hAnsi="Symbol" w:hint="default"/>
+      </w:rPr>
+    </w:lvl>
+    <w:lvl w:ilvl="7" w:tplc="040E0003" w:tentative="1">
+      <w:start w:val="1"/>
+      <w:numFmt w:val="bullet"/>
+      <w:lvlText w:val="o"/>
+      <w:lvlJc w:val="left"/>
+      <w:pPr>
+        <w:ind w:left="5760" w:hanging="360"/>
+      </w:pPr>
+      <w:rPr>
+        <w:rFonts w:ascii="Courier New" w:hAnsi="Courier New" w:cs="Courier New" w:hint="default"/>
+      </w:rPr>
+    </w:lvl>
+    <w:lvl w:ilvl="8" w:tplc="040E0005" w:tentative="1">
+      <w:start w:val="1"/>
+      <w:numFmt w:val="bullet"/>
+      <w:lvlText w:val=""/>
+      <w:lvlJc w:val="left"/>
+      <w:pPr>
+        <w:ind w:left="6480" w:hanging="360"/>
+      </w:pPr>
+      <w:rPr>
+        <w:rFonts w:ascii="Wingdings" w:hAnsi="Wingdings" w:hint="default"/>
+      </w:rPr>
     </w:lvl>
   </w:abstractNum>
   <w:num w:numId="1" w16cid:durableId="801113268">
@@ -4744,7 +6167,13 @@
     <w:abstractNumId w:val="1"/>
   </w:num>
   <w:num w:numId="4" w16cid:durableId="304042884">
+    <w:abstractNumId w:val="4"/>
+  </w:num>
+  <w:num w:numId="5" w16cid:durableId="434135127">
     <w:abstractNumId w:val="3"/>
+  </w:num>
+  <w:num w:numId="6" w16cid:durableId="1287734496">
+    <w:abstractNumId w:val="5"/>
   </w:num>
 </w:numbering>
 </file>
@@ -5180,7 +6609,7 @@
     <w:uiPriority w:val="9"/>
     <w:unhideWhenUsed/>
     <w:qFormat/>
-    <w:rsid w:val="001E10D5"/>
+    <w:rsid w:val="0065308A"/>
     <w:pPr>
       <w:keepNext/>
       <w:keepLines/>
@@ -5190,13 +6619,14 @@
     <w:rPr>
       <w:rFonts w:asciiTheme="majorHAnsi" w:eastAsiaTheme="majorEastAsia" w:hAnsiTheme="majorHAnsi" w:cstheme="majorBidi"/>
       <w:color w:val="2F5496" w:themeColor="accent1" w:themeShade="BF"/>
-      <w:sz w:val="26"/>
+      <w:sz w:val="28"/>
       <w:szCs w:val="26"/>
     </w:rPr>
   </w:style>
   <w:style w:type="character" w:default="1" w:styleId="Bekezdsalapbettpusa">
     <w:name w:val="Default Paragraph Font"/>
     <w:uiPriority w:val="1"/>
+    <w:semiHidden/>
     <w:unhideWhenUsed/>
   </w:style>
   <w:style w:type="table" w:default="1" w:styleId="Normltblzat">
@@ -5402,11 +6832,11 @@
     <w:basedOn w:val="Bekezdsalapbettpusa"/>
     <w:link w:val="Cmsor2"/>
     <w:uiPriority w:val="9"/>
-    <w:rsid w:val="001E10D5"/>
+    <w:rsid w:val="0065308A"/>
     <w:rPr>
       <w:rFonts w:asciiTheme="majorHAnsi" w:eastAsiaTheme="majorEastAsia" w:hAnsiTheme="majorHAnsi" w:cstheme="majorBidi"/>
       <w:color w:val="2F5496" w:themeColor="accent1" w:themeShade="BF"/>
-      <w:sz w:val="26"/>
+      <w:sz w:val="28"/>
       <w:szCs w:val="26"/>
     </w:rPr>
   </w:style>
@@ -5466,6 +6896,19 @@
       <w:lang w:eastAsia="hu-HU"/>
       <w14:ligatures w14:val="none"/>
     </w:rPr>
+  </w:style>
+  <w:style w:type="paragraph" w:styleId="TJ2">
+    <w:name w:val="toc 2"/>
+    <w:basedOn w:val="Norml"/>
+    <w:next w:val="Norml"/>
+    <w:autoRedefine/>
+    <w:uiPriority w:val="39"/>
+    <w:unhideWhenUsed/>
+    <w:rsid w:val="008A2924"/>
+    <w:pPr>
+      <w:spacing w:after="100"/>
+      <w:ind w:left="220"/>
+    </w:pPr>
   </w:style>
 </w:styles>
 </file>

</xml_diff>

<commit_message>
dokumentációban a következő fejezzet is kész
</commit_message>
<xml_diff>
--- a/Dokumentáció.docx
+++ b/Dokumentáció.docx
@@ -19,7 +19,7 @@
           <w:szCs w:val="44"/>
         </w:rPr>
         <w:drawing>
-          <wp:inline distT="0" distB="0" distL="0" distR="0" wp14:anchorId="7836F41D" wp14:editId="5BBEC4DF">
+          <wp:inline distT="0" distB="0" distL="0" distR="0" wp14:anchorId="7836F41D" wp14:editId="2AC6723C">
             <wp:extent cx="5760720" cy="1910715"/>
             <wp:effectExtent l="0" t="0" r="0" b="0"/>
             <wp:docPr id="2103520822" name="Kép 1"/>
@@ -294,7 +294,7 @@
           <w:r>
             <w:fldChar w:fldCharType="separate"/>
           </w:r>
-          <w:hyperlink w:anchor="_Toc160609998" w:history="1">
+          <w:hyperlink w:anchor="_Toc160701652" w:history="1">
             <w:r>
               <w:rPr>
                 <w:rStyle w:val="Hiperhivatkozs"/>
@@ -321,7 +321,7 @@
                 <w:noProof/>
                 <w:webHidden/>
               </w:rPr>
-              <w:instrText xml:space="preserve"> PAGEREF _Toc160609998 \h </w:instrText>
+              <w:instrText xml:space="preserve"> PAGEREF _Toc160701652 \h </w:instrText>
             </w:r>
             <w:r>
               <w:rPr>
@@ -364,7 +364,7 @@
               <w:lang w:eastAsia="hu-HU"/>
             </w:rPr>
           </w:pPr>
-          <w:hyperlink w:anchor="_Toc160609999" w:history="1">
+          <w:hyperlink w:anchor="_Toc160701653" w:history="1">
             <w:r>
               <w:rPr>
                 <w:rStyle w:val="Hiperhivatkozs"/>
@@ -391,7 +391,7 @@
                 <w:noProof/>
                 <w:webHidden/>
               </w:rPr>
-              <w:instrText xml:space="preserve"> PAGEREF _Toc160609999 \h </w:instrText>
+              <w:instrText xml:space="preserve"> PAGEREF _Toc160701653 \h </w:instrText>
             </w:r>
             <w:r>
               <w:rPr>
@@ -434,7 +434,7 @@
               <w:lang w:eastAsia="hu-HU"/>
             </w:rPr>
           </w:pPr>
-          <w:hyperlink w:anchor="_Toc160610000" w:history="1">
+          <w:hyperlink w:anchor="_Toc160701654" w:history="1">
             <w:r>
               <w:rPr>
                 <w:rStyle w:val="Hiperhivatkozs"/>
@@ -461,7 +461,7 @@
                 <w:noProof/>
                 <w:webHidden/>
               </w:rPr>
-              <w:instrText xml:space="preserve"> PAGEREF _Toc160610000 \h </w:instrText>
+              <w:instrText xml:space="preserve"> PAGEREF _Toc160701654 \h </w:instrText>
             </w:r>
             <w:r>
               <w:rPr>
@@ -499,10 +499,12 @@
               <w:tab w:val="right" w:leader="dot" w:pos="9062"/>
             </w:tabs>
             <w:rPr>
+              <w:rFonts w:eastAsiaTheme="minorEastAsia"/>
               <w:noProof/>
+              <w:lang w:eastAsia="hu-HU"/>
             </w:rPr>
           </w:pPr>
-          <w:hyperlink w:anchor="_Toc160610001" w:history="1">
+          <w:hyperlink w:anchor="_Toc160701655" w:history="1">
             <w:r>
               <w:rPr>
                 <w:rStyle w:val="Hiperhivatkozs"/>
@@ -529,7 +531,7 @@
                 <w:noProof/>
                 <w:webHidden/>
               </w:rPr>
-              <w:instrText xml:space="preserve"> PAGEREF _Toc160610001 \h </w:instrText>
+              <w:instrText xml:space="preserve"> PAGEREF _Toc160701655 \h </w:instrText>
             </w:r>
             <w:r>
               <w:rPr>
@@ -567,10 +569,12 @@
               <w:tab w:val="right" w:leader="dot" w:pos="9062"/>
             </w:tabs>
             <w:rPr>
+              <w:rFonts w:eastAsiaTheme="minorEastAsia"/>
               <w:noProof/>
+              <w:lang w:eastAsia="hu-HU"/>
             </w:rPr>
           </w:pPr>
-          <w:hyperlink w:anchor="_Toc160610002" w:history="1">
+          <w:hyperlink w:anchor="_Toc160701656" w:history="1">
             <w:r>
               <w:rPr>
                 <w:rStyle w:val="Hiperhivatkozs"/>
@@ -597,7 +601,7 @@
                 <w:noProof/>
                 <w:webHidden/>
               </w:rPr>
-              <w:instrText xml:space="preserve"> PAGEREF _Toc160610002 \h </w:instrText>
+              <w:instrText xml:space="preserve"> PAGEREF _Toc160701656 \h </w:instrText>
             </w:r>
             <w:r>
               <w:rPr>
@@ -635,10 +639,12 @@
               <w:tab w:val="right" w:leader="dot" w:pos="9062"/>
             </w:tabs>
             <w:rPr>
+              <w:rFonts w:eastAsiaTheme="minorEastAsia"/>
               <w:noProof/>
+              <w:lang w:eastAsia="hu-HU"/>
             </w:rPr>
           </w:pPr>
-          <w:hyperlink w:anchor="_Toc160610003" w:history="1">
+          <w:hyperlink w:anchor="_Toc160701657" w:history="1">
             <w:r>
               <w:rPr>
                 <w:rStyle w:val="Hiperhivatkozs"/>
@@ -665,7 +671,7 @@
                 <w:noProof/>
                 <w:webHidden/>
               </w:rPr>
-              <w:instrText xml:space="preserve"> PAGEREF _Toc160610003 \h </w:instrText>
+              <w:instrText xml:space="preserve"> PAGEREF _Toc160701657 \h </w:instrText>
             </w:r>
             <w:r>
               <w:rPr>
@@ -703,10 +709,12 @@
               <w:tab w:val="right" w:leader="dot" w:pos="9062"/>
             </w:tabs>
             <w:rPr>
+              <w:rFonts w:eastAsiaTheme="minorEastAsia"/>
               <w:noProof/>
+              <w:lang w:eastAsia="hu-HU"/>
             </w:rPr>
           </w:pPr>
-          <w:hyperlink w:anchor="_Toc160610004" w:history="1">
+          <w:hyperlink w:anchor="_Toc160701658" w:history="1">
             <w:r>
               <w:rPr>
                 <w:rStyle w:val="Hiperhivatkozs"/>
@@ -733,7 +741,7 @@
                 <w:noProof/>
                 <w:webHidden/>
               </w:rPr>
-              <w:instrText xml:space="preserve"> PAGEREF _Toc160610004 \h </w:instrText>
+              <w:instrText xml:space="preserve"> PAGEREF _Toc160701658 \h </w:instrText>
             </w:r>
             <w:r>
               <w:rPr>
@@ -771,10 +779,12 @@
               <w:tab w:val="right" w:leader="dot" w:pos="9062"/>
             </w:tabs>
             <w:rPr>
+              <w:rFonts w:eastAsiaTheme="minorEastAsia"/>
               <w:noProof/>
+              <w:lang w:eastAsia="hu-HU"/>
             </w:rPr>
           </w:pPr>
-          <w:hyperlink w:anchor="_Toc160610005" w:history="1">
+          <w:hyperlink w:anchor="_Toc160701659" w:history="1">
             <w:r>
               <w:rPr>
                 <w:rStyle w:val="Hiperhivatkozs"/>
@@ -801,7 +811,7 @@
                 <w:noProof/>
                 <w:webHidden/>
               </w:rPr>
-              <w:instrText xml:space="preserve"> PAGEREF _Toc160610005 \h </w:instrText>
+              <w:instrText xml:space="preserve"> PAGEREF _Toc160701659 \h </w:instrText>
             </w:r>
             <w:r>
               <w:rPr>
@@ -844,7 +854,7 @@
               <w:lang w:eastAsia="hu-HU"/>
             </w:rPr>
           </w:pPr>
-          <w:hyperlink w:anchor="_Toc160610006" w:history="1">
+          <w:hyperlink w:anchor="_Toc160701660" w:history="1">
             <w:r>
               <w:rPr>
                 <w:rStyle w:val="Hiperhivatkozs"/>
@@ -871,7 +881,7 @@
                 <w:noProof/>
                 <w:webHidden/>
               </w:rPr>
-              <w:instrText xml:space="preserve"> PAGEREF _Toc160610006 \h </w:instrText>
+              <w:instrText xml:space="preserve"> PAGEREF _Toc160701660 \h </w:instrText>
             </w:r>
             <w:r>
               <w:rPr>
@@ -909,10 +919,12 @@
               <w:tab w:val="right" w:leader="dot" w:pos="9062"/>
             </w:tabs>
             <w:rPr>
+              <w:rFonts w:eastAsiaTheme="minorEastAsia"/>
               <w:noProof/>
+              <w:lang w:eastAsia="hu-HU"/>
             </w:rPr>
           </w:pPr>
-          <w:hyperlink w:anchor="_Toc160610007" w:history="1">
+          <w:hyperlink w:anchor="_Toc160701661" w:history="1">
             <w:r>
               <w:rPr>
                 <w:rStyle w:val="Hiperhivatkozs"/>
@@ -939,7 +951,7 @@
                 <w:noProof/>
                 <w:webHidden/>
               </w:rPr>
-              <w:instrText xml:space="preserve"> PAGEREF _Toc160610007 \h </w:instrText>
+              <w:instrText xml:space="preserve"> PAGEREF _Toc160701661 \h </w:instrText>
             </w:r>
             <w:r>
               <w:rPr>
@@ -977,10 +989,12 @@
               <w:tab w:val="right" w:leader="dot" w:pos="9062"/>
             </w:tabs>
             <w:rPr>
+              <w:rFonts w:eastAsiaTheme="minorEastAsia"/>
               <w:noProof/>
+              <w:lang w:eastAsia="hu-HU"/>
             </w:rPr>
           </w:pPr>
-          <w:hyperlink w:anchor="_Toc160610008" w:history="1">
+          <w:hyperlink w:anchor="_Toc160701662" w:history="1">
             <w:r>
               <w:rPr>
                 <w:rStyle w:val="Hiperhivatkozs"/>
@@ -1007,7 +1021,7 @@
                 <w:noProof/>
                 <w:webHidden/>
               </w:rPr>
-              <w:instrText xml:space="preserve"> PAGEREF _Toc160610008 \h </w:instrText>
+              <w:instrText xml:space="preserve"> PAGEREF _Toc160701662 \h </w:instrText>
             </w:r>
             <w:r>
               <w:rPr>
@@ -1028,6 +1042,90 @@
                 <w:webHidden/>
               </w:rPr>
               <w:t>6</w:t>
+            </w:r>
+            <w:r>
+              <w:rPr>
+                <w:noProof/>
+                <w:webHidden/>
+              </w:rPr>
+              <w:fldChar w:fldCharType="end"/>
+            </w:r>
+          </w:hyperlink>
+        </w:p>
+        <w:p>
+          <w:pPr>
+            <w:pStyle w:val="TJ2"/>
+            <w:tabs>
+              <w:tab w:val="right" w:leader="dot" w:pos="9062"/>
+            </w:tabs>
+            <w:rPr>
+              <w:rFonts w:eastAsiaTheme="minorEastAsia"/>
+              <w:noProof/>
+              <w:lang w:eastAsia="hu-HU"/>
+            </w:rPr>
+          </w:pPr>
+          <w:hyperlink w:anchor="_Toc160701663" w:history="1">
+            <w:r>
+              <w:rPr>
+                <w:rStyle w:val="Hiperhivatkozs"/>
+                <w:noProof/>
+              </w:rPr>
+              <w:t>play_step függvény szerk</w:t>
+            </w:r>
+            <w:r>
+              <w:rPr>
+                <w:rStyle w:val="Hiperhivatkozs"/>
+                <w:noProof/>
+              </w:rPr>
+              <w:t>e</w:t>
+            </w:r>
+            <w:r>
+              <w:rPr>
+                <w:rStyle w:val="Hiperhivatkozs"/>
+                <w:noProof/>
+              </w:rPr>
+              <w:t>zete</w:t>
+            </w:r>
+            <w:r>
+              <w:rPr>
+                <w:noProof/>
+                <w:webHidden/>
+              </w:rPr>
+              <w:tab/>
+            </w:r>
+            <w:r>
+              <w:rPr>
+                <w:noProof/>
+                <w:webHidden/>
+              </w:rPr>
+              <w:fldChar w:fldCharType="begin"/>
+            </w:r>
+            <w:r>
+              <w:rPr>
+                <w:noProof/>
+                <w:webHidden/>
+              </w:rPr>
+              <w:instrText xml:space="preserve"> PAGEREF _Toc160701663 \h </w:instrText>
+            </w:r>
+            <w:r>
+              <w:rPr>
+                <w:noProof/>
+                <w:webHidden/>
+              </w:rPr>
+            </w:r>
+            <w:r>
+              <w:rPr>
+                <w:noProof/>
+                <w:webHidden/>
+              </w:rPr>
+              <w:fldChar w:fldCharType="separate"/>
+            </w:r>
+            <w:r>
+              <w:rPr>
+                <w:noProof/>
+                <w:webHidden/>
+              </w:rPr>
+              <w:t>7</w:t>
             </w:r>
             <w:r>
               <w:rPr>
@@ -1050,7 +1148,7 @@
               <w:lang w:eastAsia="hu-HU"/>
             </w:rPr>
           </w:pPr>
-          <w:hyperlink w:anchor="_Toc160610009" w:history="1">
+          <w:hyperlink w:anchor="_Toc160701664" w:history="1">
             <w:r>
               <w:rPr>
                 <w:rStyle w:val="Hiperhivatkozs"/>
@@ -1077,7 +1175,7 @@
                 <w:noProof/>
                 <w:webHidden/>
               </w:rPr>
-              <w:instrText xml:space="preserve"> PAGEREF _Toc160610009 \h </w:instrText>
+              <w:instrText xml:space="preserve"> PAGEREF _Toc160701664 \h </w:instrText>
             </w:r>
             <w:r>
               <w:rPr>
@@ -1097,7 +1195,7 @@
                 <w:noProof/>
                 <w:webHidden/>
               </w:rPr>
-              <w:t>9</w:t>
+              <w:t>8</w:t>
             </w:r>
             <w:r>
               <w:rPr>
@@ -1120,7 +1218,7 @@
               <w:lang w:eastAsia="hu-HU"/>
             </w:rPr>
           </w:pPr>
-          <w:hyperlink w:anchor="_Toc160610010" w:history="1">
+          <w:hyperlink w:anchor="_Toc160701665" w:history="1">
             <w:r>
               <w:rPr>
                 <w:rStyle w:val="Hiperhivatkozs"/>
@@ -1147,7 +1245,7 @@
                 <w:noProof/>
                 <w:webHidden/>
               </w:rPr>
-              <w:instrText xml:space="preserve"> PAGEREF _Toc160610010 \h </w:instrText>
+              <w:instrText xml:space="preserve"> PAGEREF _Toc160701665 \h </w:instrText>
             </w:r>
             <w:r>
               <w:rPr>
@@ -1167,7 +1265,7 @@
                 <w:noProof/>
                 <w:webHidden/>
               </w:rPr>
-              <w:t>10</w:t>
+              <w:t>9</w:t>
             </w:r>
             <w:r>
               <w:rPr>
@@ -1190,7 +1288,7 @@
               <w:lang w:eastAsia="hu-HU"/>
             </w:rPr>
           </w:pPr>
-          <w:hyperlink w:anchor="_Toc160610011" w:history="1">
+          <w:hyperlink w:anchor="_Toc160701666" w:history="1">
             <w:r>
               <w:rPr>
                 <w:rStyle w:val="Hiperhivatkozs"/>
@@ -1217,7 +1315,7 @@
                 <w:noProof/>
                 <w:webHidden/>
               </w:rPr>
-              <w:instrText xml:space="preserve"> PAGEREF _Toc160610011 \h </w:instrText>
+              <w:instrText xml:space="preserve"> PAGEREF _Toc160701666 \h </w:instrText>
             </w:r>
             <w:r>
               <w:rPr>
@@ -1237,7 +1335,7 @@
                 <w:noProof/>
                 <w:webHidden/>
               </w:rPr>
-              <w:t>11</w:t>
+              <w:t>10</w:t>
             </w:r>
             <w:r>
               <w:rPr>
@@ -1275,7 +1373,7 @@
         <w:pStyle w:val="Cmsor1"/>
         <w:spacing w:line="276" w:lineRule="auto"/>
       </w:pPr>
-      <w:bookmarkStart w:id="0" w:name="_Toc160609998"/>
+      <w:bookmarkStart w:id="0" w:name="_Toc160701652"/>
       <w:r>
         <w:lastRenderedPageBreak/>
         <w:t>Használati útmutató</w:t>
@@ -2375,7 +2473,7 @@
         <w:spacing w:line="276" w:lineRule="auto"/>
       </w:pPr>
       <w:bookmarkStart w:id="1" w:name="_Probléma_bemutatása"/>
-      <w:bookmarkStart w:id="2" w:name="_Toc160609999"/>
+      <w:bookmarkStart w:id="2" w:name="_Toc160701653"/>
       <w:bookmarkEnd w:id="1"/>
       <w:r>
         <w:lastRenderedPageBreak/>
@@ -2504,7 +2602,7 @@
         <w:pStyle w:val="Cmsor1"/>
         <w:spacing w:line="276" w:lineRule="auto"/>
       </w:pPr>
-      <w:bookmarkStart w:id="3" w:name="_Toc160610000"/>
+      <w:bookmarkStart w:id="3" w:name="_Toc160701654"/>
       <w:r>
         <w:lastRenderedPageBreak/>
         <w:t>Használt könyvtárak</w:t>
@@ -2522,7 +2620,7 @@
         <w:pStyle w:val="Cmsor2"/>
         <w:spacing w:line="276" w:lineRule="auto"/>
       </w:pPr>
-      <w:bookmarkStart w:id="4" w:name="_Toc160610001"/>
+      <w:bookmarkStart w:id="4" w:name="_Toc160701655"/>
       <w:proofErr w:type="spellStart"/>
       <w:r>
         <w:t>Anaconda</w:t>
@@ -2587,7 +2685,23 @@
             <w:sz w:val="24"/>
             <w:szCs w:val="24"/>
           </w:rPr>
-          <w:t>matplotlib</w:t>
+          <w:t>m</w:t>
+        </w:r>
+        <w:r>
+          <w:rPr>
+            <w:rStyle w:val="Hiperhivatkozs"/>
+            <w:sz w:val="24"/>
+            <w:szCs w:val="24"/>
+          </w:rPr>
+          <w:t>a</w:t>
+        </w:r>
+        <w:r>
+          <w:rPr>
+            <w:rStyle w:val="Hiperhivatkozs"/>
+            <w:sz w:val="24"/>
+            <w:szCs w:val="24"/>
+          </w:rPr>
+          <w:t>tplotlib</w:t>
         </w:r>
         <w:proofErr w:type="spellEnd"/>
       </w:hyperlink>
@@ -2697,7 +2811,7 @@
         <w:pStyle w:val="Cmsor2"/>
         <w:spacing w:line="276" w:lineRule="auto"/>
       </w:pPr>
-      <w:bookmarkStart w:id="5" w:name="_Toc160610002"/>
+      <w:bookmarkStart w:id="5" w:name="_Toc160701656"/>
       <w:proofErr w:type="spellStart"/>
       <w:r>
         <w:t>Pygame</w:t>
@@ -2866,7 +2980,7 @@
         <w:pStyle w:val="Cmsor2"/>
         <w:spacing w:line="276" w:lineRule="auto"/>
       </w:pPr>
-      <w:bookmarkStart w:id="6" w:name="_Toc160610003"/>
+      <w:bookmarkStart w:id="6" w:name="_Toc160701657"/>
       <w:proofErr w:type="spellStart"/>
       <w:r>
         <w:t>Pytorch</w:t>
@@ -3005,7 +3119,7 @@
         <w:spacing w:line="276" w:lineRule="auto"/>
       </w:pPr>
       <w:bookmarkStart w:id="7" w:name="_Matplotlib"/>
-      <w:bookmarkStart w:id="8" w:name="_Toc160610004"/>
+      <w:bookmarkStart w:id="8" w:name="_Toc160701658"/>
       <w:bookmarkEnd w:id="7"/>
       <w:proofErr w:type="spellStart"/>
       <w:r>
@@ -3037,7 +3151,7 @@
           <w:sz w:val="24"/>
           <w:szCs w:val="24"/>
         </w:rPr>
-        <w:t xml:space="preserve"> egy lenyűgöző adatvizualizációs könyvtár Pythonban, amelyet 2D </w:t>
+        <w:t xml:space="preserve"> egy adatvizualizációs könyvtár Pythonban, amelyet 2D </w:t>
       </w:r>
       <w:proofErr w:type="spellStart"/>
       <w:r>
@@ -3182,7 +3296,7 @@
         <w:spacing w:line="276" w:lineRule="auto"/>
       </w:pPr>
       <w:bookmarkStart w:id="9" w:name="_Ipython"/>
-      <w:bookmarkStart w:id="10" w:name="_Toc160610005"/>
+      <w:bookmarkStart w:id="10" w:name="_Toc160701659"/>
       <w:bookmarkEnd w:id="9"/>
       <w:proofErr w:type="spellStart"/>
       <w:r>
@@ -3344,7 +3458,7 @@
         <w:pStyle w:val="Cmsor1"/>
         <w:spacing w:line="276" w:lineRule="auto"/>
       </w:pPr>
-      <w:bookmarkStart w:id="11" w:name="_Toc160610006"/>
+      <w:bookmarkStart w:id="11" w:name="_Toc160701660"/>
       <w:r>
         <w:lastRenderedPageBreak/>
         <w:t>Játék bemutatása</w:t>
@@ -3390,7 +3504,7 @@
       <w:pPr>
         <w:pStyle w:val="Cmsor2"/>
       </w:pPr>
-      <w:bookmarkStart w:id="12" w:name="_Toc160610007"/>
+      <w:bookmarkStart w:id="12" w:name="_Toc160701661"/>
       <w:r>
         <w:rPr>
           <w:noProof/>
@@ -3506,6 +3620,7 @@
         <w:t xml:space="preserve"> nevű „</w:t>
       </w:r>
       <w:proofErr w:type="spellStart"/>
+      <w:proofErr w:type="gramStart"/>
       <w:r>
         <w:rPr>
           <w:sz w:val="24"/>
@@ -3519,7 +3634,15 @@
           <w:sz w:val="24"/>
           <w:szCs w:val="24"/>
         </w:rPr>
-        <w:t>”-t aminek a segítségével majd a későbbiekben a megjelenített ablak adott pontjaira tudok hivatkozni.</w:t>
+        <w:t>”-</w:t>
+      </w:r>
+      <w:proofErr w:type="gramEnd"/>
+      <w:r>
+        <w:rPr>
+          <w:sz w:val="24"/>
+          <w:szCs w:val="24"/>
+        </w:rPr>
+        <w:t>t aminek a segítségével majd a későbbiekben a megjelenített ablak adott pontjaira tudok hivatkozni.</w:t>
       </w:r>
       <w:r>
         <w:rPr>
@@ -3533,7 +3656,7 @@
       <w:pPr>
         <w:pStyle w:val="Cmsor2"/>
       </w:pPr>
-      <w:bookmarkStart w:id="13" w:name="_Toc160610008"/>
+      <w:bookmarkStart w:id="13" w:name="_Toc160701662"/>
       <w:r>
         <w:t>Inicializálás</w:t>
       </w:r>
@@ -3803,7 +3926,44 @@
           <w:sz w:val="24"/>
           <w:szCs w:val="24"/>
         </w:rPr>
-        <w:t xml:space="preserve"> Ehhez egy következő függvényt hívunk meg amely </w:t>
+        <w:t xml:space="preserve"> </w:t>
+      </w:r>
+      <w:r>
+        <w:rPr>
+          <w:sz w:val="24"/>
+          <w:szCs w:val="24"/>
+        </w:rPr>
+        <w:t xml:space="preserve">Magát a kígyót egy </w:t>
+      </w:r>
+      <w:proofErr w:type="spellStart"/>
+      <w:r>
+        <w:rPr>
+          <w:sz w:val="24"/>
+          <w:szCs w:val="24"/>
+        </w:rPr>
+        <w:t>Poin</w:t>
+      </w:r>
+      <w:r>
+        <w:rPr>
+          <w:sz w:val="24"/>
+          <w:szCs w:val="24"/>
+        </w:rPr>
+        <w:t>t</w:t>
+      </w:r>
+      <w:proofErr w:type="spellEnd"/>
+      <w:r>
+        <w:rPr>
+          <w:sz w:val="24"/>
+          <w:szCs w:val="24"/>
+        </w:rPr>
+        <w:t xml:space="preserve">-okból álló listában tároltam, aminek a nulladik eleme a kígyó feje utána pedig a folyamatosan növekvő test. </w:t>
+      </w:r>
+      <w:r>
+        <w:rPr>
+          <w:sz w:val="24"/>
+          <w:szCs w:val="24"/>
+        </w:rPr>
+        <w:t xml:space="preserve">Ehhez egy következő függvényt hívunk meg amely </w:t>
       </w:r>
       <w:proofErr w:type="spellStart"/>
       <w:r>
@@ -3867,7 +4027,21 @@
           <w:sz w:val="24"/>
           <w:szCs w:val="24"/>
         </w:rPr>
-        <w:t xml:space="preserve"> lépcsős ciklusból áll, amely a kígyó haláláig ismétlődik, majd, ha ez bekövetkezik akkor az előző bekezdésben bemutatott függvény segítségével visszaállítjuk a játékot a kezdeti helyzetbe. </w:t>
+        <w:t xml:space="preserve"> lépcsős </w:t>
+      </w:r>
+      <w:r>
+        <w:rPr>
+          <w:sz w:val="24"/>
+          <w:szCs w:val="24"/>
+        </w:rPr>
+        <w:t>függvényből</w:t>
+      </w:r>
+      <w:r>
+        <w:rPr>
+          <w:sz w:val="24"/>
+          <w:szCs w:val="24"/>
+        </w:rPr>
+        <w:t xml:space="preserve"> áll, amely a kígyó haláláig ismétlődik, majd, ha ez bekövetkezik akkor az előző bekezdésben bemutatott függvény segítségével visszaállítjuk a játékot a kezdeti helyzetbe. </w:t>
       </w:r>
     </w:p>
     <w:p>
@@ -3889,6 +4063,7 @@
       <w:pPr>
         <w:pStyle w:val="Cmsor2"/>
       </w:pPr>
+      <w:bookmarkStart w:id="14" w:name="_Toc160701663"/>
       <w:proofErr w:type="spellStart"/>
       <w:r>
         <w:lastRenderedPageBreak/>
@@ -3898,6 +4073,7 @@
       <w:r>
         <w:t xml:space="preserve"> függvény szerkezete</w:t>
       </w:r>
+      <w:bookmarkEnd w:id="14"/>
     </w:p>
     <w:p>
       <w:pPr>
@@ -3934,6 +4110,27 @@
           <w:szCs w:val="24"/>
         </w:rPr>
       </w:pPr>
+      <w:r>
+        <w:rPr>
+          <w:sz w:val="24"/>
+          <w:szCs w:val="24"/>
+        </w:rPr>
+        <w:t xml:space="preserve">Mivel a programot nem manuálisan vezéreljük hanem AI irányítja ezért ebben a lépésben csak az ablak bezárását kell kezelni, </w:t>
+      </w:r>
+      <w:r>
+        <w:rPr>
+          <w:sz w:val="24"/>
+          <w:szCs w:val="24"/>
+        </w:rPr>
+        <w:t>azaz,</w:t>
+      </w:r>
+      <w:r>
+        <w:rPr>
+          <w:sz w:val="24"/>
+          <w:szCs w:val="24"/>
+        </w:rPr>
+        <w:t xml:space="preserve"> ha az ablakot bezárjuk akkor a teljes programot le kell állítani.</w:t>
+      </w:r>
     </w:p>
     <w:p>
       <w:pPr>
@@ -4023,7 +4220,35 @@
           <w:sz w:val="24"/>
           <w:szCs w:val="24"/>
         </w:rPr>
-        <w:t xml:space="preserve"> segítségével megváltoztatjuk az irányt. Végül pedig a blokk méretével eltoljuk a kígyót a megfelelő irányba.</w:t>
+        <w:t xml:space="preserve"> segítségével megváltoztatjuk az irányt. Végül pedig a blokk méretével eltoljuk a kígyót a megfelelő irányba</w:t>
+      </w:r>
+      <w:r>
+        <w:rPr>
+          <w:sz w:val="24"/>
+          <w:szCs w:val="24"/>
+        </w:rPr>
+        <w:t xml:space="preserve">, </w:t>
+      </w:r>
+      <w:r>
+        <w:rPr>
+          <w:sz w:val="24"/>
+          <w:szCs w:val="24"/>
+        </w:rPr>
+        <w:t>úgy,</w:t>
+      </w:r>
+      <w:r>
+        <w:rPr>
+          <w:sz w:val="24"/>
+          <w:szCs w:val="24"/>
+        </w:rPr>
+        <w:t xml:space="preserve"> hogy a fejét beszúrjuk a </w:t>
+      </w:r>
+      <w:r>
+        <w:rPr>
+          <w:sz w:val="24"/>
+          <w:szCs w:val="24"/>
+        </w:rPr>
+        <w:t>lista elejére.</w:t>
       </w:r>
     </w:p>
     <w:p>
@@ -4066,7 +4291,21 @@
           <w:sz w:val="24"/>
           <w:szCs w:val="24"/>
         </w:rPr>
-        <w:t xml:space="preserve">Egy adott körnek akkor van vége, ha a kígyó meghal, ez akkor következik be, ha beleütközik a falba vagy saját magába. Emellett a játéknak akkor is vége van, ha a kígyó huzamosabb ideig nem ér el semmit. Ha ezek valamelyike bekövetkezik akkor a függvény -10-et ad vissza jutalomként, és igaznak állítja be a </w:t>
+        <w:t xml:space="preserve">Egy adott körnek akkor van vége, ha a kígyó meghal, ez akkor következik be, ha beleütközik a falba vagy saját magába. Emellett a játéknak akkor is vége van, ha a kígyó huzamosabb ideig nem ér el semmit. Ha ezek valamelyike bekövetkezik akkor a függvény </w:t>
+      </w:r>
+      <w:r>
+        <w:rPr>
+          <w:sz w:val="24"/>
+          <w:szCs w:val="24"/>
+        </w:rPr>
+        <w:t xml:space="preserve">negatív </w:t>
+      </w:r>
+      <w:r>
+        <w:rPr>
+          <w:sz w:val="24"/>
+          <w:szCs w:val="24"/>
+        </w:rPr>
+        <w:t xml:space="preserve">10-et ad vissza jutalomként, és igaznak állítja be a </w:t>
       </w:r>
       <w:proofErr w:type="spellStart"/>
       <w:r>
@@ -4113,12 +4352,71 @@
     </w:p>
     <w:p>
       <w:pPr>
+        <w:ind w:firstLine="567"/>
         <w:jc w:val="both"/>
         <w:rPr>
           <w:sz w:val="24"/>
           <w:szCs w:val="24"/>
         </w:rPr>
       </w:pPr>
+      <w:r>
+        <w:rPr>
+          <w:sz w:val="24"/>
+          <w:szCs w:val="24"/>
+        </w:rPr>
+        <w:t xml:space="preserve">Ennél a résznél azt kell </w:t>
+      </w:r>
+      <w:r>
+        <w:rPr>
+          <w:sz w:val="24"/>
+          <w:szCs w:val="24"/>
+        </w:rPr>
+        <w:t>megvizsgálni,</w:t>
+      </w:r>
+      <w:r>
+        <w:rPr>
+          <w:sz w:val="24"/>
+          <w:szCs w:val="24"/>
+        </w:rPr>
+        <w:t xml:space="preserve"> hogy a kígyó </w:t>
+      </w:r>
+      <w:r>
+        <w:rPr>
+          <w:sz w:val="24"/>
+          <w:szCs w:val="24"/>
+        </w:rPr>
+        <w:t>összeszedte-e</w:t>
+      </w:r>
+      <w:r>
+        <w:rPr>
+          <w:sz w:val="24"/>
+          <w:szCs w:val="24"/>
+        </w:rPr>
+        <w:t xml:space="preserve"> a lehelyezett ételt, ha igen akkor a jutalmat 10-re állítjuk és növeljük a pontszámot eggyel, ezzel a kígyó hossza is nő. Ha nem vesz fel ételt az adott </w:t>
+      </w:r>
+      <w:proofErr w:type="spellStart"/>
+      <w:r>
+        <w:rPr>
+          <w:sz w:val="24"/>
+          <w:szCs w:val="24"/>
+        </w:rPr>
+        <w:t>frame</w:t>
+      </w:r>
+      <w:proofErr w:type="spellEnd"/>
+      <w:r>
+        <w:rPr>
+          <w:sz w:val="24"/>
+          <w:szCs w:val="24"/>
+        </w:rPr>
+        <w:t xml:space="preserve">-ben a kígyó akkor az utolsó blokkját eltávolítjuk. </w:t>
+      </w:r>
+      <w:r>
+        <w:rPr>
+          <w:sz w:val="24"/>
+          <w:szCs w:val="24"/>
+        </w:rPr>
+        <w:t>Erre azért van szükség mert a „Mozgás” résznél beszúrtuk a fejet a lista elejére, de azért, hogy ne nőjön a kígyó hossza mikor nem szed össze gyümölcsöt el kell távolítanunk az utolsó blokkot a listából.</w:t>
+      </w:r>
     </w:p>
     <w:p>
       <w:pPr>
@@ -4148,12 +4446,43 @@
     </w:p>
     <w:p>
       <w:pPr>
+        <w:ind w:firstLine="567"/>
         <w:jc w:val="both"/>
         <w:rPr>
           <w:sz w:val="24"/>
           <w:szCs w:val="24"/>
         </w:rPr>
       </w:pPr>
+      <w:r>
+        <w:rPr>
+          <w:sz w:val="24"/>
+          <w:szCs w:val="24"/>
+        </w:rPr>
+        <w:t xml:space="preserve">A UI frissítése minden </w:t>
+      </w:r>
+      <w:proofErr w:type="spellStart"/>
+      <w:r>
+        <w:rPr>
+          <w:sz w:val="24"/>
+          <w:szCs w:val="24"/>
+        </w:rPr>
+        <w:t>frame</w:t>
+      </w:r>
+      <w:proofErr w:type="spellEnd"/>
+      <w:r>
+        <w:rPr>
+          <w:sz w:val="24"/>
+          <w:szCs w:val="24"/>
+        </w:rPr>
+        <w:t xml:space="preserve">-ban lefut. Letisztítja az ablakot, majd újra rajzol rá mindent, beleértve a változásokat. Először feltölt zölddel az egészet, </w:t>
+      </w:r>
+      <w:r>
+        <w:rPr>
+          <w:sz w:val="24"/>
+          <w:szCs w:val="24"/>
+        </w:rPr>
+        <w:t>majd a keretet helyezi el. Ezután a kígyó és az étel kerül kirajzolásra. Végül pedig a pontszám felirata. Ha ez sikeresen frissült utána pedig a sebességet növeltem, az alap sebesség 35, ez mindig az adott pontszámmal van növelve.</w:t>
+      </w:r>
     </w:p>
     <w:p>
       <w:pPr>
@@ -4245,33 +4574,15 @@
     </w:p>
     <w:p>
       <w:pPr>
-        <w:spacing w:line="276" w:lineRule="auto"/>
-        <w:jc w:val="both"/>
-        <w:rPr>
-          <w:sz w:val="24"/>
-          <w:szCs w:val="24"/>
-        </w:rPr>
-      </w:pPr>
-    </w:p>
-    <w:p>
-      <w:pPr>
-        <w:spacing w:line="276" w:lineRule="auto"/>
-      </w:pPr>
-      <w:r>
-        <w:br w:type="page"/>
-      </w:r>
-    </w:p>
-    <w:p>
-      <w:pPr>
         <w:pStyle w:val="Cmsor1"/>
         <w:spacing w:line="276" w:lineRule="auto"/>
       </w:pPr>
-      <w:bookmarkStart w:id="14" w:name="_Toc160610009"/>
+      <w:bookmarkStart w:id="15" w:name="_Toc160701664"/>
       <w:r>
         <w:lastRenderedPageBreak/>
         <w:t>Mesterséges intelligencia bemutatása</w:t>
       </w:r>
-      <w:bookmarkEnd w:id="14"/>
+      <w:bookmarkEnd w:id="15"/>
     </w:p>
     <w:p>
       <w:pPr>
@@ -4297,14 +4608,14 @@
         <w:pStyle w:val="Cmsor1"/>
         <w:spacing w:line="276" w:lineRule="auto"/>
       </w:pPr>
-      <w:bookmarkStart w:id="15" w:name="_Tesztek"/>
-      <w:bookmarkStart w:id="16" w:name="_Toc160610010"/>
-      <w:bookmarkEnd w:id="15"/>
+      <w:bookmarkStart w:id="16" w:name="_Tesztek"/>
+      <w:bookmarkStart w:id="17" w:name="_Toc160701665"/>
+      <w:bookmarkEnd w:id="16"/>
       <w:r>
         <w:lastRenderedPageBreak/>
         <w:t>Tesztek</w:t>
       </w:r>
-      <w:bookmarkEnd w:id="16"/>
+      <w:bookmarkEnd w:id="17"/>
     </w:p>
     <w:p>
       <w:pPr>
@@ -5252,12 +5563,12 @@
         <w:pStyle w:val="Cmsor1"/>
         <w:spacing w:line="276" w:lineRule="auto"/>
       </w:pPr>
-      <w:bookmarkStart w:id="17" w:name="_Toc160610011"/>
+      <w:bookmarkStart w:id="18" w:name="_Toc160701666"/>
       <w:r>
         <w:lastRenderedPageBreak/>
         <w:t>Források</w:t>
       </w:r>
-      <w:bookmarkEnd w:id="17"/>
+      <w:bookmarkEnd w:id="18"/>
     </w:p>
     <w:p>
       <w:pPr>
@@ -6910,6 +7221,18 @@
       <w:ind w:left="220"/>
     </w:pPr>
   </w:style>
+  <w:style w:type="character" w:styleId="Mrltotthiperhivatkozs">
+    <w:name w:val="FollowedHyperlink"/>
+    <w:basedOn w:val="Bekezdsalapbettpusa"/>
+    <w:uiPriority w:val="99"/>
+    <w:semiHidden/>
+    <w:unhideWhenUsed/>
+    <w:rsid w:val="00057612"/>
+    <w:rPr>
+      <w:color w:val="954F72" w:themeColor="followedHyperlink"/>
+      <w:u w:val="single"/>
+    </w:rPr>
+  </w:style>
 </w:styles>
 </file>
 

</xml_diff>

<commit_message>
doksi utolsó réssze elkezdve
</commit_message>
<xml_diff>
--- a/Dokumentáció.docx
+++ b/Dokumentáció.docx
@@ -19,7 +19,7 @@
           <w:szCs w:val="44"/>
         </w:rPr>
         <w:drawing>
-          <wp:inline distT="0" distB="0" distL="0" distR="0" wp14:anchorId="7836F41D" wp14:editId="4C6A7A19">
+          <wp:inline distT="0" distB="0" distL="0" distR="0" wp14:anchorId="7836F41D" wp14:editId="1AAA7FCF">
             <wp:extent cx="5760720" cy="1910715"/>
             <wp:effectExtent l="0" t="0" r="0" b="0"/>
             <wp:docPr id="2103520822" name="Kép 1"/>
@@ -5388,9 +5388,767 @@
     </w:p>
     <w:p>
       <w:pPr>
+        <w:pStyle w:val="Cmsor2"/>
+      </w:pPr>
+      <w:r>
+        <w:t>Bellman egyenlet</w:t>
+      </w:r>
+    </w:p>
+    <w:p>
+      <w:pPr>
+        <w:ind w:firstLine="567"/>
+        <w:jc w:val="both"/>
+        <w:rPr>
+          <w:sz w:val="24"/>
+          <w:szCs w:val="24"/>
+        </w:rPr>
+      </w:pPr>
+      <w:r>
+        <w:rPr>
+          <w:sz w:val="24"/>
+          <w:szCs w:val="24"/>
+        </w:rPr>
+        <w:t>A Bellman-egyenlet a megerősítő tanulás alapvető egyenlete, amely kifejezi az állapot vagy állapot-akció pár érték</w:t>
+      </w:r>
+      <w:r>
+        <w:rPr>
+          <w:sz w:val="24"/>
+          <w:szCs w:val="24"/>
+        </w:rPr>
+        <w:t>et</w:t>
+      </w:r>
+      <w:r>
+        <w:rPr>
+          <w:sz w:val="24"/>
+          <w:szCs w:val="24"/>
+        </w:rPr>
+        <w:t xml:space="preserve"> és az ebből az állapotból várható jutalmak közötti kapcsolatot. Nevét Richard E. Bellmanről kapta, aki jelentős mértékben hozzájárult a dinamikus programozáshoz és vezérléselmélethez.</w:t>
+      </w:r>
+      <w:r>
+        <w:rPr>
+          <w:sz w:val="24"/>
+          <w:szCs w:val="24"/>
+        </w:rPr>
+        <w:fldChar w:fldCharType="begin"/>
+      </w:r>
+      <w:r>
+        <w:rPr>
+          <w:sz w:val="24"/>
+          <w:szCs w:val="24"/>
+        </w:rPr>
+        <w:instrText xml:space="preserve"> ADDIN ZOTERO_ITEM CSL_CITATION {"citationID":"nyUX5Q6W","properties":{"formattedCitation":"[8]","plainCitation":"[8]","noteIndex":0},"citationItems":[{"id":36,"uris":["http://zotero.org/users/local/zOi9XGqq/items/5GSSC4N5"],"itemData":{"id":36,"type":"webpage","title":"Bellman Equation | LinkedIn","URL":"https://www.linkedin.com/pulse/bellman-equation-yeshwanth-n/","accessed":{"date-parts":[["2024",3,8]]}}}],"schema":"https://github.com/citation-style-language/schema/raw/master/csl-citation.json"} </w:instrText>
+      </w:r>
+      <w:r>
+        <w:rPr>
+          <w:sz w:val="24"/>
+          <w:szCs w:val="24"/>
+        </w:rPr>
+        <w:fldChar w:fldCharType="separate"/>
+      </w:r>
+      <w:r>
+        <w:rPr>
+          <w:rFonts w:ascii="Calibri" w:hAnsi="Calibri" w:cs="Calibri"/>
+          <w:sz w:val="24"/>
+        </w:rPr>
+        <w:t>[8]</w:t>
+      </w:r>
+      <w:r>
+        <w:rPr>
+          <w:sz w:val="24"/>
+          <w:szCs w:val="24"/>
+        </w:rPr>
+        <w:fldChar w:fldCharType="end"/>
+      </w:r>
+    </w:p>
+    <w:p>
+      <w:pPr>
+        <w:jc w:val="both"/>
+        <w:rPr>
+          <w:b/>
+          <w:bCs/>
+          <w:sz w:val="24"/>
+          <w:szCs w:val="24"/>
+        </w:rPr>
+      </w:pPr>
+      <w:r>
+        <w:rPr>
+          <w:b/>
+          <w:bCs/>
+          <w:noProof/>
+        </w:rPr>
+        <mc:AlternateContent>
+          <mc:Choice Requires="wps">
+            <w:drawing>
+              <wp:anchor distT="0" distB="0" distL="114300" distR="114300" simplePos="0" relativeHeight="251669504" behindDoc="0" locked="0" layoutInCell="1" allowOverlap="1" wp14:anchorId="5993CFB6" wp14:editId="1A233E75">
+                <wp:simplePos x="0" y="0"/>
+                <wp:positionH relativeFrom="margin">
+                  <wp:align>center</wp:align>
+                </wp:positionH>
+                <wp:positionV relativeFrom="paragraph">
+                  <wp:posOffset>178435</wp:posOffset>
+                </wp:positionV>
+                <wp:extent cx="4171950" cy="635"/>
+                <wp:effectExtent l="0" t="0" r="0" b="10795"/>
+                <wp:wrapTopAndBottom/>
+                <wp:docPr id="2000056059" name="Szövegdoboz 1"/>
+                <wp:cNvGraphicFramePr/>
+                <a:graphic xmlns:a="http://schemas.openxmlformats.org/drawingml/2006/main">
+                  <a:graphicData uri="http://schemas.microsoft.com/office/word/2010/wordprocessingShape">
+                    <wps:wsp>
+                      <wps:cNvSpPr txBox="1"/>
+                      <wps:spPr>
+                        <a:xfrm>
+                          <a:off x="0" y="0"/>
+                          <a:ext cx="4171950" cy="635"/>
+                        </a:xfrm>
+                        <a:prstGeom prst="rect">
+                          <a:avLst/>
+                        </a:prstGeom>
+                        <a:noFill/>
+                        <a:ln>
+                          <a:noFill/>
+                        </a:ln>
+                      </wps:spPr>
+                      <wps:txbx>
+                        <w:txbxContent>
+                          <w:p>
+                            <w:pPr>
+                              <w:pStyle w:val="Kpalrs"/>
+                              <w:jc w:val="center"/>
+                              <w:rPr>
+                                <w:noProof/>
+                                <w:sz w:val="24"/>
+                                <w:szCs w:val="24"/>
+                              </w:rPr>
+                            </w:pPr>
+                            <w:r>
+                              <w:rPr>
+                                <w:noProof/>
+                                <w:sz w:val="24"/>
+                                <w:szCs w:val="24"/>
+                              </w:rPr>
+                              <w:fldChar w:fldCharType="begin"/>
+                            </w:r>
+                            <w:r>
+                              <w:rPr>
+                                <w:noProof/>
+                                <w:sz w:val="24"/>
+                                <w:szCs w:val="24"/>
+                              </w:rPr>
+                              <w:instrText xml:space="preserve"> SEQ ábra \* ARABIC </w:instrText>
+                            </w:r>
+                            <w:r>
+                              <w:rPr>
+                                <w:noProof/>
+                                <w:sz w:val="24"/>
+                                <w:szCs w:val="24"/>
+                              </w:rPr>
+                              <w:fldChar w:fldCharType="separate"/>
+                            </w:r>
+                            <w:r>
+                              <w:rPr>
+                                <w:noProof/>
+                                <w:sz w:val="24"/>
+                                <w:szCs w:val="24"/>
+                              </w:rPr>
+                              <w:t>4</w:t>
+                            </w:r>
+                            <w:r>
+                              <w:rPr>
+                                <w:noProof/>
+                                <w:sz w:val="24"/>
+                                <w:szCs w:val="24"/>
+                              </w:rPr>
+                              <w:fldChar w:fldCharType="end"/>
+                            </w:r>
+                            <w:r>
+                              <w:rPr>
+                                <w:noProof/>
+                                <w:sz w:val="24"/>
+                                <w:szCs w:val="24"/>
+                              </w:rPr>
+                              <w:t xml:space="preserve">. ábra </w:t>
+                            </w:r>
+                            <w:r>
+                              <w:rPr>
+                                <w:noProof/>
+                                <w:sz w:val="24"/>
+                                <w:szCs w:val="24"/>
+                              </w:rPr>
+                              <w:t xml:space="preserve">Egyszerűsített </w:t>
+                            </w:r>
+                            <w:r>
+                              <w:rPr>
+                                <w:noProof/>
+                                <w:sz w:val="24"/>
+                                <w:szCs w:val="24"/>
+                              </w:rPr>
+                              <w:t xml:space="preserve">Bellman egyenlet </w:t>
+                            </w:r>
+                            <w:r>
+                              <w:rPr>
+                                <w:noProof/>
+                                <w:sz w:val="24"/>
+                                <w:szCs w:val="24"/>
+                              </w:rPr>
+                              <w:t xml:space="preserve">a </w:t>
+                            </w:r>
+                            <w:hyperlink r:id="rId15" w:history="1">
+                              <w:r>
+                                <w:rPr>
+                                  <w:rStyle w:val="Hiperhivatkozs"/>
+                                  <w:noProof/>
+                                  <w:sz w:val="24"/>
+                                  <w:szCs w:val="24"/>
+                                </w:rPr>
+                                <w:t>model.py</w:t>
+                              </w:r>
+                            </w:hyperlink>
+                            <w:r>
+                              <w:rPr>
+                                <w:noProof/>
+                                <w:sz w:val="24"/>
+                                <w:szCs w:val="24"/>
+                              </w:rPr>
+                              <w:t xml:space="preserve"> fájlban</w:t>
+                            </w:r>
+                          </w:p>
+                        </w:txbxContent>
+                      </wps:txbx>
+                      <wps:bodyPr rot="0" spcFirstLastPara="0" vertOverflow="overflow" horzOverflow="overflow" vert="horz" wrap="square" lIns="0" tIns="0" rIns="0" bIns="0" numCol="1" spcCol="0" rtlCol="0" fromWordArt="0" anchor="t" anchorCtr="0" forceAA="0" compatLnSpc="1">
+                        <a:prstTxWarp prst="textNoShape">
+                          <a:avLst/>
+                        </a:prstTxWarp>
+                        <a:spAutoFit/>
+                      </wps:bodyPr>
+                    </wps:wsp>
+                  </a:graphicData>
+                </a:graphic>
+              </wp:anchor>
+            </w:drawing>
+          </mc:Choice>
+          <mc:Fallback>
+            <w:pict>
+              <v:shape w14:anchorId="5993CFB6" id="_x0000_s1029" type="#_x0000_t202" style="position:absolute;left:0;text-align:left;margin-left:0;margin-top:14.05pt;width:328.5pt;height:.05pt;z-index:251669504;visibility:visible;mso-wrap-style:square;mso-wrap-distance-left:9pt;mso-wrap-distance-top:0;mso-wrap-distance-right:9pt;mso-wrap-distance-bottom:0;mso-position-horizontal:center;mso-position-horizontal-relative:margin;mso-position-vertical:absolute;mso-position-vertical-relative:text;v-text-anchor:top" o:gfxdata="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" filled="f" stroked="f">
+                <v:textbox style="mso-fit-shape-to-text:t" inset="0,0,0,0">
+                  <w:txbxContent>
+                    <w:p>
+                      <w:pPr>
+                        <w:pStyle w:val="Kpalrs"/>
+                        <w:jc w:val="center"/>
+                        <w:rPr>
+                          <w:noProof/>
+                          <w:sz w:val="24"/>
+                          <w:szCs w:val="24"/>
+                        </w:rPr>
+                      </w:pPr>
+                      <w:r>
+                        <w:rPr>
+                          <w:noProof/>
+                          <w:sz w:val="24"/>
+                          <w:szCs w:val="24"/>
+                        </w:rPr>
+                        <w:fldChar w:fldCharType="begin"/>
+                      </w:r>
+                      <w:r>
+                        <w:rPr>
+                          <w:noProof/>
+                          <w:sz w:val="24"/>
+                          <w:szCs w:val="24"/>
+                        </w:rPr>
+                        <w:instrText xml:space="preserve"> SEQ ábra \* ARABIC </w:instrText>
+                      </w:r>
+                      <w:r>
+                        <w:rPr>
+                          <w:noProof/>
+                          <w:sz w:val="24"/>
+                          <w:szCs w:val="24"/>
+                        </w:rPr>
+                        <w:fldChar w:fldCharType="separate"/>
+                      </w:r>
+                      <w:r>
+                        <w:rPr>
+                          <w:noProof/>
+                          <w:sz w:val="24"/>
+                          <w:szCs w:val="24"/>
+                        </w:rPr>
+                        <w:t>4</w:t>
+                      </w:r>
+                      <w:r>
+                        <w:rPr>
+                          <w:noProof/>
+                          <w:sz w:val="24"/>
+                          <w:szCs w:val="24"/>
+                        </w:rPr>
+                        <w:fldChar w:fldCharType="end"/>
+                      </w:r>
+                      <w:r>
+                        <w:rPr>
+                          <w:noProof/>
+                          <w:sz w:val="24"/>
+                          <w:szCs w:val="24"/>
+                        </w:rPr>
+                        <w:t xml:space="preserve">. ábra </w:t>
+                      </w:r>
+                      <w:r>
+                        <w:rPr>
+                          <w:noProof/>
+                          <w:sz w:val="24"/>
+                          <w:szCs w:val="24"/>
+                        </w:rPr>
+                        <w:t xml:space="preserve">Egyszerűsített </w:t>
+                      </w:r>
+                      <w:r>
+                        <w:rPr>
+                          <w:noProof/>
+                          <w:sz w:val="24"/>
+                          <w:szCs w:val="24"/>
+                        </w:rPr>
+                        <w:t xml:space="preserve">Bellman egyenlet </w:t>
+                      </w:r>
+                      <w:r>
+                        <w:rPr>
+                          <w:noProof/>
+                          <w:sz w:val="24"/>
+                          <w:szCs w:val="24"/>
+                        </w:rPr>
+                        <w:t xml:space="preserve">a </w:t>
+                      </w:r>
+                      <w:hyperlink r:id="rId16" w:history="1">
+                        <w:r>
+                          <w:rPr>
+                            <w:rStyle w:val="Hiperhivatkozs"/>
+                            <w:noProof/>
+                            <w:sz w:val="24"/>
+                            <w:szCs w:val="24"/>
+                          </w:rPr>
+                          <w:t>model.py</w:t>
+                        </w:r>
+                      </w:hyperlink>
+                      <w:r>
+                        <w:rPr>
+                          <w:noProof/>
+                          <w:sz w:val="24"/>
+                          <w:szCs w:val="24"/>
+                        </w:rPr>
+                        <w:t xml:space="preserve"> fájlban</w:t>
+                      </w:r>
+                    </w:p>
+                  </w:txbxContent>
+                </v:textbox>
+                <w10:wrap type="topAndBottom" anchorx="margin"/>
+              </v:shape>
+            </w:pict>
+          </mc:Fallback>
+        </mc:AlternateContent>
+      </w:r>
+      <w:r>
+        <w:rPr>
+          <w:b/>
+          <w:bCs/>
+          <w:sz w:val="24"/>
+          <w:szCs w:val="24"/>
+        </w:rPr>
+        <w:drawing>
+          <wp:anchor distT="0" distB="0" distL="114300" distR="114300" simplePos="0" relativeHeight="251667456" behindDoc="0" locked="0" layoutInCell="1" allowOverlap="1" wp14:anchorId="04B03EB9" wp14:editId="551FD05D">
+            <wp:simplePos x="0" y="0"/>
+            <wp:positionH relativeFrom="margin">
+              <wp:align>center</wp:align>
+            </wp:positionH>
+            <wp:positionV relativeFrom="paragraph">
+              <wp:posOffset>6985</wp:posOffset>
+            </wp:positionV>
+            <wp:extent cx="4172532" cy="161948"/>
+            <wp:effectExtent l="0" t="0" r="0" b="9525"/>
+            <wp:wrapTopAndBottom/>
+            <wp:docPr id="800858630" name="Kép 1"/>
+            <wp:cNvGraphicFramePr>
+              <a:graphicFrameLocks xmlns:a="http://schemas.openxmlformats.org/drawingml/2006/main" noChangeAspect="1"/>
+            </wp:cNvGraphicFramePr>
+            <a:graphic xmlns:a="http://schemas.openxmlformats.org/drawingml/2006/main">
+              <a:graphicData uri="http://schemas.openxmlformats.org/drawingml/2006/picture">
+                <pic:pic xmlns:pic="http://schemas.openxmlformats.org/drawingml/2006/picture">
+                  <pic:nvPicPr>
+                    <pic:cNvPr id="800858630" name=""/>
+                    <pic:cNvPicPr/>
+                  </pic:nvPicPr>
+                  <pic:blipFill>
+                    <a:blip r:embed="rId17">
+                      <a:extLst>
+                        <a:ext uri="{28A0092B-C50C-407E-A947-70E740481C1C}">
+                          <a14:useLocalDpi xmlns:a14="http://schemas.microsoft.com/office/drawing/2010/main" val="0"/>
+                        </a:ext>
+                      </a:extLst>
+                    </a:blip>
+                    <a:stretch>
+                      <a:fillRect/>
+                    </a:stretch>
+                  </pic:blipFill>
+                  <pic:spPr>
+                    <a:xfrm>
+                      <a:off x="0" y="0"/>
+                      <a:ext cx="4172532" cy="161948"/>
+                    </a:xfrm>
+                    <a:prstGeom prst="rect">
+                      <a:avLst/>
+                    </a:prstGeom>
+                  </pic:spPr>
+                </pic:pic>
+              </a:graphicData>
+            </a:graphic>
+          </wp:anchor>
+        </w:drawing>
+      </w:r>
+      <w:r>
+        <w:rPr>
+          <w:b/>
+          <w:bCs/>
+          <w:sz w:val="24"/>
+          <w:szCs w:val="24"/>
+        </w:rPr>
+        <w:t>Ahol:</w:t>
+      </w:r>
+    </w:p>
+    <w:p>
+      <w:pPr>
+        <w:pStyle w:val="Listaszerbekezds"/>
+        <w:ind w:left="0"/>
+        <w:jc w:val="both"/>
+        <w:rPr>
+          <w:sz w:val="24"/>
+          <w:szCs w:val="24"/>
+        </w:rPr>
+      </w:pPr>
+      <w:proofErr w:type="spellStart"/>
+      <w:r>
+        <w:rPr>
+          <w:b/>
+          <w:bCs/>
+          <w:sz w:val="24"/>
+          <w:szCs w:val="24"/>
+        </w:rPr>
+        <w:t>Q_new</w:t>
+      </w:r>
+      <w:proofErr w:type="spellEnd"/>
+      <w:r>
+        <w:rPr>
+          <w:b/>
+          <w:bCs/>
+          <w:sz w:val="24"/>
+          <w:szCs w:val="24"/>
+        </w:rPr>
+        <w:t xml:space="preserve">: </w:t>
+      </w:r>
+      <w:r>
+        <w:rPr>
+          <w:sz w:val="24"/>
+          <w:szCs w:val="24"/>
+        </w:rPr>
+        <w:t>az új Q érték a jelenlegi állapothoz</w:t>
+      </w:r>
+    </w:p>
+    <w:p>
+      <w:pPr>
+        <w:pStyle w:val="Listaszerbekezds"/>
+        <w:ind w:left="0"/>
+        <w:jc w:val="both"/>
+        <w:rPr>
+          <w:sz w:val="24"/>
+          <w:szCs w:val="24"/>
+        </w:rPr>
+      </w:pPr>
+      <w:proofErr w:type="spellStart"/>
+      <w:r>
+        <w:rPr>
+          <w:b/>
+          <w:bCs/>
+          <w:sz w:val="24"/>
+          <w:szCs w:val="24"/>
+        </w:rPr>
+        <w:t>reward</w:t>
+      </w:r>
+      <w:proofErr w:type="spellEnd"/>
+      <w:r>
+        <w:rPr>
+          <w:b/>
+          <w:bCs/>
+          <w:sz w:val="24"/>
+          <w:szCs w:val="24"/>
+        </w:rPr>
+        <w:t>[</w:t>
+      </w:r>
+      <w:proofErr w:type="spellStart"/>
+      <w:r>
+        <w:rPr>
+          <w:b/>
+          <w:bCs/>
+          <w:sz w:val="24"/>
+          <w:szCs w:val="24"/>
+        </w:rPr>
+        <w:t>idx</w:t>
+      </w:r>
+      <w:proofErr w:type="spellEnd"/>
+      <w:r>
+        <w:rPr>
+          <w:b/>
+          <w:bCs/>
+          <w:sz w:val="24"/>
+          <w:szCs w:val="24"/>
+        </w:rPr>
+        <w:t>]:</w:t>
+      </w:r>
+      <w:r>
+        <w:rPr>
+          <w:b/>
+          <w:bCs/>
+          <w:sz w:val="24"/>
+          <w:szCs w:val="24"/>
+        </w:rPr>
+        <w:t xml:space="preserve"> </w:t>
+      </w:r>
+      <w:r>
+        <w:rPr>
+          <w:sz w:val="24"/>
+          <w:szCs w:val="24"/>
+        </w:rPr>
+        <w:t>az a jutalom, amit azért kap mert a megfelelő lépést a megfelelő időben végezte el</w:t>
+      </w:r>
+    </w:p>
+    <w:p>
+      <w:pPr>
+        <w:pStyle w:val="Listaszerbekezds"/>
+        <w:ind w:left="0"/>
+        <w:jc w:val="both"/>
+        <w:rPr>
+          <w:sz w:val="24"/>
+          <w:szCs w:val="24"/>
+        </w:rPr>
+      </w:pPr>
+      <w:proofErr w:type="spellStart"/>
+      <w:proofErr w:type="gramStart"/>
+      <w:r>
+        <w:rPr>
+          <w:b/>
+          <w:bCs/>
+          <w:sz w:val="24"/>
+          <w:szCs w:val="24"/>
+        </w:rPr>
+        <w:t>self.gamma</w:t>
+      </w:r>
+      <w:proofErr w:type="spellEnd"/>
+      <w:proofErr w:type="gramEnd"/>
+      <w:r>
+        <w:rPr>
+          <w:b/>
+          <w:bCs/>
+          <w:sz w:val="24"/>
+          <w:szCs w:val="24"/>
+        </w:rPr>
+        <w:t>:</w:t>
+      </w:r>
+      <w:r>
+        <w:rPr>
+          <w:b/>
+          <w:bCs/>
+          <w:sz w:val="24"/>
+          <w:szCs w:val="24"/>
+        </w:rPr>
+        <w:t xml:space="preserve"> </w:t>
+      </w:r>
+      <w:r>
+        <w:rPr>
+          <w:sz w:val="24"/>
+          <w:szCs w:val="24"/>
+        </w:rPr>
+        <w:t>megmutatja mennyire értékes az a jutalom amit egy jövőbeli lépéssel szedhetünk össze</w:t>
+      </w:r>
+    </w:p>
+    <w:p>
+      <w:pPr>
+        <w:pStyle w:val="Listaszerbekezds"/>
+        <w:ind w:left="0"/>
+        <w:jc w:val="both"/>
+        <w:rPr>
+          <w:sz w:val="24"/>
+          <w:szCs w:val="24"/>
+        </w:rPr>
+      </w:pPr>
+      <w:proofErr w:type="spellStart"/>
+      <w:r>
+        <w:rPr>
+          <w:b/>
+          <w:bCs/>
+          <w:sz w:val="24"/>
+          <w:szCs w:val="24"/>
+        </w:rPr>
+        <w:t>torch.max</w:t>
+      </w:r>
+      <w:proofErr w:type="spellEnd"/>
+      <w:r>
+        <w:rPr>
+          <w:b/>
+          <w:bCs/>
+          <w:sz w:val="24"/>
+          <w:szCs w:val="24"/>
+        </w:rPr>
+        <w:t>(</w:t>
+      </w:r>
+      <w:proofErr w:type="spellStart"/>
+      <w:proofErr w:type="gramStart"/>
+      <w:r>
+        <w:rPr>
+          <w:b/>
+          <w:bCs/>
+          <w:sz w:val="24"/>
+          <w:szCs w:val="24"/>
+        </w:rPr>
+        <w:t>self.model</w:t>
+      </w:r>
+      <w:proofErr w:type="spellEnd"/>
+      <w:proofErr w:type="gramEnd"/>
+      <w:r>
+        <w:rPr>
+          <w:b/>
+          <w:bCs/>
+          <w:sz w:val="24"/>
+          <w:szCs w:val="24"/>
+        </w:rPr>
+        <w:t>(</w:t>
+      </w:r>
+      <w:proofErr w:type="spellStart"/>
+      <w:r>
+        <w:rPr>
+          <w:b/>
+          <w:bCs/>
+          <w:sz w:val="24"/>
+          <w:szCs w:val="24"/>
+        </w:rPr>
+        <w:t>next_state</w:t>
+      </w:r>
+      <w:proofErr w:type="spellEnd"/>
+      <w:r>
+        <w:rPr>
+          <w:b/>
+          <w:bCs/>
+          <w:sz w:val="24"/>
+          <w:szCs w:val="24"/>
+        </w:rPr>
+        <w:t>[</w:t>
+      </w:r>
+      <w:proofErr w:type="spellStart"/>
+      <w:r>
+        <w:rPr>
+          <w:b/>
+          <w:bCs/>
+          <w:sz w:val="24"/>
+          <w:szCs w:val="24"/>
+        </w:rPr>
+        <w:t>idx</w:t>
+      </w:r>
+      <w:proofErr w:type="spellEnd"/>
+      <w:r>
+        <w:rPr>
+          <w:b/>
+          <w:bCs/>
+          <w:sz w:val="24"/>
+          <w:szCs w:val="24"/>
+        </w:rPr>
+        <w:t xml:space="preserve">])): </w:t>
+      </w:r>
+      <w:r>
+        <w:rPr>
+          <w:sz w:val="24"/>
+          <w:szCs w:val="24"/>
+        </w:rPr>
+        <w:t>a maximum értéke a</w:t>
+      </w:r>
+      <w:r>
+        <w:rPr>
+          <w:sz w:val="24"/>
+          <w:szCs w:val="24"/>
+        </w:rPr>
+        <w:t xml:space="preserve">z </w:t>
+      </w:r>
+      <w:proofErr w:type="spellStart"/>
+      <w:r>
+        <w:rPr>
+          <w:sz w:val="24"/>
+          <w:szCs w:val="24"/>
+        </w:rPr>
+        <w:t>action</w:t>
+      </w:r>
+      <w:proofErr w:type="spellEnd"/>
+      <w:r>
+        <w:rPr>
+          <w:sz w:val="24"/>
+          <w:szCs w:val="24"/>
+        </w:rPr>
+        <w:t xml:space="preserve"> </w:t>
+      </w:r>
+      <w:proofErr w:type="spellStart"/>
+      <w:r>
+        <w:rPr>
+          <w:sz w:val="24"/>
+          <w:szCs w:val="24"/>
+        </w:rPr>
+        <w:t>value</w:t>
+      </w:r>
+      <w:proofErr w:type="spellEnd"/>
+      <w:r>
+        <w:rPr>
+          <w:sz w:val="24"/>
+          <w:szCs w:val="24"/>
+        </w:rPr>
+        <w:t xml:space="preserve"> függvénynek a következő állapotban lévő összes művelethez képes</w:t>
+      </w:r>
+    </w:p>
+    <w:p>
+      <w:pPr>
         <w:spacing w:line="276" w:lineRule="auto"/>
       </w:pPr>
       <w:r>
+        <w:br w:type="page"/>
+      </w:r>
+    </w:p>
+    <w:p>
+      <w:pPr>
+        <w:pStyle w:val="Cmsor2"/>
+      </w:pPr>
+      <w:r>
+        <w:lastRenderedPageBreak/>
+        <w:t xml:space="preserve">Az </w:t>
+      </w:r>
+      <w:proofErr w:type="spellStart"/>
+      <w:r>
+        <w:t>agent</w:t>
+      </w:r>
+      <w:proofErr w:type="spellEnd"/>
+      <w:r>
+        <w:t xml:space="preserve"> működése</w:t>
+      </w:r>
+    </w:p>
+    <w:p>
+      <w:pPr>
+        <w:ind w:firstLine="567"/>
+        <w:jc w:val="both"/>
+        <w:rPr>
+          <w:sz w:val="24"/>
+          <w:szCs w:val="24"/>
+        </w:rPr>
+      </w:pPr>
+    </w:p>
+    <w:p>
+      <w:pPr>
+        <w:rPr>
+          <w:sz w:val="24"/>
+          <w:szCs w:val="24"/>
+        </w:rPr>
+      </w:pPr>
+      <w:r>
+        <w:rPr>
+          <w:sz w:val="24"/>
+          <w:szCs w:val="24"/>
+        </w:rPr>
         <w:br w:type="page"/>
       </w:r>
     </w:p>
@@ -6970,6 +7728,55 @@
     </w:p>
     <w:p>
       <w:pPr>
+        <w:pStyle w:val="Irodalomjegyzk"/>
+        <w:rPr>
+          <w:rFonts w:ascii="Calibri" w:hAnsi="Calibri" w:cs="Calibri"/>
+        </w:rPr>
+      </w:pPr>
+      <w:r>
+        <w:rPr>
+          <w:rFonts w:ascii="Calibri" w:hAnsi="Calibri" w:cs="Calibri"/>
+        </w:rPr>
+        <w:t>[8]</w:t>
+      </w:r>
+      <w:r>
+        <w:rPr>
+          <w:rFonts w:ascii="Calibri" w:hAnsi="Calibri" w:cs="Calibri"/>
+        </w:rPr>
+        <w:tab/>
+        <w:t xml:space="preserve">„Bellman </w:t>
+      </w:r>
+      <w:proofErr w:type="spellStart"/>
+      <w:r>
+        <w:rPr>
+          <w:rFonts w:ascii="Calibri" w:hAnsi="Calibri" w:cs="Calibri"/>
+        </w:rPr>
+        <w:t>Equation</w:t>
+      </w:r>
+      <w:proofErr w:type="spellEnd"/>
+      <w:r>
+        <w:rPr>
+          <w:rFonts w:ascii="Calibri" w:hAnsi="Calibri" w:cs="Calibri"/>
+        </w:rPr>
+        <w:t xml:space="preserve"> | </w:t>
+      </w:r>
+      <w:proofErr w:type="spellStart"/>
+      <w:r>
+        <w:rPr>
+          <w:rFonts w:ascii="Calibri" w:hAnsi="Calibri" w:cs="Calibri"/>
+        </w:rPr>
+        <w:t>LinkedIn</w:t>
+      </w:r>
+      <w:proofErr w:type="spellEnd"/>
+      <w:r>
+        <w:rPr>
+          <w:rFonts w:ascii="Calibri" w:hAnsi="Calibri" w:cs="Calibri"/>
+        </w:rPr>
+        <w:t>”. Elérés: 2024. március 8. [Online]. Elérhető: https://www.linkedin.com/pulse/bellman-equation-yeshwanth-n/</w:t>
+      </w:r>
+    </w:p>
+    <w:p>
+      <w:pPr>
         <w:spacing w:line="276" w:lineRule="auto"/>
       </w:pPr>
       <w:r>
@@ -6977,8 +7784,8 @@
       </w:r>
     </w:p>
     <w:sectPr>
-      <w:headerReference w:type="default" r:id="rId15"/>
-      <w:footerReference w:type="default" r:id="rId16"/>
+      <w:headerReference w:type="default" r:id="rId18"/>
+      <w:footerReference w:type="default" r:id="rId19"/>
       <w:pgSz w:w="11906" w:h="16838"/>
       <w:pgMar w:top="1417" w:right="1417" w:bottom="1417" w:left="1417" w:header="708" w:footer="708" w:gutter="0"/>
       <w:cols w:space="708"/>
@@ -7642,7 +8449,7 @@
   <w:abstractNum w:abstractNumId="5" w15:restartNumberingAfterBreak="0">
     <w:nsid w:val="78785C58"/>
     <w:multiLevelType w:val="hybridMultilevel"/>
-    <w:tmpl w:val="EEF6D988"/>
+    <w:tmpl w:val="0D8C16DE"/>
     <w:lvl w:ilvl="0" w:tplc="040E0001">
       <w:start w:val="1"/>
       <w:numFmt w:val="bullet"/>

</xml_diff>

<commit_message>
dokumentáció kész még át kell nézni
</commit_message>
<xml_diff>
--- a/Dokumentáció.docx
+++ b/Dokumentáció.docx
@@ -19,7 +19,7 @@
           <w:szCs w:val="44"/>
         </w:rPr>
         <w:drawing>
-          <wp:inline distT="0" distB="0" distL="0" distR="0" wp14:anchorId="7836F41D" wp14:editId="1AAA7FCF">
+          <wp:inline distT="0" distB="0" distL="0" distR="0" wp14:anchorId="7836F41D" wp14:editId="6149F0D4">
             <wp:extent cx="5760720" cy="1910715"/>
             <wp:effectExtent l="0" t="0" r="0" b="0"/>
             <wp:docPr id="2103520822" name="Kép 1"/>
@@ -4215,23 +4215,7 @@
           <w:sz w:val="24"/>
           <w:szCs w:val="24"/>
         </w:rPr>
-        <w:t xml:space="preserve">Az alábbi képen a game.py fájl első pár sora látható, ahol a csomagok kerültek beimportálásra és a konstansok kerültek definiálásra. Az irányokat egy </w:t>
-      </w:r>
-      <w:proofErr w:type="spellStart"/>
-      <w:r>
-        <w:rPr>
-          <w:sz w:val="24"/>
-          <w:szCs w:val="24"/>
-        </w:rPr>
-        <w:t>enum</w:t>
-      </w:r>
-      <w:proofErr w:type="spellEnd"/>
-      <w:r>
-        <w:rPr>
-          <w:sz w:val="24"/>
-          <w:szCs w:val="24"/>
-        </w:rPr>
-        <w:t xml:space="preserve">-ban tároltam, amit akkor használnak, ha egy változónak egy meghatározott értékkészlete legyen, mint most esetünkben az irány. Ezután létrehoztam a </w:t>
+        <w:t xml:space="preserve">Az alábbi képen a game.py fájl első pár sora látható, ahol a csomagok kerültek beimportálásra és a konstansok kerültek definiálásra. Az irányokat egy enum-ban tároltam, amit akkor használnak, ha egy változónak egy meghatározott értékkészlete legyen, mint most esetünkben az irány. Ezután létrehoztam a </w:t>
       </w:r>
       <w:proofErr w:type="spellStart"/>
       <w:r>
@@ -4479,14 +4463,11 @@
         <w:pStyle w:val="Cmsor2"/>
       </w:pPr>
       <w:bookmarkStart w:id="14" w:name="_Toc160701663"/>
-      <w:proofErr w:type="spellStart"/>
+      <w:bookmarkStart w:id="15" w:name="_play_step_függvény_szerkezete"/>
+      <w:bookmarkEnd w:id="15"/>
       <w:r>
         <w:lastRenderedPageBreak/>
-        <w:t>play_step</w:t>
-      </w:r>
-      <w:proofErr w:type="spellEnd"/>
-      <w:r>
-        <w:t xml:space="preserve"> függvény szerkezete</w:t>
+        <w:t>play_step függvény szerkezete</w:t>
       </w:r>
       <w:bookmarkEnd w:id="14"/>
     </w:p>
@@ -4587,23 +4568,7 @@
           <w:sz w:val="24"/>
           <w:szCs w:val="24"/>
         </w:rPr>
-        <w:t xml:space="preserve">A mozgás levezényléséhez először azt kell megvizsgálnunk, hogy van-e irányváltozás az előző </w:t>
-      </w:r>
-      <w:proofErr w:type="spellStart"/>
-      <w:r>
-        <w:rPr>
-          <w:sz w:val="24"/>
-          <w:szCs w:val="24"/>
-        </w:rPr>
-        <w:t>frame</w:t>
-      </w:r>
-      <w:proofErr w:type="spellEnd"/>
-      <w:r>
-        <w:rPr>
-          <w:sz w:val="24"/>
-          <w:szCs w:val="24"/>
-        </w:rPr>
-        <w:t xml:space="preserve"> óta. Ha van akkor a </w:t>
+        <w:t xml:space="preserve">A mozgás levezényléséhez először azt kell megvizsgálnunk, hogy van-e irányváltozás az előző frame óta. Ha van akkor a </w:t>
       </w:r>
       <w:proofErr w:type="spellStart"/>
       <w:r>
@@ -4619,23 +4584,7 @@
           <w:sz w:val="24"/>
           <w:szCs w:val="24"/>
         </w:rPr>
-        <w:t xml:space="preserve"> </w:t>
-      </w:r>
-      <w:proofErr w:type="spellStart"/>
-      <w:r>
-        <w:rPr>
-          <w:sz w:val="24"/>
-          <w:szCs w:val="24"/>
-        </w:rPr>
-        <w:t>enum</w:t>
-      </w:r>
-      <w:proofErr w:type="spellEnd"/>
-      <w:r>
-        <w:rPr>
-          <w:sz w:val="24"/>
-          <w:szCs w:val="24"/>
-        </w:rPr>
-        <w:t xml:space="preserve"> segítségével megváltoztatjuk az irányt. Végül pedig a blokk méretével eltoljuk a kígyót a megfelelő irányba</w:t>
+        <w:t xml:space="preserve"> enum segítségével megváltoztatjuk az irányt. Végül pedig a blokk méretével eltoljuk a kígyót a megfelelő irányba</w:t>
       </w:r>
       <w:r>
         <w:rPr>
@@ -4720,23 +4669,7 @@
           <w:sz w:val="24"/>
           <w:szCs w:val="24"/>
         </w:rPr>
-        <w:t xml:space="preserve">10-et ad vissza jutalomként, és igaznak állítja be a </w:t>
-      </w:r>
-      <w:proofErr w:type="spellStart"/>
-      <w:r>
-        <w:rPr>
-          <w:sz w:val="24"/>
-          <w:szCs w:val="24"/>
-        </w:rPr>
-        <w:t>game_over</w:t>
-      </w:r>
-      <w:proofErr w:type="spellEnd"/>
-      <w:r>
-        <w:rPr>
-          <w:sz w:val="24"/>
-          <w:szCs w:val="24"/>
-        </w:rPr>
-        <w:t xml:space="preserve"> változót.</w:t>
+        <w:t>10-et ad vissza jutalomként, és igaznak állítja be a game_over változót.</w:t>
       </w:r>
     </w:p>
     <w:p>
@@ -4807,23 +4740,7 @@
           <w:sz w:val="24"/>
           <w:szCs w:val="24"/>
         </w:rPr>
-        <w:t xml:space="preserve"> a lehelyezett ételt, ha igen akkor a jutalmat 10-re állítjuk és növeljük a pontszámot eggyel, ezzel a kígyó hossza is nő. Ha nem vesz fel ételt az adott </w:t>
-      </w:r>
-      <w:proofErr w:type="spellStart"/>
-      <w:r>
-        <w:rPr>
-          <w:sz w:val="24"/>
-          <w:szCs w:val="24"/>
-        </w:rPr>
-        <w:t>frame</w:t>
-      </w:r>
-      <w:proofErr w:type="spellEnd"/>
-      <w:r>
-        <w:rPr>
-          <w:sz w:val="24"/>
-          <w:szCs w:val="24"/>
-        </w:rPr>
-        <w:t xml:space="preserve">-ben a kígyó akkor az utolsó blokkját eltávolítjuk. </w:t>
+        <w:t xml:space="preserve"> a lehelyezett ételt, ha igen akkor a jutalmat 10-re állítjuk és növeljük a pontszámot eggyel, ezzel a kígyó hossza is nő. Ha nem vesz fel ételt az adott frame-ben a kígyó akkor az utolsó blokkját eltávolítjuk. </w:t>
       </w:r>
       <w:r>
         <w:rPr>
@@ -4873,23 +4790,7 @@
           <w:sz w:val="24"/>
           <w:szCs w:val="24"/>
         </w:rPr>
-        <w:t xml:space="preserve">A UI frissítése minden </w:t>
-      </w:r>
-      <w:proofErr w:type="spellStart"/>
-      <w:r>
-        <w:rPr>
-          <w:sz w:val="24"/>
-          <w:szCs w:val="24"/>
-        </w:rPr>
-        <w:t>frame</w:t>
-      </w:r>
-      <w:proofErr w:type="spellEnd"/>
-      <w:r>
-        <w:rPr>
-          <w:sz w:val="24"/>
-          <w:szCs w:val="24"/>
-        </w:rPr>
-        <w:t xml:space="preserve">-ban lefut. Letisztítja az ablakot, majd újra rajzol rá mindent, beleértve a változásokat. Először feltölt zölddel az egészet, </w:t>
+        <w:t xml:space="preserve">A UI frissítése minden frame-ban lefut. Letisztítja az ablakot, majd újra rajzol rá mindent, beleértve a változásokat. Először feltölt zölddel az egészet, </w:t>
       </w:r>
       <w:r>
         <w:rPr>
@@ -4960,30 +4861,14 @@
           <w:sz w:val="24"/>
           <w:szCs w:val="24"/>
         </w:rPr>
-        <w:t xml:space="preserve">több értéket is visszaad a függvény, először a jutalmat, majd azt, hogy vége van-e a játéknak, majd az elért pontszámot. Ezt az </w:t>
-      </w:r>
-      <w:proofErr w:type="spellStart"/>
-      <w:r>
-        <w:rPr>
-          <w:sz w:val="24"/>
-          <w:szCs w:val="24"/>
-        </w:rPr>
-        <w:t>agen</w:t>
-      </w:r>
-      <w:r>
-        <w:rPr>
-          <w:sz w:val="24"/>
-          <w:szCs w:val="24"/>
-        </w:rPr>
-        <w:t>t</w:t>
-      </w:r>
-      <w:proofErr w:type="spellEnd"/>
-      <w:r>
-        <w:rPr>
-          <w:sz w:val="24"/>
-          <w:szCs w:val="24"/>
-        </w:rPr>
-        <w:t xml:space="preserve"> kapja meg ami ezektől az információktól függően folytatja a játékot.</w:t>
+        <w:t>több értéket is visszaad a függvény, először a jutalmat, majd azt, hogy vége van-e a játéknak, majd az elért pontszámot. Ezt az agen</w:t>
+      </w:r>
+      <w:r>
+        <w:rPr>
+          <w:sz w:val="24"/>
+          <w:szCs w:val="24"/>
+        </w:rPr>
+        <w:t>t kapja meg ami ezektől az információktól függően folytatja a játékot.</w:t>
       </w:r>
     </w:p>
     <w:p>
@@ -5006,12 +4891,12 @@
         <w:pStyle w:val="Cmsor1"/>
         <w:spacing w:line="276" w:lineRule="auto"/>
       </w:pPr>
-      <w:bookmarkStart w:id="15" w:name="_Toc160701664"/>
+      <w:bookmarkStart w:id="16" w:name="_Toc160701664"/>
       <w:r>
         <w:lastRenderedPageBreak/>
         <w:t>Mesterséges intelligencia bemutatása</w:t>
       </w:r>
-      <w:bookmarkEnd w:id="15"/>
+      <w:bookmarkEnd w:id="16"/>
     </w:p>
     <w:p>
       <w:pPr>
@@ -5390,6 +5275,8 @@
       <w:pPr>
         <w:pStyle w:val="Cmsor2"/>
       </w:pPr>
+      <w:bookmarkStart w:id="17" w:name="_Bellman_egyenlet"/>
+      <w:bookmarkEnd w:id="17"/>
       <w:r>
         <w:t>Bellman egyenlet</w:t>
       </w:r>
@@ -5746,6 +5633,7 @@
         <w:rPr>
           <w:b/>
           <w:bCs/>
+          <w:noProof/>
           <w:sz w:val="24"/>
           <w:szCs w:val="24"/>
         </w:rPr>
@@ -6116,15 +6004,10 @@
       </w:pPr>
       <w:r>
         <w:lastRenderedPageBreak/>
-        <w:t xml:space="preserve">Az </w:t>
-      </w:r>
-      <w:proofErr w:type="spellStart"/>
-      <w:r>
-        <w:t>agent</w:t>
-      </w:r>
-      <w:proofErr w:type="spellEnd"/>
-      <w:r>
-        <w:t xml:space="preserve"> működése</w:t>
+        <w:t xml:space="preserve">Az agent </w:t>
+      </w:r>
+      <w:r>
+        <w:t>ciklusának működése</w:t>
       </w:r>
     </w:p>
     <w:p>
@@ -6136,6 +6019,284 @@
           <w:szCs w:val="24"/>
         </w:rPr>
       </w:pPr>
+      <w:r>
+        <w:rPr>
+          <w:sz w:val="24"/>
+          <w:szCs w:val="24"/>
+        </w:rPr>
+        <w:t>Ebben a fájlban egy végtelen ciklus fut, ez azt jelenti, hogy addig tanul a kígyó amíg mi azt le nem állítjuk. Elsőkörben az ablak állapotát méri fel, ez azt takarja, hogy megvizsgálja, hogy a kígyó fejétől melyik irányban van az étel és azt is, hogy a fej melyik irányában van veszély (fal, vagy a kígyó teste).</w:t>
+      </w:r>
+    </w:p>
+    <w:p>
+      <w:pPr>
+        <w:ind w:firstLine="567"/>
+        <w:jc w:val="both"/>
+        <w:rPr>
+          <w:sz w:val="24"/>
+          <w:szCs w:val="24"/>
+        </w:rPr>
+      </w:pPr>
+      <w:r>
+        <w:rPr>
+          <w:sz w:val="24"/>
+          <w:szCs w:val="24"/>
+        </w:rPr>
+        <w:t>A következő lépésben az agent meghatározza a következő lépését. Ezen a pontot megjelenik a felfedezés és kihasználás dilemmája (</w:t>
+      </w:r>
+      <w:proofErr w:type="spellStart"/>
+      <w:r>
+        <w:rPr>
+          <w:sz w:val="24"/>
+          <w:szCs w:val="24"/>
+        </w:rPr>
+        <w:t>exploration</w:t>
+      </w:r>
+      <w:proofErr w:type="spellEnd"/>
+      <w:r>
+        <w:rPr>
+          <w:sz w:val="24"/>
+          <w:szCs w:val="24"/>
+        </w:rPr>
+        <w:t xml:space="preserve"> </w:t>
+      </w:r>
+      <w:proofErr w:type="spellStart"/>
+      <w:r>
+        <w:rPr>
+          <w:sz w:val="24"/>
+          <w:szCs w:val="24"/>
+        </w:rPr>
+        <w:t>or</w:t>
+      </w:r>
+      <w:proofErr w:type="spellEnd"/>
+      <w:r>
+        <w:rPr>
+          <w:sz w:val="24"/>
+          <w:szCs w:val="24"/>
+        </w:rPr>
+        <w:t xml:space="preserve"> </w:t>
+      </w:r>
+      <w:proofErr w:type="spellStart"/>
+      <w:r>
+        <w:rPr>
+          <w:sz w:val="24"/>
+          <w:szCs w:val="24"/>
+        </w:rPr>
+        <w:t>exploitation</w:t>
+      </w:r>
+      <w:proofErr w:type="spellEnd"/>
+      <w:r>
+        <w:rPr>
+          <w:sz w:val="24"/>
+          <w:szCs w:val="24"/>
+        </w:rPr>
+        <w:t xml:space="preserve">) </w:t>
+      </w:r>
+      <w:r>
+        <w:rPr>
+          <w:sz w:val="24"/>
+          <w:szCs w:val="24"/>
+        </w:rPr>
+        <w:t>A felfedezés bármely olyan cselekvés, amely lehetővé teszi az ügynök számára, hogy új jellemzőket fedezzen fel a környezetben, míg az kihasználás arról szól, hogy kihasználja az eddig megszerzett tudást. Ha az ügynök csak a múltbeli tapasztalatokat használja ki, valószínűleg egy nem optimális stratégiába ragad. Másrészről, ha folyamatosan felfedez, de nem használja ki az eddig szerzett ismereteket, soha nem találhatja meg a jó stratégiát.</w:t>
+      </w:r>
+      <w:r>
+        <w:rPr>
+          <w:sz w:val="24"/>
+          <w:szCs w:val="24"/>
+        </w:rPr>
+        <w:t xml:space="preserve"> </w:t>
+      </w:r>
+      <w:r>
+        <w:rPr>
+          <w:sz w:val="24"/>
+          <w:szCs w:val="24"/>
+        </w:rPr>
+        <w:t>Az ügynöknek megtalálnia a megfelelő egyensúlyt a kettő között, hogy felfedezhesse az optimális stratégiát, amely a maximális jutalmat hozza.</w:t>
+      </w:r>
+      <w:r>
+        <w:rPr>
+          <w:sz w:val="24"/>
+          <w:szCs w:val="24"/>
+        </w:rPr>
+        <w:fldChar w:fldCharType="begin"/>
+      </w:r>
+      <w:r>
+        <w:rPr>
+          <w:sz w:val="24"/>
+          <w:szCs w:val="24"/>
+        </w:rPr>
+        <w:instrText xml:space="preserve"> ADDIN ZOTERO_ITEM CSL_CITATION {"citationID":"mUJ1DxT8","properties":{"formattedCitation":"[9]","plainCitation":"[9]","noteIndex":0},"citationItems":[{"id":38,"uris":["http://zotero.org/users/local/zOi9XGqq/items/K6N58JYK"],"itemData":{"id":38,"type":"webpage","abstract":"A key challenge that arises in reinforcement learning (RL) is the trade-off between exploration and exploitation. This challenge is unique to RL and","container-title":"Scribbr","language":"en-US","title":"What is the exploration vs exploitation trade off in reinforcement learning?","URL":"https://www.scribbr.com/frequently-asked-questions/what-is-the-exploration-vs-exploitation-trade-off-in-reinforcement-learning/","accessed":{"date-parts":[["2024",3,10]]}}}],"schema":"https://github.com/citation-style-language/schema/raw/master/csl-citation.json"} </w:instrText>
+      </w:r>
+      <w:r>
+        <w:rPr>
+          <w:sz w:val="24"/>
+          <w:szCs w:val="24"/>
+        </w:rPr>
+        <w:fldChar w:fldCharType="separate"/>
+      </w:r>
+      <w:r>
+        <w:rPr>
+          <w:rFonts w:ascii="Calibri" w:hAnsi="Calibri" w:cs="Calibri"/>
+          <w:sz w:val="24"/>
+        </w:rPr>
+        <w:t>[9]</w:t>
+      </w:r>
+      <w:r>
+        <w:rPr>
+          <w:sz w:val="24"/>
+          <w:szCs w:val="24"/>
+        </w:rPr>
+        <w:fldChar w:fldCharType="end"/>
+      </w:r>
+    </w:p>
+    <w:p>
+      <w:pPr>
+        <w:ind w:firstLine="567"/>
+        <w:jc w:val="both"/>
+        <w:rPr>
+          <w:sz w:val="24"/>
+          <w:szCs w:val="24"/>
+        </w:rPr>
+      </w:pPr>
+      <w:r>
+        <w:rPr>
+          <w:sz w:val="24"/>
+          <w:szCs w:val="24"/>
+        </w:rPr>
+        <w:t xml:space="preserve">Ha megvan a következő lépés akkor azt a már megismert </w:t>
+      </w:r>
+      <w:hyperlink w:anchor="_play_step_függvény_szerkezete" w:history="1">
+        <w:r>
+          <w:rPr>
+            <w:rStyle w:val="Hiperhivatkozs"/>
+            <w:sz w:val="24"/>
+            <w:szCs w:val="24"/>
+          </w:rPr>
+          <w:t>play_step</w:t>
+        </w:r>
+      </w:hyperlink>
+      <w:r>
+        <w:rPr>
+          <w:sz w:val="24"/>
+          <w:szCs w:val="24"/>
+        </w:rPr>
+        <w:t xml:space="preserve"> funkció meghívásával végre is hajtja az AI. Ezután ismételten felméri a játék állapotát az agent, ugyanúgy, mint a lépés meghatározás előtt. A megtett lépés után a rövidtávú memória tanítása következik, ezzel a következő lépésre tanítjuk az AI-t</w:t>
+      </w:r>
+      <w:r>
+        <w:rPr>
+          <w:sz w:val="24"/>
+          <w:szCs w:val="24"/>
+        </w:rPr>
+        <w:t xml:space="preserve">. Ebben a lépésben jelenik meg a </w:t>
+      </w:r>
+      <w:hyperlink w:anchor="_Bellman_egyenlet" w:history="1">
+        <w:r>
+          <w:rPr>
+            <w:rStyle w:val="Hiperhivatkozs"/>
+            <w:sz w:val="24"/>
+            <w:szCs w:val="24"/>
+          </w:rPr>
+          <w:t>Bellman egyenlet</w:t>
+        </w:r>
+      </w:hyperlink>
+      <w:r>
+        <w:rPr>
+          <w:sz w:val="24"/>
+          <w:szCs w:val="24"/>
+        </w:rPr>
+        <w:t>,</w:t>
+      </w:r>
+      <w:r>
+        <w:rPr>
+          <w:sz w:val="24"/>
+          <w:szCs w:val="24"/>
+        </w:rPr>
+        <w:t xml:space="preserve"> az új Q érték kiszámolásához.</w:t>
+      </w:r>
+      <w:r>
+        <w:rPr>
+          <w:sz w:val="24"/>
+          <w:szCs w:val="24"/>
+        </w:rPr>
+        <w:t xml:space="preserve"> Ezt követően a megtett lépés tulajdonságait eltároljuk, ezek a következők: </w:t>
+      </w:r>
+      <w:r>
+        <w:rPr>
+          <w:i/>
+          <w:iCs/>
+          <w:sz w:val="24"/>
+          <w:szCs w:val="24"/>
+        </w:rPr>
+        <w:t>mozgás előtti állapot, mozgás utáni állapot, mozgás iránya, a jutalom, és hogy vége lett-e a játéknak</w:t>
+      </w:r>
+      <w:r>
+        <w:rPr>
+          <w:sz w:val="24"/>
+          <w:szCs w:val="24"/>
+        </w:rPr>
+        <w:t>.</w:t>
+      </w:r>
+    </w:p>
+    <w:p>
+      <w:pPr>
+        <w:ind w:firstLine="567"/>
+        <w:jc w:val="both"/>
+        <w:rPr>
+          <w:sz w:val="24"/>
+          <w:szCs w:val="24"/>
+        </w:rPr>
+      </w:pPr>
+      <w:r>
+        <w:rPr>
+          <w:sz w:val="24"/>
+          <w:szCs w:val="24"/>
+        </w:rPr>
+        <w:t xml:space="preserve">Amennyiben vége lett, a kezdő </w:t>
+      </w:r>
+      <w:r>
+        <w:rPr>
+          <w:sz w:val="24"/>
+          <w:szCs w:val="24"/>
+        </w:rPr>
+        <w:t>helyzet</w:t>
+      </w:r>
+      <w:r>
+        <w:rPr>
+          <w:sz w:val="24"/>
+          <w:szCs w:val="24"/>
+        </w:rPr>
+        <w:t xml:space="preserve"> kerül visszaállításra.</w:t>
+      </w:r>
+      <w:r>
+        <w:rPr>
+          <w:sz w:val="24"/>
+          <w:szCs w:val="24"/>
+        </w:rPr>
+        <w:t xml:space="preserve"> Minden halál után a hosszú távú memória is tanítva van, ez ugyanazon a módon történik, mint a rövid távú memória tanítása, annyi különbséggel, hogy nem csak egy lépés adatait kapja, hanem az összes eltárolt lépéshez tartozó adatot. A következő lépés a rekord frissítése, ha az adott kör magasabb pontszámot ért el a jelenlegi rekordnál. Ezután pedig a konzolra kerül kiírásra az adott kör statisztikája. Végül pedig a </w:t>
+      </w:r>
+      <w:r>
+        <w:rPr>
+          <w:sz w:val="24"/>
+          <w:szCs w:val="24"/>
+        </w:rPr>
+        <w:t xml:space="preserve">grafikon kirajzolásához szükséges adatok frissítésére kerül sor, maga grafikon rajzolása a </w:t>
+      </w:r>
+      <w:hyperlink r:id="rId18" w:history="1">
+        <w:r>
+          <w:rPr>
+            <w:rStyle w:val="Hiperhivatkozs"/>
+            <w:sz w:val="24"/>
+            <w:szCs w:val="24"/>
+          </w:rPr>
+          <w:t>helper.py</w:t>
+        </w:r>
+      </w:hyperlink>
+      <w:r>
+        <w:rPr>
+          <w:sz w:val="24"/>
+          <w:szCs w:val="24"/>
+        </w:rPr>
+        <w:t xml:space="preserve"> fájlban történik.</w:t>
+      </w:r>
     </w:p>
     <w:p>
       <w:pPr>
@@ -6157,14 +6318,14 @@
         <w:pStyle w:val="Cmsor1"/>
         <w:spacing w:line="276" w:lineRule="auto"/>
       </w:pPr>
-      <w:bookmarkStart w:id="16" w:name="_Tesztek"/>
-      <w:bookmarkStart w:id="17" w:name="_Toc160701665"/>
-      <w:bookmarkEnd w:id="16"/>
+      <w:bookmarkStart w:id="18" w:name="_Tesztek"/>
+      <w:bookmarkStart w:id="19" w:name="_Toc160701665"/>
+      <w:bookmarkEnd w:id="18"/>
       <w:r>
         <w:lastRenderedPageBreak/>
         <w:t>Tesztek</w:t>
       </w:r>
-      <w:bookmarkEnd w:id="17"/>
+      <w:bookmarkEnd w:id="19"/>
     </w:p>
     <w:p>
       <w:pPr>
@@ -6475,7 +6636,7 @@
                 <w:sz w:val="24"/>
                 <w:szCs w:val="24"/>
               </w:rPr>
-              <w:t>21</w:t>
+              <w:t>7</w:t>
             </w:r>
           </w:p>
         </w:tc>
@@ -7213,12 +7374,20 @@
         <w:pStyle w:val="Cmsor1"/>
         <w:spacing w:line="276" w:lineRule="auto"/>
       </w:pPr>
-      <w:bookmarkStart w:id="18" w:name="_Toc160701666"/>
+      <w:bookmarkStart w:id="20" w:name="_Toc160701666"/>
       <w:r>
         <w:lastRenderedPageBreak/>
         <w:t>Források</w:t>
       </w:r>
-      <w:bookmarkEnd w:id="18"/>
+      <w:bookmarkEnd w:id="20"/>
+    </w:p>
+    <w:p>
+      <w:pPr>
+        <w:pStyle w:val="Cmsor2"/>
+      </w:pPr>
+      <w:r>
+        <w:t>Szöveges források</w:t>
+      </w:r>
     </w:p>
     <w:p>
       <w:pPr>
@@ -7777,15 +7946,335 @@
     </w:p>
     <w:p>
       <w:pPr>
-        <w:spacing w:line="276" w:lineRule="auto"/>
+        <w:pStyle w:val="Irodalomjegyzk"/>
+        <w:rPr>
+          <w:rFonts w:ascii="Calibri" w:hAnsi="Calibri" w:cs="Calibri"/>
+        </w:rPr>
+      </w:pPr>
+      <w:r>
+        <w:rPr>
+          <w:rFonts w:ascii="Calibri" w:hAnsi="Calibri" w:cs="Calibri"/>
+        </w:rPr>
+        <w:t>[9]</w:t>
+      </w:r>
+      <w:r>
+        <w:rPr>
+          <w:rFonts w:ascii="Calibri" w:hAnsi="Calibri" w:cs="Calibri"/>
+        </w:rPr>
+        <w:tab/>
+        <w:t>„</w:t>
+      </w:r>
+      <w:proofErr w:type="spellStart"/>
+      <w:r>
+        <w:rPr>
+          <w:rFonts w:ascii="Calibri" w:hAnsi="Calibri" w:cs="Calibri"/>
+        </w:rPr>
+        <w:t>What</w:t>
+      </w:r>
+      <w:proofErr w:type="spellEnd"/>
+      <w:r>
+        <w:rPr>
+          <w:rFonts w:ascii="Calibri" w:hAnsi="Calibri" w:cs="Calibri"/>
+        </w:rPr>
+        <w:t xml:space="preserve"> is </w:t>
+      </w:r>
+      <w:proofErr w:type="spellStart"/>
+      <w:r>
+        <w:rPr>
+          <w:rFonts w:ascii="Calibri" w:hAnsi="Calibri" w:cs="Calibri"/>
+        </w:rPr>
+        <w:t>the</w:t>
+      </w:r>
+      <w:proofErr w:type="spellEnd"/>
+      <w:r>
+        <w:rPr>
+          <w:rFonts w:ascii="Calibri" w:hAnsi="Calibri" w:cs="Calibri"/>
+        </w:rPr>
+        <w:t xml:space="preserve"> </w:t>
+      </w:r>
+      <w:proofErr w:type="spellStart"/>
+      <w:r>
+        <w:rPr>
+          <w:rFonts w:ascii="Calibri" w:hAnsi="Calibri" w:cs="Calibri"/>
+        </w:rPr>
+        <w:t>exploration</w:t>
+      </w:r>
+      <w:proofErr w:type="spellEnd"/>
+      <w:r>
+        <w:rPr>
+          <w:rFonts w:ascii="Calibri" w:hAnsi="Calibri" w:cs="Calibri"/>
+        </w:rPr>
+        <w:t xml:space="preserve"> </w:t>
+      </w:r>
+      <w:proofErr w:type="spellStart"/>
+      <w:r>
+        <w:rPr>
+          <w:rFonts w:ascii="Calibri" w:hAnsi="Calibri" w:cs="Calibri"/>
+        </w:rPr>
+        <w:t>vs</w:t>
+      </w:r>
+      <w:proofErr w:type="spellEnd"/>
+      <w:r>
+        <w:rPr>
+          <w:rFonts w:ascii="Calibri" w:hAnsi="Calibri" w:cs="Calibri"/>
+        </w:rPr>
+        <w:t xml:space="preserve"> </w:t>
+      </w:r>
+      <w:proofErr w:type="spellStart"/>
+      <w:r>
+        <w:rPr>
+          <w:rFonts w:ascii="Calibri" w:hAnsi="Calibri" w:cs="Calibri"/>
+        </w:rPr>
+        <w:t>exploitation</w:t>
+      </w:r>
+      <w:proofErr w:type="spellEnd"/>
+      <w:r>
+        <w:rPr>
+          <w:rFonts w:ascii="Calibri" w:hAnsi="Calibri" w:cs="Calibri"/>
+        </w:rPr>
+        <w:t xml:space="preserve"> trade </w:t>
+      </w:r>
+      <w:proofErr w:type="spellStart"/>
+      <w:r>
+        <w:rPr>
+          <w:rFonts w:ascii="Calibri" w:hAnsi="Calibri" w:cs="Calibri"/>
+        </w:rPr>
+        <w:t>off</w:t>
+      </w:r>
+      <w:proofErr w:type="spellEnd"/>
+      <w:r>
+        <w:rPr>
+          <w:rFonts w:ascii="Calibri" w:hAnsi="Calibri" w:cs="Calibri"/>
+        </w:rPr>
+        <w:t xml:space="preserve"> in </w:t>
+      </w:r>
+      <w:proofErr w:type="spellStart"/>
+      <w:r>
+        <w:rPr>
+          <w:rFonts w:ascii="Calibri" w:hAnsi="Calibri" w:cs="Calibri"/>
+        </w:rPr>
+        <w:t>reinforcement</w:t>
+      </w:r>
+      <w:proofErr w:type="spellEnd"/>
+      <w:r>
+        <w:rPr>
+          <w:rFonts w:ascii="Calibri" w:hAnsi="Calibri" w:cs="Calibri"/>
+        </w:rPr>
+        <w:t xml:space="preserve"> </w:t>
+      </w:r>
+      <w:proofErr w:type="spellStart"/>
+      <w:r>
+        <w:rPr>
+          <w:rFonts w:ascii="Calibri" w:hAnsi="Calibri" w:cs="Calibri"/>
+        </w:rPr>
+        <w:t>learning</w:t>
+      </w:r>
+      <w:proofErr w:type="spellEnd"/>
+      <w:r>
+        <w:rPr>
+          <w:rFonts w:ascii="Calibri" w:hAnsi="Calibri" w:cs="Calibri"/>
+        </w:rPr>
+        <w:t xml:space="preserve">?”, </w:t>
+      </w:r>
+      <w:proofErr w:type="spellStart"/>
+      <w:r>
+        <w:rPr>
+          <w:rFonts w:ascii="Calibri" w:hAnsi="Calibri" w:cs="Calibri"/>
+        </w:rPr>
+        <w:t>Scribbr</w:t>
+      </w:r>
+      <w:proofErr w:type="spellEnd"/>
+      <w:r>
+        <w:rPr>
+          <w:rFonts w:ascii="Calibri" w:hAnsi="Calibri" w:cs="Calibri"/>
+        </w:rPr>
+        <w:t>. Elérés: 2024. március 10. [Online]. Elérhető: https://www.scribbr.com/frequently-asked-questions/what-is-the-exploration-vs-exploitation-trade-off-in-reinforcement-learning/</w:t>
+      </w:r>
+    </w:p>
+    <w:p>
+      <w:pPr>
+        <w:pStyle w:val="Cmsor2"/>
       </w:pPr>
       <w:r>
         <w:fldChar w:fldCharType="end"/>
       </w:r>
+      <w:r>
+        <w:t>Videós források</w:t>
+      </w:r>
+    </w:p>
+    <w:p>
+      <w:pPr>
+        <w:rPr>
+          <w:sz w:val="24"/>
+          <w:szCs w:val="24"/>
+        </w:rPr>
+      </w:pPr>
+      <w:hyperlink r:id="rId19" w:history="1">
+        <w:r>
+          <w:rPr>
+            <w:rStyle w:val="Hiperhivatkozs"/>
+            <w:sz w:val="24"/>
+            <w:szCs w:val="24"/>
+          </w:rPr>
+          <w:t>https://www.youtube.com/watch?v=ORMx45xqWkA&amp;ab_channel=Fireship</w:t>
+        </w:r>
+      </w:hyperlink>
+    </w:p>
+    <w:p>
+      <w:pPr>
+        <w:rPr>
+          <w:sz w:val="24"/>
+          <w:szCs w:val="24"/>
+        </w:rPr>
+      </w:pPr>
+      <w:hyperlink r:id="rId20" w:history="1">
+        <w:r>
+          <w:rPr>
+            <w:rStyle w:val="Hiperhivatkozs"/>
+            <w:sz w:val="24"/>
+            <w:szCs w:val="24"/>
+          </w:rPr>
+          <w:t>https://www.youtube.com/watch?v=cO5g5qLrLSo&amp;ab_channel=NicholasRenotte</w:t>
+        </w:r>
+      </w:hyperlink>
+    </w:p>
+    <w:p>
+      <w:pPr>
+        <w:rPr>
+          <w:sz w:val="24"/>
+          <w:szCs w:val="24"/>
+        </w:rPr>
+      </w:pPr>
+      <w:hyperlink r:id="rId21" w:history="1">
+        <w:r>
+          <w:rPr>
+            <w:rStyle w:val="Hiperhivatkozs"/>
+            <w:sz w:val="24"/>
+            <w:szCs w:val="24"/>
+          </w:rPr>
+          <w:t>https://www.youtube.com/watch?v=4GhH3d9NsIc&amp;list=PL-9x0_FO_lgn8hXJk5uRv1bO36xyTx00f&amp;ab_channel=MachineLearningwithPhil</w:t>
+        </w:r>
+      </w:hyperlink>
+    </w:p>
+    <w:p>
+      <w:pPr>
+        <w:rPr>
+          <w:sz w:val="24"/>
+          <w:szCs w:val="24"/>
+        </w:rPr>
+      </w:pPr>
+      <w:hyperlink r:id="rId22" w:history="1">
+        <w:r>
+          <w:rPr>
+            <w:rStyle w:val="Hiperhivatkozs"/>
+            <w:sz w:val="24"/>
+            <w:szCs w:val="24"/>
+          </w:rPr>
+          <w:t>https://www.youtube.com/watch?v=vhiO4WsHA6c&amp;ab_channel=Chrispresso</w:t>
+        </w:r>
+      </w:hyperlink>
+    </w:p>
+    <w:p>
+      <w:pPr>
+        <w:rPr>
+          <w:sz w:val="24"/>
+          <w:szCs w:val="24"/>
+        </w:rPr>
+      </w:pPr>
+      <w:hyperlink r:id="rId23" w:history="1">
+        <w:r>
+          <w:rPr>
+            <w:rStyle w:val="Hiperhivatkozs"/>
+            <w:sz w:val="24"/>
+            <w:szCs w:val="24"/>
+          </w:rPr>
+          <w:t>https://www.youtube.com/watch?v=--nsd2ZeYvs&amp;t=1840s&amp;ab_channel=PatrickLoeber</w:t>
+        </w:r>
+      </w:hyperlink>
+    </w:p>
+    <w:p>
+      <w:pPr>
+        <w:rPr>
+          <w:sz w:val="24"/>
+          <w:szCs w:val="24"/>
+        </w:rPr>
+      </w:pPr>
+      <w:hyperlink r:id="rId24" w:history="1">
+        <w:r>
+          <w:rPr>
+            <w:rStyle w:val="Hiperhivatkozs"/>
+            <w:sz w:val="24"/>
+            <w:szCs w:val="24"/>
+          </w:rPr>
+          <w:t>https://www.youtube.com/watch?v=PJl4iabBEz0&amp;ab_channel=PatrickLoeber</w:t>
+        </w:r>
+      </w:hyperlink>
+    </w:p>
+    <w:p>
+      <w:pPr>
+        <w:rPr>
+          <w:sz w:val="24"/>
+          <w:szCs w:val="24"/>
+        </w:rPr>
+      </w:pPr>
+      <w:hyperlink r:id="rId25" w:history="1">
+        <w:r>
+          <w:rPr>
+            <w:rStyle w:val="Hiperhivatkozs"/>
+            <w:sz w:val="24"/>
+            <w:szCs w:val="24"/>
+          </w:rPr>
+          <w:t>https://www.youtube.com/watch?v=5Vy5Dxu7vDs&amp;ab_channel=PatrickLoeber</w:t>
+        </w:r>
+      </w:hyperlink>
+    </w:p>
+    <w:p>
+      <w:pPr>
+        <w:rPr>
+          <w:sz w:val="24"/>
+          <w:szCs w:val="24"/>
+        </w:rPr>
+      </w:pPr>
+      <w:hyperlink r:id="rId26" w:history="1">
+        <w:r>
+          <w:rPr>
+            <w:rStyle w:val="Hiperhivatkozs"/>
+            <w:sz w:val="24"/>
+            <w:szCs w:val="24"/>
+          </w:rPr>
+          <w:t>https://www.youtube.com/watch?v=6pJBPPrDO40&amp;ab_channel=PatrickLoeber</w:t>
+        </w:r>
+      </w:hyperlink>
+    </w:p>
+    <w:p>
+      <w:pPr>
+        <w:rPr>
+          <w:sz w:val="24"/>
+          <w:szCs w:val="24"/>
+        </w:rPr>
+      </w:pPr>
+      <w:hyperlink r:id="rId27" w:history="1">
+        <w:r>
+          <w:rPr>
+            <w:rStyle w:val="Hiperhivatkozs"/>
+            <w:sz w:val="24"/>
+            <w:szCs w:val="24"/>
+          </w:rPr>
+          <w:t>https://www.youtube.com/watch?v=VGkcmBaeAGM&amp;ab_channel=PatrickLoeber</w:t>
+        </w:r>
+      </w:hyperlink>
+    </w:p>
+    <w:p>
+      <w:pPr>
+        <w:rPr>
+          <w:sz w:val="24"/>
+          <w:szCs w:val="24"/>
+        </w:rPr>
+      </w:pPr>
     </w:p>
     <w:sectPr>
-      <w:headerReference w:type="default" r:id="rId18"/>
-      <w:footerReference w:type="default" r:id="rId19"/>
+      <w:headerReference w:type="default" r:id="rId28"/>
+      <w:footerReference w:type="default" r:id="rId29"/>
       <w:pgSz w:w="11906" w:h="16838"/>
       <w:pgMar w:top="1417" w:right="1417" w:bottom="1417" w:left="1417" w:header="708" w:footer="708" w:gutter="0"/>
       <w:cols w:space="708"/>

</xml_diff>